<commit_message>
change in ERD model
</commit_message>
<xml_diff>
--- a/part 2/DB Project, Part B, team 16.docx
+++ b/part 2/DB Project, Part B, team 16.docx
@@ -2447,7 +2447,7 @@
               <w:spacing w:after="0" w:line="240" w:lineRule="auto"/>
               <w:jc w:val="left"/>
               <w:rPr>
-                <w:rFonts w:asciiTheme="minorBidi" w:hAnsiTheme="minorBidi" w:cstheme="minorBidi" w:hint="cs"/>
+                <w:rFonts w:asciiTheme="minorBidi" w:hAnsiTheme="minorBidi" w:cstheme="minorBidi"/>
                 <w:rtl/>
               </w:rPr>
             </w:pPr>
@@ -2487,7 +2487,7 @@
               <w:spacing w:after="0" w:line="240" w:lineRule="auto"/>
               <w:jc w:val="left"/>
               <w:rPr>
-                <w:rFonts w:asciiTheme="minorBidi" w:hAnsiTheme="minorBidi" w:cstheme="minorBidi" w:hint="cs"/>
+                <w:rFonts w:asciiTheme="minorBidi" w:hAnsiTheme="minorBidi" w:cstheme="minorBidi"/>
               </w:rPr>
             </w:pPr>
             <w:r>
@@ -2566,7 +2566,6 @@
               <w:jc w:val="left"/>
               <w:rPr>
                 <w:rFonts w:asciiTheme="minorBidi" w:hAnsiTheme="minorBidi" w:cstheme="minorBidi"/>
-                <w:rtl/>
               </w:rPr>
             </w:pPr>
             <w:r>
@@ -2574,7 +2573,7 @@
                 <w:rFonts w:asciiTheme="minorBidi" w:hAnsiTheme="minorBidi" w:cstheme="minorBidi" w:hint="cs"/>
                 <w:rtl/>
               </w:rPr>
-              <w:t xml:space="preserve">פרטי לקוח מסוימים יכולים להיות שמורים באופן זהה אצל אינספור </w:t>
+              <w:t xml:space="preserve">פרטי לקוח מסוימים יכולים להיות שמורים אצל אינספור </w:t>
             </w:r>
             <w:r>
               <w:rPr>
@@ -2582,6 +2581,107 @@
                 <w:rtl/>
               </w:rPr>
               <w:t>משתמשים רשומים שונים או לאף משתמש רשום.</w:t>
+            </w:r>
+            <w:r>
+              <w:rPr>
+                <w:rFonts w:asciiTheme="minorBidi" w:hAnsiTheme="minorBidi" w:cstheme="minorBidi"/>
+                <w:rtl/>
+              </w:rPr>
+              <w:br/>
+            </w:r>
+            <w:r>
+              <w:rPr>
+                <w:rFonts w:asciiTheme="minorBidi" w:hAnsiTheme="minorBidi" w:cstheme="minorBidi" w:hint="cs"/>
+                <w:rtl/>
+              </w:rPr>
+              <w:t xml:space="preserve">ולכן הקרדינליות של קשר זה בצד הישות </w:t>
+            </w:r>
+            <w:r>
+              <w:rPr>
+                <w:rFonts w:asciiTheme="minorBidi" w:hAnsiTheme="minorBidi" w:cstheme="minorBidi" w:hint="cs"/>
+              </w:rPr>
+              <w:t>USER</w:t>
+            </w:r>
+            <w:r>
+              <w:rPr>
+                <w:rFonts w:asciiTheme="minorBidi" w:hAnsiTheme="minorBidi" w:cstheme="minorBidi" w:hint="cs"/>
+                <w:rtl/>
+              </w:rPr>
+              <w:t xml:space="preserve"> היא </w:t>
+            </w:r>
+            <w:r>
+              <w:rPr>
+                <w:rFonts w:asciiTheme="minorBidi" w:hAnsiTheme="minorBidi" w:cstheme="minorBidi"/>
+              </w:rPr>
+              <w:t>0:N</w:t>
+            </w:r>
+            <w:r>
+              <w:rPr>
+                <w:rFonts w:asciiTheme="minorBidi" w:hAnsiTheme="minorBidi" w:cstheme="minorBidi" w:hint="cs"/>
+                <w:rtl/>
+              </w:rPr>
+              <w:t>.</w:t>
+            </w:r>
+          </w:p>
+          <w:p>
+            <w:pPr>
+              <w:numPr>
+                <w:ilvl w:val="0"/>
+                <w:numId w:val="11"/>
+              </w:numPr>
+              <w:spacing w:after="0" w:line="240" w:lineRule="auto"/>
+              <w:jc w:val="left"/>
+              <w:rPr>
+                <w:rFonts w:asciiTheme="minorBidi" w:hAnsiTheme="minorBidi" w:cstheme="minorBidi"/>
+                <w:rtl/>
+              </w:rPr>
+            </w:pPr>
+            <w:r>
+              <w:rPr>
+                <w:rFonts w:asciiTheme="minorBidi" w:hAnsiTheme="minorBidi" w:cstheme="minorBidi" w:hint="cs"/>
+                <w:rtl/>
+              </w:rPr>
+              <w:t>למשתמש רשום מסוים יכולים להיות שמורים אינספור פרטי לקוח או אף לא אחת.</w:t>
+            </w:r>
+            <w:r>
+              <w:rPr>
+                <w:rFonts w:asciiTheme="minorBidi" w:hAnsiTheme="minorBidi" w:cstheme="minorBidi"/>
+                <w:rtl/>
+              </w:rPr>
+              <w:br/>
+            </w:r>
+            <w:r>
+              <w:rPr>
+                <w:rFonts w:asciiTheme="minorBidi" w:hAnsiTheme="minorBidi" w:cstheme="minorBidi" w:hint="cs"/>
+                <w:rtl/>
+              </w:rPr>
+              <w:t xml:space="preserve">ולכן הקרדינליות של קשר זה בצד הישות </w:t>
+            </w:r>
+            <w:r>
+              <w:rPr>
+                <w:rFonts w:asciiTheme="minorBidi" w:hAnsiTheme="minorBidi" w:cstheme="minorBidi" w:hint="cs"/>
+              </w:rPr>
+              <w:t>DETAILS</w:t>
+            </w:r>
+            <w:r>
+              <w:rPr>
+                <w:rFonts w:asciiTheme="minorBidi" w:hAnsiTheme="minorBidi" w:cstheme="minorBidi" w:hint="cs"/>
+                <w:rtl/>
+              </w:rPr>
+              <w:t xml:space="preserve"> היא </w:t>
+            </w:r>
+            <w:r>
+              <w:rPr>
+                <w:rFonts w:asciiTheme="minorBidi" w:hAnsiTheme="minorBidi" w:cstheme="minorBidi"/>
+              </w:rPr>
+              <w:t>0:N</w:t>
+            </w:r>
+            <w:r>
+              <w:rPr>
+                <w:rFonts w:asciiTheme="minorBidi" w:hAnsiTheme="minorBidi" w:cstheme="minorBidi" w:hint="cs"/>
+                <w:rtl/>
+              </w:rPr>
+              <w:t>.</w:t>
             </w:r>
           </w:p>
         </w:tc>
@@ -2793,9 +2893,8 @@
               <w:spacing w:after="0" w:line="240" w:lineRule="auto"/>
               <w:jc w:val="left"/>
               <w:rPr>
-                <w:rFonts w:asciiTheme="minorBidi" w:hAnsiTheme="minorBidi" w:cstheme="minorBidi" w:hint="cs"/>
+                <w:rFonts w:asciiTheme="minorBidi" w:hAnsiTheme="minorBidi" w:cstheme="minorBidi"/>
                 <w:u w:val="single"/>
-                <w:rtl/>
               </w:rPr>
             </w:pPr>
             <w:r>
@@ -2824,6 +2923,36 @@
                 <w:rtl/>
               </w:rPr>
               <w:t xml:space="preserve"> שדה המכיל את שם שירות התשלום החיצוני שבו השתמש הלקוח בעת התשלום על ההזמנה.</w:t>
+            </w:r>
+          </w:p>
+          <w:p>
+            <w:pPr>
+              <w:numPr>
+                <w:ilvl w:val="0"/>
+                <w:numId w:val="11"/>
+              </w:numPr>
+              <w:spacing w:after="0" w:line="240" w:lineRule="auto"/>
+              <w:jc w:val="left"/>
+              <w:rPr>
+                <w:rFonts w:asciiTheme="minorBidi" w:hAnsiTheme="minorBidi" w:cstheme="minorBidi"/>
+                <w:u w:val="single"/>
+                <w:rtl/>
+              </w:rPr>
+            </w:pPr>
+            <w:r>
+              <w:rPr>
+                <w:rFonts w:asciiTheme="minorBidi" w:hAnsiTheme="minorBidi" w:cstheme="minorBidi" w:hint="cs"/>
+                <w:rtl/>
+              </w:rPr>
+              <w:t xml:space="preserve">הזמנה שנעשית ע"י משתמש לא רשום לא תשמור </w:t>
+            </w:r>
+            <w:r>
+              <w:rPr>
+                <w:rFonts w:asciiTheme="minorBidi" w:hAnsiTheme="minorBidi" w:cstheme="minorBidi" w:hint="cs"/>
+                <w:rtl/>
+              </w:rPr>
+              <w:lastRenderedPageBreak/>
+              <w:t>כתובת אימייל ויהיה שימוש במספר הטלפון השמור בפרטי הלקוח המצוינים להזמנה כאמצעי התקשורת עם הלקוח.</w:t>
             </w:r>
           </w:p>
         </w:tc>
@@ -2836,7 +2965,7 @@
               <w:spacing w:after="0" w:line="240" w:lineRule="auto"/>
               <w:jc w:val="left"/>
               <w:rPr>
-                <w:rFonts w:asciiTheme="minorBidi" w:hAnsiTheme="minorBidi" w:cstheme="minorBidi" w:hint="cs"/>
+                <w:rFonts w:asciiTheme="minorBidi" w:hAnsiTheme="minorBidi" w:cstheme="minorBidi"/>
                 <w:rtl/>
               </w:rPr>
             </w:pPr>
@@ -2845,6 +2974,7 @@
                 <w:rFonts w:asciiTheme="minorBidi" w:hAnsiTheme="minorBidi" w:cstheme="minorBidi" w:hint="cs"/>
                 <w:rtl/>
               </w:rPr>
+              <w:lastRenderedPageBreak/>
               <w:t xml:space="preserve">כפי שצוין בחלק א', כלל תהליך התשלום, על פני כל סוגי התשלום הזמינים באתר, מתקיים על בסיס שירותי תשלום חיצוניים אותם האתר צורך, שניים משירותי התשלום </w:t>
             </w:r>
             <w:r>
@@ -2852,6 +2982,7 @@
                 <w:rFonts w:asciiTheme="minorBidi" w:hAnsiTheme="minorBidi" w:cstheme="minorBidi" w:hint="cs"/>
                 <w:rtl/>
               </w:rPr>
+              <w:lastRenderedPageBreak/>
               <w:t xml:space="preserve">נצרכים מחברת </w:t>
             </w:r>
             <w:r>
@@ -2913,15 +3044,7 @@
                 <w:rFonts w:asciiTheme="minorBidi" w:hAnsiTheme="minorBidi" w:cstheme="minorBidi" w:hint="cs"/>
                 <w:rtl/>
               </w:rPr>
-              <w:t xml:space="preserve">לכן במידת הצורך כדי להשיג </w:t>
-            </w:r>
-            <w:r>
-              <w:rPr>
-                <w:rFonts w:asciiTheme="minorBidi" w:hAnsiTheme="minorBidi" w:cstheme="minorBidi" w:hint="cs"/>
-                <w:rtl/>
-              </w:rPr>
-              <w:lastRenderedPageBreak/>
-              <w:t>את פרטי התשלום במועד מאוחר יותר נשמר שם שירות התשלום ממנו צריך לייבא את פרטי התשלום</w:t>
+              <w:t>לכן במידת הצורך כדי להשיג את פרטי התשלום במועד מאוחר יותר נשמר שם שירות התשלום ממנו צריך לייבא את פרטי התשלום</w:t>
             </w:r>
           </w:p>
         </w:tc>
@@ -2939,7 +3062,7 @@
               <w:spacing w:after="0" w:line="240" w:lineRule="auto"/>
               <w:jc w:val="left"/>
               <w:rPr>
-                <w:rFonts w:asciiTheme="minorBidi" w:hAnsiTheme="minorBidi" w:cstheme="minorBidi" w:hint="cs"/>
+                <w:rFonts w:asciiTheme="minorBidi" w:hAnsiTheme="minorBidi" w:cstheme="minorBidi"/>
                 <w:rtl/>
               </w:rPr>
             </w:pPr>
@@ -3138,7 +3261,7 @@
               <w:spacing w:after="0" w:line="240" w:lineRule="auto"/>
               <w:jc w:val="left"/>
               <w:rPr>
-                <w:rFonts w:asciiTheme="minorBidi" w:hAnsiTheme="minorBidi" w:cstheme="minorBidi" w:hint="cs"/>
+                <w:rFonts w:asciiTheme="minorBidi" w:hAnsiTheme="minorBidi" w:cstheme="minorBidi"/>
                 <w:rtl/>
               </w:rPr>
             </w:pPr>
@@ -3200,7 +3323,7 @@
               <w:spacing w:after="0" w:line="240" w:lineRule="auto"/>
               <w:jc w:val="left"/>
               <w:rPr>
-                <w:rFonts w:asciiTheme="minorBidi" w:hAnsiTheme="minorBidi" w:cstheme="minorBidi" w:hint="cs"/>
+                <w:rFonts w:asciiTheme="minorBidi" w:hAnsiTheme="minorBidi" w:cstheme="minorBidi"/>
                 <w:rtl/>
               </w:rPr>
             </w:pPr>
@@ -3462,23 +3585,7 @@
                 <w:rFonts w:asciiTheme="minorBidi" w:hAnsiTheme="minorBidi" w:cstheme="minorBidi" w:hint="cs"/>
                 <w:rtl/>
               </w:rPr>
-              <w:t xml:space="preserve"> שלה הוא </w:t>
-            </w:r>
-            <w:proofErr w:type="gramStart"/>
-            <w:r>
-              <w:rPr>
-                <w:rFonts w:asciiTheme="minorBidi" w:hAnsiTheme="minorBidi" w:cstheme="minorBidi" w:hint="cs"/>
-                <w:rtl/>
-              </w:rPr>
-              <w:t>0</w:t>
-            </w:r>
-            <w:proofErr w:type="gramEnd"/>
-            <w:r>
-              <w:rPr>
-                <w:rFonts w:asciiTheme="minorBidi" w:hAnsiTheme="minorBidi" w:cstheme="minorBidi" w:hint="cs"/>
-                <w:rtl/>
-              </w:rPr>
-              <w:t>, ערכה של ההנחה תוכל להיות קטנה או שווה לערכו של מחיר המוצר.</w:t>
+              <w:t xml:space="preserve"> שלה הוא 0, ערכה של ההנחה תוכל להיות קטנה או שווה לערכו של מחיר המוצר.</w:t>
             </w:r>
             <w:r>
               <w:rPr>
@@ -3504,7 +3611,7 @@
               <w:spacing w:after="0" w:line="240" w:lineRule="auto"/>
               <w:jc w:val="left"/>
               <w:rPr>
-                <w:rFonts w:asciiTheme="minorBidi" w:hAnsiTheme="minorBidi" w:cstheme="minorBidi" w:hint="cs"/>
+                <w:rFonts w:asciiTheme="minorBidi" w:hAnsiTheme="minorBidi" w:cstheme="minorBidi"/>
                 <w:rtl/>
               </w:rPr>
             </w:pPr>
@@ -3553,7 +3660,7 @@
               <w:spacing w:after="0" w:line="240" w:lineRule="auto"/>
               <w:jc w:val="left"/>
               <w:rPr>
-                <w:rFonts w:asciiTheme="minorBidi" w:hAnsiTheme="minorBidi" w:cstheme="minorBidi" w:hint="cs"/>
+                <w:rFonts w:asciiTheme="minorBidi" w:hAnsiTheme="minorBidi" w:cstheme="minorBidi"/>
                 <w:rtl/>
               </w:rPr>
             </w:pPr>
@@ -3573,7 +3680,7 @@
               <w:spacing w:after="0" w:line="240" w:lineRule="auto"/>
               <w:jc w:val="left"/>
               <w:rPr>
-                <w:rFonts w:asciiTheme="minorBidi" w:hAnsiTheme="minorBidi" w:cstheme="minorBidi" w:hint="cs"/>
+                <w:rFonts w:asciiTheme="minorBidi" w:hAnsiTheme="minorBidi" w:cstheme="minorBidi"/>
                 <w:rtl/>
               </w:rPr>
             </w:pPr>
@@ -3699,7 +3806,7 @@
               <w:spacing w:after="0" w:line="240" w:lineRule="auto"/>
               <w:jc w:val="left"/>
               <w:rPr>
-                <w:rFonts w:asciiTheme="minorBidi" w:hAnsiTheme="minorBidi" w:cstheme="minorBidi" w:hint="cs"/>
+                <w:rFonts w:asciiTheme="minorBidi" w:hAnsiTheme="minorBidi" w:cstheme="minorBidi"/>
                 <w:u w:val="single"/>
                 <w:rtl/>
               </w:rPr>
@@ -3762,7 +3869,7 @@
               <w:spacing w:after="0" w:line="240" w:lineRule="auto"/>
               <w:jc w:val="left"/>
               <w:rPr>
-                <w:rFonts w:asciiTheme="minorBidi" w:hAnsiTheme="minorBidi" w:cstheme="minorBidi" w:hint="cs"/>
+                <w:rFonts w:asciiTheme="minorBidi" w:hAnsiTheme="minorBidi" w:cstheme="minorBidi"/>
                 <w:rtl/>
               </w:rPr>
             </w:pPr>
@@ -3782,7 +3889,7 @@
               <w:spacing w:after="0" w:line="240" w:lineRule="auto"/>
               <w:jc w:val="left"/>
               <w:rPr>
-                <w:rFonts w:asciiTheme="minorBidi" w:hAnsiTheme="minorBidi" w:cstheme="minorBidi" w:hint="cs"/>
+                <w:rFonts w:asciiTheme="minorBidi" w:hAnsiTheme="minorBidi" w:cstheme="minorBidi"/>
                 <w:rtl/>
               </w:rPr>
             </w:pPr>
@@ -3791,7 +3898,15 @@
                 <w:rFonts w:asciiTheme="minorBidi" w:hAnsiTheme="minorBidi" w:cstheme="minorBidi" w:hint="cs"/>
                 <w:rtl/>
               </w:rPr>
-              <w:t>הקשר הרקורסיבי "</w:t>
+              <w:t xml:space="preserve">הקשר הרקורסיבי </w:t>
+            </w:r>
+            <w:r>
+              <w:rPr>
+                <w:rFonts w:asciiTheme="minorBidi" w:hAnsiTheme="minorBidi" w:cstheme="minorBidi" w:hint="cs"/>
+                <w:rtl/>
+              </w:rPr>
+              <w:lastRenderedPageBreak/>
+              <w:t>"</w:t>
             </w:r>
             <w:r>
               <w:rPr>
@@ -3834,7 +3949,7 @@
               <w:spacing w:after="0" w:line="240" w:lineRule="auto"/>
               <w:jc w:val="left"/>
               <w:rPr>
-                <w:rFonts w:asciiTheme="minorBidi" w:hAnsiTheme="minorBidi" w:cstheme="minorBidi" w:hint="cs"/>
+                <w:rFonts w:asciiTheme="minorBidi" w:hAnsiTheme="minorBidi" w:cstheme="minorBidi"/>
                 <w:rtl/>
               </w:rPr>
             </w:pPr>
@@ -3843,7 +3958,16 @@
                 <w:rFonts w:asciiTheme="minorBidi" w:hAnsiTheme="minorBidi" w:cstheme="minorBidi" w:hint="cs"/>
                 <w:rtl/>
               </w:rPr>
-              <w:t>כל מוצר מסוים יכול להיות מוצר נלווה לאינספור מוצרים או לאף אחד מהמוצרים, ולכל מוצר מסוים יכולים להיות אינספור מוצרים נלווים או אף לא אחד.</w:t>
+              <w:lastRenderedPageBreak/>
+              <w:t xml:space="preserve">כל מוצר מסוים יכול להיות מוצר נלווה לאינספור </w:t>
+            </w:r>
+            <w:r>
+              <w:rPr>
+                <w:rFonts w:asciiTheme="minorBidi" w:hAnsiTheme="minorBidi" w:cstheme="minorBidi" w:hint="cs"/>
+                <w:rtl/>
+              </w:rPr>
+              <w:lastRenderedPageBreak/>
+              <w:t>מוצרים או לאף אחד מהמוצרים, ולכל מוצר מסוים יכולים להיות אינספור מוצרים נלווים או אף לא אחד.</w:t>
             </w:r>
             <w:r>
               <w:rPr>
@@ -3883,7 +4007,7 @@
               <w:spacing w:after="0" w:line="240" w:lineRule="auto"/>
               <w:jc w:val="left"/>
               <w:rPr>
-                <w:rFonts w:asciiTheme="minorBidi" w:hAnsiTheme="minorBidi" w:cstheme="minorBidi" w:hint="cs"/>
+                <w:rFonts w:asciiTheme="minorBidi" w:hAnsiTheme="minorBidi" w:cstheme="minorBidi"/>
                 <w:rtl/>
               </w:rPr>
             </w:pPr>
@@ -3912,7 +4036,6 @@
                 <w:rFonts w:asciiTheme="minorBidi" w:hAnsiTheme="minorBidi" w:cstheme="minorBidi" w:hint="cs"/>
                 <w:rtl/>
               </w:rPr>
-              <w:lastRenderedPageBreak/>
               <w:t>הקשר "</w:t>
             </w:r>
             <w:r>
@@ -3966,7 +4089,7 @@
               <w:spacing w:after="0" w:line="240" w:lineRule="auto"/>
               <w:jc w:val="left"/>
               <w:rPr>
-                <w:rFonts w:asciiTheme="minorBidi" w:hAnsiTheme="minorBidi" w:cstheme="minorBidi" w:hint="cs"/>
+                <w:rFonts w:asciiTheme="minorBidi" w:hAnsiTheme="minorBidi" w:cstheme="minorBidi"/>
                 <w:rtl/>
               </w:rPr>
             </w:pPr>
@@ -4111,7 +4234,7 @@
               <w:spacing w:after="0" w:line="240" w:lineRule="auto"/>
               <w:jc w:val="left"/>
               <w:rPr>
-                <w:rFonts w:asciiTheme="minorBidi" w:hAnsiTheme="minorBidi" w:cstheme="minorBidi" w:hint="cs"/>
+                <w:rFonts w:asciiTheme="minorBidi" w:hAnsiTheme="minorBidi" w:cstheme="minorBidi"/>
                 <w:rtl/>
               </w:rPr>
             </w:pPr>
@@ -4174,7 +4297,7 @@
               <w:spacing w:after="0" w:line="240" w:lineRule="auto"/>
               <w:jc w:val="left"/>
               <w:rPr>
-                <w:rFonts w:asciiTheme="minorBidi" w:hAnsiTheme="minorBidi" w:cstheme="minorBidi" w:hint="cs"/>
+                <w:rFonts w:asciiTheme="minorBidi" w:hAnsiTheme="minorBidi" w:cstheme="minorBidi"/>
                 <w:rtl/>
               </w:rPr>
             </w:pPr>
@@ -4240,7 +4363,7 @@
               <w:spacing w:after="0" w:line="240" w:lineRule="auto"/>
               <w:jc w:val="left"/>
               <w:rPr>
-                <w:rFonts w:asciiTheme="minorBidi" w:hAnsiTheme="minorBidi" w:cstheme="minorBidi" w:hint="cs"/>
+                <w:rFonts w:asciiTheme="minorBidi" w:hAnsiTheme="minorBidi" w:cstheme="minorBidi"/>
                 <w:rtl/>
               </w:rPr>
             </w:pPr>
@@ -4262,7 +4385,7 @@
               <w:spacing w:after="0" w:line="240" w:lineRule="auto"/>
               <w:jc w:val="left"/>
               <w:rPr>
-                <w:rFonts w:asciiTheme="minorBidi" w:hAnsiTheme="minorBidi" w:cstheme="minorBidi" w:hint="cs"/>
+                <w:rFonts w:asciiTheme="minorBidi" w:hAnsiTheme="minorBidi" w:cstheme="minorBidi"/>
                 <w:rtl/>
               </w:rPr>
             </w:pPr>
@@ -4336,7 +4459,7 @@
               <w:spacing w:after="0" w:line="240" w:lineRule="auto"/>
               <w:jc w:val="left"/>
               <w:rPr>
-                <w:rFonts w:asciiTheme="minorBidi" w:hAnsiTheme="minorBidi" w:cstheme="minorBidi" w:hint="cs"/>
+                <w:rFonts w:asciiTheme="minorBidi" w:hAnsiTheme="minorBidi" w:cstheme="minorBidi"/>
                 <w:rtl/>
               </w:rPr>
             </w:pPr>
@@ -4495,7 +4618,7 @@
               <w:spacing w:after="0" w:line="240" w:lineRule="auto"/>
               <w:jc w:val="left"/>
               <w:rPr>
-                <w:rFonts w:asciiTheme="minorBidi" w:hAnsiTheme="minorBidi" w:cstheme="minorBidi" w:hint="cs"/>
+                <w:rFonts w:asciiTheme="minorBidi" w:hAnsiTheme="minorBidi" w:cstheme="minorBidi"/>
                 <w:rtl/>
               </w:rPr>
             </w:pPr>
@@ -4524,21 +4647,7 @@
                 <w:rFonts w:asciiTheme="minorBidi" w:hAnsiTheme="minorBidi" w:cstheme="minorBidi" w:hint="cs"/>
                 <w:rtl/>
               </w:rPr>
-              <w:t xml:space="preserve"> כמות של מוצר מסוים שנכלל ב</w:t>
-            </w:r>
-            <w:r>
-              <w:rPr>
-                <w:rFonts w:asciiTheme="minorBidi" w:hAnsiTheme="minorBidi" w:cstheme="minorBidi" w:hint="cs"/>
-                <w:rtl/>
-              </w:rPr>
-              <w:t>עסקת חבילה</w:t>
-            </w:r>
-            <w:r>
-              <w:rPr>
-                <w:rFonts w:asciiTheme="minorBidi" w:hAnsiTheme="minorBidi" w:cstheme="minorBidi" w:hint="cs"/>
-                <w:rtl/>
-              </w:rPr>
-              <w:t xml:space="preserve"> מסוימת.</w:t>
+              <w:t xml:space="preserve"> כמות של מוצר מסוים שנכלל בעסקת חבילה מסוימת.</w:t>
             </w:r>
             <w:r>
               <w:rPr>
@@ -4565,7 +4674,7 @@
               <w:spacing w:after="0" w:line="240" w:lineRule="auto"/>
               <w:jc w:val="left"/>
               <w:rPr>
-                <w:rFonts w:asciiTheme="minorBidi" w:hAnsiTheme="minorBidi" w:cstheme="minorBidi" w:hint="cs"/>
+                <w:rFonts w:asciiTheme="minorBidi" w:hAnsiTheme="minorBidi" w:cstheme="minorBidi"/>
                 <w:rtl/>
               </w:rPr>
             </w:pPr>
@@ -4842,7 +4951,7 @@
               <w:spacing w:after="0" w:line="240" w:lineRule="auto"/>
               <w:jc w:val="left"/>
               <w:rPr>
-                <w:rFonts w:asciiTheme="minorBidi" w:hAnsiTheme="minorBidi" w:cstheme="minorBidi" w:hint="cs"/>
+                <w:rFonts w:asciiTheme="minorBidi" w:hAnsiTheme="minorBidi" w:cstheme="minorBidi"/>
                 <w:rtl/>
               </w:rPr>
             </w:pPr>
@@ -4899,7 +5008,7 @@
               <w:spacing w:after="0" w:line="240" w:lineRule="auto"/>
               <w:jc w:val="left"/>
               <w:rPr>
-                <w:rFonts w:asciiTheme="minorBidi" w:hAnsiTheme="minorBidi" w:cstheme="minorBidi" w:hint="cs"/>
+                <w:rFonts w:asciiTheme="minorBidi" w:hAnsiTheme="minorBidi" w:cstheme="minorBidi"/>
                 <w:rtl/>
               </w:rPr>
             </w:pPr>
@@ -4971,7 +5080,7 @@
               <w:spacing w:after="0" w:line="240" w:lineRule="auto"/>
               <w:jc w:val="left"/>
               <w:rPr>
-                <w:rFonts w:asciiTheme="minorBidi" w:hAnsiTheme="minorBidi" w:cstheme="minorBidi" w:hint="cs"/>
+                <w:rFonts w:asciiTheme="minorBidi" w:hAnsiTheme="minorBidi" w:cstheme="minorBidi"/>
                 <w:rtl/>
               </w:rPr>
             </w:pPr>
@@ -5026,7 +5135,15 @@
                 <w:rFonts w:asciiTheme="minorBidi" w:hAnsiTheme="minorBidi" w:cstheme="minorBidi" w:hint="cs"/>
                 <w:rtl/>
               </w:rPr>
-              <w:t xml:space="preserve">קיימות באתר גינות בעיצוב אישי וגינות מוכנות מראש אשר כמות החלקות מהגדלים השונים זהה ואף הזרעים שנכללים בגינה זהים אך מחירם שונה, זאת כתוצאה מעיצוב אישי של גינה באופן שזהה לגינה </w:t>
+              <w:t xml:space="preserve">קיימות באתר גינות בעיצוב אישי וגינות מוכנות מראש אשר כמות החלקות מהגדלים השונים זהה ואף הזרעים שנכללים בגינה זהים אך מחירם שונה, </w:t>
+            </w:r>
+            <w:r>
+              <w:rPr>
+                <w:rFonts w:asciiTheme="minorBidi" w:hAnsiTheme="minorBidi" w:cstheme="minorBidi" w:hint="cs"/>
+                <w:rtl/>
+              </w:rPr>
+              <w:lastRenderedPageBreak/>
+              <w:t xml:space="preserve">זאת כתוצאה מעיצוב אישי של גינה באופן שזהה לגינה </w:t>
             </w:r>
             <w:r>
               <w:rPr>
@@ -5052,7 +5169,7 @@
               <w:spacing w:after="0" w:line="240" w:lineRule="auto"/>
               <w:jc w:val="left"/>
               <w:rPr>
-                <w:rFonts w:asciiTheme="minorBidi" w:hAnsiTheme="minorBidi" w:cstheme="minorBidi" w:hint="cs"/>
+                <w:rFonts w:asciiTheme="minorBidi" w:hAnsiTheme="minorBidi" w:cstheme="minorBidi"/>
                 <w:rtl/>
               </w:rPr>
             </w:pPr>
@@ -5127,7 +5244,6 @@
                 <w:rFonts w:asciiTheme="minorBidi" w:hAnsiTheme="minorBidi" w:cstheme="minorBidi" w:hint="cs"/>
                 <w:rtl/>
               </w:rPr>
-              <w:lastRenderedPageBreak/>
               <w:t>תכונות אלו מייצגות את סוגי החלקות בגינה מבחינת סדר הגודל שלהן.</w:t>
             </w:r>
           </w:p>
@@ -5141,7 +5257,7 @@
               <w:spacing w:after="0" w:line="240" w:lineRule="auto"/>
               <w:jc w:val="left"/>
               <w:rPr>
-                <w:rFonts w:asciiTheme="minorBidi" w:hAnsiTheme="minorBidi" w:cstheme="minorBidi" w:hint="cs"/>
+                <w:rFonts w:asciiTheme="minorBidi" w:hAnsiTheme="minorBidi" w:cstheme="minorBidi"/>
                 <w:rtl/>
               </w:rPr>
             </w:pPr>
@@ -5216,7 +5332,7 @@
               <w:spacing w:after="0" w:line="240" w:lineRule="auto"/>
               <w:jc w:val="left"/>
               <w:rPr>
-                <w:rFonts w:asciiTheme="minorBidi" w:hAnsiTheme="minorBidi" w:cstheme="minorBidi" w:hint="cs"/>
+                <w:rFonts w:asciiTheme="minorBidi" w:hAnsiTheme="minorBidi" w:cstheme="minorBidi"/>
                 <w:rtl/>
               </w:rPr>
             </w:pPr>
@@ -5415,7 +5531,7 @@
               <w:spacing w:after="0" w:line="240" w:lineRule="auto"/>
               <w:jc w:val="left"/>
               <w:rPr>
-                <w:rFonts w:asciiTheme="minorBidi" w:hAnsiTheme="minorBidi" w:cstheme="minorBidi" w:hint="cs"/>
+                <w:rFonts w:asciiTheme="minorBidi" w:hAnsiTheme="minorBidi" w:cstheme="minorBidi"/>
                 <w:rtl/>
               </w:rPr>
             </w:pPr>
@@ -5437,7 +5553,7 @@
               <w:spacing w:after="0" w:line="240" w:lineRule="auto"/>
               <w:jc w:val="left"/>
               <w:rPr>
-                <w:rFonts w:asciiTheme="minorBidi" w:hAnsiTheme="minorBidi" w:cstheme="minorBidi" w:hint="cs"/>
+                <w:rFonts w:asciiTheme="minorBidi" w:hAnsiTheme="minorBidi" w:cstheme="minorBidi"/>
                 <w:rtl/>
               </w:rPr>
             </w:pPr>
@@ -13245,14 +13361,14 @@
         <v:path o:extrusionok="f" gradientshapeok="t" o:connecttype="rect"/>
         <o:lock v:ext="edit" aspectratio="t"/>
       </v:shapetype>
-      <v:shape id="_x0000_i1110" type="#_x0000_t75" style="width:16pt;height:22.55pt" o:bullet="t">
+      <v:shape id="_x0000_i1042" type="#_x0000_t75" style="width:15.65pt;height:22.7pt" o:bullet="t">
         <v:imagedata r:id="rId1" o:title="BGU-Logo-Orange-s"/>
       </v:shape>
     </w:pict>
   </w:numPicBullet>
   <w:numPicBullet w:numPicBulletId="1">
     <w:pict>
-      <v:shape id="_x0000_i1111" type="#_x0000_t75" style="width:16pt;height:22.55pt" o:bullet="t">
+      <v:shape id="_x0000_i1043" type="#_x0000_t75" style="width:15.65pt;height:22.7pt" o:bullet="t">
         <v:imagedata r:id="rId2" o:title="BGU-Logo-Orange-t"/>
       </v:shape>
     </w:pict>

</xml_diff>

<commit_message>
accidently worked on main branch, saved and witched
</commit_message>
<xml_diff>
--- a/part 2/DB Project, Part B, team 16.docx
+++ b/part 2/DB Project, Part B, team 16.docx
@@ -880,7 +880,23 @@
           <w:rFonts w:hint="cs"/>
           <w:rtl/>
         </w:rPr>
-        <w:t>? יש להשתמש בשמות אינפורמטיבים. בנוסף, אם באמת התכוונתם ל</w:t>
+        <w:t xml:space="preserve">? יש להשתמש בשמות </w:t>
+      </w:r>
+      <w:proofErr w:type="spellStart"/>
+      <w:r>
+        <w:rPr>
+          <w:rFonts w:hint="cs"/>
+          <w:rtl/>
+        </w:rPr>
+        <w:t>אינפורמטיבים</w:t>
+      </w:r>
+      <w:proofErr w:type="spellEnd"/>
+      <w:r>
+        <w:rPr>
+          <w:rFonts w:hint="cs"/>
+          <w:rtl/>
+        </w:rPr>
+        <w:t>. בנוסף, אם באמת התכוונתם ל</w:t>
       </w:r>
       <w:r>
         <w:t>plants</w:t>
@@ -890,7 +906,23 @@
           <w:rFonts w:hint="cs"/>
           <w:rtl/>
         </w:rPr>
-        <w:t xml:space="preserve"> שימו לב שאין הרבה אופציות והקומבינתיות בין הקטן לגדול קבועות. במקרה כזה הייתי משתמשת במקום שדות אלו ב</w:t>
+        <w:t xml:space="preserve"> שימו לב שאין הרבה אופציות </w:t>
+      </w:r>
+      <w:proofErr w:type="spellStart"/>
+      <w:r>
+        <w:rPr>
+          <w:rFonts w:hint="cs"/>
+          <w:rtl/>
+        </w:rPr>
+        <w:t>והקומבינתיות</w:t>
+      </w:r>
+      <w:proofErr w:type="spellEnd"/>
+      <w:r>
+        <w:rPr>
+          <w:rFonts w:hint="cs"/>
+          <w:rtl/>
+        </w:rPr>
+        <w:t xml:space="preserve"> בין הקטן לגדול קבועות. במקרה כזה הייתי משתמשת במקום שדות אלו ב</w:t>
       </w:r>
       <w:r>
         <w:t>type</w:t>
@@ -990,7 +1022,55 @@
           <w:rFonts w:hint="cs"/>
           <w:rtl/>
         </w:rPr>
-        <w:t>האם קופונים וגיפט קארדים קלוונטי לתהליך העסקי שלכם?</w:t>
+        <w:t xml:space="preserve">האם קופונים </w:t>
+      </w:r>
+      <w:proofErr w:type="spellStart"/>
+      <w:r>
+        <w:rPr>
+          <w:rFonts w:hint="cs"/>
+          <w:rtl/>
+        </w:rPr>
+        <w:t>וגיפט</w:t>
+      </w:r>
+      <w:proofErr w:type="spellEnd"/>
+      <w:r>
+        <w:rPr>
+          <w:rFonts w:hint="cs"/>
+          <w:rtl/>
+        </w:rPr>
+        <w:t xml:space="preserve"> </w:t>
+      </w:r>
+      <w:proofErr w:type="spellStart"/>
+      <w:r>
+        <w:rPr>
+          <w:rFonts w:hint="cs"/>
+          <w:rtl/>
+        </w:rPr>
+        <w:t>קארדים</w:t>
+      </w:r>
+      <w:proofErr w:type="spellEnd"/>
+      <w:r>
+        <w:rPr>
+          <w:rFonts w:hint="cs"/>
+          <w:rtl/>
+        </w:rPr>
+        <w:t xml:space="preserve"> </w:t>
+      </w:r>
+      <w:proofErr w:type="spellStart"/>
+      <w:r>
+        <w:rPr>
+          <w:rFonts w:hint="cs"/>
+          <w:rtl/>
+        </w:rPr>
+        <w:t>קלוונטי</w:t>
+      </w:r>
+      <w:proofErr w:type="spellEnd"/>
+      <w:r>
+        <w:rPr>
+          <w:rFonts w:hint="cs"/>
+          <w:rtl/>
+        </w:rPr>
+        <w:t xml:space="preserve"> לתהליך העסקי שלכם?</w:t>
       </w:r>
     </w:p>
     <w:p>
@@ -1679,6 +1759,7 @@
                 <w:rFonts w:asciiTheme="minorBidi" w:hAnsiTheme="minorBidi" w:cstheme="minorBidi"/>
               </w:rPr>
             </w:pPr>
+            <w:proofErr w:type="spellStart"/>
             <w:r>
               <w:rPr>
                 <w:rFonts w:asciiTheme="minorBidi" w:hAnsiTheme="minorBidi" w:cstheme="minorBidi"/>
@@ -1693,6 +1774,7 @@
               </w:rPr>
               <w:t>earchDT</w:t>
             </w:r>
+            <w:proofErr w:type="spellEnd"/>
           </w:p>
           <w:p>
             <w:pPr>
@@ -1708,6 +1790,7 @@
                 <w:rFonts w:asciiTheme="minorBidi" w:hAnsiTheme="minorBidi" w:cstheme="minorBidi"/>
               </w:rPr>
             </w:pPr>
+            <w:proofErr w:type="spellStart"/>
             <w:r>
               <w:rPr>
                 <w:rFonts w:asciiTheme="minorBidi" w:hAnsiTheme="minorBidi" w:cstheme="minorBidi"/>
@@ -1729,6 +1812,7 @@
               </w:rPr>
               <w:t>address</w:t>
             </w:r>
+            <w:proofErr w:type="spellEnd"/>
           </w:p>
           <w:p>
             <w:pPr>
@@ -1744,6 +1828,7 @@
                 <w:rFonts w:asciiTheme="minorBidi" w:hAnsiTheme="minorBidi" w:cstheme="minorBidi"/>
               </w:rPr>
             </w:pPr>
+            <w:proofErr w:type="spellStart"/>
             <w:r>
               <w:rPr>
                 <w:rFonts w:asciiTheme="minorBidi" w:hAnsiTheme="minorBidi" w:cstheme="minorBidi"/>
@@ -1762,6 +1847,7 @@
               </w:rPr>
               <w:t>text</w:t>
             </w:r>
+            <w:proofErr w:type="spellEnd"/>
           </w:p>
         </w:tc>
         <w:tc>
@@ -1803,12 +1889,14 @@
               </w:rPr>
               <w:t xml:space="preserve"> צירוף השדות </w:t>
             </w:r>
+            <w:proofErr w:type="spellStart"/>
             <w:r>
               <w:rPr>
                 <w:rFonts w:asciiTheme="minorBidi" w:hAnsiTheme="minorBidi" w:cstheme="minorBidi"/>
               </w:rPr>
               <w:t>searchDT</w:t>
             </w:r>
+            <w:proofErr w:type="spellEnd"/>
             <w:r>
               <w:rPr>
                 <w:rFonts w:asciiTheme="minorBidi" w:hAnsiTheme="minorBidi" w:cstheme="minorBidi" w:hint="cs"/>
@@ -1816,6 +1904,7 @@
               </w:rPr>
               <w:t xml:space="preserve">, </w:t>
             </w:r>
+            <w:proofErr w:type="spellStart"/>
             <w:r>
               <w:rPr>
                 <w:rFonts w:asciiTheme="minorBidi" w:hAnsiTheme="minorBidi" w:cstheme="minorBidi"/>
@@ -1834,6 +1923,7 @@
               </w:rPr>
               <w:t>address</w:t>
             </w:r>
+            <w:proofErr w:type="spellEnd"/>
             <w:r>
               <w:rPr>
                 <w:rFonts w:asciiTheme="minorBidi" w:hAnsiTheme="minorBidi" w:cstheme="minorBidi" w:hint="cs"/>
@@ -2730,6 +2820,7 @@
                 <w:rFonts w:asciiTheme="minorBidi" w:hAnsiTheme="minorBidi" w:cstheme="minorBidi"/>
               </w:rPr>
             </w:pPr>
+            <w:proofErr w:type="spellStart"/>
             <w:r>
               <w:rPr>
                 <w:rFonts w:asciiTheme="minorBidi" w:hAnsiTheme="minorBidi" w:cstheme="minorBidi"/>
@@ -2737,6 +2828,7 @@
               </w:rPr>
               <w:t>orderID</w:t>
             </w:r>
+            <w:proofErr w:type="spellEnd"/>
           </w:p>
           <w:p>
             <w:pPr>
@@ -2773,6 +2865,7 @@
                 <w:rFonts w:asciiTheme="minorBidi" w:hAnsiTheme="minorBidi" w:cstheme="minorBidi"/>
               </w:rPr>
             </w:pPr>
+            <w:proofErr w:type="spellStart"/>
             <w:r>
               <w:rPr>
                 <w:rFonts w:asciiTheme="minorBidi" w:hAnsiTheme="minorBidi" w:cstheme="minorBidi"/>
@@ -2791,6 +2884,7 @@
               </w:rPr>
               <w:t>method</w:t>
             </w:r>
+            <w:proofErr w:type="spellEnd"/>
           </w:p>
           <w:p>
             <w:pPr>
@@ -2806,6 +2900,7 @@
                 <w:rFonts w:asciiTheme="minorBidi" w:hAnsiTheme="minorBidi" w:cstheme="minorBidi"/>
               </w:rPr>
             </w:pPr>
+            <w:proofErr w:type="spellStart"/>
             <w:r>
               <w:rPr>
                 <w:rFonts w:asciiTheme="minorBidi" w:hAnsiTheme="minorBidi" w:cstheme="minorBidi"/>
@@ -2813,6 +2908,7 @@
               <w:lastRenderedPageBreak/>
               <w:t>payment_type</w:t>
             </w:r>
+            <w:proofErr w:type="spellEnd"/>
           </w:p>
         </w:tc>
         <w:tc>
@@ -2848,12 +2944,14 @@
               </w:rPr>
               <w:t xml:space="preserve"> </w:t>
             </w:r>
+            <w:proofErr w:type="spellStart"/>
             <w:r>
               <w:rPr>
                 <w:rFonts w:asciiTheme="minorBidi" w:hAnsiTheme="minorBidi" w:cstheme="minorBidi"/>
               </w:rPr>
               <w:t>orderID</w:t>
             </w:r>
+            <w:proofErr w:type="spellEnd"/>
             <w:r>
               <w:rPr>
                 <w:rFonts w:asciiTheme="minorBidi" w:hAnsiTheme="minorBidi" w:cstheme="minorBidi" w:hint="cs"/>
@@ -2889,12 +2987,14 @@
                 <w:u w:val="single"/>
               </w:rPr>
             </w:pPr>
+            <w:proofErr w:type="spellStart"/>
             <w:r>
               <w:rPr>
                 <w:rFonts w:asciiTheme="minorBidi" w:hAnsiTheme="minorBidi" w:cstheme="minorBidi"/>
               </w:rPr>
               <w:t>payment_type</w:t>
             </w:r>
+            <w:proofErr w:type="spellEnd"/>
             <w:r>
               <w:rPr>
                 <w:rFonts w:asciiTheme="minorBidi" w:hAnsiTheme="minorBidi" w:cstheme="minorBidi" w:hint="cs"/>
@@ -3265,12 +3365,14 @@
               </w:rPr>
               <w:t xml:space="preserve"> ונקראים </w:t>
             </w:r>
+            <w:proofErr w:type="spellStart"/>
             <w:r>
               <w:rPr>
                 <w:rFonts w:asciiTheme="minorBidi" w:hAnsiTheme="minorBidi" w:cstheme="minorBidi"/>
               </w:rPr>
               <w:t>ShopPay</w:t>
             </w:r>
+            <w:proofErr w:type="spellEnd"/>
             <w:r>
               <w:rPr>
                 <w:rFonts w:asciiTheme="minorBidi" w:hAnsiTheme="minorBidi" w:cstheme="minorBidi" w:hint="cs"/>
@@ -3554,7 +3656,23 @@
                 <w:rFonts w:asciiTheme="minorBidi" w:hAnsiTheme="minorBidi" w:cstheme="minorBidi" w:hint="cs"/>
                 <w:rtl/>
               </w:rPr>
-              <w:t xml:space="preserve"> הנחה על מוצר מסוים אשר הערך הדיפולטי שלה הוא 0, ערכה של ההנחה תוכל להיות קטנה או שווה לערכו של מחיר המוצר.</w:t>
+              <w:t xml:space="preserve"> הנחה על מוצר מסוים אשר הערך </w:t>
+            </w:r>
+            <w:proofErr w:type="spellStart"/>
+            <w:r>
+              <w:rPr>
+                <w:rFonts w:asciiTheme="minorBidi" w:hAnsiTheme="minorBidi" w:cstheme="minorBidi" w:hint="cs"/>
+                <w:rtl/>
+              </w:rPr>
+              <w:t>הדיפולטי</w:t>
+            </w:r>
+            <w:proofErr w:type="spellEnd"/>
+            <w:r>
+              <w:rPr>
+                <w:rFonts w:asciiTheme="minorBidi" w:hAnsiTheme="minorBidi" w:cstheme="minorBidi" w:hint="cs"/>
+                <w:rtl/>
+              </w:rPr>
+              <w:t xml:space="preserve"> שלה הוא 0, ערכה של ההנחה תוכל להיות קטנה או שווה לערכו של מחיר המוצר.</w:t>
             </w:r>
             <w:r>
               <w:rPr>
@@ -4323,12 +4441,14 @@
               </w:rPr>
               <w:t>]</w:t>
             </w:r>
+            <w:proofErr w:type="spellStart"/>
             <w:r>
               <w:rPr>
                 <w:rFonts w:asciiTheme="minorBidi" w:hAnsiTheme="minorBidi" w:cstheme="minorBidi"/>
               </w:rPr>
               <w:t>seed_type</w:t>
             </w:r>
+            <w:proofErr w:type="spellEnd"/>
             <w:r>
               <w:rPr>
                 <w:rFonts w:asciiTheme="minorBidi" w:hAnsiTheme="minorBidi" w:cstheme="minorBidi" w:hint="cs"/>
@@ -4405,12 +4525,14 @@
                 <w:rFonts w:asciiTheme="minorBidi" w:hAnsiTheme="minorBidi" w:cstheme="minorBidi"/>
               </w:rPr>
             </w:pPr>
+            <w:proofErr w:type="spellStart"/>
             <w:r>
               <w:rPr>
                 <w:rFonts w:asciiTheme="minorBidi" w:hAnsiTheme="minorBidi" w:cstheme="minorBidi"/>
               </w:rPr>
               <w:t>sun_amount</w:t>
             </w:r>
+            <w:proofErr w:type="spellEnd"/>
           </w:p>
         </w:tc>
         <w:tc>
@@ -4476,12 +4598,14 @@
               </w:rPr>
               <w:t>[</w:t>
             </w:r>
+            <w:proofErr w:type="spellStart"/>
             <w:r>
               <w:rPr>
                 <w:rFonts w:asciiTheme="minorBidi" w:hAnsiTheme="minorBidi" w:cstheme="minorBidi"/>
               </w:rPr>
               <w:t>seed_type</w:t>
             </w:r>
+            <w:proofErr w:type="spellEnd"/>
             <w:r>
               <w:rPr>
                 <w:rFonts w:asciiTheme="minorBidi" w:hAnsiTheme="minorBidi" w:cstheme="minorBidi" w:hint="cs"/>
@@ -4626,12 +4750,14 @@
               </w:rPr>
               <w:t xml:space="preserve">, </w:t>
             </w:r>
+            <w:proofErr w:type="spellStart"/>
             <w:r>
               <w:rPr>
                 <w:rFonts w:asciiTheme="minorBidi" w:hAnsiTheme="minorBidi" w:cstheme="minorBidi"/>
               </w:rPr>
               <w:t>sun_amount</w:t>
             </w:r>
+            <w:proofErr w:type="spellEnd"/>
             <w:r>
               <w:rPr>
                 <w:rFonts w:asciiTheme="minorBidi" w:hAnsiTheme="minorBidi" w:cstheme="minorBidi" w:hint="cs"/>
@@ -4716,12 +4842,14 @@
                 <w:rFonts w:asciiTheme="minorBidi" w:hAnsiTheme="minorBidi" w:cstheme="minorBidi"/>
               </w:rPr>
             </w:pPr>
+            <w:proofErr w:type="spellStart"/>
             <w:r>
               <w:rPr>
                 <w:rFonts w:asciiTheme="minorBidi" w:hAnsiTheme="minorBidi" w:cstheme="minorBidi"/>
               </w:rPr>
               <w:t>small_count</w:t>
             </w:r>
+            <w:proofErr w:type="spellEnd"/>
           </w:p>
           <w:p>
             <w:pPr>
@@ -4738,12 +4866,14 @@
                 <w:rtl/>
               </w:rPr>
             </w:pPr>
+            <w:proofErr w:type="spellStart"/>
             <w:r>
               <w:rPr>
                 <w:rFonts w:asciiTheme="minorBidi" w:hAnsiTheme="minorBidi" w:cstheme="minorBidi"/>
               </w:rPr>
               <w:t>large_count</w:t>
             </w:r>
+            <w:proofErr w:type="spellEnd"/>
           </w:p>
         </w:tc>
         <w:tc>
@@ -4817,12 +4947,14 @@
                 <w:rtl/>
               </w:rPr>
             </w:pPr>
+            <w:proofErr w:type="spellStart"/>
             <w:r>
               <w:rPr>
                 <w:rFonts w:asciiTheme="minorBidi" w:hAnsiTheme="minorBidi" w:cstheme="minorBidi"/>
               </w:rPr>
               <w:t>small_count</w:t>
             </w:r>
+            <w:proofErr w:type="spellEnd"/>
             <w:r>
               <w:rPr>
                 <w:rFonts w:asciiTheme="minorBidi" w:hAnsiTheme="minorBidi" w:cstheme="minorBidi" w:hint="cs"/>
@@ -4830,12 +4962,14 @@
               </w:rPr>
               <w:t xml:space="preserve">, </w:t>
             </w:r>
+            <w:proofErr w:type="spellStart"/>
             <w:r>
               <w:rPr>
                 <w:rFonts w:asciiTheme="minorBidi" w:hAnsiTheme="minorBidi" w:cstheme="minorBidi"/>
               </w:rPr>
               <w:t>large_count</w:t>
             </w:r>
+            <w:proofErr w:type="spellEnd"/>
             <w:r>
               <w:rPr>
                 <w:rFonts w:asciiTheme="minorBidi" w:hAnsiTheme="minorBidi" w:cstheme="minorBidi" w:hint="cs"/>
@@ -4857,12 +4991,14 @@
               </w:rPr>
               <w:t xml:space="preserve"> תכונות המכילות מספרים ערך שלם לא שלילי, באופן ספציפי התכונה </w:t>
             </w:r>
+            <w:proofErr w:type="spellStart"/>
             <w:r>
               <w:rPr>
                 <w:rFonts w:asciiTheme="minorBidi" w:hAnsiTheme="minorBidi" w:cstheme="minorBidi"/>
               </w:rPr>
               <w:t>small_count</w:t>
             </w:r>
+            <w:proofErr w:type="spellEnd"/>
             <w:r>
               <w:rPr>
                 <w:rFonts w:asciiTheme="minorBidi" w:hAnsiTheme="minorBidi" w:cstheme="minorBidi" w:hint="cs"/>
@@ -5348,6 +5484,7 @@
         </w:rPr>
         <w:t xml:space="preserve">PRODUCTS </w:t>
       </w:r>
+      <w:proofErr w:type="gramStart"/>
       <w:r>
         <w:rPr>
           <w:rFonts w:ascii="Tahoma" w:hAnsi="Tahoma"/>
@@ -5369,6 +5506,7 @@
         </w:rPr>
         <w:t>Name</w:t>
       </w:r>
+      <w:proofErr w:type="gramEnd"/>
       <w:r>
         <w:rPr>
           <w:rFonts w:ascii="Tahoma" w:hAnsi="Tahoma"/>
@@ -5413,6 +5551,7 @@
         </w:rPr>
         <w:t xml:space="preserve">USERS </w:t>
       </w:r>
+      <w:proofErr w:type="gramStart"/>
       <w:r>
         <w:rPr>
           <w:rFonts w:ascii="Tahoma" w:hAnsi="Tahoma"/>
@@ -5434,6 +5573,7 @@
         </w:rPr>
         <w:t>Email</w:t>
       </w:r>
+      <w:proofErr w:type="gramEnd"/>
       <w:r>
         <w:rPr>
           <w:rFonts w:ascii="Tahoma" w:hAnsi="Tahoma"/>
@@ -5466,6 +5606,7 @@
         </w:rPr>
         <w:t xml:space="preserve">SEARCHES </w:t>
       </w:r>
+      <w:proofErr w:type="gramStart"/>
       <w:r>
         <w:rPr>
           <w:rFonts w:ascii="Tahoma" w:hAnsi="Tahoma"/>
@@ -5478,6 +5619,7 @@
         </w:rPr>
         <w:t xml:space="preserve"> </w:t>
       </w:r>
+      <w:proofErr w:type="spellStart"/>
       <w:r>
         <w:rPr>
           <w:rFonts w:ascii="Tahoma" w:hAnsi="Tahoma"/>
@@ -5505,12 +5647,15 @@
         </w:rPr>
         <w:t>chDT</w:t>
       </w:r>
+      <w:proofErr w:type="spellEnd"/>
+      <w:proofErr w:type="gramEnd"/>
       <w:r>
         <w:rPr>
           <w:rFonts w:ascii="Tahoma" w:hAnsi="Tahoma"/>
         </w:rPr>
         <w:t xml:space="preserve">, </w:t>
       </w:r>
+      <w:proofErr w:type="spellStart"/>
       <w:r>
         <w:rPr>
           <w:rFonts w:ascii="Tahoma" w:hAnsi="Tahoma"/>
@@ -5538,6 +5683,7 @@
         </w:rPr>
         <w:t>ddress</w:t>
       </w:r>
+      <w:proofErr w:type="spellEnd"/>
       <w:r>
         <w:rPr>
           <w:rFonts w:ascii="Tahoma" w:hAnsi="Tahoma"/>
@@ -5548,7 +5694,14 @@
         <w:rPr>
           <w:rFonts w:ascii="Tahoma" w:hAnsi="Tahoma"/>
         </w:rPr>
-        <w:t>, Search_</w:t>
+        <w:t xml:space="preserve">, </w:t>
+      </w:r>
+      <w:proofErr w:type="spellStart"/>
+      <w:r>
+        <w:rPr>
+          <w:rFonts w:ascii="Tahoma" w:hAnsi="Tahoma"/>
+        </w:rPr>
+        <w:t>Search_</w:t>
       </w:r>
       <w:r>
         <w:rPr>
@@ -5562,6 +5715,7 @@
         </w:rPr>
         <w:t>ext</w:t>
       </w:r>
+      <w:proofErr w:type="spellEnd"/>
       <w:r>
         <w:rPr>
           <w:rFonts w:ascii="Tahoma" w:hAnsi="Tahoma"/>
@@ -5616,6 +5770,7 @@
         </w:rPr>
         <w:t xml:space="preserve"> </w:t>
       </w:r>
+      <w:proofErr w:type="gramStart"/>
       <w:r>
         <w:rPr>
           <w:rFonts w:ascii="Tahoma" w:hAnsi="Tahoma"/>
@@ -5635,7 +5790,17 @@
           <w:bCs/>
           <w:u w:val="single"/>
         </w:rPr>
-        <w:t>Product1</w:t>
+        <w:t>Product</w:t>
+      </w:r>
+      <w:proofErr w:type="gramEnd"/>
+      <w:r>
+        <w:rPr>
+          <w:rFonts w:ascii="Tahoma" w:hAnsi="Tahoma"/>
+          <w:b/>
+          <w:bCs/>
+          <w:u w:val="single"/>
+        </w:rPr>
+        <w:t>1</w:t>
       </w:r>
       <w:r>
         <w:rPr>
@@ -5758,6 +5923,7 @@
         </w:rPr>
         <w:t xml:space="preserve"> </w:t>
       </w:r>
+      <w:proofErr w:type="gramStart"/>
       <w:r>
         <w:rPr>
           <w:rFonts w:ascii="Tahoma" w:hAnsi="Tahoma"/>
@@ -5773,6 +5939,7 @@
         </w:rPr>
         <w:t>Name</w:t>
       </w:r>
+      <w:proofErr w:type="gramEnd"/>
       <w:r>
         <w:rPr>
           <w:rFonts w:ascii="Tahoma" w:hAnsi="Tahoma"/>
@@ -5821,6 +5988,7 @@
         </w:rPr>
         <w:t xml:space="preserve">{ </w:t>
       </w:r>
+      <w:proofErr w:type="spellStart"/>
       <w:r>
         <w:rPr>
           <w:rFonts w:ascii="Tahoma" w:hAnsi="Tahoma"/>
@@ -5830,12 +5998,14 @@
         </w:rPr>
         <w:t>SearchDT</w:t>
       </w:r>
+      <w:proofErr w:type="spellEnd"/>
       <w:r>
         <w:rPr>
           <w:rFonts w:ascii="Tahoma" w:hAnsi="Tahoma"/>
         </w:rPr>
         <w:t xml:space="preserve">, </w:t>
       </w:r>
+      <w:proofErr w:type="spellStart"/>
       <w:r>
         <w:rPr>
           <w:rFonts w:ascii="Tahoma" w:hAnsi="Tahoma"/>
@@ -5863,6 +6033,7 @@
         </w:rPr>
         <w:t>ddress</w:t>
       </w:r>
+      <w:proofErr w:type="spellEnd"/>
       <w:r>
         <w:rPr>
           <w:rFonts w:ascii="Tahoma" w:hAnsi="Tahoma"/>
@@ -5921,6 +6092,7 @@
         </w:rPr>
         <w:t xml:space="preserve">GARDENS </w:t>
       </w:r>
+      <w:proofErr w:type="gramStart"/>
       <w:r>
         <w:rPr>
           <w:rFonts w:ascii="Tahoma" w:hAnsi="Tahoma"/>
@@ -5942,6 +6114,7 @@
         </w:rPr>
         <w:t>Name</w:t>
       </w:r>
+      <w:proofErr w:type="gramEnd"/>
       <w:r>
         <w:rPr>
           <w:rFonts w:ascii="Tahoma" w:hAnsi="Tahoma"/>
@@ -5972,6 +6145,7 @@
         </w:rPr>
         <w:t xml:space="preserve">), </w:t>
       </w:r>
+      <w:proofErr w:type="spellStart"/>
       <w:r>
         <w:rPr>
           <w:rFonts w:ascii="Tahoma" w:hAnsi="Tahoma"/>
@@ -5988,7 +6162,21 @@
         <w:rPr>
           <w:rFonts w:ascii="Tahoma" w:hAnsi="Tahoma"/>
         </w:rPr>
-        <w:t>ount, Large_</w:t>
+        <w:t>ount</w:t>
+      </w:r>
+      <w:proofErr w:type="spellEnd"/>
+      <w:r>
+        <w:rPr>
+          <w:rFonts w:ascii="Tahoma" w:hAnsi="Tahoma"/>
+        </w:rPr>
+        <w:t xml:space="preserve">, </w:t>
+      </w:r>
+      <w:proofErr w:type="spellStart"/>
+      <w:r>
+        <w:rPr>
+          <w:rFonts w:ascii="Tahoma" w:hAnsi="Tahoma"/>
+        </w:rPr>
+        <w:t>Large_</w:t>
       </w:r>
       <w:r>
         <w:rPr>
@@ -6002,6 +6190,7 @@
         </w:rPr>
         <w:t>ount</w:t>
       </w:r>
+      <w:proofErr w:type="spellEnd"/>
       <w:r>
         <w:rPr>
           <w:rFonts w:ascii="Tahoma" w:hAnsi="Tahoma"/>
@@ -6044,7 +6233,14 @@
         <w:rPr>
           <w:rFonts w:ascii="Tahoma" w:hAnsi="Tahoma"/>
         </w:rPr>
-        <w:t xml:space="preserve"> (</w:t>
+        <w:t xml:space="preserve"> </w:t>
+      </w:r>
+      <w:proofErr w:type="gramStart"/>
+      <w:r>
+        <w:rPr>
+          <w:rFonts w:ascii="Tahoma" w:hAnsi="Tahoma"/>
+        </w:rPr>
+        <w:t>(</w:t>
       </w:r>
       <w:r>
         <w:rPr>
@@ -6061,6 +6257,7 @@
         </w:rPr>
         <w:t>Name</w:t>
       </w:r>
+      <w:proofErr w:type="gramEnd"/>
       <w:r>
         <w:rPr>
           <w:rFonts w:ascii="Tahoma" w:hAnsi="Tahoma"/>
@@ -6089,7 +6286,38 @@
         <w:rPr>
           <w:rFonts w:ascii="Tahoma" w:hAnsi="Tahoma"/>
         </w:rPr>
-        <w:t>), Season, Size, Sun_</w:t>
+        <w:t>), S</w:t>
+      </w:r>
+      <w:r>
+        <w:rPr>
+          <w:rFonts w:ascii="Tahoma" w:hAnsi="Tahoma"/>
+        </w:rPr>
+        <w:t>ize</w:t>
+      </w:r>
+      <w:r>
+        <w:rPr>
+          <w:rFonts w:ascii="Tahoma" w:hAnsi="Tahoma"/>
+        </w:rPr>
+        <w:t>, S</w:t>
+      </w:r>
+      <w:r>
+        <w:rPr>
+          <w:rFonts w:ascii="Tahoma" w:hAnsi="Tahoma"/>
+        </w:rPr>
+        <w:t>eason</w:t>
+      </w:r>
+      <w:r>
+        <w:rPr>
+          <w:rFonts w:ascii="Tahoma" w:hAnsi="Tahoma"/>
+        </w:rPr>
+        <w:t xml:space="preserve">, </w:t>
+      </w:r>
+      <w:proofErr w:type="spellStart"/>
+      <w:r>
+        <w:rPr>
+          <w:rFonts w:ascii="Tahoma" w:hAnsi="Tahoma"/>
+        </w:rPr>
+        <w:t>Sun_</w:t>
       </w:r>
       <w:r>
         <w:rPr>
@@ -6103,6 +6331,7 @@
         </w:rPr>
         <w:t>mount</w:t>
       </w:r>
+      <w:proofErr w:type="spellEnd"/>
       <w:r>
         <w:rPr>
           <w:rFonts w:ascii="Tahoma" w:hAnsi="Tahoma"/>
@@ -6141,6 +6370,7 @@
         </w:rPr>
         <w:t xml:space="preserve">SEED_TYPES </w:t>
       </w:r>
+      <w:proofErr w:type="gramStart"/>
       <w:r>
         <w:rPr>
           <w:rFonts w:ascii="Tahoma" w:hAnsi="Tahoma"/>
@@ -6162,6 +6392,7 @@
         </w:rPr>
         <w:t>Name</w:t>
       </w:r>
+      <w:proofErr w:type="gramEnd"/>
       <w:r>
         <w:rPr>
           <w:rFonts w:ascii="Tahoma" w:hAnsi="Tahoma"/>
@@ -6239,6 +6470,7 @@
         </w:rPr>
         <w:t xml:space="preserve">CHOSENS </w:t>
       </w:r>
+      <w:proofErr w:type="gramStart"/>
       <w:r>
         <w:rPr>
           <w:rFonts w:ascii="Tahoma" w:hAnsi="Tahoma"/>
@@ -6260,6 +6492,7 @@
         </w:rPr>
         <w:t>Garden</w:t>
       </w:r>
+      <w:proofErr w:type="gramEnd"/>
       <w:r>
         <w:rPr>
           <w:rFonts w:ascii="Tahoma" w:hAnsi="Tahoma"/>
@@ -6371,7 +6604,14 @@
         <w:rPr>
           <w:rFonts w:ascii="Tahoma" w:hAnsi="Tahoma"/>
         </w:rPr>
-        <w:t xml:space="preserve"> (</w:t>
+        <w:t xml:space="preserve"> </w:t>
+      </w:r>
+      <w:proofErr w:type="gramStart"/>
+      <w:r>
+        <w:rPr>
+          <w:rFonts w:ascii="Tahoma" w:hAnsi="Tahoma"/>
+        </w:rPr>
+        <w:t>(</w:t>
       </w:r>
       <w:r>
         <w:rPr>
@@ -6388,6 +6628,7 @@
         </w:rPr>
         <w:t>Name</w:t>
       </w:r>
+      <w:proofErr w:type="gramEnd"/>
       <w:r>
         <w:rPr>
           <w:rFonts w:ascii="Tahoma" w:hAnsi="Tahoma"/>
@@ -6469,6 +6710,7 @@
         </w:rPr>
         <w:t xml:space="preserve">AILS_OF </w:t>
       </w:r>
+      <w:proofErr w:type="gramStart"/>
       <w:r>
         <w:rPr>
           <w:rFonts w:ascii="Tahoma" w:hAnsi="Tahoma"/>
@@ -6490,6 +6732,7 @@
         </w:rPr>
         <w:t>Email</w:t>
       </w:r>
+      <w:proofErr w:type="gramEnd"/>
       <w:r>
         <w:rPr>
           <w:rFonts w:ascii="Tahoma" w:hAnsi="Tahoma"/>
@@ -6612,6 +6855,7 @@
         </w:rPr>
         <w:t xml:space="preserve">ORDERS </w:t>
       </w:r>
+      <w:proofErr w:type="gramStart"/>
       <w:r>
         <w:rPr>
           <w:rFonts w:ascii="Tahoma" w:hAnsi="Tahoma"/>
@@ -6624,6 +6868,7 @@
         </w:rPr>
         <w:t xml:space="preserve"> </w:t>
       </w:r>
+      <w:proofErr w:type="spellStart"/>
       <w:r>
         <w:rPr>
           <w:rFonts w:ascii="Tahoma" w:hAnsi="Tahoma"/>
@@ -6633,6 +6878,8 @@
         </w:rPr>
         <w:t>OrderID</w:t>
       </w:r>
+      <w:proofErr w:type="spellEnd"/>
+      <w:proofErr w:type="gramEnd"/>
       <w:r>
         <w:rPr>
           <w:rFonts w:ascii="Tahoma" w:hAnsi="Tahoma"/>
@@ -6664,6 +6911,7 @@
         <w:br/>
         <w:t xml:space="preserve">                 </w:t>
       </w:r>
+      <w:proofErr w:type="spellStart"/>
       <w:r>
         <w:rPr>
           <w:rFonts w:ascii="Tahoma" w:hAnsi="Tahoma"/>
@@ -6680,7 +6928,21 @@
         <w:rPr>
           <w:rFonts w:ascii="Tahoma" w:hAnsi="Tahoma"/>
         </w:rPr>
-        <w:t>ethod, Payment_</w:t>
+        <w:t>ethod</w:t>
+      </w:r>
+      <w:proofErr w:type="spellEnd"/>
+      <w:r>
+        <w:rPr>
+          <w:rFonts w:ascii="Tahoma" w:hAnsi="Tahoma"/>
+        </w:rPr>
+        <w:t xml:space="preserve">, </w:t>
+      </w:r>
+      <w:proofErr w:type="spellStart"/>
+      <w:r>
+        <w:rPr>
+          <w:rFonts w:ascii="Tahoma" w:hAnsi="Tahoma"/>
+        </w:rPr>
+        <w:t>Payment_</w:t>
       </w:r>
       <w:r>
         <w:rPr>
@@ -6694,6 +6956,7 @@
         </w:rPr>
         <w:t>ype</w:t>
       </w:r>
+      <w:proofErr w:type="spellEnd"/>
       <w:r>
         <w:rPr>
           <w:rFonts w:ascii="Tahoma" w:hAnsi="Tahoma"/>
@@ -6740,6 +7003,7 @@
         </w:rPr>
         <w:t xml:space="preserve"> </w:t>
       </w:r>
+      <w:proofErr w:type="gramStart"/>
       <w:r>
         <w:rPr>
           <w:rFonts w:ascii="Tahoma" w:hAnsi="Tahoma"/>
@@ -6752,6 +7016,7 @@
         </w:rPr>
         <w:t xml:space="preserve"> </w:t>
       </w:r>
+      <w:proofErr w:type="spellStart"/>
       <w:r>
         <w:rPr>
           <w:rFonts w:ascii="Tahoma" w:hAnsi="Tahoma"/>
@@ -6761,6 +7026,8 @@
         </w:rPr>
         <w:t>OrderID</w:t>
       </w:r>
+      <w:proofErr w:type="spellEnd"/>
+      <w:proofErr w:type="gramEnd"/>
       <w:r>
         <w:rPr>
           <w:rFonts w:ascii="Tahoma" w:hAnsi="Tahoma"/>
@@ -8417,6 +8684,7 @@
                 <w:szCs w:val="20"/>
               </w:rPr>
             </w:pPr>
+            <w:proofErr w:type="gramStart"/>
             <w:r>
               <w:rPr>
                 <w:rFonts w:ascii="Tahoma" w:hAnsi="Tahoma"/>
@@ -8425,6 +8693,7 @@
               </w:rPr>
               <w:t>Varchar(</w:t>
             </w:r>
+            <w:proofErr w:type="gramEnd"/>
             <w:r>
               <w:rPr>
                 <w:rFonts w:ascii="Tahoma" w:hAnsi="Tahoma"/>
@@ -8536,6 +8805,7 @@
                 <w:szCs w:val="20"/>
               </w:rPr>
             </w:pPr>
+            <w:proofErr w:type="spellStart"/>
             <w:r>
               <w:rPr>
                 <w:rFonts w:ascii="Tahoma" w:hAnsi="Tahoma"/>
@@ -8560,6 +8830,7 @@
               </w:rPr>
               <w:t>oney</w:t>
             </w:r>
+            <w:proofErr w:type="spellEnd"/>
           </w:p>
         </w:tc>
         <w:tc>
@@ -8647,6 +8918,7 @@
                 <w:szCs w:val="20"/>
               </w:rPr>
             </w:pPr>
+            <w:proofErr w:type="spellStart"/>
             <w:r>
               <w:rPr>
                 <w:rFonts w:ascii="Tahoma" w:hAnsi="Tahoma"/>
@@ -8671,6 +8943,7 @@
               </w:rPr>
               <w:t>oney</w:t>
             </w:r>
+            <w:proofErr w:type="spellEnd"/>
           </w:p>
         </w:tc>
         <w:tc>
@@ -8848,13 +9121,23 @@
                 <w:szCs w:val="20"/>
               </w:rPr>
             </w:pPr>
-            <w:r>
-              <w:rPr>
-                <w:rFonts w:ascii="Tahoma" w:hAnsi="Tahoma"/>
-                <w:sz w:val="20"/>
-                <w:szCs w:val="20"/>
-              </w:rPr>
-              <w:t>Varchar(40)</w:t>
+            <w:proofErr w:type="gramStart"/>
+            <w:r>
+              <w:rPr>
+                <w:rFonts w:ascii="Tahoma" w:hAnsi="Tahoma"/>
+                <w:sz w:val="20"/>
+                <w:szCs w:val="20"/>
+              </w:rPr>
+              <w:t>Varchar(</w:t>
+            </w:r>
+            <w:proofErr w:type="gramEnd"/>
+            <w:r>
+              <w:rPr>
+                <w:rFonts w:ascii="Tahoma" w:hAnsi="Tahoma"/>
+                <w:sz w:val="20"/>
+                <w:szCs w:val="20"/>
+              </w:rPr>
+              <w:t>40)</w:t>
             </w:r>
           </w:p>
         </w:tc>
@@ -8943,6 +9226,7 @@
                 <w:szCs w:val="20"/>
               </w:rPr>
             </w:pPr>
+            <w:proofErr w:type="gramStart"/>
             <w:r>
               <w:rPr>
                 <w:rFonts w:ascii="Tahoma" w:hAnsi="Tahoma"/>
@@ -8951,6 +9235,7 @@
               </w:rPr>
               <w:t>Varchar(</w:t>
             </w:r>
+            <w:proofErr w:type="gramEnd"/>
             <w:r>
               <w:rPr>
                 <w:rFonts w:ascii="Tahoma" w:hAnsi="Tahoma"/>
@@ -9118,6 +9403,7 @@
                 <w:u w:val="single"/>
               </w:rPr>
             </w:pPr>
+            <w:proofErr w:type="spellStart"/>
             <w:r>
               <w:rPr>
                 <w:rFonts w:ascii="Tahoma" w:hAnsi="Tahoma"/>
@@ -9127,6 +9413,7 @@
               </w:rPr>
               <w:t>SearchDT</w:t>
             </w:r>
+            <w:proofErr w:type="spellEnd"/>
           </w:p>
         </w:tc>
         <w:tc>
@@ -9216,6 +9503,7 @@
                 <w:u w:val="single"/>
               </w:rPr>
             </w:pPr>
+            <w:proofErr w:type="spellStart"/>
             <w:r>
               <w:rPr>
                 <w:rFonts w:ascii="Tahoma" w:hAnsi="Tahoma"/>
@@ -9234,6 +9522,7 @@
               </w:rPr>
               <w:t>_address</w:t>
             </w:r>
+            <w:proofErr w:type="spellEnd"/>
           </w:p>
         </w:tc>
         <w:tc>
@@ -9250,13 +9539,23 @@
                 <w:szCs w:val="20"/>
               </w:rPr>
             </w:pPr>
-            <w:r>
-              <w:rPr>
-                <w:rFonts w:ascii="Tahoma" w:hAnsi="Tahoma"/>
-                <w:sz w:val="20"/>
-                <w:szCs w:val="20"/>
-              </w:rPr>
-              <w:t>Varchar(15)</w:t>
+            <w:proofErr w:type="gramStart"/>
+            <w:r>
+              <w:rPr>
+                <w:rFonts w:ascii="Tahoma" w:hAnsi="Tahoma"/>
+                <w:sz w:val="20"/>
+                <w:szCs w:val="20"/>
+              </w:rPr>
+              <w:t>Varchar(</w:t>
+            </w:r>
+            <w:proofErr w:type="gramEnd"/>
+            <w:r>
+              <w:rPr>
+                <w:rFonts w:ascii="Tahoma" w:hAnsi="Tahoma"/>
+                <w:sz w:val="20"/>
+                <w:szCs w:val="20"/>
+              </w:rPr>
+              <w:t>15)</w:t>
             </w:r>
           </w:p>
         </w:tc>
@@ -9366,6 +9665,7 @@
                 <w:szCs w:val="20"/>
               </w:rPr>
             </w:pPr>
+            <w:proofErr w:type="gramStart"/>
             <w:r>
               <w:rPr>
                 <w:rFonts w:ascii="Tahoma" w:hAnsi="Tahoma"/>
@@ -9374,6 +9674,7 @@
               </w:rPr>
               <w:t>Varchar(</w:t>
             </w:r>
+            <w:proofErr w:type="gramEnd"/>
             <w:r>
               <w:rPr>
                 <w:rFonts w:ascii="Tahoma" w:hAnsi="Tahoma"/>
@@ -9454,6 +9755,7 @@
                 <w:szCs w:val="20"/>
               </w:rPr>
             </w:pPr>
+            <w:proofErr w:type="spellStart"/>
             <w:r>
               <w:rPr>
                 <w:rFonts w:ascii="Tahoma" w:hAnsi="Tahoma"/>
@@ -9462,6 +9764,7 @@
               </w:rPr>
               <w:t>Search_text</w:t>
             </w:r>
+            <w:proofErr w:type="spellEnd"/>
           </w:p>
         </w:tc>
         <w:tc>
@@ -9478,13 +9781,31 @@
                 <w:szCs w:val="20"/>
               </w:rPr>
             </w:pPr>
-            <w:r>
-              <w:rPr>
-                <w:rFonts w:ascii="Tahoma" w:hAnsi="Tahoma"/>
-                <w:sz w:val="20"/>
-                <w:szCs w:val="20"/>
-              </w:rPr>
-              <w:t>Varchar(20)</w:t>
+            <w:proofErr w:type="gramStart"/>
+            <w:r>
+              <w:rPr>
+                <w:rFonts w:ascii="Tahoma" w:hAnsi="Tahoma"/>
+                <w:sz w:val="20"/>
+                <w:szCs w:val="20"/>
+              </w:rPr>
+              <w:t>Varchar(</w:t>
+            </w:r>
+            <w:proofErr w:type="gramEnd"/>
+            <w:r>
+              <w:rPr>
+                <w:rFonts w:ascii="Tahoma" w:hAnsi="Tahoma"/>
+                <w:sz w:val="20"/>
+                <w:szCs w:val="20"/>
+              </w:rPr>
+              <w:t>4</w:t>
+            </w:r>
+            <w:r>
+              <w:rPr>
+                <w:rFonts w:ascii="Tahoma" w:hAnsi="Tahoma"/>
+                <w:sz w:val="20"/>
+                <w:szCs w:val="20"/>
+              </w:rPr>
+              <w:t>0)</w:t>
             </w:r>
           </w:p>
         </w:tc>
@@ -9508,7 +9829,15 @@
                 <w:sz w:val="20"/>
                 <w:szCs w:val="20"/>
               </w:rPr>
-              <w:t>20</w:t>
+              <w:t>4</w:t>
+            </w:r>
+            <w:r>
+              <w:rPr>
+                <w:rFonts w:ascii="Tahoma" w:hAnsi="Tahoma"/>
+                <w:sz w:val="20"/>
+                <w:szCs w:val="20"/>
+              </w:rPr>
+              <w:t>0</w:t>
             </w:r>
           </w:p>
         </w:tc>
@@ -9686,6 +10015,7 @@
                 <w:szCs w:val="20"/>
               </w:rPr>
             </w:pPr>
+            <w:proofErr w:type="gramStart"/>
             <w:r>
               <w:rPr>
                 <w:rFonts w:ascii="Tahoma" w:hAnsi="Tahoma"/>
@@ -9694,6 +10024,7 @@
               </w:rPr>
               <w:t>Varchar(</w:t>
             </w:r>
+            <w:proofErr w:type="gramEnd"/>
             <w:r>
               <w:rPr>
                 <w:rFonts w:ascii="Tahoma" w:hAnsi="Tahoma"/>
@@ -9774,6 +10105,7 @@
                 <w:u w:val="single"/>
               </w:rPr>
             </w:pPr>
+            <w:proofErr w:type="spellStart"/>
             <w:r>
               <w:rPr>
                 <w:rFonts w:ascii="Tahoma" w:hAnsi="Tahoma"/>
@@ -9783,6 +10115,7 @@
               </w:rPr>
               <w:t>SearchDT</w:t>
             </w:r>
+            <w:proofErr w:type="spellEnd"/>
           </w:p>
         </w:tc>
         <w:tc>
@@ -9902,6 +10235,7 @@
                 <w:u w:val="single"/>
               </w:rPr>
             </w:pPr>
+            <w:proofErr w:type="spellStart"/>
             <w:r>
               <w:rPr>
                 <w:rFonts w:ascii="Tahoma" w:hAnsi="Tahoma"/>
@@ -9911,6 +10245,7 @@
               </w:rPr>
               <w:t>IP_address</w:t>
             </w:r>
+            <w:proofErr w:type="spellEnd"/>
           </w:p>
         </w:tc>
         <w:tc>
@@ -9944,13 +10279,23 @@
                 <w:szCs w:val="20"/>
               </w:rPr>
             </w:pPr>
-            <w:r>
-              <w:rPr>
-                <w:rFonts w:ascii="Tahoma" w:hAnsi="Tahoma"/>
-                <w:sz w:val="20"/>
-                <w:szCs w:val="20"/>
-              </w:rPr>
-              <w:t>Varchar(15)</w:t>
+            <w:proofErr w:type="gramStart"/>
+            <w:r>
+              <w:rPr>
+                <w:rFonts w:ascii="Tahoma" w:hAnsi="Tahoma"/>
+                <w:sz w:val="20"/>
+                <w:szCs w:val="20"/>
+              </w:rPr>
+              <w:t>Varchar(</w:t>
+            </w:r>
+            <w:proofErr w:type="gramEnd"/>
+            <w:r>
+              <w:rPr>
+                <w:rFonts w:ascii="Tahoma" w:hAnsi="Tahoma"/>
+                <w:sz w:val="20"/>
+                <w:szCs w:val="20"/>
+              </w:rPr>
+              <w:t>15)</w:t>
             </w:r>
           </w:p>
         </w:tc>
@@ -10108,6 +10453,7 @@
                 <w:szCs w:val="20"/>
               </w:rPr>
             </w:pPr>
+            <w:proofErr w:type="gramStart"/>
             <w:r>
               <w:rPr>
                 <w:rFonts w:ascii="Tahoma" w:hAnsi="Tahoma"/>
@@ -10133,7 +10479,18 @@
                 <w:sz w:val="20"/>
                 <w:szCs w:val="20"/>
               </w:rPr>
-              <w:t>(PRODUCTS)</w:t>
+              <w:t>(</w:t>
+            </w:r>
+            <w:proofErr w:type="gramEnd"/>
+            <w:r>
+              <w:rPr>
+                <w:rFonts w:ascii="Tahoma" w:hAnsi="Tahoma"/>
+                <w:b/>
+                <w:bCs/>
+                <w:sz w:val="20"/>
+                <w:szCs w:val="20"/>
+              </w:rPr>
+              <w:t>PRODUCTS)</w:t>
             </w:r>
           </w:p>
         </w:tc>
@@ -10151,6 +10508,7 @@
                 <w:szCs w:val="20"/>
               </w:rPr>
             </w:pPr>
+            <w:proofErr w:type="gramStart"/>
             <w:r>
               <w:rPr>
                 <w:rFonts w:ascii="Tahoma" w:hAnsi="Tahoma"/>
@@ -10159,6 +10517,7 @@
               </w:rPr>
               <w:t>Varchar(</w:t>
             </w:r>
+            <w:proofErr w:type="gramEnd"/>
             <w:r>
               <w:rPr>
                 <w:rFonts w:ascii="Tahoma" w:hAnsi="Tahoma"/>
@@ -10245,7 +10604,15 @@
                 <w:sz w:val="20"/>
                 <w:szCs w:val="20"/>
               </w:rPr>
-              <w:t>Season</w:t>
+              <w:t>S</w:t>
+            </w:r>
+            <w:r>
+              <w:rPr>
+                <w:rFonts w:ascii="Tahoma" w:hAnsi="Tahoma"/>
+                <w:sz w:val="20"/>
+                <w:szCs w:val="20"/>
+              </w:rPr>
+              <w:t>ize</w:t>
             </w:r>
           </w:p>
         </w:tc>
@@ -10263,13 +10630,39 @@
                 <w:szCs w:val="20"/>
               </w:rPr>
             </w:pPr>
-            <w:r>
-              <w:rPr>
-                <w:rFonts w:ascii="Tahoma" w:hAnsi="Tahoma"/>
-                <w:sz w:val="20"/>
-                <w:szCs w:val="20"/>
-              </w:rPr>
-              <w:t>Varchar(6)</w:t>
+            <w:proofErr w:type="gramStart"/>
+            <w:r>
+              <w:rPr>
+                <w:rFonts w:ascii="Tahoma" w:hAnsi="Tahoma"/>
+                <w:sz w:val="20"/>
+                <w:szCs w:val="20"/>
+              </w:rPr>
+              <w:t>C</w:t>
+            </w:r>
+            <w:r>
+              <w:rPr>
+                <w:rFonts w:ascii="Tahoma" w:hAnsi="Tahoma"/>
+                <w:sz w:val="20"/>
+                <w:szCs w:val="20"/>
+              </w:rPr>
+              <w:t>har(</w:t>
+            </w:r>
+            <w:proofErr w:type="gramEnd"/>
+            <w:r>
+              <w:rPr>
+                <w:rFonts w:ascii="Tahoma" w:hAnsi="Tahoma"/>
+                <w:sz w:val="20"/>
+                <w:szCs w:val="20"/>
+              </w:rPr>
+              <w:t>5</w:t>
+            </w:r>
+            <w:r>
+              <w:rPr>
+                <w:rFonts w:ascii="Tahoma" w:hAnsi="Tahoma"/>
+                <w:sz w:val="20"/>
+                <w:szCs w:val="20"/>
+              </w:rPr>
+              <w:t>)</w:t>
             </w:r>
           </w:p>
         </w:tc>
@@ -10293,7 +10686,7 @@
                 <w:sz w:val="20"/>
                 <w:szCs w:val="20"/>
               </w:rPr>
-              <w:t>6</w:t>
+              <w:t>5</w:t>
             </w:r>
           </w:p>
         </w:tc>
@@ -10330,18 +10723,27 @@
               <w:bidi w:val="0"/>
               <w:jc w:val="left"/>
               <w:rPr>
-                <w:rFonts w:ascii="Tahoma" w:hAnsi="Tahoma"/>
-                <w:sz w:val="20"/>
-                <w:szCs w:val="20"/>
-              </w:rPr>
-            </w:pPr>
-            <w:r>
-              <w:rPr>
-                <w:rFonts w:ascii="Tahoma" w:hAnsi="Tahoma"/>
-                <w:sz w:val="20"/>
-                <w:szCs w:val="20"/>
-              </w:rPr>
-              <w:t>Size</w:t>
+                <w:rFonts w:ascii="Tahoma" w:hAnsi="Tahoma" w:hint="cs"/>
+                <w:sz w:val="20"/>
+                <w:szCs w:val="20"/>
+                <w:rtl/>
+              </w:rPr>
+            </w:pPr>
+            <w:r>
+              <w:rPr>
+                <w:rFonts w:ascii="Tahoma" w:hAnsi="Tahoma"/>
+                <w:sz w:val="20"/>
+                <w:szCs w:val="20"/>
+              </w:rPr>
+              <w:t>S</w:t>
+            </w:r>
+            <w:r>
+              <w:rPr>
+                <w:rFonts w:ascii="Tahoma" w:hAnsi="Tahoma"/>
+                <w:sz w:val="20"/>
+                <w:szCs w:val="20"/>
+              </w:rPr>
+              <w:t>eason</w:t>
             </w:r>
           </w:p>
         </w:tc>
@@ -10359,13 +10761,39 @@
                 <w:szCs w:val="20"/>
               </w:rPr>
             </w:pPr>
-            <w:r>
-              <w:rPr>
-                <w:rFonts w:ascii="Tahoma" w:hAnsi="Tahoma"/>
-                <w:sz w:val="20"/>
-                <w:szCs w:val="20"/>
-              </w:rPr>
-              <w:t>Char(5)</w:t>
+            <w:proofErr w:type="gramStart"/>
+            <w:r>
+              <w:rPr>
+                <w:rFonts w:ascii="Tahoma" w:hAnsi="Tahoma"/>
+                <w:sz w:val="20"/>
+                <w:szCs w:val="20"/>
+              </w:rPr>
+              <w:t>Varc</w:t>
+            </w:r>
+            <w:r>
+              <w:rPr>
+                <w:rFonts w:ascii="Tahoma" w:hAnsi="Tahoma"/>
+                <w:sz w:val="20"/>
+                <w:szCs w:val="20"/>
+              </w:rPr>
+              <w:t>har(</w:t>
+            </w:r>
+            <w:proofErr w:type="gramEnd"/>
+            <w:r>
+              <w:rPr>
+                <w:rFonts w:ascii="Tahoma" w:hAnsi="Tahoma"/>
+                <w:sz w:val="20"/>
+                <w:szCs w:val="20"/>
+              </w:rPr>
+              <w:t>6</w:t>
+            </w:r>
+            <w:r>
+              <w:rPr>
+                <w:rFonts w:ascii="Tahoma" w:hAnsi="Tahoma"/>
+                <w:sz w:val="20"/>
+                <w:szCs w:val="20"/>
+              </w:rPr>
+              <w:t>)</w:t>
             </w:r>
           </w:p>
         </w:tc>
@@ -10389,7 +10817,7 @@
                 <w:sz w:val="20"/>
                 <w:szCs w:val="20"/>
               </w:rPr>
-              <w:t>5</w:t>
+              <w:t>6</w:t>
             </w:r>
           </w:p>
         </w:tc>
@@ -10431,6 +10859,7 @@
                 <w:szCs w:val="20"/>
               </w:rPr>
             </w:pPr>
+            <w:proofErr w:type="spellStart"/>
             <w:r>
               <w:rPr>
                 <w:rFonts w:ascii="Tahoma" w:hAnsi="Tahoma"/>
@@ -10439,6 +10868,7 @@
               </w:rPr>
               <w:t>Sun_amount</w:t>
             </w:r>
+            <w:proofErr w:type="spellEnd"/>
           </w:p>
         </w:tc>
         <w:tc>
@@ -10455,13 +10885,23 @@
                 <w:szCs w:val="20"/>
               </w:rPr>
             </w:pPr>
-            <w:r>
-              <w:rPr>
-                <w:rFonts w:ascii="Tahoma" w:hAnsi="Tahoma"/>
-                <w:sz w:val="20"/>
-                <w:szCs w:val="20"/>
-              </w:rPr>
-              <w:t>Varchar(30)</w:t>
+            <w:proofErr w:type="gramStart"/>
+            <w:r>
+              <w:rPr>
+                <w:rFonts w:ascii="Tahoma" w:hAnsi="Tahoma"/>
+                <w:sz w:val="20"/>
+                <w:szCs w:val="20"/>
+              </w:rPr>
+              <w:t>Varchar(</w:t>
+            </w:r>
+            <w:proofErr w:type="gramEnd"/>
+            <w:r>
+              <w:rPr>
+                <w:rFonts w:ascii="Tahoma" w:hAnsi="Tahoma"/>
+                <w:sz w:val="20"/>
+                <w:szCs w:val="20"/>
+              </w:rPr>
+              <w:t>30)</w:t>
             </w:r>
           </w:p>
         </w:tc>
@@ -10662,6 +11102,7 @@
                 <w:szCs w:val="20"/>
               </w:rPr>
             </w:pPr>
+            <w:proofErr w:type="gramStart"/>
             <w:r>
               <w:rPr>
                 <w:rFonts w:ascii="Tahoma" w:hAnsi="Tahoma"/>
@@ -10670,6 +11111,7 @@
               </w:rPr>
               <w:t>Varchar(</w:t>
             </w:r>
+            <w:proofErr w:type="gramEnd"/>
             <w:r>
               <w:rPr>
                 <w:rFonts w:ascii="Tahoma" w:hAnsi="Tahoma"/>
@@ -10776,13 +11218,23 @@
                 <w:szCs w:val="20"/>
               </w:rPr>
             </w:pPr>
-            <w:r>
-              <w:rPr>
-                <w:rFonts w:ascii="Tahoma" w:hAnsi="Tahoma"/>
-                <w:sz w:val="20"/>
-                <w:szCs w:val="20"/>
-              </w:rPr>
-              <w:t>Varchar(20)</w:t>
+            <w:proofErr w:type="gramStart"/>
+            <w:r>
+              <w:rPr>
+                <w:rFonts w:ascii="Tahoma" w:hAnsi="Tahoma"/>
+                <w:sz w:val="20"/>
+                <w:szCs w:val="20"/>
+              </w:rPr>
+              <w:t>Varchar(</w:t>
+            </w:r>
+            <w:proofErr w:type="gramEnd"/>
+            <w:r>
+              <w:rPr>
+                <w:rFonts w:ascii="Tahoma" w:hAnsi="Tahoma"/>
+                <w:sz w:val="20"/>
+                <w:szCs w:val="20"/>
+              </w:rPr>
+              <w:t>20)</w:t>
             </w:r>
           </w:p>
         </w:tc>
@@ -10982,6 +11434,7 @@
                 <w:szCs w:val="20"/>
               </w:rPr>
             </w:pPr>
+            <w:proofErr w:type="gramStart"/>
             <w:r>
               <w:rPr>
                 <w:rFonts w:ascii="Tahoma" w:hAnsi="Tahoma"/>
@@ -10990,6 +11443,7 @@
               </w:rPr>
               <w:t>Varchar(</w:t>
             </w:r>
+            <w:proofErr w:type="gramEnd"/>
             <w:r>
               <w:rPr>
                 <w:rFonts w:ascii="Tahoma" w:hAnsi="Tahoma"/>
@@ -11070,6 +11524,7 @@
                 <w:szCs w:val="20"/>
               </w:rPr>
             </w:pPr>
+            <w:proofErr w:type="spellStart"/>
             <w:r>
               <w:rPr>
                 <w:rFonts w:ascii="Tahoma" w:hAnsi="Tahoma"/>
@@ -11078,6 +11533,7 @@
               </w:rPr>
               <w:t>Small_count</w:t>
             </w:r>
+            <w:proofErr w:type="spellEnd"/>
           </w:p>
         </w:tc>
         <w:tc>
@@ -11094,6 +11550,7 @@
                 <w:szCs w:val="20"/>
               </w:rPr>
             </w:pPr>
+            <w:proofErr w:type="spellStart"/>
             <w:r>
               <w:rPr>
                 <w:rFonts w:ascii="Tahoma" w:hAnsi="Tahoma"/>
@@ -11102,6 +11559,7 @@
               </w:rPr>
               <w:t>Tinyint</w:t>
             </w:r>
+            <w:proofErr w:type="spellEnd"/>
           </w:p>
         </w:tc>
         <w:tc>
@@ -11166,6 +11624,7 @@
                 <w:szCs w:val="20"/>
               </w:rPr>
             </w:pPr>
+            <w:proofErr w:type="spellStart"/>
             <w:r>
               <w:rPr>
                 <w:rFonts w:ascii="Tahoma" w:hAnsi="Tahoma"/>
@@ -11174,6 +11633,7 @@
               </w:rPr>
               <w:t>Large_count</w:t>
             </w:r>
+            <w:proofErr w:type="spellEnd"/>
           </w:p>
         </w:tc>
         <w:tc>
@@ -11190,6 +11650,7 @@
                 <w:szCs w:val="20"/>
               </w:rPr>
             </w:pPr>
+            <w:proofErr w:type="spellStart"/>
             <w:r>
               <w:rPr>
                 <w:rFonts w:ascii="Tahoma" w:hAnsi="Tahoma"/>
@@ -11198,6 +11659,7 @@
               </w:rPr>
               <w:t>Tinyint</w:t>
             </w:r>
+            <w:proofErr w:type="spellEnd"/>
           </w:p>
         </w:tc>
         <w:tc>
@@ -11397,6 +11859,7 @@
                 <w:szCs w:val="20"/>
               </w:rPr>
             </w:pPr>
+            <w:proofErr w:type="gramStart"/>
             <w:r>
               <w:rPr>
                 <w:rFonts w:ascii="Tahoma" w:hAnsi="Tahoma"/>
@@ -11405,6 +11868,7 @@
               </w:rPr>
               <w:t>Varchar(</w:t>
             </w:r>
+            <w:proofErr w:type="gramEnd"/>
             <w:r>
               <w:rPr>
                 <w:rFonts w:ascii="Tahoma" w:hAnsi="Tahoma"/>
@@ -11530,6 +11994,7 @@
                 <w:szCs w:val="20"/>
               </w:rPr>
             </w:pPr>
+            <w:proofErr w:type="gramStart"/>
             <w:r>
               <w:rPr>
                 <w:rFonts w:ascii="Tahoma" w:hAnsi="Tahoma"/>
@@ -11538,6 +12003,7 @@
               </w:rPr>
               <w:t>Varchar(</w:t>
             </w:r>
+            <w:proofErr w:type="gramEnd"/>
             <w:r>
               <w:rPr>
                 <w:rFonts w:ascii="Tahoma" w:hAnsi="Tahoma"/>
@@ -11642,6 +12108,7 @@
                 <w:szCs w:val="20"/>
               </w:rPr>
             </w:pPr>
+            <w:proofErr w:type="spellStart"/>
             <w:r>
               <w:rPr>
                 <w:rFonts w:ascii="Tahoma" w:hAnsi="Tahoma"/>
@@ -11650,6 +12117,7 @@
               </w:rPr>
               <w:t>Tinyint</w:t>
             </w:r>
+            <w:proofErr w:type="spellEnd"/>
           </w:p>
         </w:tc>
         <w:tc>
@@ -11830,13 +12298,23 @@
                 <w:szCs w:val="20"/>
               </w:rPr>
             </w:pPr>
-            <w:r>
-              <w:rPr>
-                <w:rFonts w:ascii="Tahoma" w:hAnsi="Tahoma"/>
-                <w:sz w:val="20"/>
-                <w:szCs w:val="20"/>
-              </w:rPr>
-              <w:t>Varchar(40)</w:t>
+            <w:proofErr w:type="gramStart"/>
+            <w:r>
+              <w:rPr>
+                <w:rFonts w:ascii="Tahoma" w:hAnsi="Tahoma"/>
+                <w:sz w:val="20"/>
+                <w:szCs w:val="20"/>
+              </w:rPr>
+              <w:t>Varchar(</w:t>
+            </w:r>
+            <w:proofErr w:type="gramEnd"/>
+            <w:r>
+              <w:rPr>
+                <w:rFonts w:ascii="Tahoma" w:hAnsi="Tahoma"/>
+                <w:sz w:val="20"/>
+                <w:szCs w:val="20"/>
+              </w:rPr>
+              <w:t>40)</w:t>
             </w:r>
           </w:p>
         </w:tc>
@@ -11928,13 +12406,23 @@
                 <w:szCs w:val="20"/>
               </w:rPr>
             </w:pPr>
-            <w:r>
-              <w:rPr>
-                <w:rFonts w:ascii="Tahoma" w:hAnsi="Tahoma"/>
-                <w:sz w:val="20"/>
-                <w:szCs w:val="20"/>
-              </w:rPr>
-              <w:t>Varchar(150)</w:t>
+            <w:proofErr w:type="gramStart"/>
+            <w:r>
+              <w:rPr>
+                <w:rFonts w:ascii="Tahoma" w:hAnsi="Tahoma"/>
+                <w:sz w:val="20"/>
+                <w:szCs w:val="20"/>
+              </w:rPr>
+              <w:t>Varchar(</w:t>
+            </w:r>
+            <w:proofErr w:type="gramEnd"/>
+            <w:r>
+              <w:rPr>
+                <w:rFonts w:ascii="Tahoma" w:hAnsi="Tahoma"/>
+                <w:sz w:val="20"/>
+                <w:szCs w:val="20"/>
+              </w:rPr>
+              <w:t>150)</w:t>
             </w:r>
           </w:p>
         </w:tc>
@@ -12024,13 +12512,23 @@
                 <w:szCs w:val="20"/>
               </w:rPr>
             </w:pPr>
-            <w:r>
-              <w:rPr>
-                <w:rFonts w:ascii="Tahoma" w:hAnsi="Tahoma"/>
-                <w:sz w:val="20"/>
-                <w:szCs w:val="20"/>
-              </w:rPr>
-              <w:t>Varchar(25)</w:t>
+            <w:proofErr w:type="gramStart"/>
+            <w:r>
+              <w:rPr>
+                <w:rFonts w:ascii="Tahoma" w:hAnsi="Tahoma"/>
+                <w:sz w:val="20"/>
+                <w:szCs w:val="20"/>
+              </w:rPr>
+              <w:t>Varchar(</w:t>
+            </w:r>
+            <w:proofErr w:type="gramEnd"/>
+            <w:r>
+              <w:rPr>
+                <w:rFonts w:ascii="Tahoma" w:hAnsi="Tahoma"/>
+                <w:sz w:val="20"/>
+                <w:szCs w:val="20"/>
+              </w:rPr>
+              <w:t>25)</w:t>
             </w:r>
           </w:p>
         </w:tc>
@@ -12120,13 +12618,23 @@
                 <w:szCs w:val="20"/>
               </w:rPr>
             </w:pPr>
-            <w:r>
-              <w:rPr>
-                <w:rFonts w:ascii="Tahoma" w:hAnsi="Tahoma"/>
-                <w:sz w:val="20"/>
-                <w:szCs w:val="20"/>
-              </w:rPr>
-              <w:t>Varchar(17)</w:t>
+            <w:proofErr w:type="gramStart"/>
+            <w:r>
+              <w:rPr>
+                <w:rFonts w:ascii="Tahoma" w:hAnsi="Tahoma"/>
+                <w:sz w:val="20"/>
+                <w:szCs w:val="20"/>
+              </w:rPr>
+              <w:t>Varchar(</w:t>
+            </w:r>
+            <w:proofErr w:type="gramEnd"/>
+            <w:r>
+              <w:rPr>
+                <w:rFonts w:ascii="Tahoma" w:hAnsi="Tahoma"/>
+                <w:sz w:val="20"/>
+                <w:szCs w:val="20"/>
+              </w:rPr>
+              <w:t>17)</w:t>
             </w:r>
           </w:p>
         </w:tc>
@@ -12327,6 +12835,7 @@
                 <w:szCs w:val="20"/>
               </w:rPr>
             </w:pPr>
+            <w:proofErr w:type="gramStart"/>
             <w:r>
               <w:rPr>
                 <w:rFonts w:ascii="Tahoma" w:hAnsi="Tahoma"/>
@@ -12335,6 +12844,7 @@
               </w:rPr>
               <w:t>Varchar(</w:t>
             </w:r>
+            <w:proofErr w:type="gramEnd"/>
             <w:r>
               <w:rPr>
                 <w:rFonts w:ascii="Tahoma" w:hAnsi="Tahoma"/>
@@ -12471,13 +12981,23 @@
                 <w:szCs w:val="20"/>
               </w:rPr>
             </w:pPr>
-            <w:r>
-              <w:rPr>
-                <w:rFonts w:ascii="Tahoma" w:hAnsi="Tahoma"/>
-                <w:sz w:val="20"/>
-                <w:szCs w:val="20"/>
-              </w:rPr>
-              <w:t>Varchar(40)</w:t>
+            <w:proofErr w:type="gramStart"/>
+            <w:r>
+              <w:rPr>
+                <w:rFonts w:ascii="Tahoma" w:hAnsi="Tahoma"/>
+                <w:sz w:val="20"/>
+                <w:szCs w:val="20"/>
+              </w:rPr>
+              <w:t>Varchar(</w:t>
+            </w:r>
+            <w:proofErr w:type="gramEnd"/>
+            <w:r>
+              <w:rPr>
+                <w:rFonts w:ascii="Tahoma" w:hAnsi="Tahoma"/>
+                <w:sz w:val="20"/>
+                <w:szCs w:val="20"/>
+              </w:rPr>
+              <w:t>40)</w:t>
             </w:r>
           </w:p>
         </w:tc>
@@ -12585,13 +13105,23 @@
                 <w:szCs w:val="20"/>
               </w:rPr>
             </w:pPr>
-            <w:r>
-              <w:rPr>
-                <w:rFonts w:ascii="Tahoma" w:hAnsi="Tahoma"/>
-                <w:sz w:val="20"/>
-                <w:szCs w:val="20"/>
-              </w:rPr>
-              <w:t>Varchar(150)</w:t>
+            <w:proofErr w:type="gramStart"/>
+            <w:r>
+              <w:rPr>
+                <w:rFonts w:ascii="Tahoma" w:hAnsi="Tahoma"/>
+                <w:sz w:val="20"/>
+                <w:szCs w:val="20"/>
+              </w:rPr>
+              <w:t>Varchar(</w:t>
+            </w:r>
+            <w:proofErr w:type="gramEnd"/>
+            <w:r>
+              <w:rPr>
+                <w:rFonts w:ascii="Tahoma" w:hAnsi="Tahoma"/>
+                <w:sz w:val="20"/>
+                <w:szCs w:val="20"/>
+              </w:rPr>
+              <w:t>150)</w:t>
             </w:r>
           </w:p>
         </w:tc>
@@ -12748,6 +13278,7 @@
                 <w:u w:val="single"/>
               </w:rPr>
             </w:pPr>
+            <w:proofErr w:type="spellStart"/>
             <w:r>
               <w:rPr>
                 <w:rFonts w:ascii="Tahoma" w:hAnsi="Tahoma"/>
@@ -12757,6 +13288,7 @@
               </w:rPr>
               <w:t>OrderID</w:t>
             </w:r>
+            <w:proofErr w:type="spellEnd"/>
           </w:p>
         </w:tc>
         <w:tc>
@@ -12881,6 +13413,7 @@
                 <w:szCs w:val="20"/>
               </w:rPr>
             </w:pPr>
+            <w:proofErr w:type="gramStart"/>
             <w:r>
               <w:rPr>
                 <w:rFonts w:ascii="Tahoma" w:hAnsi="Tahoma"/>
@@ -12889,6 +13422,7 @@
               </w:rPr>
               <w:t>Varchar(</w:t>
             </w:r>
+            <w:proofErr w:type="gramEnd"/>
             <w:r>
               <w:rPr>
                 <w:rFonts w:ascii="Tahoma" w:hAnsi="Tahoma"/>
@@ -13023,13 +13557,23 @@
                 <w:szCs w:val="20"/>
               </w:rPr>
             </w:pPr>
-            <w:r>
-              <w:rPr>
-                <w:rFonts w:ascii="Tahoma" w:hAnsi="Tahoma"/>
-                <w:sz w:val="20"/>
-                <w:szCs w:val="20"/>
-              </w:rPr>
-              <w:t>Varchar(40)</w:t>
+            <w:proofErr w:type="gramStart"/>
+            <w:r>
+              <w:rPr>
+                <w:rFonts w:ascii="Tahoma" w:hAnsi="Tahoma"/>
+                <w:sz w:val="20"/>
+                <w:szCs w:val="20"/>
+              </w:rPr>
+              <w:t>Varchar(</w:t>
+            </w:r>
+            <w:proofErr w:type="gramEnd"/>
+            <w:r>
+              <w:rPr>
+                <w:rFonts w:ascii="Tahoma" w:hAnsi="Tahoma"/>
+                <w:sz w:val="20"/>
+                <w:szCs w:val="20"/>
+              </w:rPr>
+              <w:t>40)</w:t>
             </w:r>
           </w:p>
         </w:tc>
@@ -13135,13 +13679,23 @@
                 <w:szCs w:val="20"/>
               </w:rPr>
             </w:pPr>
-            <w:r>
-              <w:rPr>
-                <w:rFonts w:ascii="Tahoma" w:hAnsi="Tahoma"/>
-                <w:sz w:val="20"/>
-                <w:szCs w:val="20"/>
-              </w:rPr>
-              <w:t>Varchar(150)</w:t>
+            <w:proofErr w:type="gramStart"/>
+            <w:r>
+              <w:rPr>
+                <w:rFonts w:ascii="Tahoma" w:hAnsi="Tahoma"/>
+                <w:sz w:val="20"/>
+                <w:szCs w:val="20"/>
+              </w:rPr>
+              <w:t>Varchar(</w:t>
+            </w:r>
+            <w:proofErr w:type="gramEnd"/>
+            <w:r>
+              <w:rPr>
+                <w:rFonts w:ascii="Tahoma" w:hAnsi="Tahoma"/>
+                <w:sz w:val="20"/>
+                <w:szCs w:val="20"/>
+              </w:rPr>
+              <w:t>150)</w:t>
             </w:r>
           </w:p>
         </w:tc>
@@ -13303,6 +13857,7 @@
                 <w:szCs w:val="20"/>
               </w:rPr>
             </w:pPr>
+            <w:proofErr w:type="spellStart"/>
             <w:r>
               <w:rPr>
                 <w:rFonts w:ascii="Tahoma" w:hAnsi="Tahoma"/>
@@ -13311,6 +13866,7 @@
               </w:rPr>
               <w:t>Shipping_method</w:t>
             </w:r>
+            <w:proofErr w:type="spellEnd"/>
           </w:p>
         </w:tc>
         <w:tc>
@@ -13327,13 +13883,23 @@
                 <w:szCs w:val="20"/>
               </w:rPr>
             </w:pPr>
-            <w:r>
-              <w:rPr>
-                <w:rFonts w:ascii="Tahoma" w:hAnsi="Tahoma"/>
-                <w:sz w:val="20"/>
-                <w:szCs w:val="20"/>
-              </w:rPr>
-              <w:t>Varchar(100)</w:t>
+            <w:proofErr w:type="gramStart"/>
+            <w:r>
+              <w:rPr>
+                <w:rFonts w:ascii="Tahoma" w:hAnsi="Tahoma"/>
+                <w:sz w:val="20"/>
+                <w:szCs w:val="20"/>
+              </w:rPr>
+              <w:t>Varchar(</w:t>
+            </w:r>
+            <w:proofErr w:type="gramEnd"/>
+            <w:r>
+              <w:rPr>
+                <w:rFonts w:ascii="Tahoma" w:hAnsi="Tahoma"/>
+                <w:sz w:val="20"/>
+                <w:szCs w:val="20"/>
+              </w:rPr>
+              <w:t>100)</w:t>
             </w:r>
           </w:p>
         </w:tc>
@@ -13399,6 +13965,7 @@
                 <w:szCs w:val="20"/>
               </w:rPr>
             </w:pPr>
+            <w:proofErr w:type="spellStart"/>
             <w:r>
               <w:rPr>
                 <w:rFonts w:ascii="Tahoma" w:hAnsi="Tahoma"/>
@@ -13407,6 +13974,7 @@
               </w:rPr>
               <w:t>Payment_type</w:t>
             </w:r>
+            <w:proofErr w:type="spellEnd"/>
           </w:p>
         </w:tc>
         <w:tc>
@@ -13423,13 +13991,23 @@
                 <w:szCs w:val="20"/>
               </w:rPr>
             </w:pPr>
-            <w:r>
-              <w:rPr>
-                <w:rFonts w:ascii="Tahoma" w:hAnsi="Tahoma"/>
-                <w:sz w:val="20"/>
-                <w:szCs w:val="20"/>
-              </w:rPr>
-              <w:t>Varchar(7)</w:t>
+            <w:proofErr w:type="gramStart"/>
+            <w:r>
+              <w:rPr>
+                <w:rFonts w:ascii="Tahoma" w:hAnsi="Tahoma"/>
+                <w:sz w:val="20"/>
+                <w:szCs w:val="20"/>
+              </w:rPr>
+              <w:t>Varchar(</w:t>
+            </w:r>
+            <w:proofErr w:type="gramEnd"/>
+            <w:r>
+              <w:rPr>
+                <w:rFonts w:ascii="Tahoma" w:hAnsi="Tahoma"/>
+                <w:sz w:val="20"/>
+                <w:szCs w:val="20"/>
+              </w:rPr>
+              <w:t>7)</w:t>
             </w:r>
           </w:p>
         </w:tc>
@@ -13631,6 +14209,7 @@
                 <w:szCs w:val="20"/>
               </w:rPr>
             </w:pPr>
+            <w:proofErr w:type="gramStart"/>
             <w:r>
               <w:rPr>
                 <w:rFonts w:ascii="Tahoma" w:hAnsi="Tahoma"/>
@@ -13639,6 +14218,7 @@
               </w:rPr>
               <w:t>Varchar(</w:t>
             </w:r>
+            <w:proofErr w:type="gramEnd"/>
             <w:r>
               <w:rPr>
                 <w:rFonts w:ascii="Tahoma" w:hAnsi="Tahoma"/>
@@ -13763,6 +14343,7 @@
                 <w:szCs w:val="20"/>
               </w:rPr>
             </w:pPr>
+            <w:proofErr w:type="gramStart"/>
             <w:r>
               <w:rPr>
                 <w:rFonts w:ascii="Tahoma" w:hAnsi="Tahoma"/>
@@ -13771,6 +14352,7 @@
               </w:rPr>
               <w:t>Varchar(</w:t>
             </w:r>
+            <w:proofErr w:type="gramEnd"/>
             <w:r>
               <w:rPr>
                 <w:rFonts w:ascii="Tahoma" w:hAnsi="Tahoma"/>
@@ -13943,6 +14525,7 @@
                 <w:szCs w:val="20"/>
               </w:rPr>
             </w:pPr>
+            <w:proofErr w:type="spellStart"/>
             <w:r>
               <w:rPr>
                 <w:rFonts w:ascii="Tahoma" w:hAnsi="Tahoma"/>
@@ -13952,6 +14535,7 @@
               </w:rPr>
               <w:t>OrderID</w:t>
             </w:r>
+            <w:proofErr w:type="spellEnd"/>
             <w:r>
               <w:rPr>
                 <w:rFonts w:ascii="Tahoma" w:hAnsi="Tahoma"/>
@@ -14103,6 +14687,7 @@
                 <w:szCs w:val="20"/>
               </w:rPr>
             </w:pPr>
+            <w:proofErr w:type="gramStart"/>
             <w:r>
               <w:rPr>
                 <w:rFonts w:ascii="Tahoma" w:hAnsi="Tahoma"/>
@@ -14111,6 +14696,7 @@
               </w:rPr>
               <w:t>Varchar(</w:t>
             </w:r>
+            <w:proofErr w:type="gramEnd"/>
             <w:r>
               <w:rPr>
                 <w:rFonts w:ascii="Tahoma" w:hAnsi="Tahoma"/>
@@ -14215,6 +14801,7 @@
                 <w:szCs w:val="20"/>
               </w:rPr>
             </w:pPr>
+            <w:proofErr w:type="spellStart"/>
             <w:r>
               <w:rPr>
                 <w:rFonts w:ascii="Tahoma" w:hAnsi="Tahoma"/>
@@ -14223,6 +14810,7 @@
               </w:rPr>
               <w:t>Tinyint</w:t>
             </w:r>
+            <w:proofErr w:type="spellEnd"/>
           </w:p>
         </w:tc>
         <w:tc>
@@ -14368,7 +14956,7 @@
           <w:color w:val="C00000"/>
           <w:rtl/>
         </w:rPr>
-        <w:t>זמני כאן</w:t>
+        <w:t xml:space="preserve"> ---</w:t>
       </w:r>
       <w:r>
         <w:rPr>
@@ -14378,7 +14966,7 @@
           <w:color w:val="C00000"/>
           <w:rtl/>
         </w:rPr>
-        <w:t xml:space="preserve"> --- מתחיל כאן --- זמני כאן</w:t>
+        <w:t xml:space="preserve"> </w:t>
       </w:r>
       <w:r>
         <w:rPr>
@@ -14388,6 +14976,36 @@
           <w:color w:val="C00000"/>
           <w:rtl/>
         </w:rPr>
+        <w:t>זמני</w:t>
+      </w:r>
+      <w:r>
+        <w:rPr>
+          <w:rFonts w:ascii="Tahoma" w:hAnsi="Tahoma" w:hint="cs"/>
+          <w:b/>
+          <w:bCs/>
+          <w:color w:val="C00000"/>
+          <w:rtl/>
+        </w:rPr>
+        <w:t xml:space="preserve"> --- מתחיל כאן --- זמני </w:t>
+      </w:r>
+      <w:r>
+        <w:rPr>
+          <w:rFonts w:ascii="Tahoma" w:hAnsi="Tahoma" w:hint="cs"/>
+          <w:b/>
+          <w:bCs/>
+          <w:color w:val="C00000"/>
+          <w:rtl/>
+        </w:rPr>
+        <w:t xml:space="preserve">--- </w:t>
+      </w:r>
+      <w:r>
+        <w:rPr>
+          <w:rFonts w:ascii="Tahoma" w:hAnsi="Tahoma" w:hint="cs"/>
+          <w:b/>
+          <w:bCs/>
+          <w:color w:val="C00000"/>
+          <w:rtl/>
+        </w:rPr>
         <w:t>**</w:t>
       </w:r>
       <w:r>
@@ -14438,11 +15056,19 @@
           <w:rFonts w:ascii="Tahoma" w:hAnsi="Tahoma"/>
         </w:rPr>
       </w:pPr>
-      <w:r>
-        <w:rPr>
-          <w:rFonts w:ascii="Tahoma" w:hAnsi="Tahoma"/>
-        </w:rPr>
-        <w:t>Smallmoney – Real number with up to 4 decimal places from -214,748.3648 to 214,748.3647</w:t>
+      <w:proofErr w:type="spellStart"/>
+      <w:r>
+        <w:rPr>
+          <w:rFonts w:ascii="Tahoma" w:hAnsi="Tahoma"/>
+        </w:rPr>
+        <w:t>Smallmoney</w:t>
+      </w:r>
+      <w:proofErr w:type="spellEnd"/>
+      <w:r>
+        <w:rPr>
+          <w:rFonts w:ascii="Tahoma" w:hAnsi="Tahoma"/>
+        </w:rPr>
+        <w:t xml:space="preserve"> – Real number with up to 4 decimal places from -214,748.3648 to 214,748.3647</w:t>
       </w:r>
     </w:p>
     <w:p>
@@ -14533,11 +15159,19 @@
           <w:rFonts w:ascii="Tahoma" w:hAnsi="Tahoma"/>
         </w:rPr>
       </w:pPr>
-      <w:r>
-        <w:rPr>
-          <w:rFonts w:ascii="Tahoma" w:hAnsi="Tahoma"/>
-        </w:rPr>
-        <w:t>hh – two digits from 00 to 23</w:t>
+      <w:proofErr w:type="spellStart"/>
+      <w:r>
+        <w:rPr>
+          <w:rFonts w:ascii="Tahoma" w:hAnsi="Tahoma"/>
+        </w:rPr>
+        <w:t>hh</w:t>
+      </w:r>
+      <w:proofErr w:type="spellEnd"/>
+      <w:r>
+        <w:rPr>
+          <w:rFonts w:ascii="Tahoma" w:hAnsi="Tahoma"/>
+        </w:rPr>
+        <w:t xml:space="preserve"> – two digits from 00 to 23</w:t>
       </w:r>
     </w:p>
     <w:p>
@@ -14612,8 +15246,16 @@
         <w:rPr>
           <w:rFonts w:ascii="Tahoma" w:hAnsi="Tahoma"/>
         </w:rPr>
-        <w:t>Char(n) – string of exact length of n characters</w:t>
-      </w:r>
+        <w:t xml:space="preserve">Char(n) – string of exact length of n </w:t>
+      </w:r>
+      <w:proofErr w:type="gramStart"/>
+      <w:r>
+        <w:rPr>
+          <w:rFonts w:ascii="Tahoma" w:hAnsi="Tahoma"/>
+        </w:rPr>
+        <w:t>characters</w:t>
+      </w:r>
+      <w:proofErr w:type="gramEnd"/>
     </w:p>
     <w:p>
       <w:pPr>
@@ -14623,11 +15265,19 @@
           <w:rFonts w:ascii="Tahoma" w:hAnsi="Tahoma"/>
         </w:rPr>
       </w:pPr>
-      <w:r>
-        <w:rPr>
-          <w:rFonts w:ascii="Tahoma" w:hAnsi="Tahoma"/>
-        </w:rPr>
-        <w:t xml:space="preserve">Tinyint </w:t>
+      <w:proofErr w:type="spellStart"/>
+      <w:r>
+        <w:rPr>
+          <w:rFonts w:ascii="Tahoma" w:hAnsi="Tahoma"/>
+        </w:rPr>
+        <w:t>Tinyint</w:t>
+      </w:r>
+      <w:proofErr w:type="spellEnd"/>
+      <w:r>
+        <w:rPr>
+          <w:rFonts w:ascii="Tahoma" w:hAnsi="Tahoma"/>
+        </w:rPr>
+        <w:t xml:space="preserve"> </w:t>
       </w:r>
       <w:r>
         <w:rPr>
@@ -14675,14 +15325,16 @@
         <w:rPr>
           <w:rFonts w:ascii="Tahoma" w:hAnsi="Tahoma"/>
         </w:rPr>
-        <w:t xml:space="preserve">Date – </w:t>
-      </w:r>
-      <w:r>
-        <w:rPr>
-          <w:rFonts w:ascii="Tahoma" w:hAnsi="Tahoma"/>
-        </w:rPr>
-        <w:t>any variation of the following variables</w:t>
-      </w:r>
+        <w:t xml:space="preserve">Date – any variation of the following </w:t>
+      </w:r>
+      <w:proofErr w:type="gramStart"/>
+      <w:r>
+        <w:rPr>
+          <w:rFonts w:ascii="Tahoma" w:hAnsi="Tahoma"/>
+        </w:rPr>
+        <w:t>variables</w:t>
+      </w:r>
+      <w:proofErr w:type="gramEnd"/>
     </w:p>
     <w:p>
       <w:pPr>
@@ -14697,29 +15349,19 @@
           <w:rFonts w:ascii="Tahoma" w:hAnsi="Tahoma"/>
         </w:rPr>
       </w:pPr>
+      <w:proofErr w:type="spellStart"/>
       <w:r>
         <w:rPr>
           <w:rFonts w:ascii="Tahoma" w:hAnsi="Tahoma"/>
         </w:rPr>
         <w:t>yyyy</w:t>
       </w:r>
-      <w:r>
-        <w:rPr>
-          <w:rFonts w:ascii="Tahoma" w:hAnsi="Tahoma"/>
-        </w:rPr>
-        <w:t xml:space="preserve"> – four digits from 1</w:t>
-      </w:r>
-      <w:r>
-        <w:rPr>
-          <w:rFonts w:ascii="Tahoma" w:hAnsi="Tahoma"/>
-        </w:rPr>
-        <w:t>582</w:t>
-      </w:r>
-      <w:r>
-        <w:rPr>
-          <w:rFonts w:ascii="Tahoma" w:hAnsi="Tahoma"/>
-        </w:rPr>
-        <w:t xml:space="preserve"> to 9999</w:t>
+      <w:proofErr w:type="spellEnd"/>
+      <w:r>
+        <w:rPr>
+          <w:rFonts w:ascii="Tahoma" w:hAnsi="Tahoma"/>
+        </w:rPr>
+        <w:t xml:space="preserve"> – four digits from 1582 to 9999</w:t>
       </w:r>
     </w:p>
     <w:p>
@@ -14759,13 +15401,7 @@
         <w:rPr>
           <w:rFonts w:ascii="Tahoma" w:hAnsi="Tahoma"/>
         </w:rPr>
-        <w:t>dd</w:t>
-      </w:r>
-      <w:r>
-        <w:rPr>
-          <w:rFonts w:ascii="Tahoma" w:hAnsi="Tahoma"/>
-        </w:rPr>
-        <w:t xml:space="preserve"> – two digits from 01 to 31</w:t>
+        <w:t>dd – two digits from 01 to 31</w:t>
       </w:r>
     </w:p>
     <w:p>
@@ -14784,7 +15420,7 @@
           <w:color w:val="C00000"/>
           <w:rtl/>
         </w:rPr>
-        <w:t xml:space="preserve">**זמני כאן --- עד לכאן --- </w:t>
+        <w:t>**</w:t>
       </w:r>
       <w:r>
         <w:rPr>
@@ -14794,7 +15430,7 @@
           <w:color w:val="C00000"/>
           <w:rtl/>
         </w:rPr>
-        <w:t>זמני כאן</w:t>
+        <w:t xml:space="preserve"> --- </w:t>
       </w:r>
       <w:r>
         <w:rPr>
@@ -14804,6 +15440,36 @@
           <w:color w:val="C00000"/>
           <w:rtl/>
         </w:rPr>
+        <w:t xml:space="preserve">זמני --- עד לכאן --- </w:t>
+      </w:r>
+      <w:r>
+        <w:rPr>
+          <w:rFonts w:ascii="Tahoma" w:hAnsi="Tahoma" w:hint="cs"/>
+          <w:b/>
+          <w:bCs/>
+          <w:color w:val="C00000"/>
+          <w:rtl/>
+        </w:rPr>
+        <w:t xml:space="preserve">זמני </w:t>
+      </w:r>
+      <w:r>
+        <w:rPr>
+          <w:rFonts w:ascii="Tahoma" w:hAnsi="Tahoma" w:hint="cs"/>
+          <w:b/>
+          <w:bCs/>
+          <w:color w:val="C00000"/>
+          <w:rtl/>
+        </w:rPr>
+        <w:t xml:space="preserve">--- </w:t>
+      </w:r>
+      <w:r>
+        <w:rPr>
+          <w:rFonts w:ascii="Tahoma" w:hAnsi="Tahoma" w:hint="cs"/>
+          <w:b/>
+          <w:bCs/>
+          <w:color w:val="C00000"/>
+          <w:rtl/>
+        </w:rPr>
         <w:t>**</w:t>
       </w:r>
     </w:p>
@@ -14811,7 +15477,7 @@
       <w:pPr>
         <w:spacing w:after="120"/>
         <w:rPr>
-          <w:rFonts w:ascii="Tahoma" w:hAnsi="Tahoma"/>
+          <w:rFonts w:ascii="Tahoma" w:hAnsi="Tahoma" w:hint="cs"/>
           <w:rtl/>
         </w:rPr>
       </w:pPr>
@@ -14897,9 +15563,9 @@
           <w:ilvl w:val="0"/>
           <w:numId w:val="20"/>
         </w:numPr>
+        <w:jc w:val="left"/>
         <w:rPr>
           <w:color w:val="000000" w:themeColor="text1"/>
-          <w:rtl/>
         </w:rPr>
       </w:pPr>
       <w:r>
@@ -14908,13 +15574,13 @@
           <w:color w:val="000000" w:themeColor="text1"/>
           <w:rtl/>
         </w:rPr>
-        <w:t xml:space="preserve">שדות התאריכים בטבלה </w:t>
+        <w:t xml:space="preserve">כלל השדות שמכילים שם כלשהו יכילו ערכים באורך של 40 תווים לכל היותר. (כל שדה שמהווה מפתח זר לשדה </w:t>
       </w:r>
       <w:r>
         <w:rPr>
           <w:color w:val="000000" w:themeColor="text1"/>
         </w:rPr>
-        <w:t>SEARCHES</w:t>
+        <w:t>Name</w:t>
       </w:r>
       <w:r>
         <w:rPr>
@@ -14922,7 +15588,143 @@
           <w:color w:val="000000" w:themeColor="text1"/>
           <w:rtl/>
         </w:rPr>
-        <w:t xml:space="preserve"> נבחרו כתאריך ולא כתאריך/זמן, כיוון שהאתר אינו מאפשר חיפוש על פי שעות ספציפיות.</w:t>
+        <w:t xml:space="preserve"> באופן ישיר או עקיף, בנוסף גם שדה </w:t>
+      </w:r>
+      <w:r>
+        <w:rPr>
+          <w:color w:val="000000" w:themeColor="text1"/>
+        </w:rPr>
+        <w:t>Company</w:t>
+      </w:r>
+      <w:r>
+        <w:rPr>
+          <w:rFonts w:hint="cs"/>
+          <w:color w:val="000000" w:themeColor="text1"/>
+          <w:rtl/>
+        </w:rPr>
+        <w:t>)</w:t>
+      </w:r>
+    </w:p>
+    <w:p>
+      <w:pPr>
+        <w:pStyle w:val="ListParagraph"/>
+        <w:numPr>
+          <w:ilvl w:val="0"/>
+          <w:numId w:val="20"/>
+        </w:numPr>
+        <w:jc w:val="left"/>
+        <w:rPr>
+          <w:color w:val="000000" w:themeColor="text1"/>
+        </w:rPr>
+      </w:pPr>
+      <w:r>
+        <w:rPr>
+          <w:rFonts w:hint="cs"/>
+          <w:color w:val="000000" w:themeColor="text1"/>
+          <w:rtl/>
+        </w:rPr>
+        <w:t>כתובת אימייל תהיה לכל היותר באורך 40 תווים.</w:t>
+      </w:r>
+    </w:p>
+    <w:p>
+      <w:pPr>
+        <w:pStyle w:val="ListParagraph"/>
+        <w:numPr>
+          <w:ilvl w:val="0"/>
+          <w:numId w:val="20"/>
+        </w:numPr>
+        <w:jc w:val="left"/>
+        <w:rPr>
+          <w:color w:val="000000" w:themeColor="text1"/>
+        </w:rPr>
+      </w:pPr>
+      <w:r>
+        <w:rPr>
+          <w:rFonts w:hint="cs"/>
+          <w:color w:val="000000" w:themeColor="text1"/>
+          <w:rtl/>
+        </w:rPr>
+        <w:t>סיסמא של משתמש רשום תהיה לכל היותר באורך 20 תווים.</w:t>
+      </w:r>
+    </w:p>
+    <w:p>
+      <w:pPr>
+        <w:pStyle w:val="ListParagraph"/>
+        <w:numPr>
+          <w:ilvl w:val="0"/>
+          <w:numId w:val="20"/>
+        </w:numPr>
+        <w:jc w:val="left"/>
+        <w:rPr>
+          <w:color w:val="000000" w:themeColor="text1"/>
+        </w:rPr>
+      </w:pPr>
+      <w:r>
+        <w:rPr>
+          <w:rFonts w:hint="cs"/>
+          <w:color w:val="000000" w:themeColor="text1"/>
+          <w:rtl/>
+        </w:rPr>
+        <w:t>הטקסט שמשומש בחיפוש מסוים יהיה לכל היותר באורך 40 תווים.</w:t>
+      </w:r>
+    </w:p>
+    <w:p>
+      <w:pPr>
+        <w:pStyle w:val="ListParagraph"/>
+        <w:numPr>
+          <w:ilvl w:val="0"/>
+          <w:numId w:val="20"/>
+        </w:numPr>
+        <w:jc w:val="left"/>
+        <w:rPr>
+          <w:color w:val="000000" w:themeColor="text1"/>
+        </w:rPr>
+      </w:pPr>
+      <w:r>
+        <w:rPr>
+          <w:rFonts w:hint="cs"/>
+          <w:color w:val="000000" w:themeColor="text1"/>
+          <w:rtl/>
+        </w:rPr>
+        <w:t xml:space="preserve">בשדה </w:t>
+      </w:r>
+      <w:proofErr w:type="spellStart"/>
+      <w:r>
+        <w:rPr>
+          <w:color w:val="000000" w:themeColor="text1"/>
+        </w:rPr>
+        <w:t>Sun_amount</w:t>
+      </w:r>
+      <w:proofErr w:type="spellEnd"/>
+      <w:r>
+        <w:rPr>
+          <w:rFonts w:hint="cs"/>
+          <w:color w:val="000000" w:themeColor="text1"/>
+          <w:rtl/>
+        </w:rPr>
+        <w:t xml:space="preserve"> יהיה ערכים שיהיו לכל היותר באורך 30 תווים</w:t>
+      </w:r>
+    </w:p>
+    <w:p>
+      <w:pPr>
+        <w:pStyle w:val="ListParagraph"/>
+        <w:numPr>
+          <w:ilvl w:val="0"/>
+          <w:numId w:val="20"/>
+        </w:numPr>
+        <w:jc w:val="left"/>
+        <w:rPr>
+          <w:color w:val="000000" w:themeColor="text1"/>
+          <w:rtl/>
+        </w:rPr>
+      </w:pPr>
+      <w:r>
+        <w:rPr>
+          <w:rFonts w:hint="cs"/>
+          <w:color w:val="000000" w:themeColor="text1"/>
+          <w:rtl/>
+        </w:rPr>
+        <w:t>מחיר של מוצר מסוים, ובהתאם גם הנחה, יהיה לכל היותר 214,748.3647.</w:t>
       </w:r>
     </w:p>
     <w:p>
@@ -15294,6 +16096,7 @@
         </w:rPr>
         <w:tab/>
       </w:r>
+      <w:proofErr w:type="spellStart"/>
       <w:r>
         <w:rPr>
           <w:rFonts w:ascii="Tahoma" w:hAnsi="Tahoma" w:hint="cs"/>
@@ -15316,7 +16119,14 @@
         <w:rPr>
           <w:rFonts w:ascii="Tahoma" w:hAnsi="Tahoma"/>
         </w:rPr>
-        <w:t xml:space="preserve">mail </w:t>
+        <w:t>mail</w:t>
+      </w:r>
+      <w:proofErr w:type="spellEnd"/>
+      <w:r>
+        <w:rPr>
+          <w:rFonts w:ascii="Tahoma" w:hAnsi="Tahoma"/>
+        </w:rPr>
+        <w:t xml:space="preserve"> </w:t>
       </w:r>
       <w:r>
         <w:rPr>
@@ -15378,7 +16188,23 @@
           <w:rFonts w:ascii="Tahoma" w:hAnsi="Tahoma"/>
           <w:color w:val="FF0000"/>
         </w:rPr>
-        <w:t>'%@%.%'</w:t>
+        <w:t>'%@</w:t>
+      </w:r>
+      <w:proofErr w:type="gramStart"/>
+      <w:r>
+        <w:rPr>
+          <w:rFonts w:ascii="Tahoma" w:hAnsi="Tahoma"/>
+          <w:color w:val="FF0000"/>
+        </w:rPr>
+        <w:t>%.%</w:t>
+      </w:r>
+      <w:proofErr w:type="gramEnd"/>
+      <w:r>
+        <w:rPr>
+          <w:rFonts w:ascii="Tahoma" w:hAnsi="Tahoma"/>
+          <w:color w:val="FF0000"/>
+        </w:rPr>
+        <w:t>'</w:t>
       </w:r>
       <w:r>
         <w:rPr>
@@ -15659,6 +16485,7 @@
         </w:rPr>
         <w:tab/>
       </w:r>
+      <w:proofErr w:type="spellStart"/>
       <w:r>
         <w:rPr>
           <w:rFonts w:ascii="Tahoma" w:hAnsi="Tahoma"/>
@@ -15677,6 +16504,7 @@
         </w:rPr>
         <w:t>ypes</w:t>
       </w:r>
+      <w:proofErr w:type="spellEnd"/>
       <w:r>
         <w:rPr>
           <w:rFonts w:ascii="Tahoma" w:hAnsi="Tahoma" w:hint="cs"/>
@@ -15855,7 +16683,21 @@
         <w:rPr>
           <w:rFonts w:ascii="Tahoma" w:hAnsi="Tahoma"/>
         </w:rPr>
-        <w:t xml:space="preserve"> CreditLOOKUP </w:t>
+        <w:t xml:space="preserve"> </w:t>
+      </w:r>
+      <w:proofErr w:type="spellStart"/>
+      <w:r>
+        <w:rPr>
+          <w:rFonts w:ascii="Tahoma" w:hAnsi="Tahoma"/>
+        </w:rPr>
+        <w:t>CreditLOOKUP</w:t>
+      </w:r>
+      <w:proofErr w:type="spellEnd"/>
+      <w:r>
+        <w:rPr>
+          <w:rFonts w:ascii="Tahoma" w:hAnsi="Tahoma"/>
+        </w:rPr>
+        <w:t xml:space="preserve"> </w:t>
       </w:r>
       <w:r>
         <w:rPr>
@@ -15932,7 +16774,23 @@
           <w:rFonts w:ascii="Tahoma" w:hAnsi="Tahoma"/>
           <w:color w:val="FF0000"/>
         </w:rPr>
-        <w:t>'AmericanExpress'</w:t>
+        <w:t>'</w:t>
+      </w:r>
+      <w:proofErr w:type="spellStart"/>
+      <w:r>
+        <w:rPr>
+          <w:rFonts w:ascii="Tahoma" w:hAnsi="Tahoma"/>
+          <w:color w:val="FF0000"/>
+        </w:rPr>
+        <w:t>AmericanExpress</w:t>
+      </w:r>
+      <w:proofErr w:type="spellEnd"/>
+      <w:r>
+        <w:rPr>
+          <w:rFonts w:ascii="Tahoma" w:hAnsi="Tahoma"/>
+          <w:color w:val="FF0000"/>
+        </w:rPr>
+        <w:t>'</w:t>
       </w:r>
       <w:r>
         <w:rPr>
@@ -15946,7 +16804,23 @@
           <w:rFonts w:ascii="Tahoma" w:hAnsi="Tahoma"/>
           <w:color w:val="FF0000"/>
         </w:rPr>
-        <w:t>'UniunPay-CreditCard'</w:t>
+        <w:t>'</w:t>
+      </w:r>
+      <w:proofErr w:type="spellStart"/>
+      <w:r>
+        <w:rPr>
+          <w:rFonts w:ascii="Tahoma" w:hAnsi="Tahoma"/>
+          <w:color w:val="FF0000"/>
+        </w:rPr>
+        <w:t>UniunPay-CreditCard</w:t>
+      </w:r>
+      <w:proofErr w:type="spellEnd"/>
+      <w:r>
+        <w:rPr>
+          <w:rFonts w:ascii="Tahoma" w:hAnsi="Tahoma"/>
+          <w:color w:val="FF0000"/>
+        </w:rPr>
+        <w:t>'</w:t>
       </w:r>
       <w:r>
         <w:rPr>
@@ -16050,7 +16924,6 @@
           <w:rFonts w:ascii="Tahoma" w:hAnsi="Tahoma" w:hint="cs"/>
           <w:color w:val="0000FF"/>
         </w:rPr>
-        <w:lastRenderedPageBreak/>
         <w:t>ADD</w:t>
       </w:r>
       <w:r>
@@ -16081,6 +16954,7 @@
         </w:rPr>
         <w:tab/>
       </w:r>
+      <w:proofErr w:type="spellStart"/>
       <w:r>
         <w:rPr>
           <w:rFonts w:ascii="Tahoma" w:hAnsi="Tahoma"/>
@@ -16093,6 +16967,7 @@
         </w:rPr>
         <w:t>type</w:t>
       </w:r>
+      <w:proofErr w:type="spellEnd"/>
       <w:r>
         <w:rPr>
           <w:rFonts w:ascii="Tahoma" w:hAnsi="Tahoma"/>
@@ -16169,6 +17044,7 @@
         </w:rPr>
         <w:t xml:space="preserve"> </w:t>
       </w:r>
+      <w:proofErr w:type="spellStart"/>
       <w:r>
         <w:rPr>
           <w:rFonts w:ascii="Tahoma" w:hAnsi="Tahoma"/>
@@ -16179,7 +17055,14 @@
         <w:rPr>
           <w:rFonts w:ascii="Tahoma" w:hAnsi="Tahoma"/>
         </w:rPr>
-        <w:t xml:space="preserve">Types </w:t>
+        <w:t>Types</w:t>
+      </w:r>
+      <w:proofErr w:type="spellEnd"/>
+      <w:r>
+        <w:rPr>
+          <w:rFonts w:ascii="Tahoma" w:hAnsi="Tahoma"/>
+        </w:rPr>
+        <w:t xml:space="preserve"> </w:t>
       </w:r>
       <w:r>
         <w:rPr>
@@ -16401,8 +17284,18 @@
           <w:sz w:val="19"/>
           <w:szCs w:val="19"/>
         </w:rPr>
-        <w:t xml:space="preserve"> Registered_customers</w:t>
-      </w:r>
+        <w:t xml:space="preserve"> </w:t>
+      </w:r>
+      <w:proofErr w:type="spellStart"/>
+      <w:r>
+        <w:rPr>
+          <w:rFonts w:ascii="Consolas" w:hAnsi="Consolas" w:cs="Consolas"/>
+          <w:sz w:val="19"/>
+          <w:szCs w:val="19"/>
+        </w:rPr>
+        <w:t>Registered_customers</w:t>
+      </w:r>
+      <w:proofErr w:type="spellEnd"/>
       <w:r>
         <w:rPr>
           <w:rFonts w:ascii="Consolas" w:hAnsi="Consolas" w:cs="Consolas" w:hint="cs"/>
@@ -16586,6 +17479,14 @@
           <w:szCs w:val="19"/>
         </w:rPr>
         <w:tab/>
+      </w:r>
+      <w:proofErr w:type="spellStart"/>
+      <w:r>
+        <w:rPr>
+          <w:rFonts w:ascii="Consolas" w:hAnsi="Consolas" w:cs="Consolas"/>
+          <w:sz w:val="19"/>
+          <w:szCs w:val="19"/>
+        </w:rPr>
         <w:t>First</w:t>
       </w:r>
       <w:r>
@@ -16604,6 +17505,7 @@
         </w:rPr>
         <w:t>Name</w:t>
       </w:r>
+      <w:proofErr w:type="spellEnd"/>
       <w:r>
         <w:rPr>
           <w:rFonts w:ascii="Consolas" w:hAnsi="Consolas" w:cs="Consolas"/>
@@ -16738,6 +17640,14 @@
           <w:szCs w:val="19"/>
         </w:rPr>
         <w:tab/>
+      </w:r>
+      <w:proofErr w:type="spellStart"/>
+      <w:r>
+        <w:rPr>
+          <w:rFonts w:ascii="Consolas" w:hAnsi="Consolas" w:cs="Consolas"/>
+          <w:sz w:val="19"/>
+          <w:szCs w:val="19"/>
+        </w:rPr>
         <w:t>Last</w:t>
       </w:r>
       <w:r>
@@ -16756,6 +17666,7 @@
         </w:rPr>
         <w:t>Name</w:t>
       </w:r>
+      <w:proofErr w:type="spellEnd"/>
       <w:r>
         <w:rPr>
           <w:rFonts w:ascii="Consolas" w:hAnsi="Consolas" w:cs="Consolas"/>
@@ -17014,6 +17925,7 @@
         </w:rPr>
         <w:tab/>
       </w:r>
+      <w:proofErr w:type="gramStart"/>
       <w:r>
         <w:rPr>
           <w:rFonts w:ascii="Consolas" w:hAnsi="Consolas" w:cs="Consolas"/>
@@ -17041,6 +17953,7 @@
         </w:rPr>
         <w:t>(</w:t>
       </w:r>
+      <w:proofErr w:type="gramEnd"/>
       <w:r>
         <w:rPr>
           <w:rFonts w:ascii="Consolas" w:hAnsi="Consolas" w:cs="Consolas"/>
@@ -17139,6 +18052,7 @@
         </w:rPr>
         <w:tab/>
       </w:r>
+      <w:proofErr w:type="spellStart"/>
       <w:r>
         <w:rPr>
           <w:rFonts w:ascii="Consolas" w:hAnsi="Consolas" w:cs="Consolas"/>
@@ -17155,6 +18069,7 @@
         </w:rPr>
         <w:t>_customers</w:t>
       </w:r>
+      <w:proofErr w:type="spellEnd"/>
       <w:r>
         <w:rPr>
           <w:rFonts w:ascii="Consolas" w:hAnsi="Consolas" w:cs="Consolas"/>
@@ -17264,8 +18179,17 @@
           <w:szCs w:val="19"/>
         </w:rPr>
         <w:tab/>
+      </w:r>
+      <w:proofErr w:type="spellStart"/>
+      <w:r>
+        <w:rPr>
+          <w:rFonts w:ascii="Consolas" w:hAnsi="Consolas" w:cs="Consolas"/>
+          <w:sz w:val="19"/>
+          <w:szCs w:val="19"/>
+        </w:rPr>
         <w:t>ck_email</w:t>
       </w:r>
+      <w:proofErr w:type="spellEnd"/>
       <w:r>
         <w:rPr>
           <w:rFonts w:ascii="Consolas" w:hAnsi="Consolas" w:cs="Consolas"/>
@@ -17359,7 +18283,27 @@
           <w:sz w:val="19"/>
           <w:szCs w:val="19"/>
         </w:rPr>
-        <w:t>'%@%.%'</w:t>
+        <w:t>'%@</w:t>
+      </w:r>
+      <w:proofErr w:type="gramStart"/>
+      <w:r>
+        <w:rPr>
+          <w:rFonts w:ascii="Consolas" w:hAnsi="Consolas" w:cs="Consolas"/>
+          <w:color w:val="FF0000"/>
+          <w:sz w:val="19"/>
+          <w:szCs w:val="19"/>
+        </w:rPr>
+        <w:t>%.%</w:t>
+      </w:r>
+      <w:proofErr w:type="gramEnd"/>
+      <w:r>
+        <w:rPr>
+          <w:rFonts w:ascii="Consolas" w:hAnsi="Consolas" w:cs="Consolas"/>
+          <w:color w:val="FF0000"/>
+          <w:sz w:val="19"/>
+          <w:szCs w:val="19"/>
+        </w:rPr>
+        <w:t>'</w:t>
       </w:r>
       <w:r>
         <w:rPr>
@@ -17409,8 +18353,17 @@
           <w:szCs w:val="19"/>
         </w:rPr>
         <w:tab/>
+      </w:r>
+      <w:proofErr w:type="spellStart"/>
+      <w:r>
+        <w:rPr>
+          <w:rFonts w:ascii="Consolas" w:hAnsi="Consolas" w:cs="Consolas"/>
+          <w:sz w:val="19"/>
+          <w:szCs w:val="19"/>
+        </w:rPr>
         <w:t>ck_gender</w:t>
       </w:r>
+      <w:proofErr w:type="spellEnd"/>
       <w:r>
         <w:rPr>
           <w:rFonts w:ascii="Consolas" w:hAnsi="Consolas" w:cs="Consolas"/>
@@ -17734,8 +18687,18 @@
           <w:sz w:val="19"/>
           <w:szCs w:val="19"/>
         </w:rPr>
-        <w:t xml:space="preserve"> Registered_customers</w:t>
-      </w:r>
+        <w:t xml:space="preserve"> </w:t>
+      </w:r>
+      <w:proofErr w:type="spellStart"/>
+      <w:r>
+        <w:rPr>
+          <w:rFonts w:ascii="Consolas" w:hAnsi="Consolas" w:cs="Consolas"/>
+          <w:sz w:val="19"/>
+          <w:szCs w:val="19"/>
+        </w:rPr>
+        <w:t>Registered_customers</w:t>
+      </w:r>
+      <w:proofErr w:type="spellEnd"/>
       <w:r>
         <w:rPr>
           <w:rFonts w:ascii="Consolas" w:hAnsi="Consolas" w:cs="Consolas"/>
@@ -17777,8 +18740,28 @@
           <w:sz w:val="19"/>
           <w:szCs w:val="19"/>
         </w:rPr>
-        <w:t xml:space="preserve"> First_Name</w:t>
-      </w:r>
+        <w:t xml:space="preserve"> </w:t>
+      </w:r>
+      <w:proofErr w:type="spellStart"/>
+      <w:proofErr w:type="gramStart"/>
+      <w:r>
+        <w:rPr>
+          <w:rFonts w:ascii="Consolas" w:hAnsi="Consolas" w:cs="Consolas"/>
+          <w:sz w:val="19"/>
+          <w:szCs w:val="19"/>
+        </w:rPr>
+        <w:t>First</w:t>
+      </w:r>
+      <w:proofErr w:type="gramEnd"/>
+      <w:r>
+        <w:rPr>
+          <w:rFonts w:ascii="Consolas" w:hAnsi="Consolas" w:cs="Consolas"/>
+          <w:sz w:val="19"/>
+          <w:szCs w:val="19"/>
+        </w:rPr>
+        <w:t>_Name</w:t>
+      </w:r>
+      <w:proofErr w:type="spellEnd"/>
       <w:r>
         <w:rPr>
           <w:rFonts w:ascii="Consolas" w:hAnsi="Consolas" w:cs="Consolas"/>
@@ -17794,8 +18777,18 @@
           <w:sz w:val="19"/>
           <w:szCs w:val="19"/>
         </w:rPr>
-        <w:t xml:space="preserve"> Last_Name</w:t>
-      </w:r>
+        <w:t xml:space="preserve"> </w:t>
+      </w:r>
+      <w:proofErr w:type="spellStart"/>
+      <w:r>
+        <w:rPr>
+          <w:rFonts w:ascii="Consolas" w:hAnsi="Consolas" w:cs="Consolas"/>
+          <w:sz w:val="19"/>
+          <w:szCs w:val="19"/>
+        </w:rPr>
+        <w:t>Last_Name</w:t>
+      </w:r>
+      <w:proofErr w:type="spellEnd"/>
       <w:r>
         <w:rPr>
           <w:rFonts w:ascii="Consolas" w:hAnsi="Consolas" w:cs="Consolas"/>
@@ -18374,7 +19367,29 @@
           <w:szCs w:val="19"/>
           <w:lang w:val="es-ES"/>
         </w:rPr>
-        <w:t>'Israeli'</w:t>
+        <w:t>'</w:t>
+      </w:r>
+      <w:proofErr w:type="spellStart"/>
+      <w:r>
+        <w:rPr>
+          <w:rFonts w:ascii="Consolas" w:hAnsi="Consolas" w:cs="Consolas"/>
+          <w:color w:val="FF0000"/>
+          <w:sz w:val="19"/>
+          <w:szCs w:val="19"/>
+          <w:lang w:val="es-ES"/>
+        </w:rPr>
+        <w:t>Israeli</w:t>
+      </w:r>
+      <w:proofErr w:type="spellEnd"/>
+      <w:r>
+        <w:rPr>
+          <w:rFonts w:ascii="Consolas" w:hAnsi="Consolas" w:cs="Consolas"/>
+          <w:color w:val="FF0000"/>
+          <w:sz w:val="19"/>
+          <w:szCs w:val="19"/>
+          <w:lang w:val="es-ES"/>
+        </w:rPr>
+        <w:t>'</w:t>
       </w:r>
       <w:r>
         <w:rPr>
@@ -18797,7 +19812,34 @@
           <w:szCs w:val="19"/>
         </w:rPr>
         <w:tab/>
-        <w:t xml:space="preserve">Registered_customers </w:t>
+      </w:r>
+      <w:proofErr w:type="spellStart"/>
+      <w:r>
+        <w:rPr>
+          <w:rFonts w:ascii="Consolas" w:hAnsi="Consolas" w:cs="Consolas"/>
+          <w:sz w:val="19"/>
+          <w:szCs w:val="19"/>
+        </w:rPr>
+        <w:t>Registered_</w:t>
+      </w:r>
+      <w:proofErr w:type="gramStart"/>
+      <w:r>
+        <w:rPr>
+          <w:rFonts w:ascii="Consolas" w:hAnsi="Consolas" w:cs="Consolas"/>
+          <w:sz w:val="19"/>
+          <w:szCs w:val="19"/>
+        </w:rPr>
+        <w:t>customers</w:t>
+      </w:r>
+      <w:proofErr w:type="spellEnd"/>
+      <w:proofErr w:type="gramEnd"/>
+      <w:r>
+        <w:rPr>
+          <w:rFonts w:ascii="Consolas" w:hAnsi="Consolas" w:cs="Consolas"/>
+          <w:sz w:val="19"/>
+          <w:szCs w:val="19"/>
+        </w:rPr>
+        <w:t xml:space="preserve"> </w:t>
       </w:r>
     </w:p>
     <w:p>
@@ -18855,8 +19897,17 @@
           <w:szCs w:val="19"/>
         </w:rPr>
         <w:tab/>
+      </w:r>
+      <w:proofErr w:type="spellStart"/>
+      <w:r>
+        <w:rPr>
+          <w:rFonts w:ascii="Consolas" w:hAnsi="Consolas" w:cs="Consolas"/>
+          <w:sz w:val="19"/>
+          <w:szCs w:val="19"/>
+        </w:rPr>
         <w:t>PK_customers</w:t>
       </w:r>
+      <w:proofErr w:type="spellEnd"/>
       <w:r>
         <w:rPr>
           <w:rFonts w:ascii="Consolas" w:hAnsi="Consolas" w:cs="Consolas"/>
@@ -18875,6 +19926,7 @@
         </w:rPr>
         <w:tab/>
       </w:r>
+      <w:proofErr w:type="spellStart"/>
       <w:r>
         <w:rPr>
           <w:rFonts w:ascii="Consolas" w:hAnsi="Consolas" w:cs="Consolas"/>
@@ -18883,6 +19935,7 @@
         </w:rPr>
         <w:t>CK_email</w:t>
       </w:r>
+      <w:proofErr w:type="spellEnd"/>
       <w:r>
         <w:rPr>
           <w:rFonts w:ascii="Consolas" w:hAnsi="Consolas" w:cs="Consolas"/>
@@ -18892,14 +19945,26 @@
         </w:rPr>
         <w:t xml:space="preserve">, </w:t>
       </w:r>
-      <w:r>
-        <w:rPr>
-          <w:rFonts w:ascii="Consolas" w:hAnsi="Consolas" w:cs="Consolas"/>
-          <w:sz w:val="19"/>
-          <w:szCs w:val="19"/>
-        </w:rPr>
-        <w:t>CK_gender</w:t>
-      </w:r>
+      <w:proofErr w:type="spellStart"/>
+      <w:r>
+        <w:rPr>
+          <w:rFonts w:ascii="Consolas" w:hAnsi="Consolas" w:cs="Consolas"/>
+          <w:sz w:val="19"/>
+          <w:szCs w:val="19"/>
+        </w:rPr>
+        <w:t>CK_</w:t>
+      </w:r>
+      <w:proofErr w:type="gramStart"/>
+      <w:r>
+        <w:rPr>
+          <w:rFonts w:ascii="Consolas" w:hAnsi="Consolas" w:cs="Consolas"/>
+          <w:sz w:val="19"/>
+          <w:szCs w:val="19"/>
+        </w:rPr>
+        <w:t>gender</w:t>
+      </w:r>
+      <w:proofErr w:type="spellEnd"/>
+      <w:proofErr w:type="gramEnd"/>
     </w:p>
     <w:p>
       <w:pPr>
@@ -18984,8 +20049,27 @@
           <w:szCs w:val="19"/>
         </w:rPr>
         <w:tab/>
-        <w:t>Registered_customers</w:t>
-      </w:r>
+      </w:r>
+      <w:proofErr w:type="spellStart"/>
+      <w:r>
+        <w:rPr>
+          <w:rFonts w:ascii="Consolas" w:hAnsi="Consolas" w:cs="Consolas"/>
+          <w:sz w:val="19"/>
+          <w:szCs w:val="19"/>
+        </w:rPr>
+        <w:t>Registered_</w:t>
+      </w:r>
+      <w:proofErr w:type="gramStart"/>
+      <w:r>
+        <w:rPr>
+          <w:rFonts w:ascii="Consolas" w:hAnsi="Consolas" w:cs="Consolas"/>
+          <w:sz w:val="19"/>
+          <w:szCs w:val="19"/>
+        </w:rPr>
+        <w:t>customers</w:t>
+      </w:r>
+      <w:proofErr w:type="spellEnd"/>
+      <w:proofErr w:type="gramEnd"/>
     </w:p>
     <w:p>
       <w:pPr>
@@ -19352,14 +20436,14 @@
         <v:path o:extrusionok="f" gradientshapeok="t" o:connecttype="rect"/>
         <o:lock v:ext="edit" aspectratio="t"/>
       </v:shapetype>
-      <v:shape id="_x0000_i1032" type="#_x0000_t75" style="width:15.5pt;height:22.5pt" o:bullet="t">
+      <v:shape id="_x0000_i1040" type="#_x0000_t75" style="width:15.65pt;height:22.35pt" o:bullet="t">
         <v:imagedata r:id="rId1" o:title="BGU-Logo-Orange-s"/>
       </v:shape>
     </w:pict>
   </w:numPicBullet>
   <w:numPicBullet w:numPicBulletId="1">
     <w:pict>
-      <v:shape id="_x0000_i1033" type="#_x0000_t75" style="width:15.5pt;height:22.5pt" o:bullet="t">
+      <v:shape id="_x0000_i1041" type="#_x0000_t75" style="width:15.65pt;height:22.35pt" o:bullet="t">
         <v:imagedata r:id="rId2" o:title="BGU-Logo-Orange-t"/>
       </v:shape>
     </w:pict>

</xml_diff>

<commit_message>
Revert "Merge branch 'sophie'"
This reverts commit d8ce9404efe3fde9419b5ab6e119583aada128f1, reversing
changes made to d3028dddd86618bca30f135dc84667cb9d82c0ef.
</commit_message>
<xml_diff>
--- a/part 2/DB Project, Part B, team 16.docx
+++ b/part 2/DB Project, Part B, team 16.docx
@@ -1,6 +1,6 @@
 
 <file path=word/document.xml><?xml version="1.0" encoding="utf-8"?>
-<w:document xmlns:wpc="http://schemas.microsoft.com/office/word/2010/wordprocessingCanvas" xmlns:mc="http://schemas.openxmlformats.org/markup-compatibility/2006" xmlns:o="urn:schemas-microsoft-com:office:office" xmlns:r="http://schemas.openxmlformats.org/officeDocument/2006/relationships" xmlns:m="http://schemas.openxmlformats.org/officeDocument/2006/math" xmlns:v="urn:schemas-microsoft-com:vml" xmlns:wp14="http://schemas.microsoft.com/office/word/2010/wordprocessingDrawing" xmlns:wp="http://schemas.openxmlformats.org/drawingml/2006/wordprocessingDrawing" xmlns:w10="urn:schemas-microsoft-com:office:word" xmlns:w="http://schemas.openxmlformats.org/wordprocessingml/2006/main" xmlns:w14="http://schemas.microsoft.com/office/word/2010/wordml" xmlns:w15="http://schemas.microsoft.com/office/word/2012/wordml" xmlns:wpg="http://schemas.microsoft.com/office/word/2010/wordprocessingGroup" xmlns:wpi="http://schemas.microsoft.com/office/word/2010/wordprocessingInk" xmlns:wne="http://schemas.microsoft.com/office/word/2006/wordml" xmlns:wps="http://schemas.microsoft.com/office/word/2010/wordprocessingShape" mc:Ignorable="w14 w15 wp14">
+<w:document xmlns:wpc="http://schemas.microsoft.com/office/word/2010/wordprocessingCanvas" xmlns:cx="http://schemas.microsoft.com/office/drawing/2014/chartex" xmlns:cx1="http://schemas.microsoft.com/office/drawing/2015/9/8/chartex" xmlns:cx2="http://schemas.microsoft.com/office/drawing/2015/10/21/chartex" xmlns:cx3="http://schemas.microsoft.com/office/drawing/2016/5/9/chartex" xmlns:cx4="http://schemas.microsoft.com/office/drawing/2016/5/10/chartex" xmlns:cx5="http://schemas.microsoft.com/office/drawing/2016/5/11/chartex" xmlns:cx6="http://schemas.microsoft.com/office/drawing/2016/5/12/chartex" xmlns:cx7="http://schemas.microsoft.com/office/drawing/2016/5/13/chartex" xmlns:cx8="http://schemas.microsoft.com/office/drawing/2016/5/14/chartex" xmlns:mc="http://schemas.openxmlformats.org/markup-compatibility/2006" xmlns:aink="http://schemas.microsoft.com/office/drawing/2016/ink" xmlns:am3d="http://schemas.microsoft.com/office/drawing/2017/model3d" xmlns:o="urn:schemas-microsoft-com:office:office" xmlns:oel="http://schemas.microsoft.com/office/2019/extlst" xmlns:r="http://schemas.openxmlformats.org/officeDocument/2006/relationships" xmlns:m="http://schemas.openxmlformats.org/officeDocument/2006/math" xmlns:v="urn:schemas-microsoft-com:vml" xmlns:wp14="http://schemas.microsoft.com/office/word/2010/wordprocessingDrawing" xmlns:wp="http://schemas.openxmlformats.org/drawingml/2006/wordprocessingDrawing" xmlns:w10="urn:schemas-microsoft-com:office:word" xmlns:w="http://schemas.openxmlformats.org/wordprocessingml/2006/main" xmlns:w14="http://schemas.microsoft.com/office/word/2010/wordml" xmlns:w15="http://schemas.microsoft.com/office/word/2012/wordml" xmlns:w16cex="http://schemas.microsoft.com/office/word/2018/wordml/cex" xmlns:w16cid="http://schemas.microsoft.com/office/word/2016/wordml/cid" xmlns:w16="http://schemas.microsoft.com/office/word/2018/wordml" xmlns:w16sdtdh="http://schemas.microsoft.com/office/word/2020/wordml/sdtdatahash" xmlns:w16se="http://schemas.microsoft.com/office/word/2015/wordml/symex" xmlns:wpg="http://schemas.microsoft.com/office/word/2010/wordprocessingGroup" xmlns:wpi="http://schemas.microsoft.com/office/word/2010/wordprocessingInk" xmlns:wne="http://schemas.microsoft.com/office/word/2006/wordml" xmlns:wps="http://schemas.microsoft.com/office/word/2010/wordprocessingShape" mc:Ignorable="w14 w15 w16se w16cid w16 w16cex w16sdtdh wp14">
   <w:body>
     <w:tbl>
       <w:tblPr>
@@ -504,7 +504,6 @@
       <w:r>
         <w:rPr>
           <w:noProof/>
-          <w:lang w:bidi="ar-SA"/>
         </w:rPr>
         <w:drawing>
           <wp:inline distT="0" distB="0" distL="0" distR="0" wp14:anchorId="4D795526" wp14:editId="321441E9">
@@ -610,7 +609,6 @@
         <w:rPr>
           <w:noProof/>
           <w:rtl/>
-          <w:lang w:bidi="ar-SA"/>
         </w:rPr>
         <w:drawing>
           <wp:inline distT="0" distB="0" distL="0" distR="0" wp14:anchorId="649D619B" wp14:editId="6BD0C345">
@@ -882,7 +880,23 @@
           <w:rFonts w:hint="cs"/>
           <w:rtl/>
         </w:rPr>
-        <w:t>? יש להשתמש בשמות אינפורמטיבים. בנוסף, אם באמת התכוונתם ל</w:t>
+        <w:t xml:space="preserve">? יש להשתמש בשמות </w:t>
+      </w:r>
+      <w:proofErr w:type="spellStart"/>
+      <w:r>
+        <w:rPr>
+          <w:rFonts w:hint="cs"/>
+          <w:rtl/>
+        </w:rPr>
+        <w:t>אינפורמטיבים</w:t>
+      </w:r>
+      <w:proofErr w:type="spellEnd"/>
+      <w:r>
+        <w:rPr>
+          <w:rFonts w:hint="cs"/>
+          <w:rtl/>
+        </w:rPr>
+        <w:t>. בנוסף, אם באמת התכוונתם ל</w:t>
       </w:r>
       <w:r>
         <w:t>plants</w:t>
@@ -892,7 +906,23 @@
           <w:rFonts w:hint="cs"/>
           <w:rtl/>
         </w:rPr>
-        <w:t xml:space="preserve"> שימו לב שאין הרבה אופציות והקומבינתיות בין הקטן לגדול קבועות. במקרה כזה הייתי משתמשת במקום שדות אלו ב</w:t>
+        <w:t xml:space="preserve"> שימו לב שאין הרבה אופציות </w:t>
+      </w:r>
+      <w:proofErr w:type="spellStart"/>
+      <w:r>
+        <w:rPr>
+          <w:rFonts w:hint="cs"/>
+          <w:rtl/>
+        </w:rPr>
+        <w:t>והקומבינתיות</w:t>
+      </w:r>
+      <w:proofErr w:type="spellEnd"/>
+      <w:r>
+        <w:rPr>
+          <w:rFonts w:hint="cs"/>
+          <w:rtl/>
+        </w:rPr>
+        <w:t xml:space="preserve"> בין הקטן לגדול קבועות. במקרה כזה הייתי משתמשת במקום שדות אלו ב</w:t>
       </w:r>
       <w:r>
         <w:t>type</w:t>
@@ -992,7 +1022,55 @@
           <w:rFonts w:hint="cs"/>
           <w:rtl/>
         </w:rPr>
-        <w:t>האם קופונים וגיפט קארדים קלוונטי לתהליך העסקי שלכם?</w:t>
+        <w:t xml:space="preserve">האם קופונים </w:t>
+      </w:r>
+      <w:proofErr w:type="spellStart"/>
+      <w:r>
+        <w:rPr>
+          <w:rFonts w:hint="cs"/>
+          <w:rtl/>
+        </w:rPr>
+        <w:t>וגיפט</w:t>
+      </w:r>
+      <w:proofErr w:type="spellEnd"/>
+      <w:r>
+        <w:rPr>
+          <w:rFonts w:hint="cs"/>
+          <w:rtl/>
+        </w:rPr>
+        <w:t xml:space="preserve"> </w:t>
+      </w:r>
+      <w:proofErr w:type="spellStart"/>
+      <w:r>
+        <w:rPr>
+          <w:rFonts w:hint="cs"/>
+          <w:rtl/>
+        </w:rPr>
+        <w:t>קארדים</w:t>
+      </w:r>
+      <w:proofErr w:type="spellEnd"/>
+      <w:r>
+        <w:rPr>
+          <w:rFonts w:hint="cs"/>
+          <w:rtl/>
+        </w:rPr>
+        <w:t xml:space="preserve"> </w:t>
+      </w:r>
+      <w:proofErr w:type="spellStart"/>
+      <w:r>
+        <w:rPr>
+          <w:rFonts w:hint="cs"/>
+          <w:rtl/>
+        </w:rPr>
+        <w:t>קלוונטי</w:t>
+      </w:r>
+      <w:proofErr w:type="spellEnd"/>
+      <w:r>
+        <w:rPr>
+          <w:rFonts w:hint="cs"/>
+          <w:rtl/>
+        </w:rPr>
+        <w:t xml:space="preserve"> לתהליך העסקי שלכם?</w:t>
       </w:r>
     </w:p>
     <w:p>
@@ -1256,7 +1334,6 @@
       <w:r>
         <w:rPr>
           <w:noProof/>
-          <w:lang w:bidi="ar-SA"/>
         </w:rPr>
         <w:drawing>
           <wp:inline distT="0" distB="0" distL="0" distR="0" wp14:anchorId="0838BD90" wp14:editId="1EEA2B0F">
@@ -1955,21 +2032,7 @@
                 <w:rFonts w:asciiTheme="minorBidi" w:hAnsiTheme="minorBidi" w:cstheme="minorBidi" w:hint="cs"/>
                 <w:rtl/>
               </w:rPr>
-              <w:t xml:space="preserve"> חיפוש יכול להיעשות על ידי משתמש רשום מסוים או משתמש מזדמן מסוים, בנוסף, </w:t>
-            </w:r>
-            <w:r>
-              <w:rPr>
-                <w:rFonts w:asciiTheme="minorBidi" w:hAnsiTheme="minorBidi" w:cstheme="minorBidi" w:hint="cs"/>
-                <w:rtl/>
-              </w:rPr>
-              <w:t>כל משתמש (רשום או לא) יכול</w:t>
-            </w:r>
-            <w:r>
-              <w:rPr>
-                <w:rFonts w:asciiTheme="minorBidi" w:hAnsiTheme="minorBidi" w:cstheme="minorBidi" w:hint="cs"/>
-                <w:rtl/>
-              </w:rPr>
-              <w:t xml:space="preserve"> לעשות אינספור חיפושים או לא לעשות חיפושים כלל.</w:t>
+              <w:t xml:space="preserve"> חיפוש יכול להיעשות על ידי משתמש רשום מסוים או משתמש מזדמן מסוים, בנוסף, משתמש רשום מסוים או משתמש מזדמן מסוים יכול לעשות אינספור חיפושים או לא לעשות חיפושים כלל.</w:t>
             </w:r>
             <w:r>
               <w:rPr>
@@ -2282,14 +2345,14 @@
                 <w:rFonts w:asciiTheme="minorBidi" w:hAnsiTheme="minorBidi" w:cstheme="minorBidi" w:hint="cs"/>
                 <w:rtl/>
               </w:rPr>
-              <w:t xml:space="preserve">באתר שם הלקוח מיוצג כשתי שדות, אך היות ושתי השדות הללו מייצגות תוכן מאותו אופי ובעלות משמעות דומה נתייחס אליהם </w:t>
+              <w:t>באתר שם הלקוח מיוצג כשתי שדות, אך היות ושתי השדות הללו מייצגות תוכן מאותו אופי ובעלות משמעות דומה נתייחס אליהם כאח</w:t>
             </w:r>
             <w:r>
               <w:rPr>
                 <w:rFonts w:asciiTheme="minorBidi" w:hAnsiTheme="minorBidi" w:cstheme="minorBidi" w:hint="cs"/>
                 <w:rtl/>
               </w:rPr>
-              <w:t>כאחד</w:t>
+              <w:t>ת</w:t>
             </w:r>
             <w:r>
               <w:rPr>
@@ -2357,21 +2420,7 @@
                 <w:rFonts w:asciiTheme="minorBidi" w:hAnsiTheme="minorBidi" w:cstheme="minorBidi" w:hint="cs"/>
                 <w:rtl/>
               </w:rPr>
-              <w:t xml:space="preserve">חמישה שדות, אך היות וחמשת השדות הללו מייצגות תוכן מאותו אופי ובעלות משמעות דומה נתייחס אליהם </w:t>
-            </w:r>
-            <w:r>
-              <w:rPr>
-                <w:rFonts w:asciiTheme="minorBidi" w:hAnsiTheme="minorBidi" w:cstheme="minorBidi" w:hint="cs"/>
-                <w:rtl/>
-              </w:rPr>
-              <w:t>כאחד</w:t>
-            </w:r>
-            <w:r>
-              <w:rPr>
-                <w:rFonts w:asciiTheme="minorBidi" w:hAnsiTheme="minorBidi" w:cstheme="minorBidi" w:hint="cs"/>
-                <w:rtl/>
-              </w:rPr>
-              <w:t>.</w:t>
+              <w:t>חמישה שדות, אך היות וחמשת השדות הללו מייצגות תוכן מאותו אופי ובעלות משמעות דומה נתייחס אליהם כאחת.</w:t>
             </w:r>
           </w:p>
           <w:p>
@@ -2439,7 +2488,7 @@
                 <w:rFonts w:asciiTheme="minorBidi" w:hAnsiTheme="minorBidi" w:cstheme="minorBidi" w:hint="cs"/>
                 <w:rtl/>
               </w:rPr>
-              <w:t xml:space="preserve"> כל צירוף הינו ייחודי באתר. לכל צירוף כזה יש שם חברה אחד ומספר טלפון אחד שיכול להירשם.</w:t>
+              <w:t xml:space="preserve"> כל צירוף של שם מלא מסוים וכתובת מסוימת באופן ייחודי באתר כך שלכל צירוף של שם מלא מסוים וכתובת מסוימת יהיה שם חברה אחד ומספר טלפון אחד שיכול להירשם בשדות המתאימים</w:t>
             </w:r>
           </w:p>
           <w:p>
@@ -2455,19 +2504,11 @@
                 <w:rtl/>
               </w:rPr>
             </w:pPr>
-            <w:proofErr w:type="gramStart"/>
             <w:r>
               <w:rPr>
                 <w:rFonts w:asciiTheme="minorBidi" w:hAnsiTheme="minorBidi" w:cstheme="minorBidi"/>
               </w:rPr>
-              <w:t>phone</w:t>
-            </w:r>
-            <w:proofErr w:type="gramEnd"/>
-            <w:r>
-              <w:rPr>
-                <w:rFonts w:asciiTheme="minorBidi" w:hAnsiTheme="minorBidi" w:cstheme="minorBidi"/>
-              </w:rPr>
-              <w:t>#</w:t>
+              <w:t>phone#</w:t>
             </w:r>
             <w:r>
               <w:rPr>
@@ -2506,64 +2547,11 @@
             </w:r>
             <w:r>
               <w:rPr>
-                <w:rFonts w:asciiTheme="minorBidi" w:hAnsiTheme="minorBidi" w:cstheme="minorBidi"/>
-              </w:rPr>
-              <w:t>,</w:t>
-            </w:r>
-            <w:r>
-              <w:rPr>
                 <w:rFonts w:asciiTheme="minorBidi" w:hAnsiTheme="minorBidi" w:cstheme="minorBidi" w:hint="cs"/>
                 <w:rtl/>
               </w:rPr>
-              <w:t xml:space="preserve"> למשתמש רשום מסוים יכולות להיות שמורות אינספור פרטי לקוח </w:t>
-            </w:r>
-            <w:r>
-              <w:rPr>
-                <w:rFonts w:asciiTheme="minorBidi" w:hAnsiTheme="minorBidi" w:cstheme="minorBidi" w:hint="cs"/>
-                <w:rtl/>
-              </w:rPr>
-              <w:t>כחלק מ</w:t>
-            </w:r>
-            <w:r>
-              <w:rPr>
-                <w:rFonts w:asciiTheme="minorBidi" w:hAnsiTheme="minorBidi" w:cstheme="minorBidi" w:hint="cs"/>
-                <w:rtl/>
-              </w:rPr>
-              <w:t>רשימת הכתובות של המשתמש.</w:t>
-            </w:r>
-            <w:r>
-              <w:rPr>
-                <w:rFonts w:asciiTheme="minorBidi" w:hAnsiTheme="minorBidi" w:cstheme="minorBidi" w:hint="cs"/>
-                <w:rtl/>
-              </w:rPr>
-              <w:t xml:space="preserve"> </w:t>
-            </w:r>
-            <w:r>
-              <w:rPr>
-                <w:rFonts w:asciiTheme="minorBidi" w:hAnsiTheme="minorBidi" w:cstheme="minorBidi" w:hint="cs"/>
-                <w:color w:val="FF0000"/>
-                <w:rtl/>
-              </w:rPr>
-              <w:t>בכל כתובת  ברשימה זו ניתן לשים צירוף שונה לחלוטין של הכתובת והשם של הלקוח</w:t>
-            </w:r>
-            <w:r>
-              <w:rPr>
-                <w:rFonts w:asciiTheme="minorBidi" w:hAnsiTheme="minorBidi" w:cstheme="minorBidi" w:hint="cs"/>
-                <w:color w:val="FF0000"/>
-                <w:rtl/>
-              </w:rPr>
-              <w:t>.</w:t>
-            </w:r>
-          </w:p>
-          <w:p>
-            <w:pPr>
-              <w:spacing w:after="0" w:line="240" w:lineRule="auto"/>
-              <w:jc w:val="left"/>
-              <w:rPr>
-                <w:rFonts w:asciiTheme="minorBidi" w:hAnsiTheme="minorBidi" w:cstheme="minorBidi"/>
-                <w:rtl/>
-              </w:rPr>
-            </w:pPr>
+              <w:t xml:space="preserve"> למשתמש רשום מסוים יכולות להיות שמורות אינספור פרטי לקוח הנשמרים ברשימת הכתובות של המשתמש, בכל כתובת  ברשימה זו ניתן לשים צירוף שונה לחלוטין של הכתובת והשם של הלקוח</w:t>
+            </w:r>
           </w:p>
         </w:tc>
       </w:tr>
@@ -2925,6 +2913,7 @@
               <w:rPr>
                 <w:rFonts w:asciiTheme="minorBidi" w:hAnsiTheme="minorBidi" w:cstheme="minorBidi"/>
               </w:rPr>
+              <w:lastRenderedPageBreak/>
               <w:t>payment_type</w:t>
             </w:r>
             <w:proofErr w:type="spellEnd"/>
@@ -2953,6 +2942,7 @@
                 <w:u w:val="single"/>
                 <w:rtl/>
               </w:rPr>
+              <w:lastRenderedPageBreak/>
               <w:t>מפתח ראשי:</w:t>
             </w:r>
             <w:r>
@@ -2989,28 +2979,7 @@
                 <w:rFonts w:asciiTheme="minorBidi" w:hAnsiTheme="minorBidi" w:cstheme="minorBidi" w:hint="cs"/>
                 <w:rtl/>
               </w:rPr>
-              <w:t xml:space="preserve"> מספר סידורי </w:t>
-            </w:r>
-            <w:r>
-              <w:rPr>
-                <w:rFonts w:asciiTheme="minorBidi" w:hAnsiTheme="minorBidi" w:cstheme="minorBidi" w:hint="cs"/>
-                <w:rtl/>
-              </w:rPr>
-              <w:t xml:space="preserve">ייחודי, </w:t>
-            </w:r>
-            <w:r>
-              <w:rPr>
-                <w:rFonts w:asciiTheme="minorBidi" w:hAnsiTheme="minorBidi" w:cstheme="minorBidi" w:hint="cs"/>
-                <w:rtl/>
-              </w:rPr>
-              <w:t>מזהה של הזמנה מסו</w:t>
-            </w:r>
-            <w:r>
-              <w:rPr>
-                <w:rFonts w:asciiTheme="minorBidi" w:hAnsiTheme="minorBidi" w:cstheme="minorBidi" w:hint="cs"/>
-                <w:rtl/>
-              </w:rPr>
-              <w:t>ימת.</w:t>
+              <w:t xml:space="preserve"> מספר סידורי מזהה של הזמנה מסוימת אשר לא יחזור על עצמו.</w:t>
             </w:r>
           </w:p>
           <w:p>
@@ -3053,7 +3022,15 @@
                 <w:rFonts w:asciiTheme="minorBidi" w:hAnsiTheme="minorBidi" w:cstheme="minorBidi" w:hint="cs"/>
                 <w:rtl/>
               </w:rPr>
-              <w:t xml:space="preserve"> שדה המכיל את שם שירות התשלום החיצוני שבו השתמש הלקוח בעת התשלום על ההזמנה.</w:t>
+              <w:t xml:space="preserve"> שדה המכיל את שם שירות התשלום החיצוני שבו השתמש הלקוח בעת </w:t>
+            </w:r>
+            <w:r>
+              <w:rPr>
+                <w:rFonts w:asciiTheme="minorBidi" w:hAnsiTheme="minorBidi" w:cstheme="minorBidi" w:hint="cs"/>
+                <w:rtl/>
+              </w:rPr>
+              <w:lastRenderedPageBreak/>
+              <w:t>התשלום על ההזמנה.</w:t>
             </w:r>
           </w:p>
           <w:p>
@@ -3128,7 +3105,6 @@
                 <w:rFonts w:asciiTheme="minorBidi" w:hAnsiTheme="minorBidi" w:cstheme="minorBidi" w:hint="cs"/>
                 <w:rtl/>
               </w:rPr>
-              <w:lastRenderedPageBreak/>
               <w:t xml:space="preserve">לכן הקרדינליות של קשר זה בצד הישות </w:t>
             </w:r>
             <w:r>
@@ -3250,21 +3226,7 @@
                 <w:rFonts w:asciiTheme="minorBidi" w:hAnsiTheme="minorBidi" w:cstheme="minorBidi" w:hint="cs"/>
                 <w:rtl/>
               </w:rPr>
-              <w:t xml:space="preserve"> בהזמנה מסוימת יכולים להירשם סט פרטי לקוח</w:t>
-            </w:r>
-            <w:r>
-              <w:rPr>
-                <w:rFonts w:asciiTheme="minorBidi" w:hAnsiTheme="minorBidi" w:cstheme="minorBidi" w:hint="cs"/>
-                <w:rtl/>
-              </w:rPr>
-              <w:t xml:space="preserve"> אחד</w:t>
-            </w:r>
-            <w:r>
-              <w:rPr>
-                <w:rFonts w:asciiTheme="minorBidi" w:hAnsiTheme="minorBidi" w:cstheme="minorBidi" w:hint="cs"/>
-                <w:rtl/>
-              </w:rPr>
-              <w:t xml:space="preserve"> בלבד.</w:t>
+              <w:t xml:space="preserve"> בהזמנה מסוימת יכולים להירשם סט פרטי לקוח בלבד.</w:t>
             </w:r>
             <w:r>
               <w:rPr>
@@ -3381,35 +3343,42 @@
                 <w:rtl/>
               </w:rPr>
               <w:lastRenderedPageBreak/>
-              <w:t>כפי שצוין בחלק א', כלל תהליך התשלום, על פני כל סוגי התשלום הזמינים באתר, מתקיים על בסיס שירות</w:t>
+              <w:t xml:space="preserve">כפי שצוין בחלק א', כלל תהליך התשלום, על פני כל סוגי התשלום הזמינים באתר, מתקיים על בסיס שירותי </w:t>
             </w:r>
             <w:r>
               <w:rPr>
                 <w:rFonts w:asciiTheme="minorBidi" w:hAnsiTheme="minorBidi" w:cstheme="minorBidi" w:hint="cs"/>
                 <w:rtl/>
               </w:rPr>
-              <w:t>י תשלום חיצוניים אותם האתר צורך.</w:t>
+              <w:lastRenderedPageBreak/>
+              <w:t xml:space="preserve">תשלום חיצוניים אותם האתר צורך, שניים משירותי התשלום </w:t>
             </w:r>
             <w:r>
               <w:rPr>
                 <w:rFonts w:asciiTheme="minorBidi" w:hAnsiTheme="minorBidi" w:cstheme="minorBidi" w:hint="cs"/>
                 <w:rtl/>
               </w:rPr>
-              <w:t xml:space="preserve"> שניים משירותי התשלום </w:t>
+              <w:t xml:space="preserve">נצרכים מחברת </w:t>
+            </w:r>
+            <w:r>
+              <w:rPr>
+                <w:rFonts w:asciiTheme="minorBidi" w:hAnsiTheme="minorBidi" w:cstheme="minorBidi"/>
+              </w:rPr>
+              <w:t>Shopify</w:t>
             </w:r>
             <w:r>
               <w:rPr>
                 <w:rFonts w:asciiTheme="minorBidi" w:hAnsiTheme="minorBidi" w:cstheme="minorBidi" w:hint="cs"/>
                 <w:rtl/>
               </w:rPr>
-              <w:t xml:space="preserve">נצרכים מחברת </w:t>
+              <w:t xml:space="preserve"> ונקראים </w:t>
             </w:r>
             <w:proofErr w:type="spellStart"/>
             <w:r>
               <w:rPr>
                 <w:rFonts w:asciiTheme="minorBidi" w:hAnsiTheme="minorBidi" w:cstheme="minorBidi"/>
               </w:rPr>
-              <w:t>Shopify</w:t>
+              <w:t>ShopPay</w:t>
             </w:r>
             <w:proofErr w:type="spellEnd"/>
             <w:r>
@@ -3417,45 +3386,20 @@
                 <w:rFonts w:asciiTheme="minorBidi" w:hAnsiTheme="minorBidi" w:cstheme="minorBidi" w:hint="cs"/>
                 <w:rtl/>
               </w:rPr>
-              <w:t xml:space="preserve"> </w:t>
+              <w:t xml:space="preserve">, אחד שירות חצי-חיצוני והשני שירות חיצוני, והשלישי נצרך מחברת </w:t>
             </w:r>
             <w:r>
               <w:rPr>
                 <w:rFonts w:asciiTheme="minorBidi" w:hAnsiTheme="minorBidi" w:cstheme="minorBidi" w:hint="cs"/>
-                <w:rtl/>
-              </w:rPr>
-              <w:lastRenderedPageBreak/>
-              <w:t xml:space="preserve">ונקראים </w:t>
-            </w:r>
-            <w:proofErr w:type="spellStart"/>
+              </w:rPr>
+              <w:t>K</w:t>
+            </w:r>
             <w:r>
               <w:rPr>
                 <w:rFonts w:asciiTheme="minorBidi" w:hAnsiTheme="minorBidi" w:cstheme="minorBidi"/>
               </w:rPr>
-              <w:t>ShopPay</w:t>
-            </w:r>
-            <w:proofErr w:type="spellEnd"/>
-            <w:r>
-              <w:rPr>
-                <w:rFonts w:asciiTheme="minorBidi" w:hAnsiTheme="minorBidi" w:cstheme="minorBidi" w:hint="cs"/>
-                <w:rtl/>
-              </w:rPr>
-              <w:t xml:space="preserve">, אחד שירות חצי-חיצוני והשני שירות חיצוני, והשלישי נצרך מחברת </w:t>
-            </w:r>
-            <w:proofErr w:type="spellStart"/>
-            <w:r>
-              <w:rPr>
-                <w:rFonts w:asciiTheme="minorBidi" w:hAnsiTheme="minorBidi" w:cstheme="minorBidi" w:hint="cs"/>
-              </w:rPr>
-              <w:t>K</w:t>
-            </w:r>
-            <w:r>
-              <w:rPr>
-                <w:rFonts w:asciiTheme="minorBidi" w:hAnsiTheme="minorBidi" w:cstheme="minorBidi"/>
-              </w:rPr>
               <w:t>larna</w:t>
             </w:r>
-            <w:proofErr w:type="spellEnd"/>
             <w:r>
               <w:rPr>
                 <w:rFonts w:asciiTheme="minorBidi" w:hAnsiTheme="minorBidi" w:cstheme="minorBidi" w:hint="cs"/>
@@ -3641,14 +3585,12 @@
                 <w:rFonts w:asciiTheme="minorBidi" w:hAnsiTheme="minorBidi" w:cstheme="minorBidi"/>
               </w:rPr>
             </w:pPr>
-            <w:proofErr w:type="gramStart"/>
             <w:r>
               <w:rPr>
                 <w:rFonts w:asciiTheme="minorBidi" w:hAnsiTheme="minorBidi" w:cstheme="minorBidi"/>
               </w:rPr>
               <w:t>price</w:t>
             </w:r>
-            <w:proofErr w:type="gramEnd"/>
             <w:r>
               <w:rPr>
                 <w:rFonts w:asciiTheme="minorBidi" w:hAnsiTheme="minorBidi" w:cstheme="minorBidi" w:hint="cs"/>
@@ -3697,14 +3639,12 @@
                 <w:rFonts w:asciiTheme="minorBidi" w:hAnsiTheme="minorBidi" w:cstheme="minorBidi"/>
               </w:rPr>
             </w:pPr>
-            <w:proofErr w:type="gramStart"/>
             <w:r>
               <w:rPr>
                 <w:rFonts w:asciiTheme="minorBidi" w:hAnsiTheme="minorBidi" w:cstheme="minorBidi"/>
               </w:rPr>
               <w:t>discount</w:t>
             </w:r>
-            <w:proofErr w:type="gramEnd"/>
             <w:r>
               <w:rPr>
                 <w:rFonts w:asciiTheme="minorBidi" w:hAnsiTheme="minorBidi" w:cstheme="minorBidi" w:hint="cs"/>
@@ -3724,7 +3664,23 @@
                 <w:rFonts w:asciiTheme="minorBidi" w:hAnsiTheme="minorBidi" w:cstheme="minorBidi" w:hint="cs"/>
                 <w:rtl/>
               </w:rPr>
-              <w:t xml:space="preserve"> הנחה על מוצר מסוים אשר הערך הדיפולטי שלה הוא 0, ערכה של ההנחה תוכל להיות קטנה או שווה לערכו של מחיר המוצר.</w:t>
+              <w:t xml:space="preserve"> הנחה על מוצר מסוים אשר הערך </w:t>
+            </w:r>
+            <w:proofErr w:type="spellStart"/>
+            <w:r>
+              <w:rPr>
+                <w:rFonts w:asciiTheme="minorBidi" w:hAnsiTheme="minorBidi" w:cstheme="minorBidi" w:hint="cs"/>
+                <w:rtl/>
+              </w:rPr>
+              <w:t>הדיפולטי</w:t>
+            </w:r>
+            <w:proofErr w:type="spellEnd"/>
+            <w:r>
+              <w:rPr>
+                <w:rFonts w:asciiTheme="minorBidi" w:hAnsiTheme="minorBidi" w:cstheme="minorBidi" w:hint="cs"/>
+                <w:rtl/>
+              </w:rPr>
+              <w:t xml:space="preserve"> שלה הוא 0, ערכה של ההנחה תוכל להיות קטנה או שווה לערכו של מחיר המוצר.</w:t>
             </w:r>
             <w:r>
               <w:rPr>
@@ -3777,31 +3733,17 @@
             </w:r>
             <w:r>
               <w:rPr>
+                <w:rFonts w:asciiTheme="minorBidi" w:hAnsiTheme="minorBidi" w:cstheme="minorBidi"/>
+                <w:rtl/>
+              </w:rPr>
+              <w:br/>
+            </w:r>
+            <w:r>
+              <w:rPr>
                 <w:rFonts w:asciiTheme="minorBidi" w:hAnsiTheme="minorBidi" w:cstheme="minorBidi" w:hint="cs"/>
                 <w:rtl/>
               </w:rPr>
-              <w:t xml:space="preserve"> </w:t>
-            </w:r>
-            <w:r>
-              <w:rPr>
-                <w:rFonts w:asciiTheme="minorBidi" w:hAnsiTheme="minorBidi" w:cstheme="minorBidi" w:hint="cs"/>
-                <w:rtl/>
-              </w:rPr>
-              <w:t>לכן</w:t>
-            </w:r>
-            <w:r>
-              <w:rPr>
-                <w:rFonts w:asciiTheme="minorBidi" w:hAnsiTheme="minorBidi" w:cstheme="minorBidi" w:hint="cs"/>
-                <w:rtl/>
-              </w:rPr>
-              <w:t>,</w:t>
-            </w:r>
-            <w:r>
-              <w:rPr>
-                <w:rFonts w:asciiTheme="minorBidi" w:hAnsiTheme="minorBidi" w:cstheme="minorBidi" w:hint="cs"/>
-                <w:rtl/>
-              </w:rPr>
-              <w:t xml:space="preserve"> ישות </w:t>
+              <w:t xml:space="preserve">לכן ישות </w:t>
             </w:r>
             <w:r>
               <w:rPr>
@@ -4299,7 +4241,15 @@
                 <w:rFonts w:asciiTheme="minorBidi" w:hAnsiTheme="minorBidi" w:cstheme="minorBidi" w:hint="cs"/>
                 <w:rtl/>
               </w:rPr>
-              <w:t xml:space="preserve"> היא </w:t>
+              <w:t xml:space="preserve"> </w:t>
+            </w:r>
+            <w:r>
+              <w:rPr>
+                <w:rFonts w:asciiTheme="minorBidi" w:hAnsiTheme="minorBidi" w:cstheme="minorBidi" w:hint="cs"/>
+                <w:rtl/>
+              </w:rPr>
+              <w:lastRenderedPageBreak/>
+              <w:t xml:space="preserve">היא </w:t>
             </w:r>
             <w:r>
               <w:rPr>
@@ -4352,7 +4302,6 @@
               <w:rPr>
                 <w:rFonts w:asciiTheme="minorBidi" w:hAnsiTheme="minorBidi" w:cstheme="minorBidi" w:hint="cs"/>
               </w:rPr>
-              <w:lastRenderedPageBreak/>
               <w:t>PRODUCT</w:t>
             </w:r>
             <w:r>
@@ -4389,14 +4338,12 @@
                 <w:rtl/>
               </w:rPr>
             </w:pPr>
-            <w:proofErr w:type="gramStart"/>
             <w:r>
               <w:rPr>
                 <w:rFonts w:asciiTheme="minorBidi" w:hAnsiTheme="minorBidi" w:cstheme="minorBidi"/>
               </w:rPr>
               <w:t>quantity</w:t>
             </w:r>
-            <w:proofErr w:type="gramEnd"/>
             <w:r>
               <w:rPr>
                 <w:rFonts w:asciiTheme="minorBidi" w:hAnsiTheme="minorBidi" w:cstheme="minorBidi" w:hint="cs"/>
@@ -4478,7 +4425,6 @@
               <w:rPr>
                 <w:rFonts w:asciiTheme="minorBidi" w:hAnsiTheme="minorBidi" w:cstheme="minorBidi"/>
               </w:rPr>
-              <w:lastRenderedPageBreak/>
               <w:t>Child Entity: SEED</w:t>
             </w:r>
           </w:p>
@@ -4744,14 +4690,12 @@
                 <w:rFonts w:asciiTheme="minorBidi" w:hAnsiTheme="minorBidi" w:cstheme="minorBidi"/>
               </w:rPr>
             </w:pPr>
-            <w:proofErr w:type="gramStart"/>
             <w:r>
               <w:rPr>
                 <w:rFonts w:asciiTheme="minorBidi" w:hAnsiTheme="minorBidi" w:cstheme="minorBidi"/>
               </w:rPr>
               <w:t>size</w:t>
             </w:r>
-            <w:proofErr w:type="gramEnd"/>
             <w:r>
               <w:rPr>
                 <w:rFonts w:asciiTheme="minorBidi" w:hAnsiTheme="minorBidi" w:cstheme="minorBidi" w:hint="cs"/>
@@ -4801,14 +4745,12 @@
                 <w:rtl/>
               </w:rPr>
             </w:pPr>
-            <w:proofErr w:type="gramStart"/>
             <w:r>
               <w:rPr>
                 <w:rFonts w:asciiTheme="minorBidi" w:hAnsiTheme="minorBidi" w:cstheme="minorBidi"/>
               </w:rPr>
               <w:t>season</w:t>
             </w:r>
-            <w:proofErr w:type="gramEnd"/>
             <w:r>
               <w:rPr>
                 <w:rFonts w:asciiTheme="minorBidi" w:hAnsiTheme="minorBidi" w:cstheme="minorBidi" w:hint="cs"/>
@@ -4983,35 +4925,18 @@
                 <w:rFonts w:asciiTheme="minorBidi" w:hAnsiTheme="minorBidi" w:cstheme="minorBidi" w:hint="cs"/>
                 <w:rtl/>
               </w:rPr>
-              <w:t xml:space="preserve">באתר </w:t>
+              <w:t xml:space="preserve">קיימות באתר גינות בעיצוב אישי וגינות מוכנות מראש אשר כמות החלקות מהגדלים השונים זהה ואף הזרעים שנכללים בגינה זהים אך מחירם שונה, זאת כתוצאה מעיצוב אישי של גינה באופן שזהה לגינה </w:t>
             </w:r>
             <w:r>
               <w:rPr>
                 <w:rFonts w:asciiTheme="minorBidi" w:hAnsiTheme="minorBidi" w:cstheme="minorBidi" w:hint="cs"/>
                 <w:rtl/>
               </w:rPr>
-              <w:t xml:space="preserve">קיימות גינות בעיצוב אישי וגינות מוכנות מראש אשר </w:t>
+              <w:t>מוכנה מראש</w:t>
             </w:r>
             <w:r>
               <w:rPr>
                 <w:rFonts w:asciiTheme="minorBidi" w:hAnsiTheme="minorBidi" w:cstheme="minorBidi" w:hint="cs"/>
-                <w:color w:val="FF0000"/>
-                <w:rtl/>
-              </w:rPr>
-              <w:t xml:space="preserve">כמות החלקות מהגדלים השונים זהה ואף הזרעים שנכללים בגינה זהים אך מחירם שונה, זאת כתוצאה מעיצוב אישי של גינה באופן שזהה לגינה </w:t>
-            </w:r>
-            <w:r>
-              <w:rPr>
-                <w:rFonts w:asciiTheme="minorBidi" w:hAnsiTheme="minorBidi" w:cstheme="minorBidi" w:hint="cs"/>
-                <w:color w:val="FF0000"/>
-                <w:rtl/>
-              </w:rPr>
-              <w:t>מוכנה מראש</w:t>
-            </w:r>
-            <w:r>
-              <w:rPr>
-                <w:rFonts w:asciiTheme="minorBidi" w:hAnsiTheme="minorBidi" w:cstheme="minorBidi" w:hint="cs"/>
-                <w:color w:val="FF0000"/>
                 <w:rtl/>
               </w:rPr>
               <w:t>.</w:t>
@@ -5072,71 +4997,50 @@
                 <w:rFonts w:asciiTheme="minorBidi" w:hAnsiTheme="minorBidi" w:cstheme="minorBidi" w:hint="cs"/>
                 <w:rtl/>
               </w:rPr>
-              <w:t xml:space="preserve"> תכונות </w:t>
-            </w:r>
+              <w:t xml:space="preserve"> תכונות המכילות מספרים ערך שלם לא שלילי, באופן ספציפי התכונה </w:t>
+            </w:r>
+            <w:proofErr w:type="spellStart"/>
+            <w:r>
+              <w:rPr>
+                <w:rFonts w:asciiTheme="minorBidi" w:hAnsiTheme="minorBidi" w:cstheme="minorBidi"/>
+              </w:rPr>
+              <w:t>small_count</w:t>
+            </w:r>
+            <w:proofErr w:type="spellEnd"/>
             <w:r>
               <w:rPr>
                 <w:rFonts w:asciiTheme="minorBidi" w:hAnsiTheme="minorBidi" w:cstheme="minorBidi" w:hint="cs"/>
                 <w:rtl/>
               </w:rPr>
-              <w:t>המכילות מספרים ערך שלם לא שלילי.</w:t>
+              <w:t xml:space="preserve"> גדולה </w:t>
             </w:r>
             <w:r>
               <w:rPr>
                 <w:rFonts w:asciiTheme="minorBidi" w:hAnsiTheme="minorBidi" w:cstheme="minorBidi" w:hint="cs"/>
                 <w:rtl/>
               </w:rPr>
-              <w:t xml:space="preserve"> באופן ספציפי התכונה </w:t>
-            </w:r>
-            <w:proofErr w:type="spellStart"/>
+              <w:t>או שווה ל2, כלומר, בגינה מסוימת יכולים להימצא מינימום של 2 זרעים אשר דורשים גודל חלקה קטן</w:t>
+            </w:r>
+            <w:r>
+              <w:rPr>
+                <w:rFonts w:asciiTheme="minorBidi" w:hAnsiTheme="minorBidi" w:cstheme="minorBidi" w:hint="cs"/>
+                <w:rtl/>
+              </w:rPr>
+              <w:t>.</w:t>
+            </w:r>
             <w:r>
               <w:rPr>
                 <w:rFonts w:asciiTheme="minorBidi" w:hAnsiTheme="minorBidi" w:cstheme="minorBidi"/>
-              </w:rPr>
-              <w:t>small_count</w:t>
-            </w:r>
-            <w:proofErr w:type="spellEnd"/>
+                <w:rtl/>
+              </w:rPr>
+              <w:br/>
+            </w:r>
             <w:r>
               <w:rPr>
                 <w:rFonts w:asciiTheme="minorBidi" w:hAnsiTheme="minorBidi" w:cstheme="minorBidi" w:hint="cs"/>
                 <w:rtl/>
               </w:rPr>
-              <w:t xml:space="preserve"> גדולה </w:t>
-            </w:r>
-            <w:r>
-              <w:rPr>
-                <w:rFonts w:asciiTheme="minorBidi" w:hAnsiTheme="minorBidi" w:cstheme="minorBidi" w:hint="cs"/>
-                <w:rtl/>
-              </w:rPr>
-              <w:t>או שווה ל2, כלומר, בגינה מסוימת יכולים להימצא מינימום של 2 זרעים אשר דורשים גודל חלקה קטן</w:t>
-            </w:r>
-            <w:r>
-              <w:rPr>
-                <w:rFonts w:asciiTheme="minorBidi" w:hAnsiTheme="minorBidi" w:cstheme="minorBidi" w:hint="cs"/>
-                <w:rtl/>
-              </w:rPr>
-              <w:t>.</w:t>
-            </w:r>
-            <w:r>
-              <w:rPr>
-                <w:rFonts w:asciiTheme="minorBidi" w:hAnsiTheme="minorBidi" w:cstheme="minorBidi"/>
-                <w:rtl/>
-              </w:rPr>
-              <w:br/>
-            </w:r>
-            <w:r>
-              <w:rPr>
-                <w:rFonts w:asciiTheme="minorBidi" w:hAnsiTheme="minorBidi" w:cstheme="minorBidi" w:hint="cs"/>
-                <w:rtl/>
-              </w:rPr>
-              <w:t>תכונות א</w:t>
-            </w:r>
-            <w:r>
-              <w:rPr>
-                <w:rFonts w:asciiTheme="minorBidi" w:hAnsiTheme="minorBidi" w:cstheme="minorBidi" w:hint="cs"/>
-                <w:rtl/>
-              </w:rPr>
-              <w:t>לו מייצגות את סוגי החלקות בגינה.</w:t>
+              <w:t>תכונות אלו מייצגות את סוגי החלקות בגינה מבחינת סדר הגודל שלהן.</w:t>
             </w:r>
           </w:p>
         </w:tc>
@@ -5372,14 +5276,12 @@
                 <w:rFonts w:asciiTheme="minorBidi" w:hAnsiTheme="minorBidi" w:cstheme="minorBidi"/>
               </w:rPr>
             </w:pPr>
-            <w:proofErr w:type="gramStart"/>
             <w:r>
               <w:rPr>
                 <w:rFonts w:asciiTheme="minorBidi" w:hAnsiTheme="minorBidi" w:cstheme="minorBidi"/>
               </w:rPr>
               <w:t>quantity</w:t>
             </w:r>
-            <w:proofErr w:type="gramEnd"/>
             <w:r>
               <w:rPr>
                 <w:rFonts w:asciiTheme="minorBidi" w:hAnsiTheme="minorBidi" w:cstheme="minorBidi" w:hint="cs"/>
@@ -5399,14 +5301,7 @@
                 <w:rFonts w:asciiTheme="minorBidi" w:hAnsiTheme="minorBidi" w:cstheme="minorBidi" w:hint="cs"/>
                 <w:rtl/>
               </w:rPr>
-              <w:t xml:space="preserve"> </w:t>
-            </w:r>
-            <w:r>
-              <w:rPr>
-                <w:rFonts w:asciiTheme="minorBidi" w:hAnsiTheme="minorBidi" w:cstheme="minorBidi" w:hint="cs"/>
-                <w:rtl/>
-              </w:rPr>
-              <w:t xml:space="preserve">כמות זרעים מסוג מסוים בגינה. </w:t>
+              <w:t xml:space="preserve"> כמות של מוצר מסוים שנכלל בעסקת חבילה מסוימת.</w:t>
             </w:r>
             <w:r>
               <w:rPr>
@@ -5441,21 +5336,7 @@
                 <w:rFonts w:asciiTheme="minorBidi" w:hAnsiTheme="minorBidi" w:cstheme="minorBidi" w:hint="cs"/>
                 <w:rtl/>
               </w:rPr>
-              <w:t>בגינה מסוימת יכללו בדי</w:t>
-            </w:r>
-            <w:r>
-              <w:rPr>
-                <w:rFonts w:asciiTheme="minorBidi" w:hAnsiTheme="minorBidi" w:cstheme="minorBidi" w:hint="cs"/>
-                <w:rtl/>
-              </w:rPr>
-              <w:t xml:space="preserve">וק כמות הזרעים שהיא יכולה להכיל, </w:t>
-            </w:r>
-            <w:r>
-              <w:rPr>
-                <w:rFonts w:asciiTheme="minorBidi" w:hAnsiTheme="minorBidi" w:cstheme="minorBidi" w:hint="cs"/>
-                <w:rtl/>
-              </w:rPr>
-              <w:t>לפי הכמויות וסוגי החלקות המצוינים בישות הגינה המסוימת.</w:t>
+              <w:t>בגינה מסוימת יכללו בדיוק כמות הזרעים שהיא יכולה להכיל וזה לפי הכמויות וסוגי החלקות המצוינים בישות הגינה המסוימת.</w:t>
             </w:r>
           </w:p>
         </w:tc>
@@ -5611,6 +5492,7 @@
         </w:rPr>
         <w:t xml:space="preserve">PRODUCTS </w:t>
       </w:r>
+      <w:proofErr w:type="gramStart"/>
       <w:r>
         <w:rPr>
           <w:rFonts w:ascii="Tahoma" w:hAnsi="Tahoma"/>
@@ -5632,6 +5514,7 @@
         </w:rPr>
         <w:t>Name</w:t>
       </w:r>
+      <w:proofErr w:type="gramEnd"/>
       <w:r>
         <w:rPr>
           <w:rFonts w:ascii="Tahoma" w:hAnsi="Tahoma"/>
@@ -5676,6 +5559,7 @@
         </w:rPr>
         <w:t xml:space="preserve">USERS </w:t>
       </w:r>
+      <w:proofErr w:type="gramStart"/>
       <w:r>
         <w:rPr>
           <w:rFonts w:ascii="Tahoma" w:hAnsi="Tahoma"/>
@@ -5697,6 +5581,7 @@
         </w:rPr>
         <w:t>Email</w:t>
       </w:r>
+      <w:proofErr w:type="gramEnd"/>
       <w:r>
         <w:rPr>
           <w:rFonts w:ascii="Tahoma" w:hAnsi="Tahoma"/>
@@ -5729,6 +5614,7 @@
         </w:rPr>
         <w:t xml:space="preserve">SEARCHES </w:t>
       </w:r>
+      <w:proofErr w:type="gramStart"/>
       <w:r>
         <w:rPr>
           <w:rFonts w:ascii="Tahoma" w:hAnsi="Tahoma"/>
@@ -5770,6 +5656,7 @@
         <w:t>chDT</w:t>
       </w:r>
       <w:proofErr w:type="spellEnd"/>
+      <w:proofErr w:type="gramEnd"/>
       <w:r>
         <w:rPr>
           <w:rFonts w:ascii="Tahoma" w:hAnsi="Tahoma"/>
@@ -5891,6 +5778,7 @@
         </w:rPr>
         <w:t xml:space="preserve"> </w:t>
       </w:r>
+      <w:proofErr w:type="gramStart"/>
       <w:r>
         <w:rPr>
           <w:rFonts w:ascii="Tahoma" w:hAnsi="Tahoma"/>
@@ -5910,7 +5798,17 @@
           <w:bCs/>
           <w:u w:val="single"/>
         </w:rPr>
-        <w:t>Product1</w:t>
+        <w:t>Product</w:t>
+      </w:r>
+      <w:proofErr w:type="gramEnd"/>
+      <w:r>
+        <w:rPr>
+          <w:rFonts w:ascii="Tahoma" w:hAnsi="Tahoma"/>
+          <w:b/>
+          <w:bCs/>
+          <w:u w:val="single"/>
+        </w:rPr>
+        <w:t>1</w:t>
       </w:r>
       <w:r>
         <w:rPr>
@@ -6033,6 +5931,7 @@
         </w:rPr>
         <w:t xml:space="preserve"> </w:t>
       </w:r>
+      <w:proofErr w:type="gramStart"/>
       <w:r>
         <w:rPr>
           <w:rFonts w:ascii="Tahoma" w:hAnsi="Tahoma"/>
@@ -6048,6 +5947,7 @@
         </w:rPr>
         <w:t>Name</w:t>
       </w:r>
+      <w:proofErr w:type="gramEnd"/>
       <w:r>
         <w:rPr>
           <w:rFonts w:ascii="Tahoma" w:hAnsi="Tahoma"/>
@@ -6200,6 +6100,7 @@
         </w:rPr>
         <w:t xml:space="preserve">GARDENS </w:t>
       </w:r>
+      <w:proofErr w:type="gramStart"/>
       <w:r>
         <w:rPr>
           <w:rFonts w:ascii="Tahoma" w:hAnsi="Tahoma"/>
@@ -6221,6 +6122,7 @@
         </w:rPr>
         <w:t>Name</w:t>
       </w:r>
+      <w:proofErr w:type="gramEnd"/>
       <w:r>
         <w:rPr>
           <w:rFonts w:ascii="Tahoma" w:hAnsi="Tahoma"/>
@@ -6339,7 +6241,14 @@
         <w:rPr>
           <w:rFonts w:ascii="Tahoma" w:hAnsi="Tahoma"/>
         </w:rPr>
-        <w:t xml:space="preserve"> (</w:t>
+        <w:t xml:space="preserve"> </w:t>
+      </w:r>
+      <w:proofErr w:type="gramStart"/>
+      <w:r>
+        <w:rPr>
+          <w:rFonts w:ascii="Tahoma" w:hAnsi="Tahoma"/>
+        </w:rPr>
+        <w:t>(</w:t>
       </w:r>
       <w:r>
         <w:rPr>
@@ -6356,6 +6265,7 @@
         </w:rPr>
         <w:t>Name</w:t>
       </w:r>
+      <w:proofErr w:type="gramEnd"/>
       <w:r>
         <w:rPr>
           <w:rFonts w:ascii="Tahoma" w:hAnsi="Tahoma"/>
@@ -6468,6 +6378,7 @@
         </w:rPr>
         <w:t xml:space="preserve">SEED_TYPES </w:t>
       </w:r>
+      <w:proofErr w:type="gramStart"/>
       <w:r>
         <w:rPr>
           <w:rFonts w:ascii="Tahoma" w:hAnsi="Tahoma"/>
@@ -6489,6 +6400,7 @@
         </w:rPr>
         <w:t>Name</w:t>
       </w:r>
+      <w:proofErr w:type="gramEnd"/>
       <w:r>
         <w:rPr>
           <w:rFonts w:ascii="Tahoma" w:hAnsi="Tahoma"/>
@@ -6566,6 +6478,7 @@
         </w:rPr>
         <w:t xml:space="preserve">CHOSENS </w:t>
       </w:r>
+      <w:proofErr w:type="gramStart"/>
       <w:r>
         <w:rPr>
           <w:rFonts w:ascii="Tahoma" w:hAnsi="Tahoma"/>
@@ -6587,6 +6500,7 @@
         </w:rPr>
         <w:t>Garden</w:t>
       </w:r>
+      <w:proofErr w:type="gramEnd"/>
       <w:r>
         <w:rPr>
           <w:rFonts w:ascii="Tahoma" w:hAnsi="Tahoma"/>
@@ -6698,7 +6612,14 @@
         <w:rPr>
           <w:rFonts w:ascii="Tahoma" w:hAnsi="Tahoma"/>
         </w:rPr>
-        <w:t xml:space="preserve"> (</w:t>
+        <w:t xml:space="preserve"> </w:t>
+      </w:r>
+      <w:proofErr w:type="gramStart"/>
+      <w:r>
+        <w:rPr>
+          <w:rFonts w:ascii="Tahoma" w:hAnsi="Tahoma"/>
+        </w:rPr>
+        <w:t>(</w:t>
       </w:r>
       <w:r>
         <w:rPr>
@@ -6715,6 +6636,7 @@
         </w:rPr>
         <w:t>Name</w:t>
       </w:r>
+      <w:proofErr w:type="gramEnd"/>
       <w:r>
         <w:rPr>
           <w:rFonts w:ascii="Tahoma" w:hAnsi="Tahoma"/>
@@ -6796,6 +6718,7 @@
         </w:rPr>
         <w:t xml:space="preserve">AILS_OF </w:t>
       </w:r>
+      <w:proofErr w:type="gramStart"/>
       <w:r>
         <w:rPr>
           <w:rFonts w:ascii="Tahoma" w:hAnsi="Tahoma"/>
@@ -6817,6 +6740,7 @@
         </w:rPr>
         <w:t>Email</w:t>
       </w:r>
+      <w:proofErr w:type="gramEnd"/>
       <w:r>
         <w:rPr>
           <w:rFonts w:ascii="Tahoma" w:hAnsi="Tahoma"/>
@@ -6939,6 +6863,7 @@
         </w:rPr>
         <w:t xml:space="preserve">ORDERS </w:t>
       </w:r>
+      <w:proofErr w:type="gramStart"/>
       <w:r>
         <w:rPr>
           <w:rFonts w:ascii="Tahoma" w:hAnsi="Tahoma"/>
@@ -6962,6 +6887,7 @@
         <w:t>OrderID</w:t>
       </w:r>
       <w:proofErr w:type="spellEnd"/>
+      <w:proofErr w:type="gramEnd"/>
       <w:r>
         <w:rPr>
           <w:rFonts w:ascii="Tahoma" w:hAnsi="Tahoma"/>
@@ -6992,12 +6918,6 @@
           <w:rFonts w:ascii="Tahoma" w:hAnsi="Tahoma"/>
         </w:rPr>
         <w:t>Order</w:t>
-      </w:r>
-      <w:r>
-        <w:rPr>
-          <w:rFonts w:ascii="Tahoma" w:hAnsi="Tahoma"/>
-        </w:rPr>
-        <w:t>I</w:t>
       </w:r>
       <w:r>
         <w:rPr>
@@ -7111,6 +7031,7 @@
         </w:rPr>
         <w:t xml:space="preserve"> </w:t>
       </w:r>
+      <w:proofErr w:type="gramStart"/>
       <w:r>
         <w:rPr>
           <w:rFonts w:ascii="Tahoma" w:hAnsi="Tahoma"/>
@@ -7134,6 +7055,7 @@
         <w:t>OrderID</w:t>
       </w:r>
       <w:proofErr w:type="spellEnd"/>
+      <w:proofErr w:type="gramEnd"/>
       <w:r>
         <w:rPr>
           <w:rFonts w:ascii="Tahoma" w:hAnsi="Tahoma"/>
@@ -7220,45 +7142,11 @@
       <w:pPr>
         <w:spacing w:after="120"/>
         <w:rPr>
-          <w:rFonts w:ascii="Tahoma" w:hAnsi="Tahoma" w:hint="cs"/>
+          <w:rFonts w:ascii="Tahoma" w:hAnsi="Tahoma"/>
+          <w:b/>
           <w:bCs/>
-          <w:color w:val="FF0000"/>
-          <w:rtl/>
-        </w:rPr>
-      </w:pPr>
-      <w:r>
-        <w:rPr>
-          <w:rFonts w:hint="cs"/>
-          <w:color w:val="FF0000"/>
-          <w:rtl/>
-        </w:rPr>
-        <w:t>מעבר להמרת מודל ה-</w:t>
-      </w:r>
-      <w:r>
-        <w:rPr>
-          <w:rFonts w:ascii="Tahoma" w:hAnsi="Tahoma"/>
-          <w:bCs/>
-          <w:color w:val="FF0000"/>
-        </w:rPr>
-        <w:t>ERD</w:t>
-      </w:r>
-      <w:r>
-        <w:rPr>
-          <w:rFonts w:ascii="Tahoma" w:hAnsi="Tahoma" w:hint="cs"/>
-          <w:bCs/>
-          <w:color w:val="FF0000"/>
-          <w:rtl/>
-        </w:rPr>
-        <w:t xml:space="preserve"> </w:t>
-      </w:r>
-      <w:r>
-        <w:rPr>
-          <w:rFonts w:hint="cs"/>
-          <w:color w:val="FF0000"/>
-          <w:rtl/>
-        </w:rPr>
-        <w:t>על פי הכללים המקובלים, לא ראינו צורך בנרמול נוסף.</w:t>
-      </w:r>
+        </w:rPr>
+      </w:pPr>
     </w:p>
     <w:p>
       <w:pPr>
@@ -7300,9 +7188,6 @@
           <w:numId w:val="20"/>
         </w:numPr>
         <w:jc w:val="left"/>
-        <w:rPr>
-          <w:rtl/>
-        </w:rPr>
       </w:pPr>
       <w:r>
         <w:rPr>
@@ -7414,9 +7299,25 @@
           <w:rFonts w:hint="cs"/>
           <w:rtl/>
         </w:rPr>
-        <w:t xml:space="preserve">לציין כי האתר מאפשר לבצע הזמנה גם ללא משתמש רשום. הדבר בא לידי ביטוי במפתח הזר של </w:t>
-      </w:r>
-      <w:r>
+        <w:t>חשוב בעינינו לציין שקיימת חשיבות נוספת בכך שהמפתח זר נמצא ב</w:t>
+      </w:r>
+      <w:r>
+        <w:rPr>
+          <w:rFonts w:hint="cs"/>
+        </w:rPr>
+        <w:t>ORDER</w:t>
+      </w:r>
+      <w:r>
+        <w:rPr>
+          <w:rFonts w:hint="cs"/>
+          <w:rtl/>
+        </w:rPr>
+        <w:t xml:space="preserve"> והוא מפתח זר ל</w:t>
+      </w:r>
+      <w:r>
+        <w:rPr>
+          <w:rFonts w:hint="cs"/>
+        </w:rPr>
         <w:t>USER</w:t>
       </w:r>
       <w:r>
@@ -7424,17 +7325,20 @@
           <w:rFonts w:hint="cs"/>
           <w:rtl/>
         </w:rPr>
-        <w:t xml:space="preserve"> בטבלת </w:t>
-      </w:r>
-      <w:r>
-        <w:t>ORDERS</w:t>
+        <w:t xml:space="preserve"> והיא כי לא כל הזמנה בהכרח נעשית על ידי משתמש רשום ולכן במצב שהיא מבוצעת על ידי משתמש לא רשום השדה הזה יהיה בעל ערך ריק.</w:t>
+      </w:r>
+      <w:r>
+        <w:rPr>
+          <w:rtl/>
+        </w:rPr>
+        <w:br/>
       </w:r>
       <w:r>
         <w:rPr>
           <w:rFonts w:hint="cs"/>
           <w:rtl/>
         </w:rPr>
-        <w:t>, בכך שאם מבצע ההזמנה אינו משתמש רשום, הערך בשדה זה יהיה ריק.</w:t>
+        <w:t>במילים אחרות היתרון שמתבטא פה הוא שבזכות כך שזהו מפתח זר מתאפשר לו הגדרתית להכיל ערך ריק, להבדיל ממפתח ראשי שלא יכול להכיל מפתח ראשי.</w:t>
       </w:r>
     </w:p>
     <w:p>
@@ -7638,47 +7542,53 @@
           <w:rFonts w:hint="cs"/>
           <w:rtl/>
         </w:rPr>
-        <w:t xml:space="preserve"> קשר יחיד לרבים.</w:t>
+        <w:t xml:space="preserve"> קשר יחיד לרבים. בדומה לשתי הקשרים הקודמים, אך הפעם רק בעקבות חוקי המעבר למודל הטבלאי, כאן בהכרח יתבטא הקשר כ</w:t>
       </w:r>
       <w:r>
         <w:rPr>
           <w:rFonts w:hint="cs"/>
-          <w:color w:val="FF0000"/>
-          <w:rtl/>
-        </w:rPr>
-        <w:t xml:space="preserve"> </w:t>
+          <w:rtl/>
+        </w:rPr>
+        <w:t xml:space="preserve">זוג </w:t>
       </w:r>
       <w:r>
         <w:rPr>
           <w:rFonts w:hint="cs"/>
           <w:rtl/>
         </w:rPr>
-        <w:t>ב</w:t>
+        <w:t>שד</w:t>
       </w:r>
       <w:r>
         <w:rPr>
           <w:rFonts w:hint="cs"/>
           <w:rtl/>
         </w:rPr>
-        <w:t xml:space="preserve">עקבות חוקי המעבר למודל הטבלאי, </w:t>
+        <w:t>ות</w:t>
       </w:r>
       <w:r>
         <w:rPr>
           <w:rFonts w:hint="cs"/>
           <w:rtl/>
         </w:rPr>
-        <w:t>הקשר יתבטא</w:t>
+        <w:t xml:space="preserve"> נוס</w:t>
       </w:r>
       <w:r>
         <w:rPr>
           <w:rFonts w:hint="cs"/>
           <w:rtl/>
         </w:rPr>
-        <w:t xml:space="preserve"> כזוג שדות נוספים בצד הרבים של הקשר (</w:t>
+        <w:t>פים</w:t>
       </w:r>
       <w:r>
         <w:rPr>
           <w:rFonts w:hint="cs"/>
+          <w:rtl/>
+        </w:rPr>
+        <w:t xml:space="preserve"> בצד הרבים של הקשר (</w:t>
+      </w:r>
+      <w:r>
+        <w:rPr>
+          <w:rFonts w:hint="cs"/>
         </w:rPr>
         <w:t>ORDER</w:t>
       </w:r>
@@ -7687,11 +7597,25 @@
           <w:rFonts w:hint="cs"/>
           <w:rtl/>
         </w:rPr>
-        <w:t>) שיחד יהוו מפתח זר לצד היחיד של הקשר (</w:t>
+        <w:t>) ש</w:t>
       </w:r>
       <w:r>
         <w:rPr>
           <w:rFonts w:hint="cs"/>
+          <w:rtl/>
+        </w:rPr>
+        <w:t>יחד יהוו</w:t>
+      </w:r>
+      <w:r>
+        <w:rPr>
+          <w:rFonts w:hint="cs"/>
+          <w:rtl/>
+        </w:rPr>
+        <w:t xml:space="preserve"> מפתח זר לצד היחיד של הקשר (</w:t>
+      </w:r>
+      <w:r>
+        <w:rPr>
+          <w:rFonts w:hint="cs"/>
         </w:rPr>
         <w:t>DETAILS</w:t>
       </w:r>
@@ -7713,7 +7637,7 @@
           <w:rFonts w:hint="cs"/>
           <w:rtl/>
         </w:rPr>
-        <w:t>חשוב לציין ששדה זה בהכרח לא יכיל ערך ריק בעקבות קרדינליות הקשר בצד היחיד.</w:t>
+        <w:t>כאן חשוב לציין ששדה זה בהכרח לא יכיל ערך ריק בעקבות קרדינליות הקשר בצד היחיד.</w:t>
       </w:r>
     </w:p>
     <w:p>
@@ -7736,6 +7660,7 @@
           <w:bCs/>
           <w:rtl/>
         </w:rPr>
+        <w:lastRenderedPageBreak/>
         <w:t xml:space="preserve">ביטוי הקשר </w:t>
       </w:r>
       <w:r>
@@ -7846,7 +7771,6 @@
           <w:rFonts w:hint="cs"/>
           <w:rtl/>
         </w:rPr>
-        <w:lastRenderedPageBreak/>
         <w:t>שתי המפתחות הזרים הללו יחד יהוו מפתח ראשי לטבלה החדשה, בטבלה זו לא יהיו שדות נוספים.</w:t>
       </w:r>
     </w:p>
@@ -7959,54 +7883,33 @@
           <w:rFonts w:hint="cs"/>
           <w:rtl/>
         </w:rPr>
-        <w:t>, והשני שמגל</w:t>
+        <w:t xml:space="preserve">, והשני שמגלם באמצעות שתי שדות את המפתח הראשי של </w:t>
       </w:r>
       <w:r>
         <w:rPr>
           <w:rFonts w:hint="cs"/>
-          <w:rtl/>
-        </w:rPr>
-        <w:t>ם באמצעות שנ</w:t>
+        </w:rPr>
+        <w:t>SEARCH</w:t>
       </w:r>
       <w:r>
         <w:rPr>
           <w:rFonts w:hint="cs"/>
           <w:rtl/>
         </w:rPr>
-        <w:t xml:space="preserve">י שדות את המפתח הראשי של </w:t>
+        <w:t>.</w:t>
+      </w:r>
+      <w:r>
+        <w:rPr>
+          <w:rtl/>
+        </w:rPr>
+        <w:br/>
       </w:r>
       <w:r>
         <w:rPr>
           <w:rFonts w:hint="cs"/>
-        </w:rPr>
-        <w:t>SEARCH</w:t>
-      </w:r>
-      <w:r>
-        <w:rPr>
-          <w:rFonts w:hint="cs"/>
-          <w:rtl/>
-        </w:rPr>
-        <w:t>.</w:t>
-      </w:r>
-      <w:r>
-        <w:rPr>
-          <w:rtl/>
-        </w:rPr>
-        <w:br/>
-      </w:r>
-      <w:r>
-        <w:rPr>
-          <w:rFonts w:hint="cs"/>
-          <w:rtl/>
-        </w:rPr>
-        <w:t>שנ</w:t>
-      </w:r>
-      <w:r>
-        <w:rPr>
-          <w:rFonts w:hint="cs"/>
-          <w:rtl/>
-        </w:rPr>
-        <w:t>י המפתחות הזרים הללו יחד יהוו מפתח ראשי לטבלה החדשה ולא יהיו שדות נוספים בטבלה זו.</w:t>
+          <w:rtl/>
+        </w:rPr>
+        <w:t>גם כאן שתי המפתחות הזרים הללו יחד יהוו מפתח ראשי לטבלה החדשה ולא יהיו שדות נוספים בטבלה זו.</w:t>
       </w:r>
     </w:p>
     <w:p>
@@ -8073,70 +7976,42 @@
           <w:rFonts w:hint="cs"/>
           <w:rtl/>
         </w:rPr>
-        <w:t xml:space="preserve"> קשר רקורסיבי רבים לרבים. בדומה </w:t>
+        <w:t xml:space="preserve"> קשר רקורסיבי רבים לרבים. בדומה לשניים הקודמים גם כאן ניצור טבלה חדשה בה יהיו </w:t>
       </w:r>
       <w:r>
         <w:rPr>
           <w:rFonts w:hint="cs"/>
           <w:rtl/>
         </w:rPr>
-        <w:t>לקשרים</w:t>
+        <w:t>הפעם רק שתי שדות, כל אחד יהווה מפתח זר נפרד ו</w:t>
       </w:r>
       <w:r>
         <w:rPr>
           <w:rFonts w:hint="cs"/>
           <w:rtl/>
         </w:rPr>
-        <w:t xml:space="preserve"> הקודמים</w:t>
+        <w:t>ביחד יהוו מפתח ראשי לטבלה חדשה אך הפעם שתי המפתחות הזרים הללו יהוו את אותה ישות (</w:t>
       </w:r>
       <w:r>
         <w:rPr>
           <w:rFonts w:hint="cs"/>
           <w:rtl/>
         </w:rPr>
-        <w:t xml:space="preserve">, </w:t>
+        <w:t>עם רשומות שיכולות להיות שונות</w:t>
       </w:r>
       <w:r>
         <w:rPr>
           <w:rFonts w:hint="cs"/>
           <w:rtl/>
         </w:rPr>
-        <w:t xml:space="preserve">ניצור טבלה חדשה בה יהיו </w:t>
+        <w:t>)</w:t>
       </w:r>
       <w:r>
         <w:rPr>
           <w:rFonts w:hint="cs"/>
           <w:rtl/>
         </w:rPr>
-        <w:t xml:space="preserve">הפעם רק </w:t>
-      </w:r>
-      <w:r>
-        <w:rPr>
-          <w:rFonts w:hint="cs"/>
-          <w:rtl/>
-        </w:rPr>
-        <w:t>שני</w:t>
-      </w:r>
-      <w:r>
-        <w:rPr>
-          <w:rFonts w:hint="cs"/>
-          <w:rtl/>
-        </w:rPr>
-        <w:t xml:space="preserve"> שדות, כל אחד יהווה מפתח זר נפרד ו</w:t>
-      </w:r>
-      <w:r>
-        <w:rPr>
-          <w:rFonts w:hint="cs"/>
-          <w:rtl/>
-        </w:rPr>
-        <w:t>ביחד יהוו מפתח ראשי לטבלה חדשה</w:t>
-      </w:r>
-      <w:r>
-        <w:rPr>
-          <w:rFonts w:hint="cs"/>
-          <w:rtl/>
-        </w:rPr>
-        <w:t>. שני המפתחות יצביעו על שני מופעים שונים של ישות מוצר.</w:t>
+        <w:t>.</w:t>
       </w:r>
     </w:p>
     <w:p>
@@ -8227,21 +8102,23 @@
           <w:rFonts w:hint="cs"/>
           <w:rtl/>
         </w:rPr>
-        <w:t xml:space="preserve"> קשר רבים לרבים. בדומה </w:t>
+        <w:t xml:space="preserve"> קשר רבים לרבים. בדומה לשלוש הקשרים הקודמים גם כאן ניצור טבלה חדשה כדי לייצג את הקשר, אך יתבטא הבדל בכך שכאן בנוסף למפתחות הזרים אשר יהיו גם מפתח זר, יהיה שדה נוסף שיכיל את הערך הרצוי של תכונה </w:t>
+      </w:r>
+      <w:r>
+        <w:t>quantity</w:t>
       </w:r>
       <w:r>
         <w:rPr>
           <w:rFonts w:hint="cs"/>
           <w:rtl/>
         </w:rPr>
-        <w:t xml:space="preserve">לקשרים הקודמים, </w:t>
+        <w:t xml:space="preserve"> המצוינת במודל ה</w:t>
       </w:r>
       <w:r>
         <w:rPr>
           <w:rFonts w:hint="cs"/>
-          <w:rtl/>
-        </w:rPr>
-        <w:t>ניצור טבלה חדשה כדי לייצג את הקשר</w:t>
+        </w:rPr>
+        <w:t>ERD</w:t>
       </w:r>
       <w:r>
         <w:rPr>
@@ -8252,110 +8129,42 @@
       </w:r>
       <w:r>
         <w:rPr>
+          <w:rtl/>
+        </w:rPr>
+        <w:br/>
+      </w:r>
+      <w:r>
+        <w:rPr>
           <w:rFonts w:hint="cs"/>
           <w:rtl/>
         </w:rPr>
-        <w:t xml:space="preserve"> בנוסף למפתחות הזרים אשר </w:t>
+        <w:t xml:space="preserve">מפתח זר ראשון יגלם את המפתח הראשי של </w:t>
       </w:r>
       <w:r>
         <w:rPr>
           <w:rFonts w:hint="cs"/>
-          <w:rtl/>
-        </w:rPr>
-        <w:t xml:space="preserve">ביחד </w:t>
+        </w:rPr>
+        <w:t>PRODUCT</w:t>
       </w:r>
       <w:r>
         <w:rPr>
           <w:rFonts w:hint="cs"/>
           <w:rtl/>
         </w:rPr>
-        <w:t>יהוו מפתח ראשי</w:t>
+        <w:t xml:space="preserve"> והמפתח הזה יכיל שדה אחד, מפתח זר שני יגלם את המפתח הראשי של </w:t>
       </w:r>
       <w:r>
         <w:rPr>
           <w:rFonts w:hint="cs"/>
-          <w:rtl/>
-        </w:rPr>
-        <w:t xml:space="preserve">, יהיה שדה </w:t>
+        </w:rPr>
+        <w:t>ORDER</w:t>
       </w:r>
       <w:r>
         <w:rPr>
           <w:rFonts w:hint="cs"/>
           <w:rtl/>
         </w:rPr>
-        <w:t>עבור ה</w:t>
-      </w:r>
-      <w:r>
-        <w:rPr>
-          <w:rFonts w:hint="cs"/>
-          <w:rtl/>
-        </w:rPr>
-        <w:t xml:space="preserve">תכונה </w:t>
-      </w:r>
-      <w:r>
-        <w:t>quantity</w:t>
-      </w:r>
-      <w:r>
-        <w:rPr>
-          <w:rFonts w:hint="cs"/>
-          <w:rtl/>
-        </w:rPr>
-        <w:t xml:space="preserve"> המצוינת במודל ה</w:t>
-      </w:r>
-      <w:r>
-        <w:rPr>
-          <w:rFonts w:hint="cs"/>
-        </w:rPr>
-        <w:t>ERD</w:t>
-      </w:r>
-      <w:r>
-        <w:t>-</w:t>
-      </w:r>
-      <w:r>
-        <w:rPr>
-          <w:rFonts w:hint="cs"/>
-          <w:rtl/>
-        </w:rPr>
-        <w:t>.</w:t>
-      </w:r>
-      <w:r>
-        <w:rPr>
-          <w:rtl/>
-        </w:rPr>
-        <w:br/>
-      </w:r>
-      <w:r>
-        <w:rPr>
-          <w:rFonts w:hint="cs"/>
-          <w:rtl/>
-        </w:rPr>
-        <w:t xml:space="preserve">מפתח זר ראשון יגלם את המפתח הראשי של </w:t>
-      </w:r>
-      <w:r>
-        <w:rPr>
-          <w:rFonts w:hint="cs"/>
-        </w:rPr>
-        <w:t>PRODUCT</w:t>
-      </w:r>
-      <w:r>
-        <w:rPr>
-          <w:rFonts w:hint="cs"/>
-          <w:rtl/>
-        </w:rPr>
-        <w:t xml:space="preserve">, מפתח זר שני יגלם את המפתח הראשי של </w:t>
-      </w:r>
-      <w:r>
-        <w:rPr>
-          <w:rFonts w:hint="cs"/>
-        </w:rPr>
-        <w:t>ORDER</w:t>
-      </w:r>
-      <w:r>
-        <w:rPr>
-          <w:rFonts w:hint="cs"/>
-          <w:rtl/>
-        </w:rPr>
-        <w:t>.</w:t>
+        <w:t xml:space="preserve"> וגם הוא יכיל שדה אחד.</w:t>
       </w:r>
     </w:p>
     <w:p>
@@ -8446,106 +8255,43 @@
           <w:rFonts w:hint="cs"/>
           <w:rtl/>
         </w:rPr>
-        <w:t xml:space="preserve"> קשר רבים לרבים. </w:t>
+        <w:t xml:space="preserve"> קשר רבים לרבים. באופן זהה לקשר הקודם יכיל שלוש שדות, הראשון מפתח זר ל</w:t>
       </w:r>
       <w:r>
         <w:rPr>
           <w:rFonts w:hint="cs"/>
-          <w:rtl/>
-        </w:rPr>
-        <w:t>הטבלה תכיל</w:t>
+        </w:rPr>
+        <w:t>GARDEN</w:t>
       </w:r>
       <w:r>
         <w:rPr>
           <w:rFonts w:hint="cs"/>
           <w:rtl/>
         </w:rPr>
-        <w:t xml:space="preserve"> שלוש</w:t>
+        <w:t>, השני מפתח זר ל</w:t>
       </w:r>
       <w:r>
         <w:rPr>
           <w:rFonts w:hint="cs"/>
-          <w:rtl/>
-        </w:rPr>
-        <w:t>ה שדות:</w:t>
+        </w:rPr>
+        <w:t>SEED</w:t>
       </w:r>
       <w:r>
         <w:rPr>
           <w:rFonts w:hint="cs"/>
           <w:rtl/>
         </w:rPr>
-        <w:t xml:space="preserve"> הראשון מפתח זר ל</w:t>
+        <w:t xml:space="preserve">, שניהם יחד יהיו המפתח הראשי, ושדה שלישי שיכיל את הערך הרצוי של תכונה </w:t>
+      </w:r>
+      <w:r>
+        <w:t>quantity</w:t>
       </w:r>
       <w:r>
         <w:rPr>
           <w:rFonts w:hint="cs"/>
-        </w:rPr>
-        <w:t>GARDEN</w:t>
-      </w:r>
-      <w:r>
-        <w:rPr>
-          <w:rFonts w:hint="cs"/>
-          <w:rtl/>
-        </w:rPr>
-        <w:t>, השני מפתח זר ל</w:t>
-      </w:r>
-      <w:r>
-        <w:rPr>
-          <w:rFonts w:hint="cs"/>
-        </w:rPr>
-        <w:t>SEED</w:t>
-      </w:r>
-      <w:r>
-        <w:rPr>
-          <w:rFonts w:hint="cs"/>
-          <w:rtl/>
-        </w:rPr>
-        <w:t xml:space="preserve"> כך</w:t>
-      </w:r>
-      <w:r>
-        <w:rPr>
-          <w:rFonts w:hint="cs"/>
-          <w:rtl/>
-        </w:rPr>
-        <w:t xml:space="preserve"> </w:t>
-      </w:r>
-      <w:r>
-        <w:rPr>
-          <w:rFonts w:hint="cs"/>
-          <w:rtl/>
-        </w:rPr>
-        <w:t>ש</w:t>
-      </w:r>
-      <w:r>
-        <w:rPr>
-          <w:rFonts w:hint="cs"/>
-          <w:rtl/>
-        </w:rPr>
-        <w:t xml:space="preserve">שניהם יחד יהיו המפתח הראשי, ושדה שלישי </w:t>
-      </w:r>
-      <w:r>
-        <w:rPr>
-          <w:rFonts w:hint="cs"/>
-          <w:rtl/>
-        </w:rPr>
-        <w:t xml:space="preserve">עבור התכונה </w:t>
-      </w:r>
-      <w:r>
-        <w:t>quantity</w:t>
-      </w:r>
-      <w:r>
-        <w:rPr>
-          <w:rFonts w:hint="cs"/>
-          <w:rtl/>
-        </w:rPr>
-        <w:t xml:space="preserve"> המצוינת במודל ה</w:t>
-      </w:r>
-      <w:r>
-        <w:rPr>
-          <w:rFonts w:hint="cs"/>
-          <w:rtl/>
-        </w:rPr>
-        <w:t>-</w:t>
+          <w:rtl/>
+        </w:rPr>
+        <w:t xml:space="preserve"> המצוינת גם כאן במודל ה</w:t>
       </w:r>
       <w:r>
         <w:rPr>
@@ -8651,151 +8397,53 @@
           <w:rFonts w:hint="cs"/>
           <w:rtl/>
         </w:rPr>
-        <w:t>מודל הורשה בדיד וחלקי.</w:t>
+        <w:t>מודל הורשה בדיד וחלקי. כאן, על פי חוקי המעבר למודל הטבלאי קיימת הבחירה בין לבטא את המודל ההורשה באמצעות טבלה אחת או טבלה לכל אחת מהישויות במודל ההורשה, במקרה שלנו באמצעות שלושה טבלאות.</w:t>
+      </w:r>
+      <w:r>
+        <w:rPr>
+          <w:rtl/>
+        </w:rPr>
+        <w:br/>
       </w:r>
       <w:r>
         <w:rPr>
           <w:rFonts w:hint="cs"/>
           <w:rtl/>
         </w:rPr>
-        <w:t xml:space="preserve"> </w:t>
+        <w:t xml:space="preserve">בחרנו לבטא את </w:t>
       </w:r>
       <w:r>
         <w:rPr>
           <w:rFonts w:hint="cs"/>
           <w:rtl/>
         </w:rPr>
-        <w:t xml:space="preserve">על פי חוקי המעבר למודל הטבלאי קיימת הבחירה בין טבלה אחת </w:t>
+        <w:t xml:space="preserve">מודל ההורשה באמצעות שלושה טבלאות כדי להימנע מערכי </w:t>
       </w:r>
       <w:r>
         <w:rPr>
           <w:rFonts w:hint="cs"/>
-          <w:rtl/>
-        </w:rPr>
-        <w:t xml:space="preserve">לכלל הישויות </w:t>
+        </w:rPr>
+        <w:t>NULL</w:t>
       </w:r>
       <w:r>
         <w:rPr>
           <w:rFonts w:hint="cs"/>
           <w:rtl/>
         </w:rPr>
-        <w:t xml:space="preserve">או טבלה לכל אחת מהישויות במודל </w:t>
+        <w:t xml:space="preserve"> רבים שבהכרח יהיו במימוש באמצעות טבלה אחת, זאת מכיוון שהחלטנו כי ערכי ה-</w:t>
       </w:r>
       <w:r>
         <w:rPr>
           <w:rFonts w:hint="cs"/>
-          <w:rtl/>
-        </w:rPr>
-        <w:t>ההורשה, במקרה שלנו באמצעות שלוש</w:t>
+        </w:rPr>
+        <w:t>NULL</w:t>
       </w:r>
       <w:r>
         <w:rPr>
           <w:rFonts w:hint="cs"/>
           <w:rtl/>
         </w:rPr>
-        <w:t xml:space="preserve"> טבלאות.</w:t>
-      </w:r>
-      <w:r>
-        <w:rPr>
-          <w:rtl/>
-        </w:rPr>
-        <w:br/>
-      </w:r>
-      <w:r>
-        <w:rPr>
-          <w:rFonts w:hint="cs"/>
-          <w:rtl/>
-        </w:rPr>
-        <w:t xml:space="preserve">הדרך שנבחרה לביטוי מודל ההורשה הינה </w:t>
-      </w:r>
-      <w:r>
-        <w:rPr>
-          <w:rFonts w:hint="cs"/>
-          <w:rtl/>
-        </w:rPr>
-        <w:t xml:space="preserve">באמצעות </w:t>
-      </w:r>
-      <w:r>
-        <w:rPr>
-          <w:rFonts w:hint="cs"/>
-          <w:rtl/>
-        </w:rPr>
-        <w:t>טבלה לכל ישות,</w:t>
-      </w:r>
-      <w:r>
-        <w:rPr>
-          <w:rFonts w:hint="cs"/>
-          <w:rtl/>
-        </w:rPr>
-        <w:t xml:space="preserve"> כדי להימנע מערכי </w:t>
-      </w:r>
-      <w:r>
-        <w:rPr>
-          <w:rFonts w:hint="cs"/>
-        </w:rPr>
-        <w:t>NULL</w:t>
-      </w:r>
-      <w:r>
-        <w:rPr>
-          <w:rFonts w:hint="cs"/>
-          <w:rtl/>
-        </w:rPr>
-        <w:t xml:space="preserve"> רבים שבהכ</w:t>
-      </w:r>
-      <w:r>
-        <w:rPr>
-          <w:rFonts w:hint="cs"/>
-          <w:rtl/>
-        </w:rPr>
-        <w:t>רח יהיו במימוש באמצעות טבלה אחת.</w:t>
-      </w:r>
-      <w:r>
-        <w:rPr>
-          <w:rFonts w:hint="cs"/>
-          <w:rtl/>
-        </w:rPr>
-        <w:t xml:space="preserve"> זאת מכיוון </w:t>
-      </w:r>
-      <w:r>
-        <w:rPr>
-          <w:rFonts w:hint="cs"/>
-          <w:rtl/>
-        </w:rPr>
-        <w:t>ש</w:t>
-      </w:r>
-      <w:r>
-        <w:rPr>
-          <w:rFonts w:hint="cs"/>
-          <w:rtl/>
-        </w:rPr>
-        <w:t>ערכי ה-</w:t>
-      </w:r>
-      <w:r>
-        <w:rPr>
-          <w:rFonts w:hint="cs"/>
-        </w:rPr>
-        <w:t>NULL</w:t>
-      </w:r>
-      <w:r>
-        <w:rPr>
-          <w:rFonts w:hint="cs"/>
-          <w:rtl/>
-        </w:rPr>
-        <w:t xml:space="preserve"> הרבים </w:t>
-      </w:r>
-      <w:r>
-        <w:rPr>
-          <w:rFonts w:hint="cs"/>
-          <w:rtl/>
-        </w:rPr>
-        <w:t>יתפסו מקום בזכירון ו</w:t>
-      </w:r>
-      <w:r>
-        <w:rPr>
-          <w:rFonts w:hint="cs"/>
-          <w:rtl/>
-        </w:rPr>
-        <w:t>יעמדו בדרכנו בעת תחקור מסד הנתונים.</w:t>
+        <w:t xml:space="preserve"> הרבים יעמדו בדרכנו בעת תחקור מסד הנתונים.</w:t>
       </w:r>
       <w:r>
         <w:rPr>
@@ -8850,41 +8498,6 @@
           <w:rtl/>
         </w:rPr>
         <w:t>ם</w:t>
-      </w:r>
-    </w:p>
-    <w:p>
-      <w:pPr>
-        <w:rPr>
-          <w:rFonts w:hint="cs"/>
-          <w:b/>
-          <w:color w:val="FF0000"/>
-          <w:rtl/>
-        </w:rPr>
-      </w:pPr>
-      <w:r>
-        <w:rPr>
-          <w:rFonts w:hint="cs"/>
-          <w:b/>
-          <w:color w:val="FF0000"/>
-          <w:rtl/>
-        </w:rPr>
-        <w:t xml:space="preserve">הערה: לשנות </w:t>
-      </w:r>
-      <w:r>
-        <w:rPr>
-          <w:b/>
-          <w:color w:val="FF0000"/>
-        </w:rPr>
-        <w:t>PRODUCT NAME</w:t>
-      </w:r>
-      <w:r>
-        <w:rPr>
-          <w:rFonts w:hint="cs"/>
-          <w:b/>
-          <w:color w:val="FF0000"/>
-          <w:rtl/>
-        </w:rPr>
-        <w:t xml:space="preserve"> ל-80 תווים במקום 40.</w:t>
       </w:r>
     </w:p>
     <w:tbl>
@@ -9099,24 +8712,16 @@
                 <w:szCs w:val="20"/>
               </w:rPr>
             </w:pPr>
-            <w:proofErr w:type="spellStart"/>
-            <w:r>
-              <w:rPr>
-                <w:rFonts w:ascii="Tahoma" w:hAnsi="Tahoma"/>
-                <w:sz w:val="20"/>
-                <w:szCs w:val="20"/>
-              </w:rPr>
-              <w:t>Varchar</w:t>
-            </w:r>
-            <w:proofErr w:type="spellEnd"/>
-            <w:r>
-              <w:rPr>
-                <w:rFonts w:ascii="Tahoma" w:hAnsi="Tahoma"/>
-                <w:sz w:val="20"/>
-                <w:szCs w:val="20"/>
-              </w:rPr>
-              <w:t>(</w:t>
-            </w:r>
+            <w:proofErr w:type="gramStart"/>
+            <w:r>
+              <w:rPr>
+                <w:rFonts w:ascii="Tahoma" w:hAnsi="Tahoma"/>
+                <w:sz w:val="20"/>
+                <w:szCs w:val="20"/>
+              </w:rPr>
+              <w:t>Varchar(</w:t>
+            </w:r>
+            <w:proofErr w:type="gramEnd"/>
             <w:r>
               <w:rPr>
                 <w:rFonts w:ascii="Tahoma" w:hAnsi="Tahoma"/>
@@ -9544,23 +9149,23 @@
                 <w:szCs w:val="20"/>
               </w:rPr>
             </w:pPr>
-            <w:proofErr w:type="spellStart"/>
-            <w:r>
-              <w:rPr>
-                <w:rFonts w:ascii="Tahoma" w:hAnsi="Tahoma"/>
-                <w:sz w:val="20"/>
-                <w:szCs w:val="20"/>
-              </w:rPr>
-              <w:t>Varchar</w:t>
-            </w:r>
-            <w:proofErr w:type="spellEnd"/>
-            <w:r>
-              <w:rPr>
-                <w:rFonts w:ascii="Tahoma" w:hAnsi="Tahoma"/>
-                <w:sz w:val="20"/>
-                <w:szCs w:val="20"/>
-              </w:rPr>
-              <w:t>(40)</w:t>
+            <w:proofErr w:type="gramStart"/>
+            <w:r>
+              <w:rPr>
+                <w:rFonts w:ascii="Tahoma" w:hAnsi="Tahoma"/>
+                <w:sz w:val="20"/>
+                <w:szCs w:val="20"/>
+              </w:rPr>
+              <w:t>Varchar(</w:t>
+            </w:r>
+            <w:proofErr w:type="gramEnd"/>
+            <w:r>
+              <w:rPr>
+                <w:rFonts w:ascii="Tahoma" w:hAnsi="Tahoma"/>
+                <w:sz w:val="20"/>
+                <w:szCs w:val="20"/>
+              </w:rPr>
+              <w:t>40)</w:t>
             </w:r>
           </w:p>
         </w:tc>
@@ -9649,24 +9254,16 @@
                 <w:szCs w:val="20"/>
               </w:rPr>
             </w:pPr>
-            <w:proofErr w:type="spellStart"/>
-            <w:r>
-              <w:rPr>
-                <w:rFonts w:ascii="Tahoma" w:hAnsi="Tahoma"/>
-                <w:sz w:val="20"/>
-                <w:szCs w:val="20"/>
-              </w:rPr>
-              <w:t>Varchar</w:t>
-            </w:r>
-            <w:proofErr w:type="spellEnd"/>
-            <w:r>
-              <w:rPr>
-                <w:rFonts w:ascii="Tahoma" w:hAnsi="Tahoma"/>
-                <w:sz w:val="20"/>
-                <w:szCs w:val="20"/>
-              </w:rPr>
-              <w:t>(</w:t>
-            </w:r>
+            <w:proofErr w:type="gramStart"/>
+            <w:r>
+              <w:rPr>
+                <w:rFonts w:ascii="Tahoma" w:hAnsi="Tahoma"/>
+                <w:sz w:val="20"/>
+                <w:szCs w:val="20"/>
+              </w:rPr>
+              <w:t>Varchar(</w:t>
+            </w:r>
+            <w:proofErr w:type="gramEnd"/>
             <w:r>
               <w:rPr>
                 <w:rFonts w:ascii="Tahoma" w:hAnsi="Tahoma"/>
@@ -9861,7 +9458,6 @@
                 <w:szCs w:val="20"/>
               </w:rPr>
             </w:pPr>
-            <w:proofErr w:type="spellStart"/>
             <w:r>
               <w:rPr>
                 <w:rFonts w:ascii="Tahoma" w:hAnsi="Tahoma"/>
@@ -9870,7 +9466,6 @@
               </w:rPr>
               <w:t>Datetime</w:t>
             </w:r>
-            <w:proofErr w:type="spellEnd"/>
           </w:p>
         </w:tc>
         <w:tc>
@@ -9972,23 +9567,23 @@
                 <w:szCs w:val="20"/>
               </w:rPr>
             </w:pPr>
-            <w:proofErr w:type="spellStart"/>
-            <w:r>
-              <w:rPr>
-                <w:rFonts w:ascii="Tahoma" w:hAnsi="Tahoma"/>
-                <w:sz w:val="20"/>
-                <w:szCs w:val="20"/>
-              </w:rPr>
-              <w:t>Varchar</w:t>
-            </w:r>
-            <w:proofErr w:type="spellEnd"/>
-            <w:r>
-              <w:rPr>
-                <w:rFonts w:ascii="Tahoma" w:hAnsi="Tahoma"/>
-                <w:sz w:val="20"/>
-                <w:szCs w:val="20"/>
-              </w:rPr>
-              <w:t>(15)</w:t>
+            <w:proofErr w:type="gramStart"/>
+            <w:r>
+              <w:rPr>
+                <w:rFonts w:ascii="Tahoma" w:hAnsi="Tahoma"/>
+                <w:sz w:val="20"/>
+                <w:szCs w:val="20"/>
+              </w:rPr>
+              <w:t>Varchar(</w:t>
+            </w:r>
+            <w:proofErr w:type="gramEnd"/>
+            <w:r>
+              <w:rPr>
+                <w:rFonts w:ascii="Tahoma" w:hAnsi="Tahoma"/>
+                <w:sz w:val="20"/>
+                <w:szCs w:val="20"/>
+              </w:rPr>
+              <w:t>15)</w:t>
             </w:r>
           </w:p>
         </w:tc>
@@ -10098,24 +9693,16 @@
                 <w:szCs w:val="20"/>
               </w:rPr>
             </w:pPr>
-            <w:proofErr w:type="spellStart"/>
-            <w:r>
-              <w:rPr>
-                <w:rFonts w:ascii="Tahoma" w:hAnsi="Tahoma"/>
-                <w:sz w:val="20"/>
-                <w:szCs w:val="20"/>
-              </w:rPr>
-              <w:t>Varchar</w:t>
-            </w:r>
-            <w:proofErr w:type="spellEnd"/>
-            <w:r>
-              <w:rPr>
-                <w:rFonts w:ascii="Tahoma" w:hAnsi="Tahoma"/>
-                <w:sz w:val="20"/>
-                <w:szCs w:val="20"/>
-              </w:rPr>
-              <w:t>(</w:t>
-            </w:r>
+            <w:proofErr w:type="gramStart"/>
+            <w:r>
+              <w:rPr>
+                <w:rFonts w:ascii="Tahoma" w:hAnsi="Tahoma"/>
+                <w:sz w:val="20"/>
+                <w:szCs w:val="20"/>
+              </w:rPr>
+              <w:t>Varchar(</w:t>
+            </w:r>
+            <w:proofErr w:type="gramEnd"/>
             <w:r>
               <w:rPr>
                 <w:rFonts w:ascii="Tahoma" w:hAnsi="Tahoma"/>
@@ -10222,24 +9809,16 @@
                 <w:szCs w:val="20"/>
               </w:rPr>
             </w:pPr>
-            <w:proofErr w:type="spellStart"/>
-            <w:r>
-              <w:rPr>
-                <w:rFonts w:ascii="Tahoma" w:hAnsi="Tahoma"/>
-                <w:sz w:val="20"/>
-                <w:szCs w:val="20"/>
-              </w:rPr>
-              <w:t>Varchar</w:t>
-            </w:r>
-            <w:proofErr w:type="spellEnd"/>
-            <w:r>
-              <w:rPr>
-                <w:rFonts w:ascii="Tahoma" w:hAnsi="Tahoma"/>
-                <w:sz w:val="20"/>
-                <w:szCs w:val="20"/>
-              </w:rPr>
-              <w:t>(</w:t>
-            </w:r>
+            <w:proofErr w:type="gramStart"/>
+            <w:r>
+              <w:rPr>
+                <w:rFonts w:ascii="Tahoma" w:hAnsi="Tahoma"/>
+                <w:sz w:val="20"/>
+                <w:szCs w:val="20"/>
+              </w:rPr>
+              <w:t>Varchar(</w:t>
+            </w:r>
+            <w:proofErr w:type="gramEnd"/>
             <w:r>
               <w:rPr>
                 <w:rFonts w:ascii="Tahoma" w:hAnsi="Tahoma"/>
@@ -10466,24 +10045,16 @@
                 <w:szCs w:val="20"/>
               </w:rPr>
             </w:pPr>
-            <w:proofErr w:type="spellStart"/>
-            <w:r>
-              <w:rPr>
-                <w:rFonts w:ascii="Tahoma" w:hAnsi="Tahoma"/>
-                <w:sz w:val="20"/>
-                <w:szCs w:val="20"/>
-              </w:rPr>
-              <w:t>Varchar</w:t>
-            </w:r>
-            <w:proofErr w:type="spellEnd"/>
-            <w:r>
-              <w:rPr>
-                <w:rFonts w:ascii="Tahoma" w:hAnsi="Tahoma"/>
-                <w:sz w:val="20"/>
-                <w:szCs w:val="20"/>
-              </w:rPr>
-              <w:t>(</w:t>
-            </w:r>
+            <w:proofErr w:type="gramStart"/>
+            <w:r>
+              <w:rPr>
+                <w:rFonts w:ascii="Tahoma" w:hAnsi="Tahoma"/>
+                <w:sz w:val="20"/>
+                <w:szCs w:val="20"/>
+              </w:rPr>
+              <w:t>Varchar(</w:t>
+            </w:r>
+            <w:proofErr w:type="gramEnd"/>
             <w:r>
               <w:rPr>
                 <w:rFonts w:ascii="Tahoma" w:hAnsi="Tahoma"/>
@@ -10622,7 +10193,6 @@
                 <w:szCs w:val="20"/>
               </w:rPr>
             </w:pPr>
-            <w:proofErr w:type="spellStart"/>
             <w:r>
               <w:rPr>
                 <w:rFonts w:ascii="Tahoma" w:hAnsi="Tahoma"/>
@@ -10631,7 +10201,6 @@
               </w:rPr>
               <w:t>Datetime</w:t>
             </w:r>
-            <w:proofErr w:type="spellEnd"/>
           </w:p>
         </w:tc>
         <w:tc>
@@ -10740,23 +10309,23 @@
                 <w:szCs w:val="20"/>
               </w:rPr>
             </w:pPr>
-            <w:proofErr w:type="spellStart"/>
-            <w:r>
-              <w:rPr>
-                <w:rFonts w:ascii="Tahoma" w:hAnsi="Tahoma"/>
-                <w:sz w:val="20"/>
-                <w:szCs w:val="20"/>
-              </w:rPr>
-              <w:t>Varchar</w:t>
-            </w:r>
-            <w:proofErr w:type="spellEnd"/>
-            <w:r>
-              <w:rPr>
-                <w:rFonts w:ascii="Tahoma" w:hAnsi="Tahoma"/>
-                <w:sz w:val="20"/>
-                <w:szCs w:val="20"/>
-              </w:rPr>
-              <w:t>(15)</w:t>
+            <w:proofErr w:type="gramStart"/>
+            <w:r>
+              <w:rPr>
+                <w:rFonts w:ascii="Tahoma" w:hAnsi="Tahoma"/>
+                <w:sz w:val="20"/>
+                <w:szCs w:val="20"/>
+              </w:rPr>
+              <w:t>Varchar(</w:t>
+            </w:r>
+            <w:proofErr w:type="gramEnd"/>
+            <w:r>
+              <w:rPr>
+                <w:rFonts w:ascii="Tahoma" w:hAnsi="Tahoma"/>
+                <w:sz w:val="20"/>
+                <w:szCs w:val="20"/>
+              </w:rPr>
+              <w:t>15)</w:t>
             </w:r>
           </w:p>
         </w:tc>
@@ -10957,24 +10526,16 @@
                 <w:szCs w:val="20"/>
               </w:rPr>
             </w:pPr>
-            <w:proofErr w:type="spellStart"/>
-            <w:r>
-              <w:rPr>
-                <w:rFonts w:ascii="Tahoma" w:hAnsi="Tahoma"/>
-                <w:sz w:val="20"/>
-                <w:szCs w:val="20"/>
-              </w:rPr>
-              <w:t>Varchar</w:t>
-            </w:r>
-            <w:proofErr w:type="spellEnd"/>
-            <w:r>
-              <w:rPr>
-                <w:rFonts w:ascii="Tahoma" w:hAnsi="Tahoma"/>
-                <w:sz w:val="20"/>
-                <w:szCs w:val="20"/>
-              </w:rPr>
-              <w:t>(</w:t>
-            </w:r>
+            <w:proofErr w:type="gramStart"/>
+            <w:r>
+              <w:rPr>
+                <w:rFonts w:ascii="Tahoma" w:hAnsi="Tahoma"/>
+                <w:sz w:val="20"/>
+                <w:szCs w:val="20"/>
+              </w:rPr>
+              <w:t>Varchar(</w:t>
+            </w:r>
+            <w:proofErr w:type="gramEnd"/>
             <w:r>
               <w:rPr>
                 <w:rFonts w:ascii="Tahoma" w:hAnsi="Tahoma"/>
@@ -11087,6 +10648,7 @@
                 <w:szCs w:val="20"/>
               </w:rPr>
             </w:pPr>
+            <w:proofErr w:type="gramStart"/>
             <w:r>
               <w:rPr>
                 <w:rFonts w:ascii="Tahoma" w:hAnsi="Tahoma"/>
@@ -11103,6 +10665,7 @@
               </w:rPr>
               <w:t>har(</w:t>
             </w:r>
+            <w:proofErr w:type="gramEnd"/>
             <w:r>
               <w:rPr>
                 <w:rFonts w:ascii="Tahoma" w:hAnsi="Tahoma"/>
@@ -11216,7 +10779,7 @@
                 <w:szCs w:val="20"/>
               </w:rPr>
             </w:pPr>
-            <w:proofErr w:type="spellStart"/>
+            <w:proofErr w:type="gramStart"/>
             <w:r>
               <w:rPr>
                 <w:rFonts w:ascii="Tahoma" w:hAnsi="Tahoma"/>
@@ -11231,17 +10794,9 @@
                 <w:sz w:val="20"/>
                 <w:szCs w:val="20"/>
               </w:rPr>
-              <w:t>har</w:t>
-            </w:r>
-            <w:proofErr w:type="spellEnd"/>
-            <w:r>
-              <w:rPr>
-                <w:rFonts w:ascii="Tahoma" w:hAnsi="Tahoma"/>
-                <w:sz w:val="20"/>
-                <w:szCs w:val="20"/>
-              </w:rPr>
-              <w:t>(</w:t>
-            </w:r>
+              <w:t>har(</w:t>
+            </w:r>
+            <w:proofErr w:type="gramEnd"/>
             <w:r>
               <w:rPr>
                 <w:rFonts w:ascii="Tahoma" w:hAnsi="Tahoma"/>
@@ -11348,23 +10903,23 @@
                 <w:szCs w:val="20"/>
               </w:rPr>
             </w:pPr>
-            <w:proofErr w:type="spellStart"/>
-            <w:r>
-              <w:rPr>
-                <w:rFonts w:ascii="Tahoma" w:hAnsi="Tahoma"/>
-                <w:sz w:val="20"/>
-                <w:szCs w:val="20"/>
-              </w:rPr>
-              <w:t>Varchar</w:t>
-            </w:r>
-            <w:proofErr w:type="spellEnd"/>
-            <w:r>
-              <w:rPr>
-                <w:rFonts w:ascii="Tahoma" w:hAnsi="Tahoma"/>
-                <w:sz w:val="20"/>
-                <w:szCs w:val="20"/>
-              </w:rPr>
-              <w:t>(30)</w:t>
+            <w:proofErr w:type="gramStart"/>
+            <w:r>
+              <w:rPr>
+                <w:rFonts w:ascii="Tahoma" w:hAnsi="Tahoma"/>
+                <w:sz w:val="20"/>
+                <w:szCs w:val="20"/>
+              </w:rPr>
+              <w:t>Varchar(</w:t>
+            </w:r>
+            <w:proofErr w:type="gramEnd"/>
+            <w:r>
+              <w:rPr>
+                <w:rFonts w:ascii="Tahoma" w:hAnsi="Tahoma"/>
+                <w:sz w:val="20"/>
+                <w:szCs w:val="20"/>
+              </w:rPr>
+              <w:t>30)</w:t>
             </w:r>
           </w:p>
         </w:tc>
@@ -11565,24 +11120,16 @@
                 <w:szCs w:val="20"/>
               </w:rPr>
             </w:pPr>
-            <w:proofErr w:type="spellStart"/>
-            <w:r>
-              <w:rPr>
-                <w:rFonts w:ascii="Tahoma" w:hAnsi="Tahoma"/>
-                <w:sz w:val="20"/>
-                <w:szCs w:val="20"/>
-              </w:rPr>
-              <w:t>Varchar</w:t>
-            </w:r>
-            <w:proofErr w:type="spellEnd"/>
-            <w:r>
-              <w:rPr>
-                <w:rFonts w:ascii="Tahoma" w:hAnsi="Tahoma"/>
-                <w:sz w:val="20"/>
-                <w:szCs w:val="20"/>
-              </w:rPr>
-              <w:t>(</w:t>
-            </w:r>
+            <w:proofErr w:type="gramStart"/>
+            <w:r>
+              <w:rPr>
+                <w:rFonts w:ascii="Tahoma" w:hAnsi="Tahoma"/>
+                <w:sz w:val="20"/>
+                <w:szCs w:val="20"/>
+              </w:rPr>
+              <w:t>Varchar(</w:t>
+            </w:r>
+            <w:proofErr w:type="gramEnd"/>
             <w:r>
               <w:rPr>
                 <w:rFonts w:ascii="Tahoma" w:hAnsi="Tahoma"/>
@@ -11689,23 +11236,23 @@
                 <w:szCs w:val="20"/>
               </w:rPr>
             </w:pPr>
-            <w:proofErr w:type="spellStart"/>
-            <w:r>
-              <w:rPr>
-                <w:rFonts w:ascii="Tahoma" w:hAnsi="Tahoma"/>
-                <w:sz w:val="20"/>
-                <w:szCs w:val="20"/>
-              </w:rPr>
-              <w:t>Varchar</w:t>
-            </w:r>
-            <w:proofErr w:type="spellEnd"/>
-            <w:r>
-              <w:rPr>
-                <w:rFonts w:ascii="Tahoma" w:hAnsi="Tahoma"/>
-                <w:sz w:val="20"/>
-                <w:szCs w:val="20"/>
-              </w:rPr>
-              <w:t>(20)</w:t>
+            <w:proofErr w:type="gramStart"/>
+            <w:r>
+              <w:rPr>
+                <w:rFonts w:ascii="Tahoma" w:hAnsi="Tahoma"/>
+                <w:sz w:val="20"/>
+                <w:szCs w:val="20"/>
+              </w:rPr>
+              <w:t>Varchar(</w:t>
+            </w:r>
+            <w:proofErr w:type="gramEnd"/>
+            <w:r>
+              <w:rPr>
+                <w:rFonts w:ascii="Tahoma" w:hAnsi="Tahoma"/>
+                <w:sz w:val="20"/>
+                <w:szCs w:val="20"/>
+              </w:rPr>
+              <w:t>20)</w:t>
             </w:r>
           </w:p>
         </w:tc>
@@ -11842,6 +11389,7 @@
                 <w:sz w:val="20"/>
                 <w:szCs w:val="20"/>
               </w:rPr>
+              <w:lastRenderedPageBreak/>
               <w:t>GARDENS</w:t>
             </w:r>
           </w:p>
@@ -11904,24 +11452,16 @@
                 <w:szCs w:val="20"/>
               </w:rPr>
             </w:pPr>
-            <w:proofErr w:type="spellStart"/>
-            <w:r>
-              <w:rPr>
-                <w:rFonts w:ascii="Tahoma" w:hAnsi="Tahoma"/>
-                <w:sz w:val="20"/>
-                <w:szCs w:val="20"/>
-              </w:rPr>
-              <w:t>Varchar</w:t>
-            </w:r>
-            <w:proofErr w:type="spellEnd"/>
-            <w:r>
-              <w:rPr>
-                <w:rFonts w:ascii="Tahoma" w:hAnsi="Tahoma"/>
-                <w:sz w:val="20"/>
-                <w:szCs w:val="20"/>
-              </w:rPr>
-              <w:t>(</w:t>
-            </w:r>
+            <w:proofErr w:type="gramStart"/>
+            <w:r>
+              <w:rPr>
+                <w:rFonts w:ascii="Tahoma" w:hAnsi="Tahoma"/>
+                <w:sz w:val="20"/>
+                <w:szCs w:val="20"/>
+              </w:rPr>
+              <w:t>Varchar(</w:t>
+            </w:r>
+            <w:proofErr w:type="gramEnd"/>
             <w:r>
               <w:rPr>
                 <w:rFonts w:ascii="Tahoma" w:hAnsi="Tahoma"/>
@@ -12337,24 +11877,16 @@
                 <w:szCs w:val="20"/>
               </w:rPr>
             </w:pPr>
-            <w:proofErr w:type="spellStart"/>
-            <w:r>
-              <w:rPr>
-                <w:rFonts w:ascii="Tahoma" w:hAnsi="Tahoma"/>
-                <w:sz w:val="20"/>
-                <w:szCs w:val="20"/>
-              </w:rPr>
-              <w:t>Varchar</w:t>
-            </w:r>
-            <w:proofErr w:type="spellEnd"/>
-            <w:r>
-              <w:rPr>
-                <w:rFonts w:ascii="Tahoma" w:hAnsi="Tahoma"/>
-                <w:sz w:val="20"/>
-                <w:szCs w:val="20"/>
-              </w:rPr>
-              <w:t>(</w:t>
-            </w:r>
+            <w:proofErr w:type="gramStart"/>
+            <w:r>
+              <w:rPr>
+                <w:rFonts w:ascii="Tahoma" w:hAnsi="Tahoma"/>
+                <w:sz w:val="20"/>
+                <w:szCs w:val="20"/>
+              </w:rPr>
+              <w:t>Varchar(</w:t>
+            </w:r>
+            <w:proofErr w:type="gramEnd"/>
             <w:r>
               <w:rPr>
                 <w:rFonts w:ascii="Tahoma" w:hAnsi="Tahoma"/>
@@ -12480,24 +12012,16 @@
                 <w:szCs w:val="20"/>
               </w:rPr>
             </w:pPr>
-            <w:proofErr w:type="spellStart"/>
-            <w:r>
-              <w:rPr>
-                <w:rFonts w:ascii="Tahoma" w:hAnsi="Tahoma"/>
-                <w:sz w:val="20"/>
-                <w:szCs w:val="20"/>
-              </w:rPr>
-              <w:t>Varchar</w:t>
-            </w:r>
-            <w:proofErr w:type="spellEnd"/>
-            <w:r>
-              <w:rPr>
-                <w:rFonts w:ascii="Tahoma" w:hAnsi="Tahoma"/>
-                <w:sz w:val="20"/>
-                <w:szCs w:val="20"/>
-              </w:rPr>
-              <w:t>(</w:t>
-            </w:r>
+            <w:proofErr w:type="gramStart"/>
+            <w:r>
+              <w:rPr>
+                <w:rFonts w:ascii="Tahoma" w:hAnsi="Tahoma"/>
+                <w:sz w:val="20"/>
+                <w:szCs w:val="20"/>
+              </w:rPr>
+              <w:t>Varchar(</w:t>
+            </w:r>
+            <w:proofErr w:type="gramEnd"/>
             <w:r>
               <w:rPr>
                 <w:rFonts w:ascii="Tahoma" w:hAnsi="Tahoma"/>
@@ -12792,23 +12316,23 @@
                 <w:szCs w:val="20"/>
               </w:rPr>
             </w:pPr>
-            <w:proofErr w:type="spellStart"/>
-            <w:r>
-              <w:rPr>
-                <w:rFonts w:ascii="Tahoma" w:hAnsi="Tahoma"/>
-                <w:sz w:val="20"/>
-                <w:szCs w:val="20"/>
-              </w:rPr>
-              <w:t>Varchar</w:t>
-            </w:r>
-            <w:proofErr w:type="spellEnd"/>
-            <w:r>
-              <w:rPr>
-                <w:rFonts w:ascii="Tahoma" w:hAnsi="Tahoma"/>
-                <w:sz w:val="20"/>
-                <w:szCs w:val="20"/>
-              </w:rPr>
-              <w:t>(40)</w:t>
+            <w:proofErr w:type="gramStart"/>
+            <w:r>
+              <w:rPr>
+                <w:rFonts w:ascii="Tahoma" w:hAnsi="Tahoma"/>
+                <w:sz w:val="20"/>
+                <w:szCs w:val="20"/>
+              </w:rPr>
+              <w:t>Varchar(</w:t>
+            </w:r>
+            <w:proofErr w:type="gramEnd"/>
+            <w:r>
+              <w:rPr>
+                <w:rFonts w:ascii="Tahoma" w:hAnsi="Tahoma"/>
+                <w:sz w:val="20"/>
+                <w:szCs w:val="20"/>
+              </w:rPr>
+              <w:t>40)</w:t>
             </w:r>
           </w:p>
         </w:tc>
@@ -12900,23 +12424,23 @@
                 <w:szCs w:val="20"/>
               </w:rPr>
             </w:pPr>
-            <w:proofErr w:type="spellStart"/>
-            <w:r>
-              <w:rPr>
-                <w:rFonts w:ascii="Tahoma" w:hAnsi="Tahoma"/>
-                <w:sz w:val="20"/>
-                <w:szCs w:val="20"/>
-              </w:rPr>
-              <w:t>Varchar</w:t>
-            </w:r>
-            <w:proofErr w:type="spellEnd"/>
-            <w:r>
-              <w:rPr>
-                <w:rFonts w:ascii="Tahoma" w:hAnsi="Tahoma"/>
-                <w:sz w:val="20"/>
-                <w:szCs w:val="20"/>
-              </w:rPr>
-              <w:t>(150)</w:t>
+            <w:proofErr w:type="gramStart"/>
+            <w:r>
+              <w:rPr>
+                <w:rFonts w:ascii="Tahoma" w:hAnsi="Tahoma"/>
+                <w:sz w:val="20"/>
+                <w:szCs w:val="20"/>
+              </w:rPr>
+              <w:t>Varchar(</w:t>
+            </w:r>
+            <w:proofErr w:type="gramEnd"/>
+            <w:r>
+              <w:rPr>
+                <w:rFonts w:ascii="Tahoma" w:hAnsi="Tahoma"/>
+                <w:sz w:val="20"/>
+                <w:szCs w:val="20"/>
+              </w:rPr>
+              <w:t>150)</w:t>
             </w:r>
           </w:p>
         </w:tc>
@@ -13006,24 +12530,16 @@
                 <w:szCs w:val="20"/>
               </w:rPr>
             </w:pPr>
-            <w:proofErr w:type="spellStart"/>
-            <w:r>
-              <w:rPr>
-                <w:rFonts w:ascii="Tahoma" w:hAnsi="Tahoma"/>
-                <w:sz w:val="20"/>
-                <w:szCs w:val="20"/>
-              </w:rPr>
-              <w:t>Varchar</w:t>
-            </w:r>
-            <w:proofErr w:type="spellEnd"/>
-            <w:r>
-              <w:rPr>
-                <w:rFonts w:ascii="Tahoma" w:hAnsi="Tahoma"/>
-                <w:sz w:val="20"/>
-                <w:szCs w:val="20"/>
-              </w:rPr>
-              <w:t>(</w:t>
-            </w:r>
+            <w:proofErr w:type="gramStart"/>
+            <w:r>
+              <w:rPr>
+                <w:rFonts w:ascii="Tahoma" w:hAnsi="Tahoma"/>
+                <w:sz w:val="20"/>
+                <w:szCs w:val="20"/>
+              </w:rPr>
+              <w:t>Varchar(</w:t>
+            </w:r>
+            <w:proofErr w:type="gramEnd"/>
             <w:r>
               <w:rPr>
                 <w:rFonts w:ascii="Tahoma" w:hAnsi="Tahoma"/>
@@ -13128,24 +12644,16 @@
                 <w:szCs w:val="20"/>
               </w:rPr>
             </w:pPr>
-            <w:proofErr w:type="spellStart"/>
-            <w:r>
-              <w:rPr>
-                <w:rFonts w:ascii="Tahoma" w:hAnsi="Tahoma"/>
-                <w:sz w:val="20"/>
-                <w:szCs w:val="20"/>
-              </w:rPr>
-              <w:t>Varchar</w:t>
-            </w:r>
-            <w:proofErr w:type="spellEnd"/>
-            <w:r>
-              <w:rPr>
-                <w:rFonts w:ascii="Tahoma" w:hAnsi="Tahoma"/>
-                <w:sz w:val="20"/>
-                <w:szCs w:val="20"/>
-              </w:rPr>
-              <w:t>(</w:t>
-            </w:r>
+            <w:proofErr w:type="gramStart"/>
+            <w:r>
+              <w:rPr>
+                <w:rFonts w:ascii="Tahoma" w:hAnsi="Tahoma"/>
+                <w:sz w:val="20"/>
+                <w:szCs w:val="20"/>
+              </w:rPr>
+              <w:t>Varchar(</w:t>
+            </w:r>
+            <w:proofErr w:type="gramEnd"/>
             <w:r>
               <w:rPr>
                 <w:rFonts w:ascii="Tahoma" w:hAnsi="Tahoma"/>
@@ -13371,24 +12879,16 @@
                 <w:szCs w:val="20"/>
               </w:rPr>
             </w:pPr>
-            <w:proofErr w:type="spellStart"/>
-            <w:r>
-              <w:rPr>
-                <w:rFonts w:ascii="Tahoma" w:hAnsi="Tahoma"/>
-                <w:sz w:val="20"/>
-                <w:szCs w:val="20"/>
-              </w:rPr>
-              <w:t>Varchar</w:t>
-            </w:r>
-            <w:proofErr w:type="spellEnd"/>
-            <w:r>
-              <w:rPr>
-                <w:rFonts w:ascii="Tahoma" w:hAnsi="Tahoma"/>
-                <w:sz w:val="20"/>
-                <w:szCs w:val="20"/>
-              </w:rPr>
-              <w:t>(</w:t>
-            </w:r>
+            <w:proofErr w:type="gramStart"/>
+            <w:r>
+              <w:rPr>
+                <w:rFonts w:ascii="Tahoma" w:hAnsi="Tahoma"/>
+                <w:sz w:val="20"/>
+                <w:szCs w:val="20"/>
+              </w:rPr>
+              <w:t>Varchar(</w:t>
+            </w:r>
+            <w:proofErr w:type="gramEnd"/>
             <w:r>
               <w:rPr>
                 <w:rFonts w:ascii="Tahoma" w:hAnsi="Tahoma"/>
@@ -13525,23 +13025,23 @@
                 <w:szCs w:val="20"/>
               </w:rPr>
             </w:pPr>
-            <w:proofErr w:type="spellStart"/>
-            <w:r>
-              <w:rPr>
-                <w:rFonts w:ascii="Tahoma" w:hAnsi="Tahoma"/>
-                <w:sz w:val="20"/>
-                <w:szCs w:val="20"/>
-              </w:rPr>
-              <w:t>Varchar</w:t>
-            </w:r>
-            <w:proofErr w:type="spellEnd"/>
-            <w:r>
-              <w:rPr>
-                <w:rFonts w:ascii="Tahoma" w:hAnsi="Tahoma"/>
-                <w:sz w:val="20"/>
-                <w:szCs w:val="20"/>
-              </w:rPr>
-              <w:t>(40)</w:t>
+            <w:proofErr w:type="gramStart"/>
+            <w:r>
+              <w:rPr>
+                <w:rFonts w:ascii="Tahoma" w:hAnsi="Tahoma"/>
+                <w:sz w:val="20"/>
+                <w:szCs w:val="20"/>
+              </w:rPr>
+              <w:t>Varchar(</w:t>
+            </w:r>
+            <w:proofErr w:type="gramEnd"/>
+            <w:r>
+              <w:rPr>
+                <w:rFonts w:ascii="Tahoma" w:hAnsi="Tahoma"/>
+                <w:sz w:val="20"/>
+                <w:szCs w:val="20"/>
+              </w:rPr>
+              <w:t>40)</w:t>
             </w:r>
           </w:p>
         </w:tc>
@@ -13649,23 +13149,23 @@
                 <w:szCs w:val="20"/>
               </w:rPr>
             </w:pPr>
-            <w:proofErr w:type="spellStart"/>
-            <w:r>
-              <w:rPr>
-                <w:rFonts w:ascii="Tahoma" w:hAnsi="Tahoma"/>
-                <w:sz w:val="20"/>
-                <w:szCs w:val="20"/>
-              </w:rPr>
-              <w:t>Varchar</w:t>
-            </w:r>
-            <w:proofErr w:type="spellEnd"/>
-            <w:r>
-              <w:rPr>
-                <w:rFonts w:ascii="Tahoma" w:hAnsi="Tahoma"/>
-                <w:sz w:val="20"/>
-                <w:szCs w:val="20"/>
-              </w:rPr>
-              <w:t>(150)</w:t>
+            <w:proofErr w:type="gramStart"/>
+            <w:r>
+              <w:rPr>
+                <w:rFonts w:ascii="Tahoma" w:hAnsi="Tahoma"/>
+                <w:sz w:val="20"/>
+                <w:szCs w:val="20"/>
+              </w:rPr>
+              <w:t>Varchar(</w:t>
+            </w:r>
+            <w:proofErr w:type="gramEnd"/>
+            <w:r>
+              <w:rPr>
+                <w:rFonts w:ascii="Tahoma" w:hAnsi="Tahoma"/>
+                <w:sz w:val="20"/>
+                <w:szCs w:val="20"/>
+              </w:rPr>
+              <w:t>150)</w:t>
             </w:r>
           </w:p>
         </w:tc>
@@ -13849,7 +13349,6 @@
                 <w:szCs w:val="20"/>
               </w:rPr>
             </w:pPr>
-            <w:proofErr w:type="spellStart"/>
             <w:r>
               <w:rPr>
                 <w:rFonts w:ascii="Tahoma" w:hAnsi="Tahoma"/>
@@ -13858,7 +13357,6 @@
               </w:rPr>
               <w:t>Int</w:t>
             </w:r>
-            <w:proofErr w:type="spellEnd"/>
           </w:p>
         </w:tc>
         <w:tc>
@@ -13959,24 +13457,16 @@
                 <w:szCs w:val="20"/>
               </w:rPr>
             </w:pPr>
-            <w:proofErr w:type="spellStart"/>
-            <w:r>
-              <w:rPr>
-                <w:rFonts w:ascii="Tahoma" w:hAnsi="Tahoma"/>
-                <w:sz w:val="20"/>
-                <w:szCs w:val="20"/>
-              </w:rPr>
-              <w:t>Varchar</w:t>
-            </w:r>
-            <w:proofErr w:type="spellEnd"/>
-            <w:r>
-              <w:rPr>
-                <w:rFonts w:ascii="Tahoma" w:hAnsi="Tahoma"/>
-                <w:sz w:val="20"/>
-                <w:szCs w:val="20"/>
-              </w:rPr>
-              <w:t>(</w:t>
-            </w:r>
+            <w:proofErr w:type="gramStart"/>
+            <w:r>
+              <w:rPr>
+                <w:rFonts w:ascii="Tahoma" w:hAnsi="Tahoma"/>
+                <w:sz w:val="20"/>
+                <w:szCs w:val="20"/>
+              </w:rPr>
+              <w:t>Varchar(</w:t>
+            </w:r>
+            <w:proofErr w:type="gramEnd"/>
             <w:r>
               <w:rPr>
                 <w:rFonts w:ascii="Tahoma" w:hAnsi="Tahoma"/>
@@ -14111,23 +13601,23 @@
                 <w:szCs w:val="20"/>
               </w:rPr>
             </w:pPr>
-            <w:proofErr w:type="spellStart"/>
-            <w:r>
-              <w:rPr>
-                <w:rFonts w:ascii="Tahoma" w:hAnsi="Tahoma"/>
-                <w:sz w:val="20"/>
-                <w:szCs w:val="20"/>
-              </w:rPr>
-              <w:t>Varchar</w:t>
-            </w:r>
-            <w:proofErr w:type="spellEnd"/>
-            <w:r>
-              <w:rPr>
-                <w:rFonts w:ascii="Tahoma" w:hAnsi="Tahoma"/>
-                <w:sz w:val="20"/>
-                <w:szCs w:val="20"/>
-              </w:rPr>
-              <w:t>(40)</w:t>
+            <w:proofErr w:type="gramStart"/>
+            <w:r>
+              <w:rPr>
+                <w:rFonts w:ascii="Tahoma" w:hAnsi="Tahoma"/>
+                <w:sz w:val="20"/>
+                <w:szCs w:val="20"/>
+              </w:rPr>
+              <w:t>Varchar(</w:t>
+            </w:r>
+            <w:proofErr w:type="gramEnd"/>
+            <w:r>
+              <w:rPr>
+                <w:rFonts w:ascii="Tahoma" w:hAnsi="Tahoma"/>
+                <w:sz w:val="20"/>
+                <w:szCs w:val="20"/>
+              </w:rPr>
+              <w:t>40)</w:t>
             </w:r>
           </w:p>
         </w:tc>
@@ -14233,23 +13723,23 @@
                 <w:szCs w:val="20"/>
               </w:rPr>
             </w:pPr>
-            <w:proofErr w:type="spellStart"/>
-            <w:r>
-              <w:rPr>
-                <w:rFonts w:ascii="Tahoma" w:hAnsi="Tahoma"/>
-                <w:sz w:val="20"/>
-                <w:szCs w:val="20"/>
-              </w:rPr>
-              <w:t>Varchar</w:t>
-            </w:r>
-            <w:proofErr w:type="spellEnd"/>
-            <w:r>
-              <w:rPr>
-                <w:rFonts w:ascii="Tahoma" w:hAnsi="Tahoma"/>
-                <w:sz w:val="20"/>
-                <w:szCs w:val="20"/>
-              </w:rPr>
-              <w:t>(150)</w:t>
+            <w:proofErr w:type="gramStart"/>
+            <w:r>
+              <w:rPr>
+                <w:rFonts w:ascii="Tahoma" w:hAnsi="Tahoma"/>
+                <w:sz w:val="20"/>
+                <w:szCs w:val="20"/>
+              </w:rPr>
+              <w:t>Varchar(</w:t>
+            </w:r>
+            <w:proofErr w:type="gramEnd"/>
+            <w:r>
+              <w:rPr>
+                <w:rFonts w:ascii="Tahoma" w:hAnsi="Tahoma"/>
+                <w:sz w:val="20"/>
+                <w:szCs w:val="20"/>
+              </w:rPr>
+              <w:t>150)</w:t>
             </w:r>
           </w:p>
         </w:tc>
@@ -14447,23 +13937,23 @@
                 <w:szCs w:val="20"/>
               </w:rPr>
             </w:pPr>
-            <w:proofErr w:type="spellStart"/>
-            <w:r>
-              <w:rPr>
-                <w:rFonts w:ascii="Tahoma" w:hAnsi="Tahoma"/>
-                <w:sz w:val="20"/>
-                <w:szCs w:val="20"/>
-              </w:rPr>
-              <w:t>Varchar</w:t>
-            </w:r>
-            <w:proofErr w:type="spellEnd"/>
-            <w:r>
-              <w:rPr>
-                <w:rFonts w:ascii="Tahoma" w:hAnsi="Tahoma"/>
-                <w:sz w:val="20"/>
-                <w:szCs w:val="20"/>
-              </w:rPr>
-              <w:t>(100)</w:t>
+            <w:proofErr w:type="gramStart"/>
+            <w:r>
+              <w:rPr>
+                <w:rFonts w:ascii="Tahoma" w:hAnsi="Tahoma"/>
+                <w:sz w:val="20"/>
+                <w:szCs w:val="20"/>
+              </w:rPr>
+              <w:t>Varchar(</w:t>
+            </w:r>
+            <w:proofErr w:type="gramEnd"/>
+            <w:r>
+              <w:rPr>
+                <w:rFonts w:ascii="Tahoma" w:hAnsi="Tahoma"/>
+                <w:sz w:val="20"/>
+                <w:szCs w:val="20"/>
+              </w:rPr>
+              <w:t>100)</w:t>
             </w:r>
           </w:p>
         </w:tc>
@@ -14555,23 +14045,23 @@
                 <w:szCs w:val="20"/>
               </w:rPr>
             </w:pPr>
-            <w:proofErr w:type="spellStart"/>
-            <w:r>
-              <w:rPr>
-                <w:rFonts w:ascii="Tahoma" w:hAnsi="Tahoma"/>
-                <w:sz w:val="20"/>
-                <w:szCs w:val="20"/>
-              </w:rPr>
-              <w:t>Varchar</w:t>
-            </w:r>
-            <w:proofErr w:type="spellEnd"/>
-            <w:r>
-              <w:rPr>
-                <w:rFonts w:ascii="Tahoma" w:hAnsi="Tahoma"/>
-                <w:sz w:val="20"/>
-                <w:szCs w:val="20"/>
-              </w:rPr>
-              <w:t>(7)</w:t>
+            <w:proofErr w:type="gramStart"/>
+            <w:r>
+              <w:rPr>
+                <w:rFonts w:ascii="Tahoma" w:hAnsi="Tahoma"/>
+                <w:sz w:val="20"/>
+                <w:szCs w:val="20"/>
+              </w:rPr>
+              <w:t>Varchar(</w:t>
+            </w:r>
+            <w:proofErr w:type="gramEnd"/>
+            <w:r>
+              <w:rPr>
+                <w:rFonts w:ascii="Tahoma" w:hAnsi="Tahoma"/>
+                <w:sz w:val="20"/>
+                <w:szCs w:val="20"/>
+              </w:rPr>
+              <w:t>7)</w:t>
             </w:r>
           </w:p>
         </w:tc>
@@ -14708,6 +14198,7 @@
                 <w:sz w:val="20"/>
                 <w:szCs w:val="20"/>
               </w:rPr>
+              <w:lastRenderedPageBreak/>
               <w:t>RELATIONS</w:t>
             </w:r>
           </w:p>
@@ -14772,24 +14263,16 @@
                 <w:szCs w:val="20"/>
               </w:rPr>
             </w:pPr>
-            <w:proofErr w:type="spellStart"/>
-            <w:r>
-              <w:rPr>
-                <w:rFonts w:ascii="Tahoma" w:hAnsi="Tahoma"/>
-                <w:sz w:val="20"/>
-                <w:szCs w:val="20"/>
-              </w:rPr>
-              <w:t>Varchar</w:t>
-            </w:r>
-            <w:proofErr w:type="spellEnd"/>
-            <w:r>
-              <w:rPr>
-                <w:rFonts w:ascii="Tahoma" w:hAnsi="Tahoma"/>
-                <w:sz w:val="20"/>
-                <w:szCs w:val="20"/>
-              </w:rPr>
-              <w:t>(</w:t>
-            </w:r>
+            <w:proofErr w:type="gramStart"/>
+            <w:r>
+              <w:rPr>
+                <w:rFonts w:ascii="Tahoma" w:hAnsi="Tahoma"/>
+                <w:sz w:val="20"/>
+                <w:szCs w:val="20"/>
+              </w:rPr>
+              <w:t>Varchar(</w:t>
+            </w:r>
+            <w:proofErr w:type="gramEnd"/>
             <w:r>
               <w:rPr>
                 <w:rFonts w:ascii="Tahoma" w:hAnsi="Tahoma"/>
@@ -14914,24 +14397,16 @@
                 <w:szCs w:val="20"/>
               </w:rPr>
             </w:pPr>
-            <w:proofErr w:type="spellStart"/>
-            <w:r>
-              <w:rPr>
-                <w:rFonts w:ascii="Tahoma" w:hAnsi="Tahoma"/>
-                <w:sz w:val="20"/>
-                <w:szCs w:val="20"/>
-              </w:rPr>
-              <w:t>Varchar</w:t>
-            </w:r>
-            <w:proofErr w:type="spellEnd"/>
-            <w:r>
-              <w:rPr>
-                <w:rFonts w:ascii="Tahoma" w:hAnsi="Tahoma"/>
-                <w:sz w:val="20"/>
-                <w:szCs w:val="20"/>
-              </w:rPr>
-              <w:t>(</w:t>
-            </w:r>
+            <w:proofErr w:type="gramStart"/>
+            <w:r>
+              <w:rPr>
+                <w:rFonts w:ascii="Tahoma" w:hAnsi="Tahoma"/>
+                <w:sz w:val="20"/>
+                <w:szCs w:val="20"/>
+              </w:rPr>
+              <w:t>Varchar(</w:t>
+            </w:r>
+            <w:proofErr w:type="gramEnd"/>
             <w:r>
               <w:rPr>
                 <w:rFonts w:ascii="Tahoma" w:hAnsi="Tahoma"/>
@@ -15149,7 +14624,6 @@
                 <w:szCs w:val="20"/>
               </w:rPr>
             </w:pPr>
-            <w:proofErr w:type="spellStart"/>
             <w:r>
               <w:rPr>
                 <w:rFonts w:ascii="Tahoma" w:hAnsi="Tahoma"/>
@@ -15158,7 +14632,6 @@
               </w:rPr>
               <w:t>Int</w:t>
             </w:r>
-            <w:proofErr w:type="spellEnd"/>
           </w:p>
         </w:tc>
         <w:tc>
@@ -15268,24 +14741,16 @@
                 <w:szCs w:val="20"/>
               </w:rPr>
             </w:pPr>
-            <w:proofErr w:type="spellStart"/>
-            <w:r>
-              <w:rPr>
-                <w:rFonts w:ascii="Tahoma" w:hAnsi="Tahoma"/>
-                <w:sz w:val="20"/>
-                <w:szCs w:val="20"/>
-              </w:rPr>
-              <w:t>Varchar</w:t>
-            </w:r>
-            <w:proofErr w:type="spellEnd"/>
-            <w:r>
-              <w:rPr>
-                <w:rFonts w:ascii="Tahoma" w:hAnsi="Tahoma"/>
-                <w:sz w:val="20"/>
-                <w:szCs w:val="20"/>
-              </w:rPr>
-              <w:t>(</w:t>
-            </w:r>
+            <w:proofErr w:type="gramStart"/>
+            <w:r>
+              <w:rPr>
+                <w:rFonts w:ascii="Tahoma" w:hAnsi="Tahoma"/>
+                <w:sz w:val="20"/>
+                <w:szCs w:val="20"/>
+              </w:rPr>
+              <w:t>Varchar(</w:t>
+            </w:r>
+            <w:proofErr w:type="gramEnd"/>
             <w:r>
               <w:rPr>
                 <w:rFonts w:ascii="Tahoma" w:hAnsi="Tahoma"/>
@@ -15523,46 +14988,118 @@
         <w:spacing w:after="120"/>
         <w:rPr>
           <w:rFonts w:ascii="Tahoma" w:hAnsi="Tahoma"/>
+          <w:color w:val="C00000"/>
           <w:rtl/>
         </w:rPr>
       </w:pPr>
       <w:r>
         <w:rPr>
           <w:rFonts w:ascii="Tahoma" w:hAnsi="Tahoma" w:hint="cs"/>
-          <w:rtl/>
-        </w:rPr>
-        <w:t>סוגי נתונים וגבולות הערכים שיכולים להכיל</w:t>
+          <w:b/>
+          <w:bCs/>
+          <w:color w:val="C00000"/>
+          <w:rtl/>
+        </w:rPr>
+        <w:t>**</w:t>
+      </w:r>
+      <w:r>
+        <w:rPr>
+          <w:rFonts w:ascii="Tahoma" w:hAnsi="Tahoma" w:hint="cs"/>
+          <w:b/>
+          <w:bCs/>
+          <w:color w:val="C00000"/>
+          <w:rtl/>
+        </w:rPr>
+        <w:t xml:space="preserve"> ---</w:t>
+      </w:r>
+      <w:r>
+        <w:rPr>
+          <w:rFonts w:ascii="Tahoma" w:hAnsi="Tahoma" w:hint="cs"/>
+          <w:b/>
+          <w:bCs/>
+          <w:color w:val="C00000"/>
+          <w:rtl/>
+        </w:rPr>
+        <w:t xml:space="preserve"> </w:t>
+      </w:r>
+      <w:r>
+        <w:rPr>
+          <w:rFonts w:ascii="Tahoma" w:hAnsi="Tahoma" w:hint="cs"/>
+          <w:b/>
+          <w:bCs/>
+          <w:color w:val="C00000"/>
+          <w:rtl/>
+        </w:rPr>
+        <w:t>זמני</w:t>
+      </w:r>
+      <w:r>
+        <w:rPr>
+          <w:rFonts w:ascii="Tahoma" w:hAnsi="Tahoma" w:hint="cs"/>
+          <w:b/>
+          <w:bCs/>
+          <w:color w:val="C00000"/>
+          <w:rtl/>
+        </w:rPr>
+        <w:t xml:space="preserve"> --- מתחיל כאן --- זמני </w:t>
+      </w:r>
+      <w:r>
+        <w:rPr>
+          <w:rFonts w:ascii="Tahoma" w:hAnsi="Tahoma" w:hint="cs"/>
+          <w:b/>
+          <w:bCs/>
+          <w:color w:val="C00000"/>
+          <w:rtl/>
+        </w:rPr>
+        <w:t xml:space="preserve">--- </w:t>
+      </w:r>
+      <w:r>
+        <w:rPr>
+          <w:rFonts w:ascii="Tahoma" w:hAnsi="Tahoma" w:hint="cs"/>
+          <w:b/>
+          <w:bCs/>
+          <w:color w:val="C00000"/>
+          <w:rtl/>
+        </w:rPr>
+        <w:t>**</w:t>
+      </w:r>
+      <w:r>
+        <w:rPr>
+          <w:rFonts w:ascii="Tahoma" w:hAnsi="Tahoma" w:hint="cs"/>
+          <w:color w:val="C00000"/>
+          <w:rtl/>
+        </w:rPr>
+        <w:t xml:space="preserve"> </w:t>
       </w:r>
     </w:p>
     <w:p>
       <w:pPr>
+        <w:spacing w:after="120"/>
+        <w:rPr>
+          <w:rFonts w:ascii="Tahoma" w:hAnsi="Tahoma"/>
+          <w:rtl/>
+        </w:rPr>
+      </w:pPr>
+      <w:r>
+        <w:rPr>
+          <w:rFonts w:ascii="Tahoma" w:hAnsi="Tahoma" w:hint="cs"/>
+          <w:rtl/>
+        </w:rPr>
+        <w:t>סוגי נתונים וגבולות הערכים שיכולים להכיל</w:t>
+      </w:r>
+    </w:p>
+    <w:p>
+      <w:pPr>
         <w:bidi w:val="0"/>
         <w:spacing w:after="120"/>
         <w:rPr>
           <w:rFonts w:ascii="Tahoma" w:hAnsi="Tahoma"/>
         </w:rPr>
       </w:pPr>
-      <w:proofErr w:type="spellStart"/>
-      <w:proofErr w:type="gramStart"/>
-      <w:r>
-        <w:rPr>
-          <w:rFonts w:ascii="Tahoma" w:hAnsi="Tahoma"/>
-        </w:rPr>
-        <w:t>Varchar</w:t>
-      </w:r>
-      <w:proofErr w:type="spellEnd"/>
-      <w:r>
-        <w:rPr>
-          <w:rFonts w:ascii="Tahoma" w:hAnsi="Tahoma"/>
-        </w:rPr>
-        <w:t>(</w:t>
-      </w:r>
-      <w:proofErr w:type="gramEnd"/>
-      <w:r>
-        <w:rPr>
-          <w:rFonts w:ascii="Tahoma" w:hAnsi="Tahoma"/>
-        </w:rPr>
-        <w:t>n) – string of maximal length of n characters</w:t>
+      <w:r>
+        <w:rPr>
+          <w:rFonts w:ascii="Tahoma" w:hAnsi="Tahoma"/>
+        </w:rPr>
+        <w:t>Varchar(n) – string of maximal length of n characters</w:t>
       </w:r>
     </w:p>
     <w:p>
@@ -15596,19 +15133,11 @@
           <w:rFonts w:ascii="Tahoma" w:hAnsi="Tahoma"/>
         </w:rPr>
       </w:pPr>
-      <w:proofErr w:type="spellStart"/>
-      <w:r>
-        <w:rPr>
-          <w:rFonts w:ascii="Tahoma" w:hAnsi="Tahoma"/>
-        </w:rPr>
-        <w:t>Datetime</w:t>
-      </w:r>
-      <w:proofErr w:type="spellEnd"/>
-      <w:r>
-        <w:rPr>
-          <w:rFonts w:ascii="Tahoma" w:hAnsi="Tahoma"/>
-        </w:rPr>
-        <w:t xml:space="preserve"> – any variation of the following variables</w:t>
+      <w:r>
+        <w:rPr>
+          <w:rFonts w:ascii="Tahoma" w:hAnsi="Tahoma"/>
+        </w:rPr>
+        <w:t>Datetime – any variation of the following variables</w:t>
       </w:r>
     </w:p>
     <w:p>
@@ -15732,19 +15261,11 @@
           <w:rFonts w:ascii="Tahoma" w:hAnsi="Tahoma"/>
         </w:rPr>
       </w:pPr>
-      <w:proofErr w:type="spellStart"/>
-      <w:r>
-        <w:rPr>
-          <w:rFonts w:ascii="Tahoma" w:hAnsi="Tahoma"/>
-        </w:rPr>
-        <w:t>ss</w:t>
-      </w:r>
-      <w:proofErr w:type="spellEnd"/>
-      <w:r>
-        <w:rPr>
-          <w:rFonts w:ascii="Tahoma" w:hAnsi="Tahoma"/>
-        </w:rPr>
-        <w:t xml:space="preserve"> – two digits from 00 to 59</w:t>
+      <w:r>
+        <w:rPr>
+          <w:rFonts w:ascii="Tahoma" w:hAnsi="Tahoma"/>
+        </w:rPr>
+        <w:t>ss – two digits from 00 to 59</w:t>
       </w:r>
     </w:p>
     <w:p>
@@ -15775,20 +15296,20 @@
           <w:rFonts w:ascii="Tahoma" w:hAnsi="Tahoma"/>
         </w:rPr>
       </w:pPr>
+      <w:r>
+        <w:rPr>
+          <w:rFonts w:ascii="Tahoma" w:hAnsi="Tahoma"/>
+        </w:rPr>
+        <w:t xml:space="preserve">Char(n) – string of exact length of n </w:t>
+      </w:r>
       <w:proofErr w:type="gramStart"/>
       <w:r>
         <w:rPr>
           <w:rFonts w:ascii="Tahoma" w:hAnsi="Tahoma"/>
         </w:rPr>
-        <w:t>Char(</w:t>
+        <w:t>characters</w:t>
       </w:r>
       <w:proofErr w:type="gramEnd"/>
-      <w:r>
-        <w:rPr>
-          <w:rFonts w:ascii="Tahoma" w:hAnsi="Tahoma"/>
-        </w:rPr>
-        <w:t>n) – string of exact length of n characters</w:t>
-      </w:r>
     </w:p>
     <w:p>
       <w:pPr>
@@ -15839,19 +15360,11 @@
           <w:rFonts w:ascii="Tahoma" w:hAnsi="Tahoma"/>
         </w:rPr>
       </w:pPr>
-      <w:proofErr w:type="spellStart"/>
-      <w:r>
-        <w:rPr>
-          <w:rFonts w:ascii="Tahoma" w:hAnsi="Tahoma"/>
-        </w:rPr>
-        <w:t>Int</w:t>
-      </w:r>
-      <w:proofErr w:type="spellEnd"/>
-      <w:r>
-        <w:rPr>
-          <w:rFonts w:ascii="Tahoma" w:hAnsi="Tahoma"/>
-        </w:rPr>
-        <w:t xml:space="preserve"> – integer in the range of -2,147,483,648 to 2,147,483,647</w:t>
+      <w:r>
+        <w:rPr>
+          <w:rFonts w:ascii="Tahoma" w:hAnsi="Tahoma"/>
+        </w:rPr>
+        <w:t>Int – integer in the range of -2,147,483,648 to 2,147,483,647</w:t>
       </w:r>
     </w:p>
     <w:p>
@@ -15866,8 +15379,16 @@
         <w:rPr>
           <w:rFonts w:ascii="Tahoma" w:hAnsi="Tahoma"/>
         </w:rPr>
-        <w:t>Date – any variation of the following variables</w:t>
-      </w:r>
+        <w:t xml:space="preserve">Date – any variation of the following </w:t>
+      </w:r>
+      <w:proofErr w:type="gramStart"/>
+      <w:r>
+        <w:rPr>
+          <w:rFonts w:ascii="Tahoma" w:hAnsi="Tahoma"/>
+        </w:rPr>
+        <w:t>variables</w:t>
+      </w:r>
+      <w:proofErr w:type="gramEnd"/>
     </w:p>
     <w:p>
       <w:pPr>
@@ -15930,19 +15451,80 @@
           <w:rFonts w:ascii="Tahoma" w:hAnsi="Tahoma"/>
         </w:rPr>
       </w:pPr>
-      <w:proofErr w:type="spellStart"/>
-      <w:r>
-        <w:rPr>
-          <w:rFonts w:ascii="Tahoma" w:hAnsi="Tahoma"/>
-        </w:rPr>
-        <w:t>dd</w:t>
-      </w:r>
-      <w:proofErr w:type="spellEnd"/>
-      <w:r>
-        <w:rPr>
-          <w:rFonts w:ascii="Tahoma" w:hAnsi="Tahoma"/>
-        </w:rPr>
-        <w:t xml:space="preserve"> – two digits from 01 to 31</w:t>
+      <w:r>
+        <w:rPr>
+          <w:rFonts w:ascii="Tahoma" w:hAnsi="Tahoma"/>
+        </w:rPr>
+        <w:t>dd – two digits from 01 to 31</w:t>
+      </w:r>
+    </w:p>
+    <w:p>
+      <w:pPr>
+        <w:spacing w:after="120"/>
+        <w:rPr>
+          <w:rFonts w:ascii="Tahoma" w:hAnsi="Tahoma"/>
+          <w:rtl/>
+        </w:rPr>
+      </w:pPr>
+      <w:r>
+        <w:rPr>
+          <w:rFonts w:ascii="Tahoma" w:hAnsi="Tahoma" w:hint="cs"/>
+          <w:b/>
+          <w:bCs/>
+          <w:color w:val="C00000"/>
+          <w:rtl/>
+        </w:rPr>
+        <w:t>**</w:t>
+      </w:r>
+      <w:r>
+        <w:rPr>
+          <w:rFonts w:ascii="Tahoma" w:hAnsi="Tahoma" w:hint="cs"/>
+          <w:b/>
+          <w:bCs/>
+          <w:color w:val="C00000"/>
+          <w:rtl/>
+        </w:rPr>
+        <w:t xml:space="preserve"> --- </w:t>
+      </w:r>
+      <w:r>
+        <w:rPr>
+          <w:rFonts w:ascii="Tahoma" w:hAnsi="Tahoma" w:hint="cs"/>
+          <w:b/>
+          <w:bCs/>
+          <w:color w:val="C00000"/>
+          <w:rtl/>
+        </w:rPr>
+        <w:t xml:space="preserve">זמני --- עד לכאן --- </w:t>
+      </w:r>
+      <w:r>
+        <w:rPr>
+          <w:rFonts w:ascii="Tahoma" w:hAnsi="Tahoma" w:hint="cs"/>
+          <w:b/>
+          <w:bCs/>
+          <w:color w:val="C00000"/>
+          <w:rtl/>
+        </w:rPr>
+        <w:t xml:space="preserve">זמני </w:t>
+      </w:r>
+      <w:r>
+        <w:rPr>
+          <w:rFonts w:ascii="Tahoma" w:hAnsi="Tahoma" w:hint="cs"/>
+          <w:b/>
+          <w:bCs/>
+          <w:color w:val="C00000"/>
+          <w:rtl/>
+        </w:rPr>
+        <w:t xml:space="preserve">--- </w:t>
+      </w:r>
+      <w:r>
+        <w:rPr>
+          <w:rFonts w:ascii="Tahoma" w:hAnsi="Tahoma" w:hint="cs"/>
+          <w:b/>
+          <w:bCs/>
+          <w:color w:val="C00000"/>
+          <w:rtl/>
+        </w:rPr>
+        <w:t>**</w:t>
       </w:r>
     </w:p>
     <w:p>
@@ -16334,14 +15916,12 @@
         </w:rPr>
         <w:t xml:space="preserve"> יוכלו להיות הערכים "</w:t>
       </w:r>
-      <w:proofErr w:type="spellStart"/>
       <w:r>
         <w:rPr>
           <w:color w:val="000000" w:themeColor="text1"/>
         </w:rPr>
         <w:t>Klarna</w:t>
       </w:r>
-      <w:proofErr w:type="spellEnd"/>
       <w:r>
         <w:rPr>
           <w:rFonts w:hint="cs"/>
@@ -16406,7 +15986,7 @@
           <w:color w:val="000000" w:themeColor="text1"/>
           <w:rtl/>
         </w:rPr>
-        <w:t>כל השדות שמהווים כמות כלשהי (</w:t>
+        <w:t xml:space="preserve">כל השדות שמהווים כמות כלשהי (שדות שנקראים </w:t>
       </w:r>
       <w:r>
         <w:rPr>
@@ -16542,7 +16122,6 @@
         <w:jc w:val="left"/>
         <w:rPr>
           <w:color w:val="000000" w:themeColor="text1"/>
-          <w:rtl/>
         </w:rPr>
       </w:pPr>
       <w:r>
@@ -16551,17 +16130,84 @@
           <w:color w:val="000000" w:themeColor="text1"/>
           <w:rtl/>
         </w:rPr>
-        <w:t>יהיו 2,247,483,647 הזמנות לכל הי</w:t>
-      </w:r>
-      <w:bookmarkStart w:id="0" w:name="_GoBack"/>
-      <w:bookmarkEnd w:id="0"/>
+        <w:t>יהיו 2,247,483,647 הזמנות לכל היותר.</w:t>
+      </w:r>
+    </w:p>
+    <w:p>
+      <w:pPr>
+        <w:pStyle w:val="ListParagraph"/>
+        <w:numPr>
+          <w:ilvl w:val="0"/>
+          <w:numId w:val="20"/>
+        </w:numPr>
+        <w:jc w:val="left"/>
+        <w:rPr>
+          <w:color w:val="000000" w:themeColor="text1"/>
+          <w:rtl/>
+        </w:rPr>
+      </w:pPr>
       <w:r>
         <w:rPr>
           <w:rFonts w:hint="cs"/>
           <w:color w:val="000000" w:themeColor="text1"/>
           <w:rtl/>
         </w:rPr>
-        <w:t>ותר.</w:t>
+        <w:t xml:space="preserve">כאשר לקוח מעצב גינה מסוימת, אם זה עיצוב שלא הוזמן בעבר, הגינה נשמרת כמוצר חדש עם הפרטים המתאימים לו, כאשר שם המוצר יהיה תבנית מסוימת שמתארת העיצוב המסוים, כלל הרשומות הרלוונטיות לעיצוב זה נשמרות במקומם הראוי בבסיס הנתונים וכמו בהזמנת כל מוצר אחר, נשמרת רשומה שמתארת כי המוצר </w:t>
+      </w:r>
+      <w:r>
+        <w:rPr>
+          <w:rFonts w:hint="cs"/>
+          <w:color w:val="000000" w:themeColor="text1"/>
+          <w:rtl/>
+        </w:rPr>
+        <w:t>החדש שהתווסף לבסיס הנתונים</w:t>
+      </w:r>
+      <w:r>
+        <w:rPr>
+          <w:rFonts w:hint="cs"/>
+          <w:color w:val="000000" w:themeColor="text1"/>
+          <w:rtl/>
+        </w:rPr>
+        <w:t xml:space="preserve"> הוא חלק מהזמנתו של הלקוח.</w:t>
+      </w:r>
+      <w:r>
+        <w:rPr>
+          <w:color w:val="000000" w:themeColor="text1"/>
+          <w:rtl/>
+        </w:rPr>
+        <w:br/>
+      </w:r>
+      <w:r>
+        <w:rPr>
+          <w:rFonts w:hint="cs"/>
+          <w:color w:val="000000" w:themeColor="text1"/>
+          <w:rtl/>
+        </w:rPr>
+        <w:t xml:space="preserve">אם זה עיצוב שהוזמן בעבר, נשמרת הרשומה שמתארת כי המוצר </w:t>
+      </w:r>
+      <w:r>
+        <w:rPr>
+          <w:rFonts w:hint="cs"/>
+          <w:color w:val="000000" w:themeColor="text1"/>
+          <w:rtl/>
+        </w:rPr>
+        <w:t xml:space="preserve">הקיים </w:t>
+      </w:r>
+      <w:r>
+        <w:rPr>
+          <w:rFonts w:hint="cs"/>
+          <w:color w:val="000000" w:themeColor="text1"/>
+          <w:rtl/>
+        </w:rPr>
+        <w:t>הזה הוא חלק מהזמנתו של הלקוח</w:t>
+      </w:r>
+      <w:r>
+        <w:rPr>
+          <w:rFonts w:hint="cs"/>
+          <w:color w:val="000000" w:themeColor="text1"/>
+          <w:rtl/>
+        </w:rPr>
+        <w:t>.</w:t>
       </w:r>
     </w:p>
     <w:p>
@@ -17040,7 +16686,23 @@
           <w:rFonts w:ascii="Tahoma" w:hAnsi="Tahoma"/>
           <w:color w:val="FF0000"/>
         </w:rPr>
-        <w:t>'%@%.%'</w:t>
+        <w:t>'%@</w:t>
+      </w:r>
+      <w:proofErr w:type="gramStart"/>
+      <w:r>
+        <w:rPr>
+          <w:rFonts w:ascii="Tahoma" w:hAnsi="Tahoma"/>
+          <w:color w:val="FF0000"/>
+        </w:rPr>
+        <w:t>%.%</w:t>
+      </w:r>
+      <w:proofErr w:type="gramEnd"/>
+      <w:r>
+        <w:rPr>
+          <w:rFonts w:ascii="Tahoma" w:hAnsi="Tahoma"/>
+          <w:color w:val="FF0000"/>
+        </w:rPr>
+        <w:t>'</w:t>
       </w:r>
       <w:r>
         <w:rPr>
@@ -17386,7 +17048,6 @@
         </w:rPr>
         <w:tab/>
       </w:r>
-      <w:proofErr w:type="spellStart"/>
       <w:r>
         <w:rPr>
           <w:rFonts w:ascii="Tahoma" w:hAnsi="Tahoma" w:hint="cs"/>
@@ -17401,7 +17062,6 @@
         </w:rPr>
         <w:t>archar</w:t>
       </w:r>
-      <w:proofErr w:type="spellEnd"/>
       <w:r>
         <w:rPr>
           <w:rFonts w:ascii="Tahoma" w:hAnsi="Tahoma" w:hint="cs"/>
@@ -18200,7 +17860,6 @@
         </w:rPr>
         <w:tab/>
       </w:r>
-      <w:proofErr w:type="spellStart"/>
       <w:r>
         <w:rPr>
           <w:rFonts w:ascii="Consolas" w:hAnsi="Consolas" w:cs="Consolas"/>
@@ -18219,7 +17878,6 @@
         </w:rPr>
         <w:t>archar</w:t>
       </w:r>
-      <w:proofErr w:type="spellEnd"/>
       <w:r>
         <w:rPr>
           <w:rFonts w:ascii="Consolas" w:hAnsi="Consolas" w:cs="Consolas"/>
@@ -18363,7 +18021,6 @@
         </w:rPr>
         <w:tab/>
       </w:r>
-      <w:proofErr w:type="spellStart"/>
       <w:r>
         <w:rPr>
           <w:rFonts w:ascii="Consolas" w:hAnsi="Consolas" w:cs="Consolas"/>
@@ -18382,7 +18039,6 @@
         </w:rPr>
         <w:t>archar</w:t>
       </w:r>
-      <w:proofErr w:type="spellEnd"/>
       <w:r>
         <w:rPr>
           <w:rFonts w:ascii="Consolas" w:hAnsi="Consolas" w:cs="Consolas"/>
@@ -18525,7 +18181,6 @@
         </w:rPr>
         <w:tab/>
       </w:r>
-      <w:proofErr w:type="spellStart"/>
       <w:r>
         <w:rPr>
           <w:rFonts w:ascii="Consolas" w:hAnsi="Consolas" w:cs="Consolas"/>
@@ -18544,7 +18199,6 @@
         </w:rPr>
         <w:t>archar</w:t>
       </w:r>
-      <w:proofErr w:type="spellEnd"/>
       <w:r>
         <w:rPr>
           <w:rFonts w:ascii="Consolas" w:hAnsi="Consolas" w:cs="Consolas"/>
@@ -18670,7 +18324,6 @@
         </w:rPr>
         <w:tab/>
       </w:r>
-      <w:proofErr w:type="spellStart"/>
       <w:r>
         <w:rPr>
           <w:rFonts w:ascii="Consolas" w:hAnsi="Consolas" w:cs="Consolas"/>
@@ -18689,7 +18342,6 @@
         </w:rPr>
         <w:t>nt</w:t>
       </w:r>
-      <w:proofErr w:type="spellEnd"/>
       <w:r>
         <w:rPr>
           <w:rFonts w:ascii="Consolas" w:hAnsi="Consolas" w:cs="Consolas"/>
@@ -19129,7 +18781,27 @@
           <w:sz w:val="19"/>
           <w:szCs w:val="19"/>
         </w:rPr>
-        <w:t>'%@%.%'</w:t>
+        <w:t>'%@</w:t>
+      </w:r>
+      <w:proofErr w:type="gramStart"/>
+      <w:r>
+        <w:rPr>
+          <w:rFonts w:ascii="Consolas" w:hAnsi="Consolas" w:cs="Consolas"/>
+          <w:color w:val="FF0000"/>
+          <w:sz w:val="19"/>
+          <w:szCs w:val="19"/>
+        </w:rPr>
+        <w:t>%.%</w:t>
+      </w:r>
+      <w:proofErr w:type="gramEnd"/>
+      <w:r>
+        <w:rPr>
+          <w:rFonts w:ascii="Consolas" w:hAnsi="Consolas" w:cs="Consolas"/>
+          <w:color w:val="FF0000"/>
+          <w:sz w:val="19"/>
+          <w:szCs w:val="19"/>
+        </w:rPr>
+        <w:t>'</w:t>
       </w:r>
       <w:r>
         <w:rPr>
@@ -19569,13 +19241,23 @@
         <w:t xml:space="preserve"> </w:t>
       </w:r>
       <w:proofErr w:type="spellStart"/>
+      <w:proofErr w:type="gramStart"/>
       <w:r>
         <w:rPr>
           <w:rFonts w:ascii="Consolas" w:hAnsi="Consolas" w:cs="Consolas"/>
           <w:sz w:val="19"/>
           <w:szCs w:val="19"/>
         </w:rPr>
-        <w:t>First_Name</w:t>
+        <w:t>First</w:t>
+      </w:r>
+      <w:proofErr w:type="gramEnd"/>
+      <w:r>
+        <w:rPr>
+          <w:rFonts w:ascii="Consolas" w:hAnsi="Consolas" w:cs="Consolas"/>
+          <w:sz w:val="19"/>
+          <w:szCs w:val="19"/>
+        </w:rPr>
+        <w:t>_Name</w:t>
       </w:r>
       <w:proofErr w:type="spellEnd"/>
       <w:r>
@@ -20011,27 +19693,7 @@
           <w:sz w:val="19"/>
           <w:szCs w:val="19"/>
         </w:rPr>
-        <w:t>'</w:t>
-      </w:r>
-      <w:proofErr w:type="spellStart"/>
-      <w:r>
-        <w:rPr>
-          <w:rFonts w:ascii="Consolas" w:hAnsi="Consolas" w:cs="Consolas"/>
-          <w:color w:val="FF0000"/>
-          <w:sz w:val="19"/>
-          <w:szCs w:val="19"/>
-        </w:rPr>
-        <w:t>Eyal</w:t>
-      </w:r>
-      <w:proofErr w:type="spellEnd"/>
-      <w:r>
-        <w:rPr>
-          <w:rFonts w:ascii="Consolas" w:hAnsi="Consolas" w:cs="Consolas"/>
-          <w:color w:val="FF0000"/>
-          <w:sz w:val="19"/>
-          <w:szCs w:val="19"/>
-        </w:rPr>
-        <w:t>'</w:t>
+        <w:t>'Eyal'</w:t>
       </w:r>
       <w:r>
         <w:rPr>
@@ -20342,9 +20004,25 @@
           <w:sz w:val="19"/>
           <w:szCs w:val="19"/>
         </w:rPr>
-        <w:t>'</w:t>
-      </w:r>
-      <w:proofErr w:type="spellStart"/>
+        <w:t>'Noa'</w:t>
+      </w:r>
+      <w:r>
+        <w:rPr>
+          <w:rFonts w:ascii="Consolas" w:hAnsi="Consolas" w:cs="Consolas"/>
+          <w:color w:val="808080"/>
+          <w:sz w:val="19"/>
+          <w:szCs w:val="19"/>
+        </w:rPr>
+        <w:t>,</w:t>
+      </w:r>
+      <w:r>
+        <w:rPr>
+          <w:rFonts w:ascii="Consolas" w:hAnsi="Consolas" w:cs="Consolas"/>
+          <w:sz w:val="19"/>
+          <w:szCs w:val="19"/>
+        </w:rPr>
+        <w:t xml:space="preserve"> </w:t>
+      </w:r>
       <w:r>
         <w:rPr>
           <w:rFonts w:ascii="Consolas" w:hAnsi="Consolas" w:cs="Consolas"/>
@@ -20352,63 +20030,7 @@
           <w:sz w:val="19"/>
           <w:szCs w:val="19"/>
         </w:rPr>
-        <w:t>Noa</w:t>
-      </w:r>
-      <w:proofErr w:type="spellEnd"/>
-      <w:r>
-        <w:rPr>
-          <w:rFonts w:ascii="Consolas" w:hAnsi="Consolas" w:cs="Consolas"/>
-          <w:color w:val="FF0000"/>
-          <w:sz w:val="19"/>
-          <w:szCs w:val="19"/>
-        </w:rPr>
-        <w:t>'</w:t>
-      </w:r>
-      <w:r>
-        <w:rPr>
-          <w:rFonts w:ascii="Consolas" w:hAnsi="Consolas" w:cs="Consolas"/>
-          <w:color w:val="808080"/>
-          <w:sz w:val="19"/>
-          <w:szCs w:val="19"/>
-        </w:rPr>
-        <w:t>,</w:t>
-      </w:r>
-      <w:r>
-        <w:rPr>
-          <w:rFonts w:ascii="Consolas" w:hAnsi="Consolas" w:cs="Consolas"/>
-          <w:sz w:val="19"/>
-          <w:szCs w:val="19"/>
-        </w:rPr>
-        <w:t xml:space="preserve"> </w:t>
-      </w:r>
-      <w:r>
-        <w:rPr>
-          <w:rFonts w:ascii="Consolas" w:hAnsi="Consolas" w:cs="Consolas"/>
-          <w:color w:val="FF0000"/>
-          <w:sz w:val="19"/>
-          <w:szCs w:val="19"/>
-        </w:rPr>
-        <w:t>'</w:t>
-      </w:r>
-      <w:proofErr w:type="spellStart"/>
-      <w:r>
-        <w:rPr>
-          <w:rFonts w:ascii="Consolas" w:hAnsi="Consolas" w:cs="Consolas"/>
-          <w:color w:val="FF0000"/>
-          <w:sz w:val="19"/>
-          <w:szCs w:val="19"/>
-        </w:rPr>
-        <w:t>Kirl</w:t>
-      </w:r>
-      <w:proofErr w:type="spellEnd"/>
-      <w:r>
-        <w:rPr>
-          <w:rFonts w:ascii="Consolas" w:hAnsi="Consolas" w:cs="Consolas"/>
-          <w:color w:val="FF0000"/>
-          <w:sz w:val="19"/>
-          <w:szCs w:val="19"/>
-        </w:rPr>
-        <w:t>'</w:t>
+        <w:t>'Kirl'</w:t>
       </w:r>
       <w:r>
         <w:rPr>
@@ -20696,9 +20318,19 @@
           <w:sz w:val="19"/>
           <w:szCs w:val="19"/>
         </w:rPr>
-        <w:t>Registered_customers</w:t>
+        <w:t>Registered_</w:t>
+      </w:r>
+      <w:proofErr w:type="gramStart"/>
+      <w:r>
+        <w:rPr>
+          <w:rFonts w:ascii="Consolas" w:hAnsi="Consolas" w:cs="Consolas"/>
+          <w:sz w:val="19"/>
+          <w:szCs w:val="19"/>
+        </w:rPr>
+        <w:t>customers</w:t>
       </w:r>
       <w:proofErr w:type="spellEnd"/>
+      <w:proofErr w:type="gramEnd"/>
       <w:r>
         <w:rPr>
           <w:rFonts w:ascii="Consolas" w:hAnsi="Consolas" w:cs="Consolas"/>
@@ -20818,9 +20450,19 @@
           <w:sz w:val="19"/>
           <w:szCs w:val="19"/>
         </w:rPr>
-        <w:t>CK_gender</w:t>
+        <w:t>CK_</w:t>
+      </w:r>
+      <w:proofErr w:type="gramStart"/>
+      <w:r>
+        <w:rPr>
+          <w:rFonts w:ascii="Consolas" w:hAnsi="Consolas" w:cs="Consolas"/>
+          <w:sz w:val="19"/>
+          <w:szCs w:val="19"/>
+        </w:rPr>
+        <w:t>gender</w:t>
       </w:r>
       <w:proofErr w:type="spellEnd"/>
+      <w:proofErr w:type="gramEnd"/>
     </w:p>
     <w:p>
       <w:pPr>
@@ -20913,9 +20555,19 @@
           <w:sz w:val="19"/>
           <w:szCs w:val="19"/>
         </w:rPr>
-        <w:t>Registered_customers</w:t>
+        <w:t>Registered_</w:t>
+      </w:r>
+      <w:proofErr w:type="gramStart"/>
+      <w:r>
+        <w:rPr>
+          <w:rFonts w:ascii="Consolas" w:hAnsi="Consolas" w:cs="Consolas"/>
+          <w:sz w:val="19"/>
+          <w:szCs w:val="19"/>
+        </w:rPr>
+        <w:t>customers</w:t>
       </w:r>
       <w:proofErr w:type="spellEnd"/>
+      <w:proofErr w:type="gramEnd"/>
     </w:p>
     <w:p>
       <w:pPr>
@@ -20943,7 +20595,7 @@
 </file>
 
 <file path=word/endnotes.xml><?xml version="1.0" encoding="utf-8"?>
-<w:endnotes xmlns:wpc="http://schemas.microsoft.com/office/word/2010/wordprocessingCanvas" xmlns:mc="http://schemas.openxmlformats.org/markup-compatibility/2006" xmlns:o="urn:schemas-microsoft-com:office:office" xmlns:r="http://schemas.openxmlformats.org/officeDocument/2006/relationships" xmlns:m="http://schemas.openxmlformats.org/officeDocument/2006/math" xmlns:v="urn:schemas-microsoft-com:vml" xmlns:wp14="http://schemas.microsoft.com/office/word/2010/wordprocessingDrawing" xmlns:wp="http://schemas.openxmlformats.org/drawingml/2006/wordprocessingDrawing" xmlns:w10="urn:schemas-microsoft-com:office:word" xmlns:w="http://schemas.openxmlformats.org/wordprocessingml/2006/main" xmlns:w14="http://schemas.microsoft.com/office/word/2010/wordml" xmlns:w15="http://schemas.microsoft.com/office/word/2012/wordml" xmlns:wpg="http://schemas.microsoft.com/office/word/2010/wordprocessingGroup" xmlns:wpi="http://schemas.microsoft.com/office/word/2010/wordprocessingInk" xmlns:wne="http://schemas.microsoft.com/office/word/2006/wordml" xmlns:wps="http://schemas.microsoft.com/office/word/2010/wordprocessingShape" mc:Ignorable="w14 w15 wp14">
+<w:endnotes xmlns:wpc="http://schemas.microsoft.com/office/word/2010/wordprocessingCanvas" xmlns:cx="http://schemas.microsoft.com/office/drawing/2014/chartex" xmlns:cx1="http://schemas.microsoft.com/office/drawing/2015/9/8/chartex" xmlns:cx2="http://schemas.microsoft.com/office/drawing/2015/10/21/chartex" xmlns:cx3="http://schemas.microsoft.com/office/drawing/2016/5/9/chartex" xmlns:cx4="http://schemas.microsoft.com/office/drawing/2016/5/10/chartex" xmlns:cx5="http://schemas.microsoft.com/office/drawing/2016/5/11/chartex" xmlns:cx6="http://schemas.microsoft.com/office/drawing/2016/5/12/chartex" xmlns:cx7="http://schemas.microsoft.com/office/drawing/2016/5/13/chartex" xmlns:cx8="http://schemas.microsoft.com/office/drawing/2016/5/14/chartex" xmlns:mc="http://schemas.openxmlformats.org/markup-compatibility/2006" xmlns:aink="http://schemas.microsoft.com/office/drawing/2016/ink" xmlns:am3d="http://schemas.microsoft.com/office/drawing/2017/model3d" xmlns:o="urn:schemas-microsoft-com:office:office" xmlns:oel="http://schemas.microsoft.com/office/2019/extlst" xmlns:r="http://schemas.openxmlformats.org/officeDocument/2006/relationships" xmlns:m="http://schemas.openxmlformats.org/officeDocument/2006/math" xmlns:v="urn:schemas-microsoft-com:vml" xmlns:wp14="http://schemas.microsoft.com/office/word/2010/wordprocessingDrawing" xmlns:wp="http://schemas.openxmlformats.org/drawingml/2006/wordprocessingDrawing" xmlns:w10="urn:schemas-microsoft-com:office:word" xmlns:w="http://schemas.openxmlformats.org/wordprocessingml/2006/main" xmlns:w14="http://schemas.microsoft.com/office/word/2010/wordml" xmlns:w15="http://schemas.microsoft.com/office/word/2012/wordml" xmlns:w16cex="http://schemas.microsoft.com/office/word/2018/wordml/cex" xmlns:w16cid="http://schemas.microsoft.com/office/word/2016/wordml/cid" xmlns:w16="http://schemas.microsoft.com/office/word/2018/wordml" xmlns:w16sdtdh="http://schemas.microsoft.com/office/word/2020/wordml/sdtdatahash" xmlns:w16se="http://schemas.microsoft.com/office/word/2015/wordml/symex" xmlns:wpg="http://schemas.microsoft.com/office/word/2010/wordprocessingGroup" xmlns:wpi="http://schemas.microsoft.com/office/word/2010/wordprocessingInk" xmlns:wne="http://schemas.microsoft.com/office/word/2006/wordml" xmlns:wps="http://schemas.microsoft.com/office/word/2010/wordprocessingShape" mc:Ignorable="w14 w15 w16se w16cid w16 w16cex w16sdtdh wp14">
   <w:endnote w:type="separator" w:id="-1">
     <w:p>
       <w:pPr>
@@ -20968,7 +20620,7 @@
 </file>
 
 <file path=word/footer1.xml><?xml version="1.0" encoding="utf-8"?>
-<w:ftr xmlns:wpc="http://schemas.microsoft.com/office/word/2010/wordprocessingCanvas" xmlns:mc="http://schemas.openxmlformats.org/markup-compatibility/2006" xmlns:o="urn:schemas-microsoft-com:office:office" xmlns:r="http://schemas.openxmlformats.org/officeDocument/2006/relationships" xmlns:m="http://schemas.openxmlformats.org/officeDocument/2006/math" xmlns:v="urn:schemas-microsoft-com:vml" xmlns:wp14="http://schemas.microsoft.com/office/word/2010/wordprocessingDrawing" xmlns:wp="http://schemas.openxmlformats.org/drawingml/2006/wordprocessingDrawing" xmlns:w10="urn:schemas-microsoft-com:office:word" xmlns:w="http://schemas.openxmlformats.org/wordprocessingml/2006/main" xmlns:w14="http://schemas.microsoft.com/office/word/2010/wordml" xmlns:w15="http://schemas.microsoft.com/office/word/2012/wordml" xmlns:wpg="http://schemas.microsoft.com/office/word/2010/wordprocessingGroup" xmlns:wpi="http://schemas.microsoft.com/office/word/2010/wordprocessingInk" xmlns:wne="http://schemas.microsoft.com/office/word/2006/wordml" xmlns:wps="http://schemas.microsoft.com/office/word/2010/wordprocessingShape" mc:Ignorable="w14 w15 wp14">
+<w:ftr xmlns:wpc="http://schemas.microsoft.com/office/word/2010/wordprocessingCanvas" xmlns:cx="http://schemas.microsoft.com/office/drawing/2014/chartex" xmlns:cx1="http://schemas.microsoft.com/office/drawing/2015/9/8/chartex" xmlns:cx2="http://schemas.microsoft.com/office/drawing/2015/10/21/chartex" xmlns:cx3="http://schemas.microsoft.com/office/drawing/2016/5/9/chartex" xmlns:cx4="http://schemas.microsoft.com/office/drawing/2016/5/10/chartex" xmlns:cx5="http://schemas.microsoft.com/office/drawing/2016/5/11/chartex" xmlns:cx6="http://schemas.microsoft.com/office/drawing/2016/5/12/chartex" xmlns:cx7="http://schemas.microsoft.com/office/drawing/2016/5/13/chartex" xmlns:cx8="http://schemas.microsoft.com/office/drawing/2016/5/14/chartex" xmlns:mc="http://schemas.openxmlformats.org/markup-compatibility/2006" xmlns:aink="http://schemas.microsoft.com/office/drawing/2016/ink" xmlns:am3d="http://schemas.microsoft.com/office/drawing/2017/model3d" xmlns:o="urn:schemas-microsoft-com:office:office" xmlns:oel="http://schemas.microsoft.com/office/2019/extlst" xmlns:r="http://schemas.openxmlformats.org/officeDocument/2006/relationships" xmlns:m="http://schemas.openxmlformats.org/officeDocument/2006/math" xmlns:v="urn:schemas-microsoft-com:vml" xmlns:wp14="http://schemas.microsoft.com/office/word/2010/wordprocessingDrawing" xmlns:wp="http://schemas.openxmlformats.org/drawingml/2006/wordprocessingDrawing" xmlns:w10="urn:schemas-microsoft-com:office:word" xmlns:w="http://schemas.openxmlformats.org/wordprocessingml/2006/main" xmlns:w14="http://schemas.microsoft.com/office/word/2010/wordml" xmlns:w15="http://schemas.microsoft.com/office/word/2012/wordml" xmlns:w16cex="http://schemas.microsoft.com/office/word/2018/wordml/cex" xmlns:w16cid="http://schemas.microsoft.com/office/word/2016/wordml/cid" xmlns:w16="http://schemas.microsoft.com/office/word/2018/wordml" xmlns:w16sdtdh="http://schemas.microsoft.com/office/word/2020/wordml/sdtdatahash" xmlns:w16se="http://schemas.microsoft.com/office/word/2015/wordml/symex" xmlns:wpg="http://schemas.microsoft.com/office/word/2010/wordprocessingGroup" xmlns:wpi="http://schemas.microsoft.com/office/word/2010/wordprocessingInk" xmlns:wne="http://schemas.microsoft.com/office/word/2006/wordml" xmlns:wps="http://schemas.microsoft.com/office/word/2010/wordprocessingShape" mc:Ignorable="w14 w15 w16se w16cid w16 w16cex w16sdtdh wp14">
   <w:p>
     <w:pPr>
       <w:pStyle w:val="Footer"/>
@@ -20987,7 +20639,7 @@
       <w:rPr>
         <w:noProof/>
       </w:rPr>
-      <w:t>- 12 -</w:t>
+      <w:t>- 4 -</w:t>
     </w:r>
     <w:r>
       <w:rPr>
@@ -21005,7 +20657,7 @@
 </file>
 
 <file path=word/footnotes.xml><?xml version="1.0" encoding="utf-8"?>
-<w:footnotes xmlns:wpc="http://schemas.microsoft.com/office/word/2010/wordprocessingCanvas" xmlns:mc="http://schemas.openxmlformats.org/markup-compatibility/2006" xmlns:o="urn:schemas-microsoft-com:office:office" xmlns:r="http://schemas.openxmlformats.org/officeDocument/2006/relationships" xmlns:m="http://schemas.openxmlformats.org/officeDocument/2006/math" xmlns:v="urn:schemas-microsoft-com:vml" xmlns:wp14="http://schemas.microsoft.com/office/word/2010/wordprocessingDrawing" xmlns:wp="http://schemas.openxmlformats.org/drawingml/2006/wordprocessingDrawing" xmlns:w10="urn:schemas-microsoft-com:office:word" xmlns:w="http://schemas.openxmlformats.org/wordprocessingml/2006/main" xmlns:w14="http://schemas.microsoft.com/office/word/2010/wordml" xmlns:w15="http://schemas.microsoft.com/office/word/2012/wordml" xmlns:wpg="http://schemas.microsoft.com/office/word/2010/wordprocessingGroup" xmlns:wpi="http://schemas.microsoft.com/office/word/2010/wordprocessingInk" xmlns:wne="http://schemas.microsoft.com/office/word/2006/wordml" xmlns:wps="http://schemas.microsoft.com/office/word/2010/wordprocessingShape" mc:Ignorable="w14 w15 wp14">
+<w:footnotes xmlns:wpc="http://schemas.microsoft.com/office/word/2010/wordprocessingCanvas" xmlns:cx="http://schemas.microsoft.com/office/drawing/2014/chartex" xmlns:cx1="http://schemas.microsoft.com/office/drawing/2015/9/8/chartex" xmlns:cx2="http://schemas.microsoft.com/office/drawing/2015/10/21/chartex" xmlns:cx3="http://schemas.microsoft.com/office/drawing/2016/5/9/chartex" xmlns:cx4="http://schemas.microsoft.com/office/drawing/2016/5/10/chartex" xmlns:cx5="http://schemas.microsoft.com/office/drawing/2016/5/11/chartex" xmlns:cx6="http://schemas.microsoft.com/office/drawing/2016/5/12/chartex" xmlns:cx7="http://schemas.microsoft.com/office/drawing/2016/5/13/chartex" xmlns:cx8="http://schemas.microsoft.com/office/drawing/2016/5/14/chartex" xmlns:mc="http://schemas.openxmlformats.org/markup-compatibility/2006" xmlns:aink="http://schemas.microsoft.com/office/drawing/2016/ink" xmlns:am3d="http://schemas.microsoft.com/office/drawing/2017/model3d" xmlns:o="urn:schemas-microsoft-com:office:office" xmlns:oel="http://schemas.microsoft.com/office/2019/extlst" xmlns:r="http://schemas.openxmlformats.org/officeDocument/2006/relationships" xmlns:m="http://schemas.openxmlformats.org/officeDocument/2006/math" xmlns:v="urn:schemas-microsoft-com:vml" xmlns:wp14="http://schemas.microsoft.com/office/word/2010/wordprocessingDrawing" xmlns:wp="http://schemas.openxmlformats.org/drawingml/2006/wordprocessingDrawing" xmlns:w10="urn:schemas-microsoft-com:office:word" xmlns:w="http://schemas.openxmlformats.org/wordprocessingml/2006/main" xmlns:w14="http://schemas.microsoft.com/office/word/2010/wordml" xmlns:w15="http://schemas.microsoft.com/office/word/2012/wordml" xmlns:w16cex="http://schemas.microsoft.com/office/word/2018/wordml/cex" xmlns:w16cid="http://schemas.microsoft.com/office/word/2016/wordml/cid" xmlns:w16="http://schemas.microsoft.com/office/word/2018/wordml" xmlns:w16sdtdh="http://schemas.microsoft.com/office/word/2020/wordml/sdtdatahash" xmlns:w16se="http://schemas.microsoft.com/office/word/2015/wordml/symex" xmlns:wpg="http://schemas.microsoft.com/office/word/2010/wordprocessingGroup" xmlns:wpi="http://schemas.microsoft.com/office/word/2010/wordprocessingInk" xmlns:wne="http://schemas.microsoft.com/office/word/2006/wordml" xmlns:wps="http://schemas.microsoft.com/office/word/2010/wordprocessingShape" mc:Ignorable="w14 w15 w16se w16cid w16 w16cex w16sdtdh wp14">
   <w:footnote w:type="separator" w:id="-1">
     <w:p>
       <w:pPr>
@@ -21030,7 +20682,7 @@
 </file>
 
 <file path=word/header1.xml><?xml version="1.0" encoding="utf-8"?>
-<w:hdr xmlns:wpc="http://schemas.microsoft.com/office/word/2010/wordprocessingCanvas" xmlns:mc="http://schemas.openxmlformats.org/markup-compatibility/2006" xmlns:o="urn:schemas-microsoft-com:office:office" xmlns:r="http://schemas.openxmlformats.org/officeDocument/2006/relationships" xmlns:m="http://schemas.openxmlformats.org/officeDocument/2006/math" xmlns:v="urn:schemas-microsoft-com:vml" xmlns:wp14="http://schemas.microsoft.com/office/word/2010/wordprocessingDrawing" xmlns:wp="http://schemas.openxmlformats.org/drawingml/2006/wordprocessingDrawing" xmlns:w10="urn:schemas-microsoft-com:office:word" xmlns:w="http://schemas.openxmlformats.org/wordprocessingml/2006/main" xmlns:w14="http://schemas.microsoft.com/office/word/2010/wordml" xmlns:w15="http://schemas.microsoft.com/office/word/2012/wordml" xmlns:wpg="http://schemas.microsoft.com/office/word/2010/wordprocessingGroup" xmlns:wpi="http://schemas.microsoft.com/office/word/2010/wordprocessingInk" xmlns:wne="http://schemas.microsoft.com/office/word/2006/wordml" xmlns:wps="http://schemas.microsoft.com/office/word/2010/wordprocessingShape" mc:Ignorable="w14 w15 wp14">
+<w:hdr xmlns:wpc="http://schemas.microsoft.com/office/word/2010/wordprocessingCanvas" xmlns:cx="http://schemas.microsoft.com/office/drawing/2014/chartex" xmlns:cx1="http://schemas.microsoft.com/office/drawing/2015/9/8/chartex" xmlns:cx2="http://schemas.microsoft.com/office/drawing/2015/10/21/chartex" xmlns:cx3="http://schemas.microsoft.com/office/drawing/2016/5/9/chartex" xmlns:cx4="http://schemas.microsoft.com/office/drawing/2016/5/10/chartex" xmlns:cx5="http://schemas.microsoft.com/office/drawing/2016/5/11/chartex" xmlns:cx6="http://schemas.microsoft.com/office/drawing/2016/5/12/chartex" xmlns:cx7="http://schemas.microsoft.com/office/drawing/2016/5/13/chartex" xmlns:cx8="http://schemas.microsoft.com/office/drawing/2016/5/14/chartex" xmlns:mc="http://schemas.openxmlformats.org/markup-compatibility/2006" xmlns:aink="http://schemas.microsoft.com/office/drawing/2016/ink" xmlns:am3d="http://schemas.microsoft.com/office/drawing/2017/model3d" xmlns:o="urn:schemas-microsoft-com:office:office" xmlns:oel="http://schemas.microsoft.com/office/2019/extlst" xmlns:r="http://schemas.openxmlformats.org/officeDocument/2006/relationships" xmlns:m="http://schemas.openxmlformats.org/officeDocument/2006/math" xmlns:v="urn:schemas-microsoft-com:vml" xmlns:wp14="http://schemas.microsoft.com/office/word/2010/wordprocessingDrawing" xmlns:wp="http://schemas.openxmlformats.org/drawingml/2006/wordprocessingDrawing" xmlns:w10="urn:schemas-microsoft-com:office:word" xmlns:w="http://schemas.openxmlformats.org/wordprocessingml/2006/main" xmlns:w14="http://schemas.microsoft.com/office/word/2010/wordml" xmlns:w15="http://schemas.microsoft.com/office/word/2012/wordml" xmlns:w16cex="http://schemas.microsoft.com/office/word/2018/wordml/cex" xmlns:w16cid="http://schemas.microsoft.com/office/word/2016/wordml/cid" xmlns:w16="http://schemas.microsoft.com/office/word/2018/wordml" xmlns:w16sdtdh="http://schemas.microsoft.com/office/word/2020/wordml/sdtdatahash" xmlns:w16se="http://schemas.microsoft.com/office/word/2015/wordml/symex" xmlns:wpg="http://schemas.microsoft.com/office/word/2010/wordprocessingGroup" xmlns:wpi="http://schemas.microsoft.com/office/word/2010/wordprocessingInk" xmlns:wne="http://schemas.microsoft.com/office/word/2006/wordml" xmlns:wps="http://schemas.microsoft.com/office/word/2010/wordprocessingShape" mc:Ignorable="w14 w15 w16se w16cid w16 w16cex w16sdtdh wp14">
   <w:tbl>
     <w:tblPr>
       <w:bidiVisual/>
@@ -21064,7 +20716,6 @@
           <w:r>
             <w:rPr>
               <w:noProof/>
-              <w:lang w:bidi="ar-SA"/>
             </w:rPr>
             <w:drawing>
               <wp:inline distT="0" distB="0" distL="0" distR="0" wp14:anchorId="22B79187" wp14:editId="7756A482">
@@ -21261,7 +20912,7 @@
 </file>
 
 <file path=word/numbering.xml><?xml version="1.0" encoding="utf-8"?>
-<w:numbering xmlns:wpc="http://schemas.microsoft.com/office/word/2010/wordprocessingCanvas" xmlns:mc="http://schemas.openxmlformats.org/markup-compatibility/2006" xmlns:o="urn:schemas-microsoft-com:office:office" xmlns:r="http://schemas.openxmlformats.org/officeDocument/2006/relationships" xmlns:m="http://schemas.openxmlformats.org/officeDocument/2006/math" xmlns:v="urn:schemas-microsoft-com:vml" xmlns:wp14="http://schemas.microsoft.com/office/word/2010/wordprocessingDrawing" xmlns:wp="http://schemas.openxmlformats.org/drawingml/2006/wordprocessingDrawing" xmlns:w10="urn:schemas-microsoft-com:office:word" xmlns:w="http://schemas.openxmlformats.org/wordprocessingml/2006/main" xmlns:w14="http://schemas.microsoft.com/office/word/2010/wordml" xmlns:w15="http://schemas.microsoft.com/office/word/2012/wordml" xmlns:wpg="http://schemas.microsoft.com/office/word/2010/wordprocessingGroup" xmlns:wpi="http://schemas.microsoft.com/office/word/2010/wordprocessingInk" xmlns:wne="http://schemas.microsoft.com/office/word/2006/wordml" xmlns:wps="http://schemas.microsoft.com/office/word/2010/wordprocessingShape" mc:Ignorable="w14 w15 wp14">
+<w:numbering xmlns:wpc="http://schemas.microsoft.com/office/word/2010/wordprocessingCanvas" xmlns:cx="http://schemas.microsoft.com/office/drawing/2014/chartex" xmlns:cx1="http://schemas.microsoft.com/office/drawing/2015/9/8/chartex" xmlns:cx2="http://schemas.microsoft.com/office/drawing/2015/10/21/chartex" xmlns:cx3="http://schemas.microsoft.com/office/drawing/2016/5/9/chartex" xmlns:cx4="http://schemas.microsoft.com/office/drawing/2016/5/10/chartex" xmlns:cx5="http://schemas.microsoft.com/office/drawing/2016/5/11/chartex" xmlns:cx6="http://schemas.microsoft.com/office/drawing/2016/5/12/chartex" xmlns:cx7="http://schemas.microsoft.com/office/drawing/2016/5/13/chartex" xmlns:cx8="http://schemas.microsoft.com/office/drawing/2016/5/14/chartex" xmlns:mc="http://schemas.openxmlformats.org/markup-compatibility/2006" xmlns:aink="http://schemas.microsoft.com/office/drawing/2016/ink" xmlns:am3d="http://schemas.microsoft.com/office/drawing/2017/model3d" xmlns:o="urn:schemas-microsoft-com:office:office" xmlns:oel="http://schemas.microsoft.com/office/2019/extlst" xmlns:r="http://schemas.openxmlformats.org/officeDocument/2006/relationships" xmlns:m="http://schemas.openxmlformats.org/officeDocument/2006/math" xmlns:v="urn:schemas-microsoft-com:vml" xmlns:wp14="http://schemas.microsoft.com/office/word/2010/wordprocessingDrawing" xmlns:wp="http://schemas.openxmlformats.org/drawingml/2006/wordprocessingDrawing" xmlns:w10="urn:schemas-microsoft-com:office:word" xmlns:w="http://schemas.openxmlformats.org/wordprocessingml/2006/main" xmlns:w14="http://schemas.microsoft.com/office/word/2010/wordml" xmlns:w15="http://schemas.microsoft.com/office/word/2012/wordml" xmlns:w16cex="http://schemas.microsoft.com/office/word/2018/wordml/cex" xmlns:w16cid="http://schemas.microsoft.com/office/word/2016/wordml/cid" xmlns:w16="http://schemas.microsoft.com/office/word/2018/wordml" xmlns:w16sdtdh="http://schemas.microsoft.com/office/word/2020/wordml/sdtdatahash" xmlns:w16se="http://schemas.microsoft.com/office/word/2015/wordml/symex" xmlns:wpg="http://schemas.microsoft.com/office/word/2010/wordprocessingGroup" xmlns:wpi="http://schemas.microsoft.com/office/word/2010/wordprocessingInk" xmlns:wne="http://schemas.microsoft.com/office/word/2006/wordml" xmlns:wps="http://schemas.microsoft.com/office/word/2010/wordprocessingShape" mc:Ignorable="w14 w15 w16se w16cid w16 w16cex w16sdtdh wp14">
   <w:numPicBullet w:numPicBulletId="0">
     <w:pict>
       <v:shapetype id="_x0000_t75" coordsize="21600,21600" o:spt="75" o:preferrelative="t" path="m@4@5l@4@11@9@11@9@5xe" filled="f" stroked="f">
@@ -21283,19 +20934,19 @@
         <v:path o:extrusionok="f" gradientshapeok="t" o:connecttype="rect"/>
         <o:lock v:ext="edit" aspectratio="t"/>
       </v:shapetype>
-      <v:shape id="_x0000_i1112" type="#_x0000_t75" style="width:15.75pt;height:22.5pt" o:bullet="t">
+      <v:shape id="_x0000_i1052" type="#_x0000_t75" style="width:15.75pt;height:22.5pt" o:bullet="t">
         <v:imagedata r:id="rId1" o:title="BGU-Logo-Orange-s"/>
       </v:shape>
     </w:pict>
   </w:numPicBullet>
   <w:numPicBullet w:numPicBulletId="1">
     <w:pict>
-      <v:shape id="_x0000_i1113" type="#_x0000_t75" style="width:15.75pt;height:22.5pt" o:bullet="t">
+      <v:shape id="_x0000_i1053" type="#_x0000_t75" style="width:15.75pt;height:22.5pt" o:bullet="t">
         <v:imagedata r:id="rId2" o:title="BGU-Logo-Orange-t"/>
       </v:shape>
     </w:pict>
   </w:numPicBullet>
-  <w:abstractNum w:abstractNumId="0">
+  <w:abstractNum w:abstractNumId="0" w15:restartNumberingAfterBreak="0">
     <w:nsid w:val="020527CF"/>
     <w:multiLevelType w:val="hybridMultilevel"/>
     <w:tmpl w:val="DB6C646C"/>
@@ -21408,13 +21059,13 @@
       </w:rPr>
     </w:lvl>
   </w:abstractNum>
-  <w:abstractNum w:abstractNumId="1">
+  <w:abstractNum w:abstractNumId="1" w15:restartNumberingAfterBreak="0">
     <w:nsid w:val="03C84A07"/>
     <w:multiLevelType w:val="multilevel"/>
     <w:tmpl w:val="0409001D"/>
     <w:numStyleLink w:val="BGUList"/>
   </w:abstractNum>
-  <w:abstractNum w:abstractNumId="2">
+  <w:abstractNum w:abstractNumId="2" w15:restartNumberingAfterBreak="0">
     <w:nsid w:val="04A42C04"/>
     <w:multiLevelType w:val="hybridMultilevel"/>
     <w:tmpl w:val="72688A08"/>
@@ -21503,7 +21154,7 @@
       </w:pPr>
     </w:lvl>
   </w:abstractNum>
-  <w:abstractNum w:abstractNumId="3">
+  <w:abstractNum w:abstractNumId="3" w15:restartNumberingAfterBreak="0">
     <w:nsid w:val="0726687E"/>
     <w:multiLevelType w:val="hybridMultilevel"/>
     <w:tmpl w:val="65EED73C"/>
@@ -21617,7 +21268,7 @@
       </w:rPr>
     </w:lvl>
   </w:abstractNum>
-  <w:abstractNum w:abstractNumId="4">
+  <w:abstractNum w:abstractNumId="4" w15:restartNumberingAfterBreak="0">
     <w:nsid w:val="0CFD0752"/>
     <w:multiLevelType w:val="multilevel"/>
     <w:tmpl w:val="0409001D"/>
@@ -21722,7 +21373,7 @@
       </w:pPr>
     </w:lvl>
   </w:abstractNum>
-  <w:abstractNum w:abstractNumId="5">
+  <w:abstractNum w:abstractNumId="5" w15:restartNumberingAfterBreak="0">
     <w:nsid w:val="10553BB7"/>
     <w:multiLevelType w:val="hybridMultilevel"/>
     <w:tmpl w:val="81062D1E"/>
@@ -21834,7 +21485,7 @@
       </w:rPr>
     </w:lvl>
   </w:abstractNum>
-  <w:abstractNum w:abstractNumId="6">
+  <w:abstractNum w:abstractNumId="6" w15:restartNumberingAfterBreak="0">
     <w:nsid w:val="161260F2"/>
     <w:multiLevelType w:val="hybridMultilevel"/>
     <w:tmpl w:val="C4A0D7C2"/>
@@ -21947,7 +21598,7 @@
       </w:rPr>
     </w:lvl>
   </w:abstractNum>
-  <w:abstractNum w:abstractNumId="7">
+  <w:abstractNum w:abstractNumId="7" w15:restartNumberingAfterBreak="0">
     <w:nsid w:val="16880E79"/>
     <w:multiLevelType w:val="hybridMultilevel"/>
     <w:tmpl w:val="D0921C8E"/>
@@ -22060,7 +21711,7 @@
       </w:rPr>
     </w:lvl>
   </w:abstractNum>
-  <w:abstractNum w:abstractNumId="8">
+  <w:abstractNum w:abstractNumId="8" w15:restartNumberingAfterBreak="0">
     <w:nsid w:val="18F656A1"/>
     <w:multiLevelType w:val="hybridMultilevel"/>
     <w:tmpl w:val="4C561898"/>
@@ -22173,7 +21824,7 @@
       </w:rPr>
     </w:lvl>
   </w:abstractNum>
-  <w:abstractNum w:abstractNumId="9">
+  <w:abstractNum w:abstractNumId="9" w15:restartNumberingAfterBreak="0">
     <w:nsid w:val="22F55449"/>
     <w:multiLevelType w:val="hybridMultilevel"/>
     <w:tmpl w:val="49B61B84"/>
@@ -22263,11 +21914,11 @@
       </w:pPr>
     </w:lvl>
   </w:abstractNum>
-  <w:abstractNum w:abstractNumId="10">
+  <w:abstractNum w:abstractNumId="10" w15:restartNumberingAfterBreak="0">
     <w:nsid w:val="28224C62"/>
     <w:multiLevelType w:val="hybridMultilevel"/>
-    <w:tmpl w:val="2DAA5B9A"/>
-    <w:lvl w:ilvl="0" w:tplc="AA027B02">
+    <w:tmpl w:val="EFD0B178"/>
+    <w:lvl w:ilvl="0" w:tplc="04090001">
       <w:start w:val="1"/>
       <w:numFmt w:val="bullet"/>
       <w:lvlText w:val=""/>
@@ -22277,7 +21928,6 @@
       </w:pPr>
       <w:rPr>
         <w:rFonts w:ascii="Symbol" w:hAnsi="Symbol" w:hint="default"/>
-        <w:lang w:bidi="he-IL"/>
       </w:rPr>
     </w:lvl>
     <w:lvl w:ilvl="1" w:tplc="04090003">
@@ -22377,7 +22027,7 @@
       </w:rPr>
     </w:lvl>
   </w:abstractNum>
-  <w:abstractNum w:abstractNumId="11">
+  <w:abstractNum w:abstractNumId="11" w15:restartNumberingAfterBreak="0">
     <w:nsid w:val="29A25805"/>
     <w:multiLevelType w:val="hybridMultilevel"/>
     <w:tmpl w:val="77C8C7E6"/>
@@ -22491,7 +22141,7 @@
       </w:rPr>
     </w:lvl>
   </w:abstractNum>
-  <w:abstractNum w:abstractNumId="12">
+  <w:abstractNum w:abstractNumId="12" w15:restartNumberingAfterBreak="0">
     <w:nsid w:val="2BE2488F"/>
     <w:multiLevelType w:val="hybridMultilevel"/>
     <w:tmpl w:val="680C2642"/>
@@ -22604,7 +22254,7 @@
       </w:rPr>
     </w:lvl>
   </w:abstractNum>
-  <w:abstractNum w:abstractNumId="13">
+  <w:abstractNum w:abstractNumId="13" w15:restartNumberingAfterBreak="0">
     <w:nsid w:val="320F1E75"/>
     <w:multiLevelType w:val="hybridMultilevel"/>
     <w:tmpl w:val="2E329B54"/>
@@ -22717,7 +22367,7 @@
       </w:rPr>
     </w:lvl>
   </w:abstractNum>
-  <w:abstractNum w:abstractNumId="14">
+  <w:abstractNum w:abstractNumId="14" w15:restartNumberingAfterBreak="0">
     <w:nsid w:val="39D734AB"/>
     <w:multiLevelType w:val="hybridMultilevel"/>
     <w:tmpl w:val="A8705DD4"/>
@@ -22830,7 +22480,7 @@
       </w:rPr>
     </w:lvl>
   </w:abstractNum>
-  <w:abstractNum w:abstractNumId="15">
+  <w:abstractNum w:abstractNumId="15" w15:restartNumberingAfterBreak="0">
     <w:nsid w:val="39DA2C68"/>
     <w:multiLevelType w:val="hybridMultilevel"/>
     <w:tmpl w:val="56CA1398"/>
@@ -22943,7 +22593,7 @@
       </w:rPr>
     </w:lvl>
   </w:abstractNum>
-  <w:abstractNum w:abstractNumId="16">
+  <w:abstractNum w:abstractNumId="16" w15:restartNumberingAfterBreak="0">
     <w:nsid w:val="44640546"/>
     <w:multiLevelType w:val="hybridMultilevel"/>
     <w:tmpl w:val="E75C6B32"/>
@@ -23056,7 +22706,7 @@
       </w:rPr>
     </w:lvl>
   </w:abstractNum>
-  <w:abstractNum w:abstractNumId="17">
+  <w:abstractNum w:abstractNumId="17" w15:restartNumberingAfterBreak="0">
     <w:nsid w:val="52A37444"/>
     <w:multiLevelType w:val="hybridMultilevel"/>
     <w:tmpl w:val="98629646"/>
@@ -23170,7 +22820,7 @@
       </w:rPr>
     </w:lvl>
   </w:abstractNum>
-  <w:abstractNum w:abstractNumId="18">
+  <w:abstractNum w:abstractNumId="18" w15:restartNumberingAfterBreak="0">
     <w:nsid w:val="5C741CC2"/>
     <w:multiLevelType w:val="hybridMultilevel"/>
     <w:tmpl w:val="ED602032"/>
@@ -23310,7 +22960,7 @@
       </w:rPr>
     </w:lvl>
   </w:abstractNum>
-  <w:abstractNum w:abstractNumId="19">
+  <w:abstractNum w:abstractNumId="19" w15:restartNumberingAfterBreak="0">
     <w:nsid w:val="618B5872"/>
     <w:multiLevelType w:val="hybridMultilevel"/>
     <w:tmpl w:val="987E945A"/>
@@ -23450,7 +23100,7 @@
       </w:rPr>
     </w:lvl>
   </w:abstractNum>
-  <w:abstractNum w:abstractNumId="20">
+  <w:abstractNum w:abstractNumId="20" w15:restartNumberingAfterBreak="0">
     <w:nsid w:val="639F1433"/>
     <w:multiLevelType w:val="hybridMultilevel"/>
     <w:tmpl w:val="2E329B54"/>
@@ -23563,7 +23213,7 @@
       </w:rPr>
     </w:lvl>
   </w:abstractNum>
-  <w:abstractNum w:abstractNumId="21">
+  <w:abstractNum w:abstractNumId="21" w15:restartNumberingAfterBreak="0">
     <w:nsid w:val="643E6C0D"/>
     <w:multiLevelType w:val="hybridMultilevel"/>
     <w:tmpl w:val="FA3C51F2"/>
@@ -23676,7 +23326,7 @@
       </w:rPr>
     </w:lvl>
   </w:abstractNum>
-  <w:abstractNum w:abstractNumId="22">
+  <w:abstractNum w:abstractNumId="22" w15:restartNumberingAfterBreak="0">
     <w:nsid w:val="65774EB0"/>
     <w:multiLevelType w:val="hybridMultilevel"/>
     <w:tmpl w:val="0798C080"/>
@@ -23789,7 +23439,7 @@
       </w:rPr>
     </w:lvl>
   </w:abstractNum>
-  <w:abstractNum w:abstractNumId="23">
+  <w:abstractNum w:abstractNumId="23" w15:restartNumberingAfterBreak="0">
     <w:nsid w:val="66C141FC"/>
     <w:multiLevelType w:val="hybridMultilevel"/>
     <w:tmpl w:val="1854A85C"/>
@@ -23903,7 +23553,7 @@
       </w:rPr>
     </w:lvl>
   </w:abstractNum>
-  <w:abstractNum w:abstractNumId="24">
+  <w:abstractNum w:abstractNumId="24" w15:restartNumberingAfterBreak="0">
     <w:nsid w:val="67CF38DA"/>
     <w:multiLevelType w:val="hybridMultilevel"/>
     <w:tmpl w:val="A75632D0"/>
@@ -24016,7 +23666,7 @@
       </w:rPr>
     </w:lvl>
   </w:abstractNum>
-  <w:abstractNum w:abstractNumId="25">
+  <w:abstractNum w:abstractNumId="25" w15:restartNumberingAfterBreak="0">
     <w:nsid w:val="68375D0B"/>
     <w:multiLevelType w:val="hybridMultilevel"/>
     <w:tmpl w:val="77F6B9E2"/>
@@ -24129,7 +23779,7 @@
       </w:rPr>
     </w:lvl>
   </w:abstractNum>
-  <w:abstractNum w:abstractNumId="26">
+  <w:abstractNum w:abstractNumId="26" w15:restartNumberingAfterBreak="0">
     <w:nsid w:val="696D459F"/>
     <w:multiLevelType w:val="hybridMultilevel"/>
     <w:tmpl w:val="CB4A5CF8"/>
@@ -24245,7 +23895,7 @@
       </w:rPr>
     </w:lvl>
   </w:abstractNum>
-  <w:abstractNum w:abstractNumId="27">
+  <w:abstractNum w:abstractNumId="27" w15:restartNumberingAfterBreak="0">
     <w:nsid w:val="69A478DD"/>
     <w:multiLevelType w:val="hybridMultilevel"/>
     <w:tmpl w:val="10144F58"/>
@@ -24358,7 +24008,7 @@
       </w:rPr>
     </w:lvl>
   </w:abstractNum>
-  <w:abstractNum w:abstractNumId="28">
+  <w:abstractNum w:abstractNumId="28" w15:restartNumberingAfterBreak="0">
     <w:nsid w:val="6AD240C6"/>
     <w:multiLevelType w:val="hybridMultilevel"/>
     <w:tmpl w:val="6CEAAA38"/>
@@ -24471,7 +24121,7 @@
       </w:rPr>
     </w:lvl>
   </w:abstractNum>
-  <w:abstractNum w:abstractNumId="29">
+  <w:abstractNum w:abstractNumId="29" w15:restartNumberingAfterBreak="0">
     <w:nsid w:val="6BC1254A"/>
     <w:multiLevelType w:val="hybridMultilevel"/>
     <w:tmpl w:val="77604088"/>
@@ -24584,7 +24234,7 @@
       </w:rPr>
     </w:lvl>
   </w:abstractNum>
-  <w:abstractNum w:abstractNumId="30">
+  <w:abstractNum w:abstractNumId="30" w15:restartNumberingAfterBreak="0">
     <w:nsid w:val="72C71D95"/>
     <w:multiLevelType w:val="hybridMultilevel"/>
     <w:tmpl w:val="02B2E5EA"/>
@@ -24674,7 +24324,7 @@
       </w:pPr>
     </w:lvl>
   </w:abstractNum>
-  <w:abstractNum w:abstractNumId="31">
+  <w:abstractNum w:abstractNumId="31" w15:restartNumberingAfterBreak="0">
     <w:nsid w:val="75080121"/>
     <w:multiLevelType w:val="hybridMultilevel"/>
     <w:tmpl w:val="12968914"/>
@@ -24787,7 +24437,7 @@
       </w:rPr>
     </w:lvl>
   </w:abstractNum>
-  <w:abstractNum w:abstractNumId="32">
+  <w:abstractNum w:abstractNumId="32" w15:restartNumberingAfterBreak="0">
     <w:nsid w:val="77B6451A"/>
     <w:multiLevelType w:val="hybridMultilevel"/>
     <w:tmpl w:val="764A8D84"/>
@@ -24900,7 +24550,7 @@
       </w:rPr>
     </w:lvl>
   </w:abstractNum>
-  <w:abstractNum w:abstractNumId="33">
+  <w:abstractNum w:abstractNumId="33" w15:restartNumberingAfterBreak="0">
     <w:nsid w:val="78B45208"/>
     <w:multiLevelType w:val="hybridMultilevel"/>
     <w:tmpl w:val="936658FE"/>
@@ -25013,7 +24663,7 @@
       </w:rPr>
     </w:lvl>
   </w:abstractNum>
-  <w:abstractNum w:abstractNumId="34">
+  <w:abstractNum w:abstractNumId="34" w15:restartNumberingAfterBreak="0">
     <w:nsid w:val="7F6A6701"/>
     <w:multiLevelType w:val="hybridMultilevel"/>
     <w:tmpl w:val="26DACBE8"/>
@@ -25127,119 +24777,119 @@
       </w:rPr>
     </w:lvl>
   </w:abstractNum>
-  <w:num w:numId="1">
+  <w:num w:numId="1" w16cid:durableId="1773089053">
     <w:abstractNumId w:val="4"/>
   </w:num>
-  <w:num w:numId="2">
+  <w:num w:numId="2" w16cid:durableId="2085839287">
     <w:abstractNumId w:val="1"/>
   </w:num>
-  <w:num w:numId="3">
+  <w:num w:numId="3" w16cid:durableId="1904442493">
     <w:abstractNumId w:val="24"/>
   </w:num>
-  <w:num w:numId="4">
+  <w:num w:numId="4" w16cid:durableId="1072775702">
     <w:abstractNumId w:val="0"/>
   </w:num>
-  <w:num w:numId="5">
+  <w:num w:numId="5" w16cid:durableId="1636830260">
     <w:abstractNumId w:val="22"/>
   </w:num>
-  <w:num w:numId="6">
+  <w:num w:numId="6" w16cid:durableId="657538630">
     <w:abstractNumId w:val="13"/>
   </w:num>
-  <w:num w:numId="7">
+  <w:num w:numId="7" w16cid:durableId="1769156646">
     <w:abstractNumId w:val="25"/>
   </w:num>
-  <w:num w:numId="8">
+  <w:num w:numId="8" w16cid:durableId="217130982">
     <w:abstractNumId w:val="34"/>
   </w:num>
-  <w:num w:numId="9">
+  <w:num w:numId="9" w16cid:durableId="888538561">
     <w:abstractNumId w:val="20"/>
   </w:num>
-  <w:num w:numId="10">
+  <w:num w:numId="10" w16cid:durableId="238449445">
     <w:abstractNumId w:val="31"/>
   </w:num>
-  <w:num w:numId="11">
+  <w:num w:numId="11" w16cid:durableId="627319615">
     <w:abstractNumId w:val="18"/>
   </w:num>
-  <w:num w:numId="12">
+  <w:num w:numId="12" w16cid:durableId="938753339">
     <w:abstractNumId w:val="15"/>
   </w:num>
-  <w:num w:numId="13">
+  <w:num w:numId="13" w16cid:durableId="2053847991">
     <w:abstractNumId w:val="6"/>
   </w:num>
-  <w:num w:numId="14">
+  <w:num w:numId="14" w16cid:durableId="226035767">
     <w:abstractNumId w:val="26"/>
   </w:num>
-  <w:num w:numId="15">
+  <w:num w:numId="15" w16cid:durableId="162016640">
     <w:abstractNumId w:val="19"/>
   </w:num>
-  <w:num w:numId="16">
+  <w:num w:numId="16" w16cid:durableId="889611229">
     <w:abstractNumId w:val="14"/>
   </w:num>
-  <w:num w:numId="17">
+  <w:num w:numId="17" w16cid:durableId="195890148">
     <w:abstractNumId w:val="33"/>
   </w:num>
-  <w:num w:numId="18">
+  <w:num w:numId="18" w16cid:durableId="1131629959">
     <w:abstractNumId w:val="12"/>
   </w:num>
-  <w:num w:numId="19">
+  <w:num w:numId="19" w16cid:durableId="551968310">
     <w:abstractNumId w:val="21"/>
   </w:num>
-  <w:num w:numId="20">
+  <w:num w:numId="20" w16cid:durableId="268508031">
     <w:abstractNumId w:val="10"/>
   </w:num>
-  <w:num w:numId="21">
+  <w:num w:numId="21" w16cid:durableId="318507497">
     <w:abstractNumId w:val="28"/>
   </w:num>
-  <w:num w:numId="22">
+  <w:num w:numId="22" w16cid:durableId="303005565">
     <w:abstractNumId w:val="32"/>
   </w:num>
-  <w:num w:numId="23">
+  <w:num w:numId="23" w16cid:durableId="2091417325">
     <w:abstractNumId w:val="8"/>
   </w:num>
-  <w:num w:numId="24">
+  <w:num w:numId="24" w16cid:durableId="1940794803">
     <w:abstractNumId w:val="16"/>
   </w:num>
-  <w:num w:numId="25">
+  <w:num w:numId="25" w16cid:durableId="168058115">
     <w:abstractNumId w:val="7"/>
   </w:num>
-  <w:num w:numId="26">
+  <w:num w:numId="26" w16cid:durableId="1507398322">
     <w:abstractNumId w:val="23"/>
   </w:num>
-  <w:num w:numId="27">
+  <w:num w:numId="27" w16cid:durableId="1094940159">
     <w:abstractNumId w:val="11"/>
   </w:num>
-  <w:num w:numId="28">
+  <w:num w:numId="28" w16cid:durableId="1289780405">
     <w:abstractNumId w:val="17"/>
   </w:num>
-  <w:num w:numId="29">
+  <w:num w:numId="29" w16cid:durableId="54813960">
     <w:abstractNumId w:val="3"/>
   </w:num>
-  <w:num w:numId="30">
+  <w:num w:numId="30" w16cid:durableId="2050102973">
     <w:abstractNumId w:val="29"/>
   </w:num>
-  <w:num w:numId="31">
+  <w:num w:numId="31" w16cid:durableId="1779063012">
     <w:abstractNumId w:val="2"/>
   </w:num>
-  <w:num w:numId="32">
+  <w:num w:numId="32" w16cid:durableId="613366703">
     <w:abstractNumId w:val="29"/>
   </w:num>
-  <w:num w:numId="33">
+  <w:num w:numId="33" w16cid:durableId="2109736059">
     <w:abstractNumId w:val="30"/>
   </w:num>
-  <w:num w:numId="34">
+  <w:num w:numId="34" w16cid:durableId="920217507">
     <w:abstractNumId w:val="9"/>
   </w:num>
-  <w:num w:numId="35">
+  <w:num w:numId="35" w16cid:durableId="561408052">
     <w:abstractNumId w:val="27"/>
   </w:num>
-  <w:num w:numId="36">
+  <w:num w:numId="36" w16cid:durableId="1921131646">
     <w:abstractNumId w:val="5"/>
   </w:num>
 </w:numbering>
 </file>
 
 <file path=word/styles.xml><?xml version="1.0" encoding="utf-8"?>
-<w:styles xmlns:mc="http://schemas.openxmlformats.org/markup-compatibility/2006" xmlns:r="http://schemas.openxmlformats.org/officeDocument/2006/relationships" xmlns:w="http://schemas.openxmlformats.org/wordprocessingml/2006/main" xmlns:w14="http://schemas.microsoft.com/office/word/2010/wordml" xmlns:w15="http://schemas.microsoft.com/office/word/2012/wordml" mc:Ignorable="w14 w15">
+<w:styles xmlns:mc="http://schemas.openxmlformats.org/markup-compatibility/2006" xmlns:r="http://schemas.openxmlformats.org/officeDocument/2006/relationships" xmlns:w="http://schemas.openxmlformats.org/wordprocessingml/2006/main" xmlns:w14="http://schemas.microsoft.com/office/word/2010/wordml" xmlns:w15="http://schemas.microsoft.com/office/word/2012/wordml" xmlns:w16cex="http://schemas.microsoft.com/office/word/2018/wordml/cex" xmlns:w16cid="http://schemas.microsoft.com/office/word/2016/wordml/cid" xmlns:w16="http://schemas.microsoft.com/office/word/2018/wordml" xmlns:w16sdtdh="http://schemas.microsoft.com/office/word/2020/wordml/sdtdatahash" xmlns:w16se="http://schemas.microsoft.com/office/word/2015/wordml/symex" mc:Ignorable="w14 w15 w16se w16cid w16 w16cex w16sdtdh">
   <w:docDefaults>
     <w:rPrDefault>
       <w:rPr>
@@ -25249,7 +24899,7 @@
     </w:rPrDefault>
     <w:pPrDefault/>
   </w:docDefaults>
-  <w:latentStyles w:defLockedState="0" w:defUIPriority="99" w:defSemiHidden="0" w:defUnhideWhenUsed="0" w:defQFormat="0" w:count="371">
+  <w:latentStyles w:defLockedState="0" w:defUIPriority="99" w:defSemiHidden="0" w:defUnhideWhenUsed="0" w:defQFormat="0" w:count="376">
     <w:lsdException w:name="Normal" w:uiPriority="0" w:qFormat="1"/>
     <w:lsdException w:name="heading 1" w:uiPriority="9" w:qFormat="1"/>
     <w:lsdException w:name="heading 2" w:uiPriority="9" w:qFormat="1"/>
@@ -25621,6 +25271,11 @@
     <w:lsdException w:name="List Table 5 Dark Accent 6" w:uiPriority="50"/>
     <w:lsdException w:name="List Table 6 Colorful Accent 6" w:uiPriority="51"/>
     <w:lsdException w:name="List Table 7 Colorful Accent 6" w:uiPriority="52"/>
+    <w:lsdException w:name="Mention" w:semiHidden="1" w:unhideWhenUsed="1"/>
+    <w:lsdException w:name="Smart Hyperlink" w:semiHidden="1" w:unhideWhenUsed="1"/>
+    <w:lsdException w:name="Hashtag" w:semiHidden="1" w:unhideWhenUsed="1"/>
+    <w:lsdException w:name="Unresolved Mention" w:semiHidden="1" w:unhideWhenUsed="1"/>
+    <w:lsdException w:name="Smart Link" w:semiHidden="1" w:unhideWhenUsed="1"/>
   </w:latentStyles>
   <w:style w:type="paragraph" w:default="1" w:styleId="Normal">
     <w:name w:val="Normal"/>
@@ -25889,7 +25544,6 @@
     <w:uiPriority w:val="59"/>
     <w:rsid w:val="00B75740"/>
     <w:tblPr>
-      <w:tblInd w:w="0" w:type="dxa"/>
       <w:tblBorders>
         <w:top w:val="single" w:sz="4" w:space="0" w:color="000000"/>
         <w:left w:val="single" w:sz="4" w:space="0" w:color="000000"/>
@@ -25898,12 +25552,6 @@
         <w:insideH w:val="single" w:sz="4" w:space="0" w:color="000000"/>
         <w:insideV w:val="single" w:sz="4" w:space="0" w:color="000000"/>
       </w:tblBorders>
-      <w:tblCellMar>
-        <w:top w:w="0" w:type="dxa"/>
-        <w:left w:w="108" w:type="dxa"/>
-        <w:bottom w:w="0" w:type="dxa"/>
-        <w:right w:w="108" w:type="dxa"/>
-      </w:tblCellMar>
     </w:tblPr>
   </w:style>
   <w:style w:type="paragraph" w:styleId="BalloonText">
@@ -25974,7 +25622,6 @@
     <w:tblPr>
       <w:tblStyleRowBandSize w:val="1"/>
       <w:tblStyleColBandSize w:val="1"/>
-      <w:tblInd w:w="0" w:type="dxa"/>
       <w:tblBorders>
         <w:top w:val="single" w:sz="8" w:space="0" w:color="C0504D"/>
         <w:left w:val="single" w:sz="8" w:space="0" w:color="C0504D"/>
@@ -25983,12 +25630,6 @@
         <w:insideH w:val="single" w:sz="8" w:space="0" w:color="C0504D"/>
         <w:insideV w:val="single" w:sz="8" w:space="0" w:color="C0504D"/>
       </w:tblBorders>
-      <w:tblCellMar>
-        <w:top w:w="0" w:type="dxa"/>
-        <w:left w:w="108" w:type="dxa"/>
-        <w:bottom w:w="0" w:type="dxa"/>
-        <w:right w:w="108" w:type="dxa"/>
-      </w:tblCellMar>
     </w:tblPr>
     <w:tblStylePr w:type="firstRow">
       <w:pPr>
@@ -26244,7 +25885,7 @@
       <w:szCs w:val="18"/>
     </w:rPr>
   </w:style>
-  <w:style w:type="character" w:customStyle="1" w:styleId="UnresolvedMention">
+  <w:style w:type="character" w:styleId="UnresolvedMention">
     <w:name w:val="Unresolved Mention"/>
     <w:basedOn w:val="DefaultParagraphFont"/>
     <w:uiPriority w:val="99"/>
@@ -26549,7 +26190,7 @@
 </file>
 
 <file path=customXml/itemProps1.xml><?xml version="1.0" encoding="utf-8"?>
-<ds:datastoreItem xmlns:ds="http://schemas.openxmlformats.org/officeDocument/2006/customXml" ds:itemID="{038DF2A6-AE8C-4A1C-AD01-0B950754E1C4}">
+<ds:datastoreItem xmlns:ds="http://schemas.openxmlformats.org/officeDocument/2006/customXml" ds:itemID="{2113323E-BF8F-403C-82B9-9032031117B3}">
   <ds:schemaRefs>
     <ds:schemaRef ds:uri="http://schemas.openxmlformats.org/officeDocument/2006/bibliography"/>
   </ds:schemaRefs>

</xml_diff>

<commit_message>
Revert "Revert "Merge branch 'sophie'""
This reverts commit a412e9b1d2a4989f804d1b0e6421255de4575bd0.
</commit_message>
<xml_diff>
--- a/part 2/DB Project, Part B, team 16.docx
+++ b/part 2/DB Project, Part B, team 16.docx
@@ -1,6 +1,6 @@
 
 <file path=word/document.xml><?xml version="1.0" encoding="utf-8"?>
-<w:document xmlns:wpc="http://schemas.microsoft.com/office/word/2010/wordprocessingCanvas" xmlns:cx="http://schemas.microsoft.com/office/drawing/2014/chartex" xmlns:cx1="http://schemas.microsoft.com/office/drawing/2015/9/8/chartex" xmlns:cx2="http://schemas.microsoft.com/office/drawing/2015/10/21/chartex" xmlns:cx3="http://schemas.microsoft.com/office/drawing/2016/5/9/chartex" xmlns:cx4="http://schemas.microsoft.com/office/drawing/2016/5/10/chartex" xmlns:cx5="http://schemas.microsoft.com/office/drawing/2016/5/11/chartex" xmlns:cx6="http://schemas.microsoft.com/office/drawing/2016/5/12/chartex" xmlns:cx7="http://schemas.microsoft.com/office/drawing/2016/5/13/chartex" xmlns:cx8="http://schemas.microsoft.com/office/drawing/2016/5/14/chartex" xmlns:mc="http://schemas.openxmlformats.org/markup-compatibility/2006" xmlns:aink="http://schemas.microsoft.com/office/drawing/2016/ink" xmlns:am3d="http://schemas.microsoft.com/office/drawing/2017/model3d" xmlns:o="urn:schemas-microsoft-com:office:office" xmlns:oel="http://schemas.microsoft.com/office/2019/extlst" xmlns:r="http://schemas.openxmlformats.org/officeDocument/2006/relationships" xmlns:m="http://schemas.openxmlformats.org/officeDocument/2006/math" xmlns:v="urn:schemas-microsoft-com:vml" xmlns:wp14="http://schemas.microsoft.com/office/word/2010/wordprocessingDrawing" xmlns:wp="http://schemas.openxmlformats.org/drawingml/2006/wordprocessingDrawing" xmlns:w10="urn:schemas-microsoft-com:office:word" xmlns:w="http://schemas.openxmlformats.org/wordprocessingml/2006/main" xmlns:w14="http://schemas.microsoft.com/office/word/2010/wordml" xmlns:w15="http://schemas.microsoft.com/office/word/2012/wordml" xmlns:w16cex="http://schemas.microsoft.com/office/word/2018/wordml/cex" xmlns:w16cid="http://schemas.microsoft.com/office/word/2016/wordml/cid" xmlns:w16="http://schemas.microsoft.com/office/word/2018/wordml" xmlns:w16sdtdh="http://schemas.microsoft.com/office/word/2020/wordml/sdtdatahash" xmlns:w16se="http://schemas.microsoft.com/office/word/2015/wordml/symex" xmlns:wpg="http://schemas.microsoft.com/office/word/2010/wordprocessingGroup" xmlns:wpi="http://schemas.microsoft.com/office/word/2010/wordprocessingInk" xmlns:wne="http://schemas.microsoft.com/office/word/2006/wordml" xmlns:wps="http://schemas.microsoft.com/office/word/2010/wordprocessingShape" mc:Ignorable="w14 w15 w16se w16cid w16 w16cex w16sdtdh wp14">
+<w:document xmlns:wpc="http://schemas.microsoft.com/office/word/2010/wordprocessingCanvas" xmlns:mc="http://schemas.openxmlformats.org/markup-compatibility/2006" xmlns:o="urn:schemas-microsoft-com:office:office" xmlns:r="http://schemas.openxmlformats.org/officeDocument/2006/relationships" xmlns:m="http://schemas.openxmlformats.org/officeDocument/2006/math" xmlns:v="urn:schemas-microsoft-com:vml" xmlns:wp14="http://schemas.microsoft.com/office/word/2010/wordprocessingDrawing" xmlns:wp="http://schemas.openxmlformats.org/drawingml/2006/wordprocessingDrawing" xmlns:w10="urn:schemas-microsoft-com:office:word" xmlns:w="http://schemas.openxmlformats.org/wordprocessingml/2006/main" xmlns:w14="http://schemas.microsoft.com/office/word/2010/wordml" xmlns:w15="http://schemas.microsoft.com/office/word/2012/wordml" xmlns:wpg="http://schemas.microsoft.com/office/word/2010/wordprocessingGroup" xmlns:wpi="http://schemas.microsoft.com/office/word/2010/wordprocessingInk" xmlns:wne="http://schemas.microsoft.com/office/word/2006/wordml" xmlns:wps="http://schemas.microsoft.com/office/word/2010/wordprocessingShape" mc:Ignorable="w14 w15 wp14">
   <w:body>
     <w:tbl>
       <w:tblPr>
@@ -504,6 +504,7 @@
       <w:r>
         <w:rPr>
           <w:noProof/>
+          <w:lang w:bidi="ar-SA"/>
         </w:rPr>
         <w:drawing>
           <wp:inline distT="0" distB="0" distL="0" distR="0" wp14:anchorId="4D795526" wp14:editId="321441E9">
@@ -609,6 +610,7 @@
         <w:rPr>
           <w:noProof/>
           <w:rtl/>
+          <w:lang w:bidi="ar-SA"/>
         </w:rPr>
         <w:drawing>
           <wp:inline distT="0" distB="0" distL="0" distR="0" wp14:anchorId="649D619B" wp14:editId="6BD0C345">
@@ -880,49 +882,17 @@
           <w:rFonts w:hint="cs"/>
           <w:rtl/>
         </w:rPr>
-        <w:t xml:space="preserve">? יש להשתמש בשמות </w:t>
-      </w:r>
-      <w:proofErr w:type="spellStart"/>
+        <w:t>? יש להשתמש בשמות אינפורמטיבים. בנוסף, אם באמת התכוונתם ל</w:t>
+      </w:r>
+      <w:r>
+        <w:t>plants</w:t>
+      </w:r>
       <w:r>
         <w:rPr>
           <w:rFonts w:hint="cs"/>
           <w:rtl/>
         </w:rPr>
-        <w:t>אינפורמטיבים</w:t>
-      </w:r>
-      <w:proofErr w:type="spellEnd"/>
-      <w:r>
-        <w:rPr>
-          <w:rFonts w:hint="cs"/>
-          <w:rtl/>
-        </w:rPr>
-        <w:t>. בנוסף, אם באמת התכוונתם ל</w:t>
-      </w:r>
-      <w:r>
-        <w:t>plants</w:t>
-      </w:r>
-      <w:r>
-        <w:rPr>
-          <w:rFonts w:hint="cs"/>
-          <w:rtl/>
-        </w:rPr>
-        <w:t xml:space="preserve"> שימו לב שאין הרבה אופציות </w:t>
-      </w:r>
-      <w:proofErr w:type="spellStart"/>
-      <w:r>
-        <w:rPr>
-          <w:rFonts w:hint="cs"/>
-          <w:rtl/>
-        </w:rPr>
-        <w:t>והקומבינתיות</w:t>
-      </w:r>
-      <w:proofErr w:type="spellEnd"/>
-      <w:r>
-        <w:rPr>
-          <w:rFonts w:hint="cs"/>
-          <w:rtl/>
-        </w:rPr>
-        <w:t xml:space="preserve"> בין הקטן לגדול קבועות. במקרה כזה הייתי משתמשת במקום שדות אלו ב</w:t>
+        <w:t xml:space="preserve"> שימו לב שאין הרבה אופציות והקומבינתיות בין הקטן לגדול קבועות. במקרה כזה הייתי משתמשת במקום שדות אלו ב</w:t>
       </w:r>
       <w:r>
         <w:t>type</w:t>
@@ -1022,55 +992,7 @@
           <w:rFonts w:hint="cs"/>
           <w:rtl/>
         </w:rPr>
-        <w:t xml:space="preserve">האם קופונים </w:t>
-      </w:r>
-      <w:proofErr w:type="spellStart"/>
-      <w:r>
-        <w:rPr>
-          <w:rFonts w:hint="cs"/>
-          <w:rtl/>
-        </w:rPr>
-        <w:t>וגיפט</w:t>
-      </w:r>
-      <w:proofErr w:type="spellEnd"/>
-      <w:r>
-        <w:rPr>
-          <w:rFonts w:hint="cs"/>
-          <w:rtl/>
-        </w:rPr>
-        <w:t xml:space="preserve"> </w:t>
-      </w:r>
-      <w:proofErr w:type="spellStart"/>
-      <w:r>
-        <w:rPr>
-          <w:rFonts w:hint="cs"/>
-          <w:rtl/>
-        </w:rPr>
-        <w:t>קארדים</w:t>
-      </w:r>
-      <w:proofErr w:type="spellEnd"/>
-      <w:r>
-        <w:rPr>
-          <w:rFonts w:hint="cs"/>
-          <w:rtl/>
-        </w:rPr>
-        <w:t xml:space="preserve"> </w:t>
-      </w:r>
-      <w:proofErr w:type="spellStart"/>
-      <w:r>
-        <w:rPr>
-          <w:rFonts w:hint="cs"/>
-          <w:rtl/>
-        </w:rPr>
-        <w:t>קלוונטי</w:t>
-      </w:r>
-      <w:proofErr w:type="spellEnd"/>
-      <w:r>
-        <w:rPr>
-          <w:rFonts w:hint="cs"/>
-          <w:rtl/>
-        </w:rPr>
-        <w:t xml:space="preserve"> לתהליך העסקי שלכם?</w:t>
+        <w:t>האם קופונים וגיפט קארדים קלוונטי לתהליך העסקי שלכם?</w:t>
       </w:r>
     </w:p>
     <w:p>
@@ -1334,6 +1256,7 @@
       <w:r>
         <w:rPr>
           <w:noProof/>
+          <w:lang w:bidi="ar-SA"/>
         </w:rPr>
         <w:drawing>
           <wp:inline distT="0" distB="0" distL="0" distR="0" wp14:anchorId="0838BD90" wp14:editId="1EEA2B0F">
@@ -2032,7 +1955,21 @@
                 <w:rFonts w:asciiTheme="minorBidi" w:hAnsiTheme="minorBidi" w:cstheme="minorBidi" w:hint="cs"/>
                 <w:rtl/>
               </w:rPr>
-              <w:t xml:space="preserve"> חיפוש יכול להיעשות על ידי משתמש רשום מסוים או משתמש מזדמן מסוים, בנוסף, משתמש רשום מסוים או משתמש מזדמן מסוים יכול לעשות אינספור חיפושים או לא לעשות חיפושים כלל.</w:t>
+              <w:t xml:space="preserve"> חיפוש יכול להיעשות על ידי משתמש רשום מסוים או משתמש מזדמן מסוים, בנוסף, </w:t>
+            </w:r>
+            <w:r>
+              <w:rPr>
+                <w:rFonts w:asciiTheme="minorBidi" w:hAnsiTheme="minorBidi" w:cstheme="minorBidi" w:hint="cs"/>
+                <w:rtl/>
+              </w:rPr>
+              <w:t>כל משתמש (רשום או לא) יכול</w:t>
+            </w:r>
+            <w:r>
+              <w:rPr>
+                <w:rFonts w:asciiTheme="minorBidi" w:hAnsiTheme="minorBidi" w:cstheme="minorBidi" w:hint="cs"/>
+                <w:rtl/>
+              </w:rPr>
+              <w:t xml:space="preserve"> לעשות אינספור חיפושים או לא לעשות חיפושים כלל.</w:t>
             </w:r>
             <w:r>
               <w:rPr>
@@ -2345,14 +2282,14 @@
                 <w:rFonts w:asciiTheme="minorBidi" w:hAnsiTheme="minorBidi" w:cstheme="minorBidi" w:hint="cs"/>
                 <w:rtl/>
               </w:rPr>
-              <w:t>באתר שם הלקוח מיוצג כשתי שדות, אך היות ושתי השדות הללו מייצגות תוכן מאותו אופי ובעלות משמעות דומה נתייחס אליהם כאח</w:t>
+              <w:t xml:space="preserve">באתר שם הלקוח מיוצג כשתי שדות, אך היות ושתי השדות הללו מייצגות תוכן מאותו אופי ובעלות משמעות דומה נתייחס אליהם </w:t>
             </w:r>
             <w:r>
               <w:rPr>
                 <w:rFonts w:asciiTheme="minorBidi" w:hAnsiTheme="minorBidi" w:cstheme="minorBidi" w:hint="cs"/>
                 <w:rtl/>
               </w:rPr>
-              <w:t>ת</w:t>
+              <w:t>כאחד</w:t>
             </w:r>
             <w:r>
               <w:rPr>
@@ -2420,7 +2357,21 @@
                 <w:rFonts w:asciiTheme="minorBidi" w:hAnsiTheme="minorBidi" w:cstheme="minorBidi" w:hint="cs"/>
                 <w:rtl/>
               </w:rPr>
-              <w:t>חמישה שדות, אך היות וחמשת השדות הללו מייצגות תוכן מאותו אופי ובעלות משמעות דומה נתייחס אליהם כאחת.</w:t>
+              <w:t xml:space="preserve">חמישה שדות, אך היות וחמשת השדות הללו מייצגות תוכן מאותו אופי ובעלות משמעות דומה נתייחס אליהם </w:t>
+            </w:r>
+            <w:r>
+              <w:rPr>
+                <w:rFonts w:asciiTheme="minorBidi" w:hAnsiTheme="minorBidi" w:cstheme="minorBidi" w:hint="cs"/>
+                <w:rtl/>
+              </w:rPr>
+              <w:t>כאחד</w:t>
+            </w:r>
+            <w:r>
+              <w:rPr>
+                <w:rFonts w:asciiTheme="minorBidi" w:hAnsiTheme="minorBidi" w:cstheme="minorBidi" w:hint="cs"/>
+                <w:rtl/>
+              </w:rPr>
+              <w:t>.</w:t>
             </w:r>
           </w:p>
           <w:p>
@@ -2488,7 +2439,7 @@
                 <w:rFonts w:asciiTheme="minorBidi" w:hAnsiTheme="minorBidi" w:cstheme="minorBidi" w:hint="cs"/>
                 <w:rtl/>
               </w:rPr>
-              <w:t xml:space="preserve"> כל צירוף של שם מלא מסוים וכתובת מסוימת באופן ייחודי באתר כך שלכל צירוף של שם מלא מסוים וכתובת מסוימת יהיה שם חברה אחד ומספר טלפון אחד שיכול להירשם בשדות המתאימים</w:t>
+              <w:t xml:space="preserve"> כל צירוף הינו ייחודי באתר. לכל צירוף כזה יש שם חברה אחד ומספר טלפון אחד שיכול להירשם.</w:t>
             </w:r>
           </w:p>
           <w:p>
@@ -2504,11 +2455,19 @@
                 <w:rtl/>
               </w:rPr>
             </w:pPr>
+            <w:proofErr w:type="gramStart"/>
             <w:r>
               <w:rPr>
                 <w:rFonts w:asciiTheme="minorBidi" w:hAnsiTheme="minorBidi" w:cstheme="minorBidi"/>
               </w:rPr>
-              <w:t>phone#</w:t>
+              <w:t>phone</w:t>
+            </w:r>
+            <w:proofErr w:type="gramEnd"/>
+            <w:r>
+              <w:rPr>
+                <w:rFonts w:asciiTheme="minorBidi" w:hAnsiTheme="minorBidi" w:cstheme="minorBidi"/>
+              </w:rPr>
+              <w:t>#</w:t>
             </w:r>
             <w:r>
               <w:rPr>
@@ -2547,11 +2506,64 @@
             </w:r>
             <w:r>
               <w:rPr>
+                <w:rFonts w:asciiTheme="minorBidi" w:hAnsiTheme="minorBidi" w:cstheme="minorBidi"/>
+              </w:rPr>
+              <w:t>,</w:t>
+            </w:r>
+            <w:r>
+              <w:rPr>
                 <w:rFonts w:asciiTheme="minorBidi" w:hAnsiTheme="minorBidi" w:cstheme="minorBidi" w:hint="cs"/>
                 <w:rtl/>
               </w:rPr>
-              <w:t xml:space="preserve"> למשתמש רשום מסוים יכולות להיות שמורות אינספור פרטי לקוח הנשמרים ברשימת הכתובות של המשתמש, בכל כתובת  ברשימה זו ניתן לשים צירוף שונה לחלוטין של הכתובת והשם של הלקוח</w:t>
-            </w:r>
+              <w:t xml:space="preserve"> למשתמש רשום מסוים יכולות להיות שמורות אינספור פרטי לקוח </w:t>
+            </w:r>
+            <w:r>
+              <w:rPr>
+                <w:rFonts w:asciiTheme="minorBidi" w:hAnsiTheme="minorBidi" w:cstheme="minorBidi" w:hint="cs"/>
+                <w:rtl/>
+              </w:rPr>
+              <w:t>כחלק מ</w:t>
+            </w:r>
+            <w:r>
+              <w:rPr>
+                <w:rFonts w:asciiTheme="minorBidi" w:hAnsiTheme="minorBidi" w:cstheme="minorBidi" w:hint="cs"/>
+                <w:rtl/>
+              </w:rPr>
+              <w:t>רשימת הכתובות של המשתמש.</w:t>
+            </w:r>
+            <w:r>
+              <w:rPr>
+                <w:rFonts w:asciiTheme="minorBidi" w:hAnsiTheme="minorBidi" w:cstheme="minorBidi" w:hint="cs"/>
+                <w:rtl/>
+              </w:rPr>
+              <w:t xml:space="preserve"> </w:t>
+            </w:r>
+            <w:r>
+              <w:rPr>
+                <w:rFonts w:asciiTheme="minorBidi" w:hAnsiTheme="minorBidi" w:cstheme="minorBidi" w:hint="cs"/>
+                <w:color w:val="FF0000"/>
+                <w:rtl/>
+              </w:rPr>
+              <w:t>בכל כתובת  ברשימה זו ניתן לשים צירוף שונה לחלוטין של הכתובת והשם של הלקוח</w:t>
+            </w:r>
+            <w:r>
+              <w:rPr>
+                <w:rFonts w:asciiTheme="minorBidi" w:hAnsiTheme="minorBidi" w:cstheme="minorBidi" w:hint="cs"/>
+                <w:color w:val="FF0000"/>
+                <w:rtl/>
+              </w:rPr>
+              <w:t>.</w:t>
+            </w:r>
+          </w:p>
+          <w:p>
+            <w:pPr>
+              <w:spacing w:after="0" w:line="240" w:lineRule="auto"/>
+              <w:jc w:val="left"/>
+              <w:rPr>
+                <w:rFonts w:asciiTheme="minorBidi" w:hAnsiTheme="minorBidi" w:cstheme="minorBidi"/>
+                <w:rtl/>
+              </w:rPr>
+            </w:pPr>
           </w:p>
         </w:tc>
       </w:tr>
@@ -2913,7 +2925,6 @@
               <w:rPr>
                 <w:rFonts w:asciiTheme="minorBidi" w:hAnsiTheme="minorBidi" w:cstheme="minorBidi"/>
               </w:rPr>
-              <w:lastRenderedPageBreak/>
               <w:t>payment_type</w:t>
             </w:r>
             <w:proofErr w:type="spellEnd"/>
@@ -2942,7 +2953,6 @@
                 <w:u w:val="single"/>
                 <w:rtl/>
               </w:rPr>
-              <w:lastRenderedPageBreak/>
               <w:t>מפתח ראשי:</w:t>
             </w:r>
             <w:r>
@@ -2979,7 +2989,28 @@
                 <w:rFonts w:asciiTheme="minorBidi" w:hAnsiTheme="minorBidi" w:cstheme="minorBidi" w:hint="cs"/>
                 <w:rtl/>
               </w:rPr>
-              <w:t xml:space="preserve"> מספר סידורי מזהה של הזמנה מסוימת אשר לא יחזור על עצמו.</w:t>
+              <w:t xml:space="preserve"> מספר סידורי </w:t>
+            </w:r>
+            <w:r>
+              <w:rPr>
+                <w:rFonts w:asciiTheme="minorBidi" w:hAnsiTheme="minorBidi" w:cstheme="minorBidi" w:hint="cs"/>
+                <w:rtl/>
+              </w:rPr>
+              <w:t xml:space="preserve">ייחודי, </w:t>
+            </w:r>
+            <w:r>
+              <w:rPr>
+                <w:rFonts w:asciiTheme="minorBidi" w:hAnsiTheme="minorBidi" w:cstheme="minorBidi" w:hint="cs"/>
+                <w:rtl/>
+              </w:rPr>
+              <w:t>מזהה של הזמנה מסו</w:t>
+            </w:r>
+            <w:r>
+              <w:rPr>
+                <w:rFonts w:asciiTheme="minorBidi" w:hAnsiTheme="minorBidi" w:cstheme="minorBidi" w:hint="cs"/>
+                <w:rtl/>
+              </w:rPr>
+              <w:t>ימת.</w:t>
             </w:r>
           </w:p>
           <w:p>
@@ -3022,15 +3053,7 @@
                 <w:rFonts w:asciiTheme="minorBidi" w:hAnsiTheme="minorBidi" w:cstheme="minorBidi" w:hint="cs"/>
                 <w:rtl/>
               </w:rPr>
-              <w:t xml:space="preserve"> שדה המכיל את שם שירות התשלום החיצוני שבו השתמש הלקוח בעת </w:t>
-            </w:r>
-            <w:r>
-              <w:rPr>
-                <w:rFonts w:asciiTheme="minorBidi" w:hAnsiTheme="minorBidi" w:cstheme="minorBidi" w:hint="cs"/>
-                <w:rtl/>
-              </w:rPr>
-              <w:lastRenderedPageBreak/>
-              <w:t>התשלום על ההזמנה.</w:t>
+              <w:t xml:space="preserve"> שדה המכיל את שם שירות התשלום החיצוני שבו השתמש הלקוח בעת התשלום על ההזמנה.</w:t>
             </w:r>
           </w:p>
           <w:p>
@@ -3105,6 +3128,7 @@
                 <w:rFonts w:asciiTheme="minorBidi" w:hAnsiTheme="minorBidi" w:cstheme="minorBidi" w:hint="cs"/>
                 <w:rtl/>
               </w:rPr>
+              <w:lastRenderedPageBreak/>
               <w:t xml:space="preserve">לכן הקרדינליות של קשר זה בצד הישות </w:t>
             </w:r>
             <w:r>
@@ -3226,7 +3250,21 @@
                 <w:rFonts w:asciiTheme="minorBidi" w:hAnsiTheme="minorBidi" w:cstheme="minorBidi" w:hint="cs"/>
                 <w:rtl/>
               </w:rPr>
-              <w:t xml:space="preserve"> בהזמנה מסוימת יכולים להירשם סט פרטי לקוח בלבד.</w:t>
+              <w:t xml:space="preserve"> בהזמנה מסוימת יכולים להירשם סט פרטי לקוח</w:t>
+            </w:r>
+            <w:r>
+              <w:rPr>
+                <w:rFonts w:asciiTheme="minorBidi" w:hAnsiTheme="minorBidi" w:cstheme="minorBidi" w:hint="cs"/>
+                <w:rtl/>
+              </w:rPr>
+              <w:t xml:space="preserve"> אחד</w:t>
+            </w:r>
+            <w:r>
+              <w:rPr>
+                <w:rFonts w:asciiTheme="minorBidi" w:hAnsiTheme="minorBidi" w:cstheme="minorBidi" w:hint="cs"/>
+                <w:rtl/>
+              </w:rPr>
+              <w:t xml:space="preserve"> בלבד.</w:t>
             </w:r>
             <w:r>
               <w:rPr>
@@ -3343,63 +3381,81 @@
                 <w:rtl/>
               </w:rPr>
               <w:lastRenderedPageBreak/>
-              <w:t xml:space="preserve">כפי שצוין בחלק א', כלל תהליך התשלום, על פני כל סוגי התשלום הזמינים באתר, מתקיים על בסיס שירותי </w:t>
+              <w:t>כפי שצוין בחלק א', כלל תהליך התשלום, על פני כל סוגי התשלום הזמינים באתר, מתקיים על בסיס שירות</w:t>
             </w:r>
             <w:r>
               <w:rPr>
                 <w:rFonts w:asciiTheme="minorBidi" w:hAnsiTheme="minorBidi" w:cstheme="minorBidi" w:hint="cs"/>
                 <w:rtl/>
               </w:rPr>
+              <w:t>י תשלום חיצוניים אותם האתר צורך.</w:t>
+            </w:r>
+            <w:r>
+              <w:rPr>
+                <w:rFonts w:asciiTheme="minorBidi" w:hAnsiTheme="minorBidi" w:cstheme="minorBidi" w:hint="cs"/>
+                <w:rtl/>
+              </w:rPr>
+              <w:t xml:space="preserve"> שניים משירותי התשלום </w:t>
+            </w:r>
+            <w:r>
+              <w:rPr>
+                <w:rFonts w:asciiTheme="minorBidi" w:hAnsiTheme="minorBidi" w:cstheme="minorBidi" w:hint="cs"/>
+                <w:rtl/>
+              </w:rPr>
+              <w:t xml:space="preserve">נצרכים מחברת </w:t>
+            </w:r>
+            <w:proofErr w:type="spellStart"/>
+            <w:r>
+              <w:rPr>
+                <w:rFonts w:asciiTheme="minorBidi" w:hAnsiTheme="minorBidi" w:cstheme="minorBidi"/>
+              </w:rPr>
+              <w:t>Shopify</w:t>
+            </w:r>
+            <w:proofErr w:type="spellEnd"/>
+            <w:r>
+              <w:rPr>
+                <w:rFonts w:asciiTheme="minorBidi" w:hAnsiTheme="minorBidi" w:cstheme="minorBidi" w:hint="cs"/>
+                <w:rtl/>
+              </w:rPr>
+              <w:t xml:space="preserve"> </w:t>
+            </w:r>
+            <w:r>
+              <w:rPr>
+                <w:rFonts w:asciiTheme="minorBidi" w:hAnsiTheme="minorBidi" w:cstheme="minorBidi" w:hint="cs"/>
+                <w:rtl/>
+              </w:rPr>
               <w:lastRenderedPageBreak/>
-              <w:t xml:space="preserve">תשלום חיצוניים אותם האתר צורך, שניים משירותי התשלום </w:t>
-            </w:r>
+              <w:t xml:space="preserve">ונקראים </w:t>
+            </w:r>
+            <w:proofErr w:type="spellStart"/>
+            <w:r>
+              <w:rPr>
+                <w:rFonts w:asciiTheme="minorBidi" w:hAnsiTheme="minorBidi" w:cstheme="minorBidi"/>
+              </w:rPr>
+              <w:t>ShopPay</w:t>
+            </w:r>
+            <w:proofErr w:type="spellEnd"/>
             <w:r>
               <w:rPr>
                 <w:rFonts w:asciiTheme="minorBidi" w:hAnsiTheme="minorBidi" w:cstheme="minorBidi" w:hint="cs"/>
                 <w:rtl/>
               </w:rPr>
-              <w:t xml:space="preserve">נצרכים מחברת </w:t>
+              <w:t xml:space="preserve">, אחד שירות חצי-חיצוני והשני שירות חיצוני, והשלישי נצרך מחברת </w:t>
+            </w:r>
+            <w:proofErr w:type="spellStart"/>
+            <w:r>
+              <w:rPr>
+                <w:rFonts w:asciiTheme="minorBidi" w:hAnsiTheme="minorBidi" w:cstheme="minorBidi" w:hint="cs"/>
+              </w:rPr>
+              <w:t>K</w:t>
             </w:r>
             <w:r>
               <w:rPr>
                 <w:rFonts w:asciiTheme="minorBidi" w:hAnsiTheme="minorBidi" w:cstheme="minorBidi"/>
               </w:rPr>
-              <w:t>Shopify</w:t>
-            </w:r>
-            <w:r>
-              <w:rPr>
-                <w:rFonts w:asciiTheme="minorBidi" w:hAnsiTheme="minorBidi" w:cstheme="minorBidi" w:hint="cs"/>
-                <w:rtl/>
-              </w:rPr>
-              <w:t xml:space="preserve"> ונקראים </w:t>
-            </w:r>
-            <w:proofErr w:type="spellStart"/>
-            <w:r>
-              <w:rPr>
-                <w:rFonts w:asciiTheme="minorBidi" w:hAnsiTheme="minorBidi" w:cstheme="minorBidi"/>
-              </w:rPr>
-              <w:t>ShopPay</w:t>
+              <w:t>larna</w:t>
             </w:r>
             <w:proofErr w:type="spellEnd"/>
-            <w:r>
-              <w:rPr>
-                <w:rFonts w:asciiTheme="minorBidi" w:hAnsiTheme="minorBidi" w:cstheme="minorBidi" w:hint="cs"/>
-                <w:rtl/>
-              </w:rPr>
-              <w:t xml:space="preserve">, אחד שירות חצי-חיצוני והשני שירות חיצוני, והשלישי נצרך מחברת </w:t>
-            </w:r>
-            <w:r>
-              <w:rPr>
-                <w:rFonts w:asciiTheme="minorBidi" w:hAnsiTheme="minorBidi" w:cstheme="minorBidi" w:hint="cs"/>
-              </w:rPr>
-              <w:t>K</w:t>
-            </w:r>
-            <w:r>
-              <w:rPr>
-                <w:rFonts w:asciiTheme="minorBidi" w:hAnsiTheme="minorBidi" w:cstheme="minorBidi"/>
-              </w:rPr>
-              <w:t>larna</w:t>
-            </w:r>
             <w:r>
               <w:rPr>
                 <w:rFonts w:asciiTheme="minorBidi" w:hAnsiTheme="minorBidi" w:cstheme="minorBidi" w:hint="cs"/>
@@ -3585,12 +3641,14 @@
                 <w:rFonts w:asciiTheme="minorBidi" w:hAnsiTheme="minorBidi" w:cstheme="minorBidi"/>
               </w:rPr>
             </w:pPr>
+            <w:proofErr w:type="gramStart"/>
             <w:r>
               <w:rPr>
                 <w:rFonts w:asciiTheme="minorBidi" w:hAnsiTheme="minorBidi" w:cstheme="minorBidi"/>
               </w:rPr>
               <w:t>price</w:t>
             </w:r>
+            <w:proofErr w:type="gramEnd"/>
             <w:r>
               <w:rPr>
                 <w:rFonts w:asciiTheme="minorBidi" w:hAnsiTheme="minorBidi" w:cstheme="minorBidi" w:hint="cs"/>
@@ -3639,12 +3697,14 @@
                 <w:rFonts w:asciiTheme="minorBidi" w:hAnsiTheme="minorBidi" w:cstheme="minorBidi"/>
               </w:rPr>
             </w:pPr>
+            <w:proofErr w:type="gramStart"/>
             <w:r>
               <w:rPr>
                 <w:rFonts w:asciiTheme="minorBidi" w:hAnsiTheme="minorBidi" w:cstheme="minorBidi"/>
               </w:rPr>
               <w:t>discount</w:t>
             </w:r>
+            <w:proofErr w:type="gramEnd"/>
             <w:r>
               <w:rPr>
                 <w:rFonts w:asciiTheme="minorBidi" w:hAnsiTheme="minorBidi" w:cstheme="minorBidi" w:hint="cs"/>
@@ -3664,23 +3724,7 @@
                 <w:rFonts w:asciiTheme="minorBidi" w:hAnsiTheme="minorBidi" w:cstheme="minorBidi" w:hint="cs"/>
                 <w:rtl/>
               </w:rPr>
-              <w:t xml:space="preserve"> הנחה על מוצר מסוים אשר הערך </w:t>
-            </w:r>
-            <w:proofErr w:type="spellStart"/>
-            <w:r>
-              <w:rPr>
-                <w:rFonts w:asciiTheme="minorBidi" w:hAnsiTheme="minorBidi" w:cstheme="minorBidi" w:hint="cs"/>
-                <w:rtl/>
-              </w:rPr>
-              <w:t>הדיפולטי</w:t>
-            </w:r>
-            <w:proofErr w:type="spellEnd"/>
-            <w:r>
-              <w:rPr>
-                <w:rFonts w:asciiTheme="minorBidi" w:hAnsiTheme="minorBidi" w:cstheme="minorBidi" w:hint="cs"/>
-                <w:rtl/>
-              </w:rPr>
-              <w:t xml:space="preserve"> שלה הוא 0, ערכה של ההנחה תוכל להיות קטנה או שווה לערכו של מחיר המוצר.</w:t>
+              <w:t xml:space="preserve"> הנחה על מוצר מסוים אשר הערך הדיפולטי שלה הוא 0, ערכה של ההנחה תוכל להיות קטנה או שווה לערכו של מחיר המוצר.</w:t>
             </w:r>
             <w:r>
               <w:rPr>
@@ -3733,17 +3777,31 @@
             </w:r>
             <w:r>
               <w:rPr>
-                <w:rFonts w:asciiTheme="minorBidi" w:hAnsiTheme="minorBidi" w:cstheme="minorBidi"/>
-                <w:rtl/>
-              </w:rPr>
-              <w:br/>
-            </w:r>
-            <w:r>
-              <w:rPr>
                 <w:rFonts w:asciiTheme="minorBidi" w:hAnsiTheme="minorBidi" w:cstheme="minorBidi" w:hint="cs"/>
                 <w:rtl/>
               </w:rPr>
-              <w:t xml:space="preserve">לכן ישות </w:t>
+              <w:t xml:space="preserve"> </w:t>
+            </w:r>
+            <w:r>
+              <w:rPr>
+                <w:rFonts w:asciiTheme="minorBidi" w:hAnsiTheme="minorBidi" w:cstheme="minorBidi" w:hint="cs"/>
+                <w:rtl/>
+              </w:rPr>
+              <w:t>לכן</w:t>
+            </w:r>
+            <w:r>
+              <w:rPr>
+                <w:rFonts w:asciiTheme="minorBidi" w:hAnsiTheme="minorBidi" w:cstheme="minorBidi" w:hint="cs"/>
+                <w:rtl/>
+              </w:rPr>
+              <w:t>,</w:t>
+            </w:r>
+            <w:r>
+              <w:rPr>
+                <w:rFonts w:asciiTheme="minorBidi" w:hAnsiTheme="minorBidi" w:cstheme="minorBidi" w:hint="cs"/>
+                <w:rtl/>
+              </w:rPr>
+              <w:t xml:space="preserve"> ישות </w:t>
             </w:r>
             <w:r>
               <w:rPr>
@@ -4241,15 +4299,7 @@
                 <w:rFonts w:asciiTheme="minorBidi" w:hAnsiTheme="minorBidi" w:cstheme="minorBidi" w:hint="cs"/>
                 <w:rtl/>
               </w:rPr>
-              <w:t xml:space="preserve"> </w:t>
-            </w:r>
-            <w:r>
-              <w:rPr>
-                <w:rFonts w:asciiTheme="minorBidi" w:hAnsiTheme="minorBidi" w:cstheme="minorBidi" w:hint="cs"/>
-                <w:rtl/>
-              </w:rPr>
-              <w:lastRenderedPageBreak/>
-              <w:t xml:space="preserve">היא </w:t>
+              <w:t xml:space="preserve"> היא </w:t>
             </w:r>
             <w:r>
               <w:rPr>
@@ -4302,6 +4352,7 @@
               <w:rPr>
                 <w:rFonts w:asciiTheme="minorBidi" w:hAnsiTheme="minorBidi" w:cstheme="minorBidi" w:hint="cs"/>
               </w:rPr>
+              <w:lastRenderedPageBreak/>
               <w:t>PRODUCT</w:t>
             </w:r>
             <w:r>
@@ -4338,12 +4389,14 @@
                 <w:rtl/>
               </w:rPr>
             </w:pPr>
+            <w:proofErr w:type="gramStart"/>
             <w:r>
               <w:rPr>
                 <w:rFonts w:asciiTheme="minorBidi" w:hAnsiTheme="minorBidi" w:cstheme="minorBidi"/>
               </w:rPr>
               <w:t>quantity</w:t>
             </w:r>
+            <w:proofErr w:type="gramEnd"/>
             <w:r>
               <w:rPr>
                 <w:rFonts w:asciiTheme="minorBidi" w:hAnsiTheme="minorBidi" w:cstheme="minorBidi" w:hint="cs"/>
@@ -4425,6 +4478,7 @@
               <w:rPr>
                 <w:rFonts w:asciiTheme="minorBidi" w:hAnsiTheme="minorBidi" w:cstheme="minorBidi"/>
               </w:rPr>
+              <w:lastRenderedPageBreak/>
               <w:t>Child Entity: SEED</w:t>
             </w:r>
           </w:p>
@@ -4690,12 +4744,14 @@
                 <w:rFonts w:asciiTheme="minorBidi" w:hAnsiTheme="minorBidi" w:cstheme="minorBidi"/>
               </w:rPr>
             </w:pPr>
+            <w:proofErr w:type="gramStart"/>
             <w:r>
               <w:rPr>
                 <w:rFonts w:asciiTheme="minorBidi" w:hAnsiTheme="minorBidi" w:cstheme="minorBidi"/>
               </w:rPr>
               <w:t>size</w:t>
             </w:r>
+            <w:proofErr w:type="gramEnd"/>
             <w:r>
               <w:rPr>
                 <w:rFonts w:asciiTheme="minorBidi" w:hAnsiTheme="minorBidi" w:cstheme="minorBidi" w:hint="cs"/>
@@ -4745,12 +4801,14 @@
                 <w:rtl/>
               </w:rPr>
             </w:pPr>
+            <w:proofErr w:type="gramStart"/>
             <w:r>
               <w:rPr>
                 <w:rFonts w:asciiTheme="minorBidi" w:hAnsiTheme="minorBidi" w:cstheme="minorBidi"/>
               </w:rPr>
               <w:t>season</w:t>
             </w:r>
+            <w:proofErr w:type="gramEnd"/>
             <w:r>
               <w:rPr>
                 <w:rFonts w:asciiTheme="minorBidi" w:hAnsiTheme="minorBidi" w:cstheme="minorBidi" w:hint="cs"/>
@@ -4925,18 +4983,35 @@
                 <w:rFonts w:asciiTheme="minorBidi" w:hAnsiTheme="minorBidi" w:cstheme="minorBidi" w:hint="cs"/>
                 <w:rtl/>
               </w:rPr>
-              <w:t xml:space="preserve">קיימות באתר גינות בעיצוב אישי וגינות מוכנות מראש אשר כמות החלקות מהגדלים השונים זהה ואף הזרעים שנכללים בגינה זהים אך מחירם שונה, זאת כתוצאה מעיצוב אישי של גינה באופן שזהה לגינה </w:t>
+              <w:t xml:space="preserve">באתר </w:t>
             </w:r>
             <w:r>
               <w:rPr>
                 <w:rFonts w:asciiTheme="minorBidi" w:hAnsiTheme="minorBidi" w:cstheme="minorBidi" w:hint="cs"/>
                 <w:rtl/>
               </w:rPr>
+              <w:t xml:space="preserve">קיימות גינות בעיצוב אישי וגינות מוכנות מראש אשר </w:t>
+            </w:r>
+            <w:r>
+              <w:rPr>
+                <w:rFonts w:asciiTheme="minorBidi" w:hAnsiTheme="minorBidi" w:cstheme="minorBidi" w:hint="cs"/>
+                <w:color w:val="FF0000"/>
+                <w:rtl/>
+              </w:rPr>
+              <w:t xml:space="preserve">כמות החלקות מהגדלים השונים זהה ואף הזרעים שנכללים בגינה זהים אך מחירם שונה, זאת כתוצאה מעיצוב אישי של גינה באופן שזהה לגינה </w:t>
+            </w:r>
+            <w:r>
+              <w:rPr>
+                <w:rFonts w:asciiTheme="minorBidi" w:hAnsiTheme="minorBidi" w:cstheme="minorBidi" w:hint="cs"/>
+                <w:color w:val="FF0000"/>
+                <w:rtl/>
+              </w:rPr>
               <w:t>מוכנה מראש</w:t>
             </w:r>
             <w:r>
               <w:rPr>
                 <w:rFonts w:asciiTheme="minorBidi" w:hAnsiTheme="minorBidi" w:cstheme="minorBidi" w:hint="cs"/>
+                <w:color w:val="FF0000"/>
                 <w:rtl/>
               </w:rPr>
               <w:t>.</w:t>
@@ -4997,7 +5072,21 @@
                 <w:rFonts w:asciiTheme="minorBidi" w:hAnsiTheme="minorBidi" w:cstheme="minorBidi" w:hint="cs"/>
                 <w:rtl/>
               </w:rPr>
-              <w:t xml:space="preserve"> תכונות המכילות מספרים ערך שלם לא שלילי, באופן ספציפי התכונה </w:t>
+              <w:t xml:space="preserve"> תכונות </w:t>
+            </w:r>
+            <w:r>
+              <w:rPr>
+                <w:rFonts w:asciiTheme="minorBidi" w:hAnsiTheme="minorBidi" w:cstheme="minorBidi" w:hint="cs"/>
+                <w:rtl/>
+              </w:rPr>
+              <w:t>המכילות מספרים ערך שלם לא שלילי.</w:t>
+            </w:r>
+            <w:r>
+              <w:rPr>
+                <w:rFonts w:asciiTheme="minorBidi" w:hAnsiTheme="minorBidi" w:cstheme="minorBidi" w:hint="cs"/>
+                <w:rtl/>
+              </w:rPr>
+              <w:t xml:space="preserve"> באופן ספציפי התכונה </w:t>
             </w:r>
             <w:proofErr w:type="spellStart"/>
             <w:r>
@@ -5040,7 +5129,14 @@
                 <w:rFonts w:asciiTheme="minorBidi" w:hAnsiTheme="minorBidi" w:cstheme="minorBidi" w:hint="cs"/>
                 <w:rtl/>
               </w:rPr>
-              <w:t>תכונות אלו מייצגות את סוגי החלקות בגינה מבחינת סדר הגודל שלהן.</w:t>
+              <w:t>תכונות א</w:t>
+            </w:r>
+            <w:r>
+              <w:rPr>
+                <w:rFonts w:asciiTheme="minorBidi" w:hAnsiTheme="minorBidi" w:cstheme="minorBidi" w:hint="cs"/>
+                <w:rtl/>
+              </w:rPr>
+              <w:t>לו מייצגות את סוגי החלקות בגינה.</w:t>
             </w:r>
           </w:p>
         </w:tc>
@@ -5276,12 +5372,14 @@
                 <w:rFonts w:asciiTheme="minorBidi" w:hAnsiTheme="minorBidi" w:cstheme="minorBidi"/>
               </w:rPr>
             </w:pPr>
+            <w:proofErr w:type="gramStart"/>
             <w:r>
               <w:rPr>
                 <w:rFonts w:asciiTheme="minorBidi" w:hAnsiTheme="minorBidi" w:cstheme="minorBidi"/>
               </w:rPr>
               <w:t>quantity</w:t>
             </w:r>
+            <w:proofErr w:type="gramEnd"/>
             <w:r>
               <w:rPr>
                 <w:rFonts w:asciiTheme="minorBidi" w:hAnsiTheme="minorBidi" w:cstheme="minorBidi" w:hint="cs"/>
@@ -5301,7 +5399,14 @@
                 <w:rFonts w:asciiTheme="minorBidi" w:hAnsiTheme="minorBidi" w:cstheme="minorBidi" w:hint="cs"/>
                 <w:rtl/>
               </w:rPr>
-              <w:t xml:space="preserve"> כמות של מוצר מסוים שנכלל בעסקת חבילה מסוימת.</w:t>
+              <w:t xml:space="preserve"> </w:t>
+            </w:r>
+            <w:r>
+              <w:rPr>
+                <w:rFonts w:asciiTheme="minorBidi" w:hAnsiTheme="minorBidi" w:cstheme="minorBidi" w:hint="cs"/>
+                <w:rtl/>
+              </w:rPr>
+              <w:t xml:space="preserve">כמות זרעים מסוג מסוים בגינה. </w:t>
             </w:r>
             <w:r>
               <w:rPr>
@@ -5336,7 +5441,21 @@
                 <w:rFonts w:asciiTheme="minorBidi" w:hAnsiTheme="minorBidi" w:cstheme="minorBidi" w:hint="cs"/>
                 <w:rtl/>
               </w:rPr>
-              <w:t>בגינה מסוימת יכללו בדיוק כמות הזרעים שהיא יכולה להכיל וזה לפי הכמויות וסוגי החלקות המצוינים בישות הגינה המסוימת.</w:t>
+              <w:t>בגינה מסוימת יכללו בדי</w:t>
+            </w:r>
+            <w:r>
+              <w:rPr>
+                <w:rFonts w:asciiTheme="minorBidi" w:hAnsiTheme="minorBidi" w:cstheme="minorBidi" w:hint="cs"/>
+                <w:rtl/>
+              </w:rPr>
+              <w:t xml:space="preserve">וק כמות הזרעים שהיא יכולה להכיל, </w:t>
+            </w:r>
+            <w:r>
+              <w:rPr>
+                <w:rFonts w:asciiTheme="minorBidi" w:hAnsiTheme="minorBidi" w:cstheme="minorBidi" w:hint="cs"/>
+                <w:rtl/>
+              </w:rPr>
+              <w:t>לפי הכמויות וסוגי החלקות המצוינים בישות הגינה המסוימת.</w:t>
             </w:r>
           </w:p>
         </w:tc>
@@ -5492,7 +5611,6 @@
         </w:rPr>
         <w:t xml:space="preserve">PRODUCTS </w:t>
       </w:r>
-      <w:proofErr w:type="gramStart"/>
       <w:r>
         <w:rPr>
           <w:rFonts w:ascii="Tahoma" w:hAnsi="Tahoma"/>
@@ -5514,7 +5632,6 @@
         </w:rPr>
         <w:t>Name</w:t>
       </w:r>
-      <w:proofErr w:type="gramEnd"/>
       <w:r>
         <w:rPr>
           <w:rFonts w:ascii="Tahoma" w:hAnsi="Tahoma"/>
@@ -5559,7 +5676,6 @@
         </w:rPr>
         <w:t xml:space="preserve">USERS </w:t>
       </w:r>
-      <w:proofErr w:type="gramStart"/>
       <w:r>
         <w:rPr>
           <w:rFonts w:ascii="Tahoma" w:hAnsi="Tahoma"/>
@@ -5581,7 +5697,6 @@
         </w:rPr>
         <w:t>Email</w:t>
       </w:r>
-      <w:proofErr w:type="gramEnd"/>
       <w:r>
         <w:rPr>
           <w:rFonts w:ascii="Tahoma" w:hAnsi="Tahoma"/>
@@ -5614,7 +5729,6 @@
         </w:rPr>
         <w:t xml:space="preserve">SEARCHES </w:t>
       </w:r>
-      <w:proofErr w:type="gramStart"/>
       <w:r>
         <w:rPr>
           <w:rFonts w:ascii="Tahoma" w:hAnsi="Tahoma"/>
@@ -5656,7 +5770,6 @@
         <w:t>chDT</w:t>
       </w:r>
       <w:proofErr w:type="spellEnd"/>
-      <w:proofErr w:type="gramEnd"/>
       <w:r>
         <w:rPr>
           <w:rFonts w:ascii="Tahoma" w:hAnsi="Tahoma"/>
@@ -5778,7 +5891,6 @@
         </w:rPr>
         <w:t xml:space="preserve"> </w:t>
       </w:r>
-      <w:proofErr w:type="gramStart"/>
       <w:r>
         <w:rPr>
           <w:rFonts w:ascii="Tahoma" w:hAnsi="Tahoma"/>
@@ -5798,17 +5910,7 @@
           <w:bCs/>
           <w:u w:val="single"/>
         </w:rPr>
-        <w:t>Product</w:t>
-      </w:r>
-      <w:proofErr w:type="gramEnd"/>
-      <w:r>
-        <w:rPr>
-          <w:rFonts w:ascii="Tahoma" w:hAnsi="Tahoma"/>
-          <w:b/>
-          <w:bCs/>
-          <w:u w:val="single"/>
-        </w:rPr>
-        <w:t>1</w:t>
+        <w:t>Product1</w:t>
       </w:r>
       <w:r>
         <w:rPr>
@@ -5931,7 +6033,6 @@
         </w:rPr>
         <w:t xml:space="preserve"> </w:t>
       </w:r>
-      <w:proofErr w:type="gramStart"/>
       <w:r>
         <w:rPr>
           <w:rFonts w:ascii="Tahoma" w:hAnsi="Tahoma"/>
@@ -5947,7 +6048,6 @@
         </w:rPr>
         <w:t>Name</w:t>
       </w:r>
-      <w:proofErr w:type="gramEnd"/>
       <w:r>
         <w:rPr>
           <w:rFonts w:ascii="Tahoma" w:hAnsi="Tahoma"/>
@@ -6100,7 +6200,6 @@
         </w:rPr>
         <w:t xml:space="preserve">GARDENS </w:t>
       </w:r>
-      <w:proofErr w:type="gramStart"/>
       <w:r>
         <w:rPr>
           <w:rFonts w:ascii="Tahoma" w:hAnsi="Tahoma"/>
@@ -6122,7 +6221,6 @@
         </w:rPr>
         <w:t>Name</w:t>
       </w:r>
-      <w:proofErr w:type="gramEnd"/>
       <w:r>
         <w:rPr>
           <w:rFonts w:ascii="Tahoma" w:hAnsi="Tahoma"/>
@@ -6241,14 +6339,7 @@
         <w:rPr>
           <w:rFonts w:ascii="Tahoma" w:hAnsi="Tahoma"/>
         </w:rPr>
-        <w:t xml:space="preserve"> </w:t>
-      </w:r>
-      <w:proofErr w:type="gramStart"/>
-      <w:r>
-        <w:rPr>
-          <w:rFonts w:ascii="Tahoma" w:hAnsi="Tahoma"/>
-        </w:rPr>
-        <w:t>(</w:t>
+        <w:t xml:space="preserve"> (</w:t>
       </w:r>
       <w:r>
         <w:rPr>
@@ -6265,7 +6356,6 @@
         </w:rPr>
         <w:t>Name</w:t>
       </w:r>
-      <w:proofErr w:type="gramEnd"/>
       <w:r>
         <w:rPr>
           <w:rFonts w:ascii="Tahoma" w:hAnsi="Tahoma"/>
@@ -6378,7 +6468,6 @@
         </w:rPr>
         <w:t xml:space="preserve">SEED_TYPES </w:t>
       </w:r>
-      <w:proofErr w:type="gramStart"/>
       <w:r>
         <w:rPr>
           <w:rFonts w:ascii="Tahoma" w:hAnsi="Tahoma"/>
@@ -6400,7 +6489,6 @@
         </w:rPr>
         <w:t>Name</w:t>
       </w:r>
-      <w:proofErr w:type="gramEnd"/>
       <w:r>
         <w:rPr>
           <w:rFonts w:ascii="Tahoma" w:hAnsi="Tahoma"/>
@@ -6478,7 +6566,6 @@
         </w:rPr>
         <w:t xml:space="preserve">CHOSENS </w:t>
       </w:r>
-      <w:proofErr w:type="gramStart"/>
       <w:r>
         <w:rPr>
           <w:rFonts w:ascii="Tahoma" w:hAnsi="Tahoma"/>
@@ -6500,7 +6587,6 @@
         </w:rPr>
         <w:t>Garden</w:t>
       </w:r>
-      <w:proofErr w:type="gramEnd"/>
       <w:r>
         <w:rPr>
           <w:rFonts w:ascii="Tahoma" w:hAnsi="Tahoma"/>
@@ -6612,14 +6698,7 @@
         <w:rPr>
           <w:rFonts w:ascii="Tahoma" w:hAnsi="Tahoma"/>
         </w:rPr>
-        <w:t xml:space="preserve"> </w:t>
-      </w:r>
-      <w:proofErr w:type="gramStart"/>
-      <w:r>
-        <w:rPr>
-          <w:rFonts w:ascii="Tahoma" w:hAnsi="Tahoma"/>
-        </w:rPr>
-        <w:t>(</w:t>
+        <w:t xml:space="preserve"> (</w:t>
       </w:r>
       <w:r>
         <w:rPr>
@@ -6636,7 +6715,6 @@
         </w:rPr>
         <w:t>Name</w:t>
       </w:r>
-      <w:proofErr w:type="gramEnd"/>
       <w:r>
         <w:rPr>
           <w:rFonts w:ascii="Tahoma" w:hAnsi="Tahoma"/>
@@ -6718,7 +6796,6 @@
         </w:rPr>
         <w:t xml:space="preserve">AILS_OF </w:t>
       </w:r>
-      <w:proofErr w:type="gramStart"/>
       <w:r>
         <w:rPr>
           <w:rFonts w:ascii="Tahoma" w:hAnsi="Tahoma"/>
@@ -6740,7 +6817,6 @@
         </w:rPr>
         <w:t>Email</w:t>
       </w:r>
-      <w:proofErr w:type="gramEnd"/>
       <w:r>
         <w:rPr>
           <w:rFonts w:ascii="Tahoma" w:hAnsi="Tahoma"/>
@@ -6863,7 +6939,6 @@
         </w:rPr>
         <w:t xml:space="preserve">ORDERS </w:t>
       </w:r>
-      <w:proofErr w:type="gramStart"/>
       <w:r>
         <w:rPr>
           <w:rFonts w:ascii="Tahoma" w:hAnsi="Tahoma"/>
@@ -6887,7 +6962,6 @@
         <w:t>OrderID</w:t>
       </w:r>
       <w:proofErr w:type="spellEnd"/>
-      <w:proofErr w:type="gramEnd"/>
       <w:r>
         <w:rPr>
           <w:rFonts w:ascii="Tahoma" w:hAnsi="Tahoma"/>
@@ -6918,6 +6992,12 @@
           <w:rFonts w:ascii="Tahoma" w:hAnsi="Tahoma"/>
         </w:rPr>
         <w:t>Order</w:t>
+      </w:r>
+      <w:r>
+        <w:rPr>
+          <w:rFonts w:ascii="Tahoma" w:hAnsi="Tahoma"/>
+        </w:rPr>
+        <w:t>I</w:t>
       </w:r>
       <w:r>
         <w:rPr>
@@ -7031,7 +7111,6 @@
         </w:rPr>
         <w:t xml:space="preserve"> </w:t>
       </w:r>
-      <w:proofErr w:type="gramStart"/>
       <w:r>
         <w:rPr>
           <w:rFonts w:ascii="Tahoma" w:hAnsi="Tahoma"/>
@@ -7055,7 +7134,6 @@
         <w:t>OrderID</w:t>
       </w:r>
       <w:proofErr w:type="spellEnd"/>
-      <w:proofErr w:type="gramEnd"/>
       <w:r>
         <w:rPr>
           <w:rFonts w:ascii="Tahoma" w:hAnsi="Tahoma"/>
@@ -7142,11 +7220,45 @@
       <w:pPr>
         <w:spacing w:after="120"/>
         <w:rPr>
-          <w:rFonts w:ascii="Tahoma" w:hAnsi="Tahoma"/>
-          <w:b/>
+          <w:rFonts w:ascii="Tahoma" w:hAnsi="Tahoma" w:hint="cs"/>
           <w:bCs/>
-        </w:rPr>
-      </w:pPr>
+          <w:color w:val="FF0000"/>
+          <w:rtl/>
+        </w:rPr>
+      </w:pPr>
+      <w:r>
+        <w:rPr>
+          <w:rFonts w:hint="cs"/>
+          <w:color w:val="FF0000"/>
+          <w:rtl/>
+        </w:rPr>
+        <w:t>מעבר להמרת מודל ה-</w:t>
+      </w:r>
+      <w:r>
+        <w:rPr>
+          <w:rFonts w:ascii="Tahoma" w:hAnsi="Tahoma"/>
+          <w:bCs/>
+          <w:color w:val="FF0000"/>
+        </w:rPr>
+        <w:t>ERD</w:t>
+      </w:r>
+      <w:r>
+        <w:rPr>
+          <w:rFonts w:ascii="Tahoma" w:hAnsi="Tahoma" w:hint="cs"/>
+          <w:bCs/>
+          <w:color w:val="FF0000"/>
+          <w:rtl/>
+        </w:rPr>
+        <w:t xml:space="preserve"> </w:t>
+      </w:r>
+      <w:r>
+        <w:rPr>
+          <w:rFonts w:hint="cs"/>
+          <w:color w:val="FF0000"/>
+          <w:rtl/>
+        </w:rPr>
+        <w:t>על פי הכללים המקובלים, לא ראינו צורך בנרמול נוסף.</w:t>
+      </w:r>
     </w:p>
     <w:p>
       <w:pPr>
@@ -7188,6 +7300,9 @@
           <w:numId w:val="20"/>
         </w:numPr>
         <w:jc w:val="left"/>
+        <w:rPr>
+          <w:rtl/>
+        </w:rPr>
       </w:pPr>
       <w:r>
         <w:rPr>
@@ -7299,46 +7414,27 @@
           <w:rFonts w:hint="cs"/>
           <w:rtl/>
         </w:rPr>
-        <w:t>חשוב בעינינו לציין שקיימת חשיבות נוספת בכך שהמפתח זר נמצא ב</w:t>
+        <w:t xml:space="preserve">לציין כי האתר מאפשר לבצע הזמנה גם ללא משתמש רשום. הדבר בא לידי ביטוי במפתח הזר של </w:t>
+      </w:r>
+      <w:r>
+        <w:t>USER</w:t>
       </w:r>
       <w:r>
         <w:rPr>
           <w:rFonts w:hint="cs"/>
-        </w:rPr>
-        <w:t>ORDER</w:t>
+          <w:rtl/>
+        </w:rPr>
+        <w:t xml:space="preserve"> בטבלת </w:t>
+      </w:r>
+      <w:r>
+        <w:t>ORDERS</w:t>
       </w:r>
       <w:r>
         <w:rPr>
           <w:rFonts w:hint="cs"/>
           <w:rtl/>
         </w:rPr>
-        <w:t xml:space="preserve"> והוא מפתח זר ל</w:t>
-      </w:r>
-      <w:r>
-        <w:rPr>
-          <w:rFonts w:hint="cs"/>
-        </w:rPr>
-        <w:t>USER</w:t>
-      </w:r>
-      <w:r>
-        <w:rPr>
-          <w:rFonts w:hint="cs"/>
-          <w:rtl/>
-        </w:rPr>
-        <w:t xml:space="preserve"> והיא כי לא כל הזמנה בהכרח נעשית על ידי משתמש רשום ולכן במצב שהיא מבוצעת על ידי משתמש לא רשום השדה הזה יהיה בעל ערך ריק.</w:t>
-      </w:r>
-      <w:r>
-        <w:rPr>
-          <w:rtl/>
-        </w:rPr>
-        <w:br/>
-      </w:r>
-      <w:r>
-        <w:rPr>
-          <w:rFonts w:hint="cs"/>
-          <w:rtl/>
-        </w:rPr>
-        <w:t>במילים אחרות היתרון שמתבטא פה הוא שבזכות כך שזהו מפתח זר מתאפשר לו הגדרתית להכיל ערך ריק, להבדיל ממפתח ראשי שלא יכול להכיל מפתח ראשי.</w:t>
+        <w:t>, בכך שאם מבצע ההזמנה אינו משתמש רשום, הערך בשדה זה יהיה ריק.</w:t>
       </w:r>
     </w:p>
     <w:p>
@@ -7542,102 +7638,82 @@
           <w:rFonts w:hint="cs"/>
           <w:rtl/>
         </w:rPr>
-        <w:t xml:space="preserve"> קשר יחיד לרבים. בדומה לשתי הקשרים הקודמים, אך הפעם רק בעקבות חוקי המעבר למודל הטבלאי, כאן בהכרח יתבטא הקשר כ</w:t>
+        <w:t xml:space="preserve"> קשר יחיד לרבים.</w:t>
       </w:r>
       <w:r>
         <w:rPr>
           <w:rFonts w:hint="cs"/>
-          <w:rtl/>
-        </w:rPr>
-        <w:t xml:space="preserve">זוג </w:t>
+          <w:color w:val="FF0000"/>
+          <w:rtl/>
+        </w:rPr>
+        <w:t xml:space="preserve"> </w:t>
       </w:r>
       <w:r>
         <w:rPr>
           <w:rFonts w:hint="cs"/>
           <w:rtl/>
         </w:rPr>
-        <w:t>שד</w:t>
+        <w:t>ב</w:t>
       </w:r>
       <w:r>
         <w:rPr>
           <w:rFonts w:hint="cs"/>
           <w:rtl/>
         </w:rPr>
-        <w:t>ות</w:t>
+        <w:t xml:space="preserve">עקבות חוקי המעבר למודל הטבלאי, </w:t>
       </w:r>
       <w:r>
         <w:rPr>
           <w:rFonts w:hint="cs"/>
           <w:rtl/>
         </w:rPr>
-        <w:t xml:space="preserve"> נוס</w:t>
+        <w:t>הקשר יתבטא</w:t>
       </w:r>
       <w:r>
         <w:rPr>
           <w:rFonts w:hint="cs"/>
           <w:rtl/>
         </w:rPr>
-        <w:t>פים</w:t>
+        <w:t xml:space="preserve"> כזוג שדות נוספים בצד הרבים של הקשר (</w:t>
       </w:r>
       <w:r>
         <w:rPr>
           <w:rFonts w:hint="cs"/>
-          <w:rtl/>
-        </w:rPr>
-        <w:t xml:space="preserve"> בצד הרבים של הקשר (</w:t>
+        </w:rPr>
+        <w:t>ORDER</w:t>
       </w:r>
       <w:r>
         <w:rPr>
           <w:rFonts w:hint="cs"/>
-        </w:rPr>
-        <w:t>ORDER</w:t>
+          <w:rtl/>
+        </w:rPr>
+        <w:t>) שיחד יהוו מפתח זר לצד היחיד של הקשר (</w:t>
       </w:r>
       <w:r>
         <w:rPr>
           <w:rFonts w:hint="cs"/>
-          <w:rtl/>
-        </w:rPr>
-        <w:t>) ש</w:t>
+        </w:rPr>
+        <w:t>DETAILS</w:t>
       </w:r>
       <w:r>
         <w:rPr>
           <w:rFonts w:hint="cs"/>
           <w:rtl/>
         </w:rPr>
-        <w:t>יחד יהוו</w:t>
+        <w:t>).</w:t>
+      </w:r>
+      <w:r>
+        <w:rPr>
+          <w:rtl/>
+        </w:rPr>
+        <w:br/>
       </w:r>
       <w:r>
         <w:rPr>
           <w:rFonts w:hint="cs"/>
           <w:rtl/>
         </w:rPr>
-        <w:t xml:space="preserve"> מפתח זר לצד היחיד של הקשר (</w:t>
-      </w:r>
-      <w:r>
-        <w:rPr>
-          <w:rFonts w:hint="cs"/>
-        </w:rPr>
-        <w:t>DETAILS</w:t>
-      </w:r>
-      <w:r>
-        <w:rPr>
-          <w:rFonts w:hint="cs"/>
-          <w:rtl/>
-        </w:rPr>
-        <w:t>).</w:t>
-      </w:r>
-      <w:r>
-        <w:rPr>
-          <w:rtl/>
-        </w:rPr>
-        <w:br/>
-      </w:r>
-      <w:r>
-        <w:rPr>
-          <w:rFonts w:hint="cs"/>
-          <w:rtl/>
-        </w:rPr>
-        <w:t>כאן חשוב לציין ששדה זה בהכרח לא יכיל ערך ריק בעקבות קרדינליות הקשר בצד היחיד.</w:t>
+        <w:t>חשוב לציין ששדה זה בהכרח לא יכיל ערך ריק בעקבות קרדינליות הקשר בצד היחיד.</w:t>
       </w:r>
     </w:p>
     <w:p>
@@ -7660,7 +7736,6 @@
           <w:bCs/>
           <w:rtl/>
         </w:rPr>
-        <w:lastRenderedPageBreak/>
         <w:t xml:space="preserve">ביטוי הקשר </w:t>
       </w:r>
       <w:r>
@@ -7771,6 +7846,7 @@
           <w:rFonts w:hint="cs"/>
           <w:rtl/>
         </w:rPr>
+        <w:lastRenderedPageBreak/>
         <w:t>שתי המפתחות הזרים הללו יחד יהוו מפתח ראשי לטבלה החדשה, בטבלה זו לא יהיו שדות נוספים.</w:t>
       </w:r>
     </w:p>
@@ -7883,11 +7959,25 @@
           <w:rFonts w:hint="cs"/>
           <w:rtl/>
         </w:rPr>
-        <w:t xml:space="preserve">, והשני שמגלם באמצעות שתי שדות את המפתח הראשי של </w:t>
+        <w:t>, והשני שמגל</w:t>
       </w:r>
       <w:r>
         <w:rPr>
           <w:rFonts w:hint="cs"/>
+          <w:rtl/>
+        </w:rPr>
+        <w:t>ם באמצעות שנ</w:t>
+      </w:r>
+      <w:r>
+        <w:rPr>
+          <w:rFonts w:hint="cs"/>
+          <w:rtl/>
+        </w:rPr>
+        <w:t xml:space="preserve">י שדות את המפתח הראשי של </w:t>
+      </w:r>
+      <w:r>
+        <w:rPr>
+          <w:rFonts w:hint="cs"/>
         </w:rPr>
         <w:t>SEARCH</w:t>
       </w:r>
@@ -7909,7 +7999,14 @@
           <w:rFonts w:hint="cs"/>
           <w:rtl/>
         </w:rPr>
-        <w:t>גם כאן שתי המפתחות הזרים הללו יחד יהוו מפתח ראשי לטבלה החדשה ולא יהיו שדות נוספים בטבלה זו.</w:t>
+        <w:t>שנ</w:t>
+      </w:r>
+      <w:r>
+        <w:rPr>
+          <w:rFonts w:hint="cs"/>
+          <w:rtl/>
+        </w:rPr>
+        <w:t>י המפתחות הזרים הללו יחד יהוו מפתח ראשי לטבלה החדשה ולא יהיו שדות נוספים בטבלה זו.</w:t>
       </w:r>
     </w:p>
     <w:p>
@@ -7976,42 +8073,70 @@
           <w:rFonts w:hint="cs"/>
           <w:rtl/>
         </w:rPr>
-        <w:t xml:space="preserve"> קשר רקורסיבי רבים לרבים. בדומה לשניים הקודמים גם כאן ניצור טבלה חדשה בה יהיו </w:t>
+        <w:t xml:space="preserve"> קשר רקורסיבי רבים לרבים. בדומה </w:t>
       </w:r>
       <w:r>
         <w:rPr>
           <w:rFonts w:hint="cs"/>
           <w:rtl/>
         </w:rPr>
-        <w:t>הפעם רק שתי שדות, כל אחד יהווה מפתח זר נפרד ו</w:t>
+        <w:t>לקשרים</w:t>
       </w:r>
       <w:r>
         <w:rPr>
           <w:rFonts w:hint="cs"/>
           <w:rtl/>
         </w:rPr>
-        <w:t>ביחד יהוו מפתח ראשי לטבלה חדשה אך הפעם שתי המפתחות הזרים הללו יהוו את אותה ישות (</w:t>
+        <w:t xml:space="preserve"> הקודמים</w:t>
       </w:r>
       <w:r>
         <w:rPr>
           <w:rFonts w:hint="cs"/>
           <w:rtl/>
         </w:rPr>
-        <w:t>עם רשומות שיכולות להיות שונות</w:t>
+        <w:t xml:space="preserve">, </w:t>
       </w:r>
       <w:r>
         <w:rPr>
           <w:rFonts w:hint="cs"/>
           <w:rtl/>
         </w:rPr>
-        <w:t>)</w:t>
+        <w:t xml:space="preserve">ניצור טבלה חדשה בה יהיו </w:t>
       </w:r>
       <w:r>
         <w:rPr>
           <w:rFonts w:hint="cs"/>
           <w:rtl/>
         </w:rPr>
-        <w:t>.</w:t>
+        <w:t xml:space="preserve">הפעם רק </w:t>
+      </w:r>
+      <w:r>
+        <w:rPr>
+          <w:rFonts w:hint="cs"/>
+          <w:rtl/>
+        </w:rPr>
+        <w:t>שני</w:t>
+      </w:r>
+      <w:r>
+        <w:rPr>
+          <w:rFonts w:hint="cs"/>
+          <w:rtl/>
+        </w:rPr>
+        <w:t xml:space="preserve"> שדות, כל אחד יהווה מפתח זר נפרד ו</w:t>
+      </w:r>
+      <w:r>
+        <w:rPr>
+          <w:rFonts w:hint="cs"/>
+          <w:rtl/>
+        </w:rPr>
+        <w:t>ביחד יהוו מפתח ראשי לטבלה חדשה</w:t>
+      </w:r>
+      <w:r>
+        <w:rPr>
+          <w:rFonts w:hint="cs"/>
+          <w:rtl/>
+        </w:rPr>
+        <w:t>. שני המפתחות יצביעו על שני מופעים שונים של ישות מוצר.</w:t>
       </w:r>
     </w:p>
     <w:p>
@@ -8102,7 +8227,70 @@
           <w:rFonts w:hint="cs"/>
           <w:rtl/>
         </w:rPr>
-        <w:t xml:space="preserve"> קשר רבים לרבים. בדומה לשלוש הקשרים הקודמים גם כאן ניצור טבלה חדשה כדי לייצג את הקשר, אך יתבטא הבדל בכך שכאן בנוסף למפתחות הזרים אשר יהיו גם מפתח זר, יהיה שדה נוסף שיכיל את הערך הרצוי של תכונה </w:t>
+        <w:t xml:space="preserve"> קשר רבים לרבים. בדומה </w:t>
+      </w:r>
+      <w:r>
+        <w:rPr>
+          <w:rFonts w:hint="cs"/>
+          <w:rtl/>
+        </w:rPr>
+        <w:t xml:space="preserve">לקשרים הקודמים, </w:t>
+      </w:r>
+      <w:r>
+        <w:rPr>
+          <w:rFonts w:hint="cs"/>
+          <w:rtl/>
+        </w:rPr>
+        <w:t>ניצור טבלה חדשה כדי לייצג את הקשר</w:t>
+      </w:r>
+      <w:r>
+        <w:rPr>
+          <w:rFonts w:hint="cs"/>
+          <w:rtl/>
+        </w:rPr>
+        <w:t>.</w:t>
+      </w:r>
+      <w:r>
+        <w:rPr>
+          <w:rFonts w:hint="cs"/>
+          <w:rtl/>
+        </w:rPr>
+        <w:t xml:space="preserve"> בנוסף למפתחות הזרים אשר </w:t>
+      </w:r>
+      <w:r>
+        <w:rPr>
+          <w:rFonts w:hint="cs"/>
+          <w:rtl/>
+        </w:rPr>
+        <w:t xml:space="preserve">ביחד </w:t>
+      </w:r>
+      <w:r>
+        <w:rPr>
+          <w:rFonts w:hint="cs"/>
+          <w:rtl/>
+        </w:rPr>
+        <w:t>יהוו מפתח ראשי</w:t>
+      </w:r>
+      <w:r>
+        <w:rPr>
+          <w:rFonts w:hint="cs"/>
+          <w:rtl/>
+        </w:rPr>
+        <w:t xml:space="preserve">, יהיה שדה </w:t>
+      </w:r>
+      <w:r>
+        <w:rPr>
+          <w:rFonts w:hint="cs"/>
+          <w:rtl/>
+        </w:rPr>
+        <w:t>עבור ה</w:t>
+      </w:r>
+      <w:r>
+        <w:rPr>
+          <w:rFonts w:hint="cs"/>
+          <w:rtl/>
+        </w:rPr>
+        <w:t xml:space="preserve">תכונה </w:t>
       </w:r>
       <w:r>
         <w:t>quantity</w:t>
@@ -8121,6 +8309,9 @@
         <w:t>ERD</w:t>
       </w:r>
       <w:r>
+        <w:t>-</w:t>
+      </w:r>
+      <w:r>
         <w:rPr>
           <w:rFonts w:hint="cs"/>
           <w:rtl/>
@@ -8151,7 +8342,7 @@
           <w:rFonts w:hint="cs"/>
           <w:rtl/>
         </w:rPr>
-        <w:t xml:space="preserve"> והמפתח הזה יכיל שדה אחד, מפתח זר שני יגלם את המפתח הראשי של </w:t>
+        <w:t xml:space="preserve">, מפתח זר שני יגלם את המפתח הראשי של </w:t>
       </w:r>
       <w:r>
         <w:rPr>
@@ -8164,7 +8355,7 @@
           <w:rFonts w:hint="cs"/>
           <w:rtl/>
         </w:rPr>
-        <w:t xml:space="preserve"> וגם הוא יכיל שדה אחד.</w:t>
+        <w:t>.</w:t>
       </w:r>
     </w:p>
     <w:p>
@@ -8255,11 +8446,39 @@
           <w:rFonts w:hint="cs"/>
           <w:rtl/>
         </w:rPr>
-        <w:t xml:space="preserve"> קשר רבים לרבים. באופן זהה לקשר הקודם יכיל שלוש שדות, הראשון מפתח זר ל</w:t>
+        <w:t xml:space="preserve"> קשר רבים לרבים. </w:t>
       </w:r>
       <w:r>
         <w:rPr>
           <w:rFonts w:hint="cs"/>
+          <w:rtl/>
+        </w:rPr>
+        <w:t>הטבלה תכיל</w:t>
+      </w:r>
+      <w:r>
+        <w:rPr>
+          <w:rFonts w:hint="cs"/>
+          <w:rtl/>
+        </w:rPr>
+        <w:t xml:space="preserve"> שלוש</w:t>
+      </w:r>
+      <w:r>
+        <w:rPr>
+          <w:rFonts w:hint="cs"/>
+          <w:rtl/>
+        </w:rPr>
+        <w:t>ה שדות:</w:t>
+      </w:r>
+      <w:r>
+        <w:rPr>
+          <w:rFonts w:hint="cs"/>
+          <w:rtl/>
+        </w:rPr>
+        <w:t xml:space="preserve"> הראשון מפתח זר ל</w:t>
+      </w:r>
+      <w:r>
+        <w:rPr>
+          <w:rFonts w:hint="cs"/>
         </w:rPr>
         <w:t>GARDEN</w:t>
       </w:r>
@@ -8281,7 +8500,35 @@
           <w:rFonts w:hint="cs"/>
           <w:rtl/>
         </w:rPr>
-        <w:t xml:space="preserve">, שניהם יחד יהיו המפתח הראשי, ושדה שלישי שיכיל את הערך הרצוי של תכונה </w:t>
+        <w:t xml:space="preserve"> כך</w:t>
+      </w:r>
+      <w:r>
+        <w:rPr>
+          <w:rFonts w:hint="cs"/>
+          <w:rtl/>
+        </w:rPr>
+        <w:t xml:space="preserve"> </w:t>
+      </w:r>
+      <w:r>
+        <w:rPr>
+          <w:rFonts w:hint="cs"/>
+          <w:rtl/>
+        </w:rPr>
+        <w:t>ש</w:t>
+      </w:r>
+      <w:r>
+        <w:rPr>
+          <w:rFonts w:hint="cs"/>
+          <w:rtl/>
+        </w:rPr>
+        <w:t xml:space="preserve">שניהם יחד יהיו המפתח הראשי, ושדה שלישי </w:t>
+      </w:r>
+      <w:r>
+        <w:rPr>
+          <w:rFonts w:hint="cs"/>
+          <w:rtl/>
+        </w:rPr>
+        <w:t xml:space="preserve">עבור התכונה </w:t>
       </w:r>
       <w:r>
         <w:t>quantity</w:t>
@@ -8291,7 +8538,14 @@
           <w:rFonts w:hint="cs"/>
           <w:rtl/>
         </w:rPr>
-        <w:t xml:space="preserve"> המצוינת גם כאן במודל ה</w:t>
+        <w:t xml:space="preserve"> המצוינת במודל ה</w:t>
+      </w:r>
+      <w:r>
+        <w:rPr>
+          <w:rFonts w:hint="cs"/>
+          <w:rtl/>
+        </w:rPr>
+        <w:t>-</w:t>
       </w:r>
       <w:r>
         <w:rPr>
@@ -8397,7 +8651,49 @@
           <w:rFonts w:hint="cs"/>
           <w:rtl/>
         </w:rPr>
-        <w:t>מודל הורשה בדיד וחלקי. כאן, על פי חוקי המעבר למודל הטבלאי קיימת הבחירה בין לבטא את המודל ההורשה באמצעות טבלה אחת או טבלה לכל אחת מהישויות במודל ההורשה, במקרה שלנו באמצעות שלושה טבלאות.</w:t>
+        <w:t>מודל הורשה בדיד וחלקי.</w:t>
+      </w:r>
+      <w:r>
+        <w:rPr>
+          <w:rFonts w:hint="cs"/>
+          <w:rtl/>
+        </w:rPr>
+        <w:t xml:space="preserve"> </w:t>
+      </w:r>
+      <w:r>
+        <w:rPr>
+          <w:rFonts w:hint="cs"/>
+          <w:rtl/>
+        </w:rPr>
+        <w:t xml:space="preserve">על פי חוקי המעבר למודל הטבלאי קיימת הבחירה בין טבלה אחת </w:t>
+      </w:r>
+      <w:r>
+        <w:rPr>
+          <w:rFonts w:hint="cs"/>
+          <w:rtl/>
+        </w:rPr>
+        <w:t xml:space="preserve">לכלל הישויות </w:t>
+      </w:r>
+      <w:r>
+        <w:rPr>
+          <w:rFonts w:hint="cs"/>
+          <w:rtl/>
+        </w:rPr>
+        <w:t xml:space="preserve">או טבלה לכל אחת מהישויות במודל </w:t>
+      </w:r>
+      <w:r>
+        <w:rPr>
+          <w:rFonts w:hint="cs"/>
+          <w:rtl/>
+        </w:rPr>
+        <w:t>ההורשה, במקרה שלנו באמצעות שלוש</w:t>
+      </w:r>
+      <w:r>
+        <w:rPr>
+          <w:rFonts w:hint="cs"/>
+          <w:rtl/>
+        </w:rPr>
+        <w:t xml:space="preserve"> טבלאות.</w:t>
       </w:r>
       <w:r>
         <w:rPr>
@@ -8410,18 +8706,32 @@
           <w:rFonts w:hint="cs"/>
           <w:rtl/>
         </w:rPr>
-        <w:t xml:space="preserve">בחרנו לבטא את </w:t>
+        <w:t xml:space="preserve">הדרך שנבחרה לביטוי מודל ההורשה הינה </w:t>
       </w:r>
       <w:r>
         <w:rPr>
           <w:rFonts w:hint="cs"/>
           <w:rtl/>
         </w:rPr>
-        <w:t xml:space="preserve">מודל ההורשה באמצעות שלושה טבלאות כדי להימנע מערכי </w:t>
+        <w:t xml:space="preserve">באמצעות </w:t>
       </w:r>
       <w:r>
         <w:rPr>
           <w:rFonts w:hint="cs"/>
+          <w:rtl/>
+        </w:rPr>
+        <w:t>טבלה לכל ישות,</w:t>
+      </w:r>
+      <w:r>
+        <w:rPr>
+          <w:rFonts w:hint="cs"/>
+          <w:rtl/>
+        </w:rPr>
+        <w:t xml:space="preserve"> כדי להימנע מערכי </w:t>
+      </w:r>
+      <w:r>
+        <w:rPr>
+          <w:rFonts w:hint="cs"/>
         </w:rPr>
         <w:t>NULL</w:t>
       </w:r>
@@ -8430,11 +8740,39 @@
           <w:rFonts w:hint="cs"/>
           <w:rtl/>
         </w:rPr>
-        <w:t xml:space="preserve"> רבים שבהכרח יהיו במימוש באמצעות טבלה אחת, זאת מכיוון שהחלטנו כי ערכי ה-</w:t>
+        <w:t xml:space="preserve"> רבים שבהכ</w:t>
       </w:r>
       <w:r>
         <w:rPr>
           <w:rFonts w:hint="cs"/>
+          <w:rtl/>
+        </w:rPr>
+        <w:t>רח יהיו במימוש באמצעות טבלה אחת.</w:t>
+      </w:r>
+      <w:r>
+        <w:rPr>
+          <w:rFonts w:hint="cs"/>
+          <w:rtl/>
+        </w:rPr>
+        <w:t xml:space="preserve"> זאת מכיוון </w:t>
+      </w:r>
+      <w:r>
+        <w:rPr>
+          <w:rFonts w:hint="cs"/>
+          <w:rtl/>
+        </w:rPr>
+        <w:t>ש</w:t>
+      </w:r>
+      <w:r>
+        <w:rPr>
+          <w:rFonts w:hint="cs"/>
+          <w:rtl/>
+        </w:rPr>
+        <w:t>ערכי ה-</w:t>
+      </w:r>
+      <w:r>
+        <w:rPr>
+          <w:rFonts w:hint="cs"/>
         </w:rPr>
         <w:t>NULL</w:t>
       </w:r>
@@ -8443,7 +8781,21 @@
           <w:rFonts w:hint="cs"/>
           <w:rtl/>
         </w:rPr>
-        <w:t xml:space="preserve"> הרבים יעמדו בדרכנו בעת תחקור מסד הנתונים.</w:t>
+        <w:t xml:space="preserve"> הרבים </w:t>
+      </w:r>
+      <w:r>
+        <w:rPr>
+          <w:rFonts w:hint="cs"/>
+          <w:rtl/>
+        </w:rPr>
+        <w:t>יתפסו מקום בזכירון ו</w:t>
+      </w:r>
+      <w:r>
+        <w:rPr>
+          <w:rFonts w:hint="cs"/>
+          <w:rtl/>
+        </w:rPr>
+        <w:t>יעמדו בדרכנו בעת תחקור מסד הנתונים.</w:t>
       </w:r>
       <w:r>
         <w:rPr>
@@ -8498,6 +8850,41 @@
           <w:rtl/>
         </w:rPr>
         <w:t>ם</w:t>
+      </w:r>
+    </w:p>
+    <w:p>
+      <w:pPr>
+        <w:rPr>
+          <w:rFonts w:hint="cs"/>
+          <w:b/>
+          <w:color w:val="FF0000"/>
+          <w:rtl/>
+        </w:rPr>
+      </w:pPr>
+      <w:r>
+        <w:rPr>
+          <w:rFonts w:hint="cs"/>
+          <w:b/>
+          <w:color w:val="FF0000"/>
+          <w:rtl/>
+        </w:rPr>
+        <w:t xml:space="preserve">הערה: לשנות </w:t>
+      </w:r>
+      <w:r>
+        <w:rPr>
+          <w:b/>
+          <w:color w:val="FF0000"/>
+        </w:rPr>
+        <w:t>PRODUCT NAME</w:t>
+      </w:r>
+      <w:r>
+        <w:rPr>
+          <w:rFonts w:hint="cs"/>
+          <w:b/>
+          <w:color w:val="FF0000"/>
+          <w:rtl/>
+        </w:rPr>
+        <w:t xml:space="preserve"> ל-80 תווים במקום 40.</w:t>
       </w:r>
     </w:p>
     <w:tbl>
@@ -8712,16 +9099,24 @@
                 <w:szCs w:val="20"/>
               </w:rPr>
             </w:pPr>
-            <w:proofErr w:type="gramStart"/>
-            <w:r>
-              <w:rPr>
-                <w:rFonts w:ascii="Tahoma" w:hAnsi="Tahoma"/>
-                <w:sz w:val="20"/>
-                <w:szCs w:val="20"/>
-              </w:rPr>
-              <w:t>Varchar(</w:t>
-            </w:r>
-            <w:proofErr w:type="gramEnd"/>
+            <w:proofErr w:type="spellStart"/>
+            <w:r>
+              <w:rPr>
+                <w:rFonts w:ascii="Tahoma" w:hAnsi="Tahoma"/>
+                <w:sz w:val="20"/>
+                <w:szCs w:val="20"/>
+              </w:rPr>
+              <w:t>Varchar</w:t>
+            </w:r>
+            <w:proofErr w:type="spellEnd"/>
+            <w:r>
+              <w:rPr>
+                <w:rFonts w:ascii="Tahoma" w:hAnsi="Tahoma"/>
+                <w:sz w:val="20"/>
+                <w:szCs w:val="20"/>
+              </w:rPr>
+              <w:t>(</w:t>
+            </w:r>
             <w:r>
               <w:rPr>
                 <w:rFonts w:ascii="Tahoma" w:hAnsi="Tahoma"/>
@@ -9149,23 +9544,23 @@
                 <w:szCs w:val="20"/>
               </w:rPr>
             </w:pPr>
-            <w:proofErr w:type="gramStart"/>
-            <w:r>
-              <w:rPr>
-                <w:rFonts w:ascii="Tahoma" w:hAnsi="Tahoma"/>
-                <w:sz w:val="20"/>
-                <w:szCs w:val="20"/>
-              </w:rPr>
-              <w:t>Varchar(</w:t>
-            </w:r>
-            <w:proofErr w:type="gramEnd"/>
-            <w:r>
-              <w:rPr>
-                <w:rFonts w:ascii="Tahoma" w:hAnsi="Tahoma"/>
-                <w:sz w:val="20"/>
-                <w:szCs w:val="20"/>
-              </w:rPr>
-              <w:t>40)</w:t>
+            <w:proofErr w:type="spellStart"/>
+            <w:r>
+              <w:rPr>
+                <w:rFonts w:ascii="Tahoma" w:hAnsi="Tahoma"/>
+                <w:sz w:val="20"/>
+                <w:szCs w:val="20"/>
+              </w:rPr>
+              <w:t>Varchar</w:t>
+            </w:r>
+            <w:proofErr w:type="spellEnd"/>
+            <w:r>
+              <w:rPr>
+                <w:rFonts w:ascii="Tahoma" w:hAnsi="Tahoma"/>
+                <w:sz w:val="20"/>
+                <w:szCs w:val="20"/>
+              </w:rPr>
+              <w:t>(40)</w:t>
             </w:r>
           </w:p>
         </w:tc>
@@ -9254,16 +9649,24 @@
                 <w:szCs w:val="20"/>
               </w:rPr>
             </w:pPr>
-            <w:proofErr w:type="gramStart"/>
-            <w:r>
-              <w:rPr>
-                <w:rFonts w:ascii="Tahoma" w:hAnsi="Tahoma"/>
-                <w:sz w:val="20"/>
-                <w:szCs w:val="20"/>
-              </w:rPr>
-              <w:t>Varchar(</w:t>
-            </w:r>
-            <w:proofErr w:type="gramEnd"/>
+            <w:proofErr w:type="spellStart"/>
+            <w:r>
+              <w:rPr>
+                <w:rFonts w:ascii="Tahoma" w:hAnsi="Tahoma"/>
+                <w:sz w:val="20"/>
+                <w:szCs w:val="20"/>
+              </w:rPr>
+              <w:t>Varchar</w:t>
+            </w:r>
+            <w:proofErr w:type="spellEnd"/>
+            <w:r>
+              <w:rPr>
+                <w:rFonts w:ascii="Tahoma" w:hAnsi="Tahoma"/>
+                <w:sz w:val="20"/>
+                <w:szCs w:val="20"/>
+              </w:rPr>
+              <w:t>(</w:t>
+            </w:r>
             <w:r>
               <w:rPr>
                 <w:rFonts w:ascii="Tahoma" w:hAnsi="Tahoma"/>
@@ -9458,6 +9861,7 @@
                 <w:szCs w:val="20"/>
               </w:rPr>
             </w:pPr>
+            <w:proofErr w:type="spellStart"/>
             <w:r>
               <w:rPr>
                 <w:rFonts w:ascii="Tahoma" w:hAnsi="Tahoma"/>
@@ -9466,6 +9870,7 @@
               </w:rPr>
               <w:t>Datetime</w:t>
             </w:r>
+            <w:proofErr w:type="spellEnd"/>
           </w:p>
         </w:tc>
         <w:tc>
@@ -9567,23 +9972,23 @@
                 <w:szCs w:val="20"/>
               </w:rPr>
             </w:pPr>
-            <w:proofErr w:type="gramStart"/>
-            <w:r>
-              <w:rPr>
-                <w:rFonts w:ascii="Tahoma" w:hAnsi="Tahoma"/>
-                <w:sz w:val="20"/>
-                <w:szCs w:val="20"/>
-              </w:rPr>
-              <w:t>Varchar(</w:t>
-            </w:r>
-            <w:proofErr w:type="gramEnd"/>
-            <w:r>
-              <w:rPr>
-                <w:rFonts w:ascii="Tahoma" w:hAnsi="Tahoma"/>
-                <w:sz w:val="20"/>
-                <w:szCs w:val="20"/>
-              </w:rPr>
-              <w:t>15)</w:t>
+            <w:proofErr w:type="spellStart"/>
+            <w:r>
+              <w:rPr>
+                <w:rFonts w:ascii="Tahoma" w:hAnsi="Tahoma"/>
+                <w:sz w:val="20"/>
+                <w:szCs w:val="20"/>
+              </w:rPr>
+              <w:t>Varchar</w:t>
+            </w:r>
+            <w:proofErr w:type="spellEnd"/>
+            <w:r>
+              <w:rPr>
+                <w:rFonts w:ascii="Tahoma" w:hAnsi="Tahoma"/>
+                <w:sz w:val="20"/>
+                <w:szCs w:val="20"/>
+              </w:rPr>
+              <w:t>(15)</w:t>
             </w:r>
           </w:p>
         </w:tc>
@@ -9693,16 +10098,24 @@
                 <w:szCs w:val="20"/>
               </w:rPr>
             </w:pPr>
-            <w:proofErr w:type="gramStart"/>
-            <w:r>
-              <w:rPr>
-                <w:rFonts w:ascii="Tahoma" w:hAnsi="Tahoma"/>
-                <w:sz w:val="20"/>
-                <w:szCs w:val="20"/>
-              </w:rPr>
-              <w:t>Varchar(</w:t>
-            </w:r>
-            <w:proofErr w:type="gramEnd"/>
+            <w:proofErr w:type="spellStart"/>
+            <w:r>
+              <w:rPr>
+                <w:rFonts w:ascii="Tahoma" w:hAnsi="Tahoma"/>
+                <w:sz w:val="20"/>
+                <w:szCs w:val="20"/>
+              </w:rPr>
+              <w:t>Varchar</w:t>
+            </w:r>
+            <w:proofErr w:type="spellEnd"/>
+            <w:r>
+              <w:rPr>
+                <w:rFonts w:ascii="Tahoma" w:hAnsi="Tahoma"/>
+                <w:sz w:val="20"/>
+                <w:szCs w:val="20"/>
+              </w:rPr>
+              <w:t>(</w:t>
+            </w:r>
             <w:r>
               <w:rPr>
                 <w:rFonts w:ascii="Tahoma" w:hAnsi="Tahoma"/>
@@ -9809,16 +10222,24 @@
                 <w:szCs w:val="20"/>
               </w:rPr>
             </w:pPr>
-            <w:proofErr w:type="gramStart"/>
-            <w:r>
-              <w:rPr>
-                <w:rFonts w:ascii="Tahoma" w:hAnsi="Tahoma"/>
-                <w:sz w:val="20"/>
-                <w:szCs w:val="20"/>
-              </w:rPr>
-              <w:t>Varchar(</w:t>
-            </w:r>
-            <w:proofErr w:type="gramEnd"/>
+            <w:proofErr w:type="spellStart"/>
+            <w:r>
+              <w:rPr>
+                <w:rFonts w:ascii="Tahoma" w:hAnsi="Tahoma"/>
+                <w:sz w:val="20"/>
+                <w:szCs w:val="20"/>
+              </w:rPr>
+              <w:t>Varchar</w:t>
+            </w:r>
+            <w:proofErr w:type="spellEnd"/>
+            <w:r>
+              <w:rPr>
+                <w:rFonts w:ascii="Tahoma" w:hAnsi="Tahoma"/>
+                <w:sz w:val="20"/>
+                <w:szCs w:val="20"/>
+              </w:rPr>
+              <w:t>(</w:t>
+            </w:r>
             <w:r>
               <w:rPr>
                 <w:rFonts w:ascii="Tahoma" w:hAnsi="Tahoma"/>
@@ -10045,16 +10466,24 @@
                 <w:szCs w:val="20"/>
               </w:rPr>
             </w:pPr>
-            <w:proofErr w:type="gramStart"/>
-            <w:r>
-              <w:rPr>
-                <w:rFonts w:ascii="Tahoma" w:hAnsi="Tahoma"/>
-                <w:sz w:val="20"/>
-                <w:szCs w:val="20"/>
-              </w:rPr>
-              <w:t>Varchar(</w:t>
-            </w:r>
-            <w:proofErr w:type="gramEnd"/>
+            <w:proofErr w:type="spellStart"/>
+            <w:r>
+              <w:rPr>
+                <w:rFonts w:ascii="Tahoma" w:hAnsi="Tahoma"/>
+                <w:sz w:val="20"/>
+                <w:szCs w:val="20"/>
+              </w:rPr>
+              <w:t>Varchar</w:t>
+            </w:r>
+            <w:proofErr w:type="spellEnd"/>
+            <w:r>
+              <w:rPr>
+                <w:rFonts w:ascii="Tahoma" w:hAnsi="Tahoma"/>
+                <w:sz w:val="20"/>
+                <w:szCs w:val="20"/>
+              </w:rPr>
+              <w:t>(</w:t>
+            </w:r>
             <w:r>
               <w:rPr>
                 <w:rFonts w:ascii="Tahoma" w:hAnsi="Tahoma"/>
@@ -10193,6 +10622,7 @@
                 <w:szCs w:val="20"/>
               </w:rPr>
             </w:pPr>
+            <w:proofErr w:type="spellStart"/>
             <w:r>
               <w:rPr>
                 <w:rFonts w:ascii="Tahoma" w:hAnsi="Tahoma"/>
@@ -10201,6 +10631,7 @@
               </w:rPr>
               <w:t>Datetime</w:t>
             </w:r>
+            <w:proofErr w:type="spellEnd"/>
           </w:p>
         </w:tc>
         <w:tc>
@@ -10309,23 +10740,23 @@
                 <w:szCs w:val="20"/>
               </w:rPr>
             </w:pPr>
-            <w:proofErr w:type="gramStart"/>
-            <w:r>
-              <w:rPr>
-                <w:rFonts w:ascii="Tahoma" w:hAnsi="Tahoma"/>
-                <w:sz w:val="20"/>
-                <w:szCs w:val="20"/>
-              </w:rPr>
-              <w:t>Varchar(</w:t>
-            </w:r>
-            <w:proofErr w:type="gramEnd"/>
-            <w:r>
-              <w:rPr>
-                <w:rFonts w:ascii="Tahoma" w:hAnsi="Tahoma"/>
-                <w:sz w:val="20"/>
-                <w:szCs w:val="20"/>
-              </w:rPr>
-              <w:t>15)</w:t>
+            <w:proofErr w:type="spellStart"/>
+            <w:r>
+              <w:rPr>
+                <w:rFonts w:ascii="Tahoma" w:hAnsi="Tahoma"/>
+                <w:sz w:val="20"/>
+                <w:szCs w:val="20"/>
+              </w:rPr>
+              <w:t>Varchar</w:t>
+            </w:r>
+            <w:proofErr w:type="spellEnd"/>
+            <w:r>
+              <w:rPr>
+                <w:rFonts w:ascii="Tahoma" w:hAnsi="Tahoma"/>
+                <w:sz w:val="20"/>
+                <w:szCs w:val="20"/>
+              </w:rPr>
+              <w:t>(15)</w:t>
             </w:r>
           </w:p>
         </w:tc>
@@ -10526,16 +10957,24 @@
                 <w:szCs w:val="20"/>
               </w:rPr>
             </w:pPr>
-            <w:proofErr w:type="gramStart"/>
-            <w:r>
-              <w:rPr>
-                <w:rFonts w:ascii="Tahoma" w:hAnsi="Tahoma"/>
-                <w:sz w:val="20"/>
-                <w:szCs w:val="20"/>
-              </w:rPr>
-              <w:t>Varchar(</w:t>
-            </w:r>
-            <w:proofErr w:type="gramEnd"/>
+            <w:proofErr w:type="spellStart"/>
+            <w:r>
+              <w:rPr>
+                <w:rFonts w:ascii="Tahoma" w:hAnsi="Tahoma"/>
+                <w:sz w:val="20"/>
+                <w:szCs w:val="20"/>
+              </w:rPr>
+              <w:t>Varchar</w:t>
+            </w:r>
+            <w:proofErr w:type="spellEnd"/>
+            <w:r>
+              <w:rPr>
+                <w:rFonts w:ascii="Tahoma" w:hAnsi="Tahoma"/>
+                <w:sz w:val="20"/>
+                <w:szCs w:val="20"/>
+              </w:rPr>
+              <w:t>(</w:t>
+            </w:r>
             <w:r>
               <w:rPr>
                 <w:rFonts w:ascii="Tahoma" w:hAnsi="Tahoma"/>
@@ -10648,7 +11087,6 @@
                 <w:szCs w:val="20"/>
               </w:rPr>
             </w:pPr>
-            <w:proofErr w:type="gramStart"/>
             <w:r>
               <w:rPr>
                 <w:rFonts w:ascii="Tahoma" w:hAnsi="Tahoma"/>
@@ -10665,7 +11103,6 @@
               </w:rPr>
               <w:t>har(</w:t>
             </w:r>
-            <w:proofErr w:type="gramEnd"/>
             <w:r>
               <w:rPr>
                 <w:rFonts w:ascii="Tahoma" w:hAnsi="Tahoma"/>
@@ -10779,7 +11216,7 @@
                 <w:szCs w:val="20"/>
               </w:rPr>
             </w:pPr>
-            <w:proofErr w:type="gramStart"/>
+            <w:proofErr w:type="spellStart"/>
             <w:r>
               <w:rPr>
                 <w:rFonts w:ascii="Tahoma" w:hAnsi="Tahoma"/>
@@ -10794,9 +11231,17 @@
                 <w:sz w:val="20"/>
                 <w:szCs w:val="20"/>
               </w:rPr>
-              <w:t>har(</w:t>
-            </w:r>
-            <w:proofErr w:type="gramEnd"/>
+              <w:t>har</w:t>
+            </w:r>
+            <w:proofErr w:type="spellEnd"/>
+            <w:r>
+              <w:rPr>
+                <w:rFonts w:ascii="Tahoma" w:hAnsi="Tahoma"/>
+                <w:sz w:val="20"/>
+                <w:szCs w:val="20"/>
+              </w:rPr>
+              <w:t>(</w:t>
+            </w:r>
             <w:r>
               <w:rPr>
                 <w:rFonts w:ascii="Tahoma" w:hAnsi="Tahoma"/>
@@ -10903,23 +11348,23 @@
                 <w:szCs w:val="20"/>
               </w:rPr>
             </w:pPr>
-            <w:proofErr w:type="gramStart"/>
-            <w:r>
-              <w:rPr>
-                <w:rFonts w:ascii="Tahoma" w:hAnsi="Tahoma"/>
-                <w:sz w:val="20"/>
-                <w:szCs w:val="20"/>
-              </w:rPr>
-              <w:t>Varchar(</w:t>
-            </w:r>
-            <w:proofErr w:type="gramEnd"/>
-            <w:r>
-              <w:rPr>
-                <w:rFonts w:ascii="Tahoma" w:hAnsi="Tahoma"/>
-                <w:sz w:val="20"/>
-                <w:szCs w:val="20"/>
-              </w:rPr>
-              <w:t>30)</w:t>
+            <w:proofErr w:type="spellStart"/>
+            <w:r>
+              <w:rPr>
+                <w:rFonts w:ascii="Tahoma" w:hAnsi="Tahoma"/>
+                <w:sz w:val="20"/>
+                <w:szCs w:val="20"/>
+              </w:rPr>
+              <w:t>Varchar</w:t>
+            </w:r>
+            <w:proofErr w:type="spellEnd"/>
+            <w:r>
+              <w:rPr>
+                <w:rFonts w:ascii="Tahoma" w:hAnsi="Tahoma"/>
+                <w:sz w:val="20"/>
+                <w:szCs w:val="20"/>
+              </w:rPr>
+              <w:t>(30)</w:t>
             </w:r>
           </w:p>
         </w:tc>
@@ -11120,16 +11565,24 @@
                 <w:szCs w:val="20"/>
               </w:rPr>
             </w:pPr>
-            <w:proofErr w:type="gramStart"/>
-            <w:r>
-              <w:rPr>
-                <w:rFonts w:ascii="Tahoma" w:hAnsi="Tahoma"/>
-                <w:sz w:val="20"/>
-                <w:szCs w:val="20"/>
-              </w:rPr>
-              <w:t>Varchar(</w:t>
-            </w:r>
-            <w:proofErr w:type="gramEnd"/>
+            <w:proofErr w:type="spellStart"/>
+            <w:r>
+              <w:rPr>
+                <w:rFonts w:ascii="Tahoma" w:hAnsi="Tahoma"/>
+                <w:sz w:val="20"/>
+                <w:szCs w:val="20"/>
+              </w:rPr>
+              <w:t>Varchar</w:t>
+            </w:r>
+            <w:proofErr w:type="spellEnd"/>
+            <w:r>
+              <w:rPr>
+                <w:rFonts w:ascii="Tahoma" w:hAnsi="Tahoma"/>
+                <w:sz w:val="20"/>
+                <w:szCs w:val="20"/>
+              </w:rPr>
+              <w:t>(</w:t>
+            </w:r>
             <w:r>
               <w:rPr>
                 <w:rFonts w:ascii="Tahoma" w:hAnsi="Tahoma"/>
@@ -11236,23 +11689,23 @@
                 <w:szCs w:val="20"/>
               </w:rPr>
             </w:pPr>
-            <w:proofErr w:type="gramStart"/>
-            <w:r>
-              <w:rPr>
-                <w:rFonts w:ascii="Tahoma" w:hAnsi="Tahoma"/>
-                <w:sz w:val="20"/>
-                <w:szCs w:val="20"/>
-              </w:rPr>
-              <w:t>Varchar(</w:t>
-            </w:r>
-            <w:proofErr w:type="gramEnd"/>
-            <w:r>
-              <w:rPr>
-                <w:rFonts w:ascii="Tahoma" w:hAnsi="Tahoma"/>
-                <w:sz w:val="20"/>
-                <w:szCs w:val="20"/>
-              </w:rPr>
-              <w:t>20)</w:t>
+            <w:proofErr w:type="spellStart"/>
+            <w:r>
+              <w:rPr>
+                <w:rFonts w:ascii="Tahoma" w:hAnsi="Tahoma"/>
+                <w:sz w:val="20"/>
+                <w:szCs w:val="20"/>
+              </w:rPr>
+              <w:t>Varchar</w:t>
+            </w:r>
+            <w:proofErr w:type="spellEnd"/>
+            <w:r>
+              <w:rPr>
+                <w:rFonts w:ascii="Tahoma" w:hAnsi="Tahoma"/>
+                <w:sz w:val="20"/>
+                <w:szCs w:val="20"/>
+              </w:rPr>
+              <w:t>(20)</w:t>
             </w:r>
           </w:p>
         </w:tc>
@@ -11389,7 +11842,6 @@
                 <w:sz w:val="20"/>
                 <w:szCs w:val="20"/>
               </w:rPr>
-              <w:lastRenderedPageBreak/>
               <w:t>GARDENS</w:t>
             </w:r>
           </w:p>
@@ -11452,16 +11904,24 @@
                 <w:szCs w:val="20"/>
               </w:rPr>
             </w:pPr>
-            <w:proofErr w:type="gramStart"/>
-            <w:r>
-              <w:rPr>
-                <w:rFonts w:ascii="Tahoma" w:hAnsi="Tahoma"/>
-                <w:sz w:val="20"/>
-                <w:szCs w:val="20"/>
-              </w:rPr>
-              <w:t>Varchar(</w:t>
-            </w:r>
-            <w:proofErr w:type="gramEnd"/>
+            <w:proofErr w:type="spellStart"/>
+            <w:r>
+              <w:rPr>
+                <w:rFonts w:ascii="Tahoma" w:hAnsi="Tahoma"/>
+                <w:sz w:val="20"/>
+                <w:szCs w:val="20"/>
+              </w:rPr>
+              <w:t>Varchar</w:t>
+            </w:r>
+            <w:proofErr w:type="spellEnd"/>
+            <w:r>
+              <w:rPr>
+                <w:rFonts w:ascii="Tahoma" w:hAnsi="Tahoma"/>
+                <w:sz w:val="20"/>
+                <w:szCs w:val="20"/>
+              </w:rPr>
+              <w:t>(</w:t>
+            </w:r>
             <w:r>
               <w:rPr>
                 <w:rFonts w:ascii="Tahoma" w:hAnsi="Tahoma"/>
@@ -11877,16 +12337,24 @@
                 <w:szCs w:val="20"/>
               </w:rPr>
             </w:pPr>
-            <w:proofErr w:type="gramStart"/>
-            <w:r>
-              <w:rPr>
-                <w:rFonts w:ascii="Tahoma" w:hAnsi="Tahoma"/>
-                <w:sz w:val="20"/>
-                <w:szCs w:val="20"/>
-              </w:rPr>
-              <w:t>Varchar(</w:t>
-            </w:r>
-            <w:proofErr w:type="gramEnd"/>
+            <w:proofErr w:type="spellStart"/>
+            <w:r>
+              <w:rPr>
+                <w:rFonts w:ascii="Tahoma" w:hAnsi="Tahoma"/>
+                <w:sz w:val="20"/>
+                <w:szCs w:val="20"/>
+              </w:rPr>
+              <w:t>Varchar</w:t>
+            </w:r>
+            <w:proofErr w:type="spellEnd"/>
+            <w:r>
+              <w:rPr>
+                <w:rFonts w:ascii="Tahoma" w:hAnsi="Tahoma"/>
+                <w:sz w:val="20"/>
+                <w:szCs w:val="20"/>
+              </w:rPr>
+              <w:t>(</w:t>
+            </w:r>
             <w:r>
               <w:rPr>
                 <w:rFonts w:ascii="Tahoma" w:hAnsi="Tahoma"/>
@@ -12012,16 +12480,24 @@
                 <w:szCs w:val="20"/>
               </w:rPr>
             </w:pPr>
-            <w:proofErr w:type="gramStart"/>
-            <w:r>
-              <w:rPr>
-                <w:rFonts w:ascii="Tahoma" w:hAnsi="Tahoma"/>
-                <w:sz w:val="20"/>
-                <w:szCs w:val="20"/>
-              </w:rPr>
-              <w:t>Varchar(</w:t>
-            </w:r>
-            <w:proofErr w:type="gramEnd"/>
+            <w:proofErr w:type="spellStart"/>
+            <w:r>
+              <w:rPr>
+                <w:rFonts w:ascii="Tahoma" w:hAnsi="Tahoma"/>
+                <w:sz w:val="20"/>
+                <w:szCs w:val="20"/>
+              </w:rPr>
+              <w:t>Varchar</w:t>
+            </w:r>
+            <w:proofErr w:type="spellEnd"/>
+            <w:r>
+              <w:rPr>
+                <w:rFonts w:ascii="Tahoma" w:hAnsi="Tahoma"/>
+                <w:sz w:val="20"/>
+                <w:szCs w:val="20"/>
+              </w:rPr>
+              <w:t>(</w:t>
+            </w:r>
             <w:r>
               <w:rPr>
                 <w:rFonts w:ascii="Tahoma" w:hAnsi="Tahoma"/>
@@ -12316,23 +12792,23 @@
                 <w:szCs w:val="20"/>
               </w:rPr>
             </w:pPr>
-            <w:proofErr w:type="gramStart"/>
-            <w:r>
-              <w:rPr>
-                <w:rFonts w:ascii="Tahoma" w:hAnsi="Tahoma"/>
-                <w:sz w:val="20"/>
-                <w:szCs w:val="20"/>
-              </w:rPr>
-              <w:t>Varchar(</w:t>
-            </w:r>
-            <w:proofErr w:type="gramEnd"/>
-            <w:r>
-              <w:rPr>
-                <w:rFonts w:ascii="Tahoma" w:hAnsi="Tahoma"/>
-                <w:sz w:val="20"/>
-                <w:szCs w:val="20"/>
-              </w:rPr>
-              <w:t>40)</w:t>
+            <w:proofErr w:type="spellStart"/>
+            <w:r>
+              <w:rPr>
+                <w:rFonts w:ascii="Tahoma" w:hAnsi="Tahoma"/>
+                <w:sz w:val="20"/>
+                <w:szCs w:val="20"/>
+              </w:rPr>
+              <w:t>Varchar</w:t>
+            </w:r>
+            <w:proofErr w:type="spellEnd"/>
+            <w:r>
+              <w:rPr>
+                <w:rFonts w:ascii="Tahoma" w:hAnsi="Tahoma"/>
+                <w:sz w:val="20"/>
+                <w:szCs w:val="20"/>
+              </w:rPr>
+              <w:t>(40)</w:t>
             </w:r>
           </w:p>
         </w:tc>
@@ -12424,23 +12900,23 @@
                 <w:szCs w:val="20"/>
               </w:rPr>
             </w:pPr>
-            <w:proofErr w:type="gramStart"/>
-            <w:r>
-              <w:rPr>
-                <w:rFonts w:ascii="Tahoma" w:hAnsi="Tahoma"/>
-                <w:sz w:val="20"/>
-                <w:szCs w:val="20"/>
-              </w:rPr>
-              <w:t>Varchar(</w:t>
-            </w:r>
-            <w:proofErr w:type="gramEnd"/>
-            <w:r>
-              <w:rPr>
-                <w:rFonts w:ascii="Tahoma" w:hAnsi="Tahoma"/>
-                <w:sz w:val="20"/>
-                <w:szCs w:val="20"/>
-              </w:rPr>
-              <w:t>150)</w:t>
+            <w:proofErr w:type="spellStart"/>
+            <w:r>
+              <w:rPr>
+                <w:rFonts w:ascii="Tahoma" w:hAnsi="Tahoma"/>
+                <w:sz w:val="20"/>
+                <w:szCs w:val="20"/>
+              </w:rPr>
+              <w:t>Varchar</w:t>
+            </w:r>
+            <w:proofErr w:type="spellEnd"/>
+            <w:r>
+              <w:rPr>
+                <w:rFonts w:ascii="Tahoma" w:hAnsi="Tahoma"/>
+                <w:sz w:val="20"/>
+                <w:szCs w:val="20"/>
+              </w:rPr>
+              <w:t>(150)</w:t>
             </w:r>
           </w:p>
         </w:tc>
@@ -12530,16 +13006,24 @@
                 <w:szCs w:val="20"/>
               </w:rPr>
             </w:pPr>
-            <w:proofErr w:type="gramStart"/>
-            <w:r>
-              <w:rPr>
-                <w:rFonts w:ascii="Tahoma" w:hAnsi="Tahoma"/>
-                <w:sz w:val="20"/>
-                <w:szCs w:val="20"/>
-              </w:rPr>
-              <w:t>Varchar(</w:t>
-            </w:r>
-            <w:proofErr w:type="gramEnd"/>
+            <w:proofErr w:type="spellStart"/>
+            <w:r>
+              <w:rPr>
+                <w:rFonts w:ascii="Tahoma" w:hAnsi="Tahoma"/>
+                <w:sz w:val="20"/>
+                <w:szCs w:val="20"/>
+              </w:rPr>
+              <w:t>Varchar</w:t>
+            </w:r>
+            <w:proofErr w:type="spellEnd"/>
+            <w:r>
+              <w:rPr>
+                <w:rFonts w:ascii="Tahoma" w:hAnsi="Tahoma"/>
+                <w:sz w:val="20"/>
+                <w:szCs w:val="20"/>
+              </w:rPr>
+              <w:t>(</w:t>
+            </w:r>
             <w:r>
               <w:rPr>
                 <w:rFonts w:ascii="Tahoma" w:hAnsi="Tahoma"/>
@@ -12644,16 +13128,24 @@
                 <w:szCs w:val="20"/>
               </w:rPr>
             </w:pPr>
-            <w:proofErr w:type="gramStart"/>
-            <w:r>
-              <w:rPr>
-                <w:rFonts w:ascii="Tahoma" w:hAnsi="Tahoma"/>
-                <w:sz w:val="20"/>
-                <w:szCs w:val="20"/>
-              </w:rPr>
-              <w:t>Varchar(</w:t>
-            </w:r>
-            <w:proofErr w:type="gramEnd"/>
+            <w:proofErr w:type="spellStart"/>
+            <w:r>
+              <w:rPr>
+                <w:rFonts w:ascii="Tahoma" w:hAnsi="Tahoma"/>
+                <w:sz w:val="20"/>
+                <w:szCs w:val="20"/>
+              </w:rPr>
+              <w:t>Varchar</w:t>
+            </w:r>
+            <w:proofErr w:type="spellEnd"/>
+            <w:r>
+              <w:rPr>
+                <w:rFonts w:ascii="Tahoma" w:hAnsi="Tahoma"/>
+                <w:sz w:val="20"/>
+                <w:szCs w:val="20"/>
+              </w:rPr>
+              <w:t>(</w:t>
+            </w:r>
             <w:r>
               <w:rPr>
                 <w:rFonts w:ascii="Tahoma" w:hAnsi="Tahoma"/>
@@ -12879,16 +13371,24 @@
                 <w:szCs w:val="20"/>
               </w:rPr>
             </w:pPr>
-            <w:proofErr w:type="gramStart"/>
-            <w:r>
-              <w:rPr>
-                <w:rFonts w:ascii="Tahoma" w:hAnsi="Tahoma"/>
-                <w:sz w:val="20"/>
-                <w:szCs w:val="20"/>
-              </w:rPr>
-              <w:t>Varchar(</w:t>
-            </w:r>
-            <w:proofErr w:type="gramEnd"/>
+            <w:proofErr w:type="spellStart"/>
+            <w:r>
+              <w:rPr>
+                <w:rFonts w:ascii="Tahoma" w:hAnsi="Tahoma"/>
+                <w:sz w:val="20"/>
+                <w:szCs w:val="20"/>
+              </w:rPr>
+              <w:t>Varchar</w:t>
+            </w:r>
+            <w:proofErr w:type="spellEnd"/>
+            <w:r>
+              <w:rPr>
+                <w:rFonts w:ascii="Tahoma" w:hAnsi="Tahoma"/>
+                <w:sz w:val="20"/>
+                <w:szCs w:val="20"/>
+              </w:rPr>
+              <w:t>(</w:t>
+            </w:r>
             <w:r>
               <w:rPr>
                 <w:rFonts w:ascii="Tahoma" w:hAnsi="Tahoma"/>
@@ -13025,23 +13525,23 @@
                 <w:szCs w:val="20"/>
               </w:rPr>
             </w:pPr>
-            <w:proofErr w:type="gramStart"/>
-            <w:r>
-              <w:rPr>
-                <w:rFonts w:ascii="Tahoma" w:hAnsi="Tahoma"/>
-                <w:sz w:val="20"/>
-                <w:szCs w:val="20"/>
-              </w:rPr>
-              <w:t>Varchar(</w:t>
-            </w:r>
-            <w:proofErr w:type="gramEnd"/>
-            <w:r>
-              <w:rPr>
-                <w:rFonts w:ascii="Tahoma" w:hAnsi="Tahoma"/>
-                <w:sz w:val="20"/>
-                <w:szCs w:val="20"/>
-              </w:rPr>
-              <w:t>40)</w:t>
+            <w:proofErr w:type="spellStart"/>
+            <w:r>
+              <w:rPr>
+                <w:rFonts w:ascii="Tahoma" w:hAnsi="Tahoma"/>
+                <w:sz w:val="20"/>
+                <w:szCs w:val="20"/>
+              </w:rPr>
+              <w:t>Varchar</w:t>
+            </w:r>
+            <w:proofErr w:type="spellEnd"/>
+            <w:r>
+              <w:rPr>
+                <w:rFonts w:ascii="Tahoma" w:hAnsi="Tahoma"/>
+                <w:sz w:val="20"/>
+                <w:szCs w:val="20"/>
+              </w:rPr>
+              <w:t>(40)</w:t>
             </w:r>
           </w:p>
         </w:tc>
@@ -13149,23 +13649,23 @@
                 <w:szCs w:val="20"/>
               </w:rPr>
             </w:pPr>
-            <w:proofErr w:type="gramStart"/>
-            <w:r>
-              <w:rPr>
-                <w:rFonts w:ascii="Tahoma" w:hAnsi="Tahoma"/>
-                <w:sz w:val="20"/>
-                <w:szCs w:val="20"/>
-              </w:rPr>
-              <w:t>Varchar(</w:t>
-            </w:r>
-            <w:proofErr w:type="gramEnd"/>
-            <w:r>
-              <w:rPr>
-                <w:rFonts w:ascii="Tahoma" w:hAnsi="Tahoma"/>
-                <w:sz w:val="20"/>
-                <w:szCs w:val="20"/>
-              </w:rPr>
-              <w:t>150)</w:t>
+            <w:proofErr w:type="spellStart"/>
+            <w:r>
+              <w:rPr>
+                <w:rFonts w:ascii="Tahoma" w:hAnsi="Tahoma"/>
+                <w:sz w:val="20"/>
+                <w:szCs w:val="20"/>
+              </w:rPr>
+              <w:t>Varchar</w:t>
+            </w:r>
+            <w:proofErr w:type="spellEnd"/>
+            <w:r>
+              <w:rPr>
+                <w:rFonts w:ascii="Tahoma" w:hAnsi="Tahoma"/>
+                <w:sz w:val="20"/>
+                <w:szCs w:val="20"/>
+              </w:rPr>
+              <w:t>(150)</w:t>
             </w:r>
           </w:p>
         </w:tc>
@@ -13349,6 +13849,7 @@
                 <w:szCs w:val="20"/>
               </w:rPr>
             </w:pPr>
+            <w:proofErr w:type="spellStart"/>
             <w:r>
               <w:rPr>
                 <w:rFonts w:ascii="Tahoma" w:hAnsi="Tahoma"/>
@@ -13357,6 +13858,7 @@
               </w:rPr>
               <w:t>Int</w:t>
             </w:r>
+            <w:proofErr w:type="spellEnd"/>
           </w:p>
         </w:tc>
         <w:tc>
@@ -13457,16 +13959,24 @@
                 <w:szCs w:val="20"/>
               </w:rPr>
             </w:pPr>
-            <w:proofErr w:type="gramStart"/>
-            <w:r>
-              <w:rPr>
-                <w:rFonts w:ascii="Tahoma" w:hAnsi="Tahoma"/>
-                <w:sz w:val="20"/>
-                <w:szCs w:val="20"/>
-              </w:rPr>
-              <w:t>Varchar(</w:t>
-            </w:r>
-            <w:proofErr w:type="gramEnd"/>
+            <w:proofErr w:type="spellStart"/>
+            <w:r>
+              <w:rPr>
+                <w:rFonts w:ascii="Tahoma" w:hAnsi="Tahoma"/>
+                <w:sz w:val="20"/>
+                <w:szCs w:val="20"/>
+              </w:rPr>
+              <w:t>Varchar</w:t>
+            </w:r>
+            <w:proofErr w:type="spellEnd"/>
+            <w:r>
+              <w:rPr>
+                <w:rFonts w:ascii="Tahoma" w:hAnsi="Tahoma"/>
+                <w:sz w:val="20"/>
+                <w:szCs w:val="20"/>
+              </w:rPr>
+              <w:t>(</w:t>
+            </w:r>
             <w:r>
               <w:rPr>
                 <w:rFonts w:ascii="Tahoma" w:hAnsi="Tahoma"/>
@@ -13601,23 +14111,23 @@
                 <w:szCs w:val="20"/>
               </w:rPr>
             </w:pPr>
-            <w:proofErr w:type="gramStart"/>
-            <w:r>
-              <w:rPr>
-                <w:rFonts w:ascii="Tahoma" w:hAnsi="Tahoma"/>
-                <w:sz w:val="20"/>
-                <w:szCs w:val="20"/>
-              </w:rPr>
-              <w:t>Varchar(</w:t>
-            </w:r>
-            <w:proofErr w:type="gramEnd"/>
-            <w:r>
-              <w:rPr>
-                <w:rFonts w:ascii="Tahoma" w:hAnsi="Tahoma"/>
-                <w:sz w:val="20"/>
-                <w:szCs w:val="20"/>
-              </w:rPr>
-              <w:t>40)</w:t>
+            <w:proofErr w:type="spellStart"/>
+            <w:r>
+              <w:rPr>
+                <w:rFonts w:ascii="Tahoma" w:hAnsi="Tahoma"/>
+                <w:sz w:val="20"/>
+                <w:szCs w:val="20"/>
+              </w:rPr>
+              <w:t>Varchar</w:t>
+            </w:r>
+            <w:proofErr w:type="spellEnd"/>
+            <w:r>
+              <w:rPr>
+                <w:rFonts w:ascii="Tahoma" w:hAnsi="Tahoma"/>
+                <w:sz w:val="20"/>
+                <w:szCs w:val="20"/>
+              </w:rPr>
+              <w:t>(40)</w:t>
             </w:r>
           </w:p>
         </w:tc>
@@ -13723,23 +14233,23 @@
                 <w:szCs w:val="20"/>
               </w:rPr>
             </w:pPr>
-            <w:proofErr w:type="gramStart"/>
-            <w:r>
-              <w:rPr>
-                <w:rFonts w:ascii="Tahoma" w:hAnsi="Tahoma"/>
-                <w:sz w:val="20"/>
-                <w:szCs w:val="20"/>
-              </w:rPr>
-              <w:t>Varchar(</w:t>
-            </w:r>
-            <w:proofErr w:type="gramEnd"/>
-            <w:r>
-              <w:rPr>
-                <w:rFonts w:ascii="Tahoma" w:hAnsi="Tahoma"/>
-                <w:sz w:val="20"/>
-                <w:szCs w:val="20"/>
-              </w:rPr>
-              <w:t>150)</w:t>
+            <w:proofErr w:type="spellStart"/>
+            <w:r>
+              <w:rPr>
+                <w:rFonts w:ascii="Tahoma" w:hAnsi="Tahoma"/>
+                <w:sz w:val="20"/>
+                <w:szCs w:val="20"/>
+              </w:rPr>
+              <w:t>Varchar</w:t>
+            </w:r>
+            <w:proofErr w:type="spellEnd"/>
+            <w:r>
+              <w:rPr>
+                <w:rFonts w:ascii="Tahoma" w:hAnsi="Tahoma"/>
+                <w:sz w:val="20"/>
+                <w:szCs w:val="20"/>
+              </w:rPr>
+              <w:t>(150)</w:t>
             </w:r>
           </w:p>
         </w:tc>
@@ -13937,23 +14447,23 @@
                 <w:szCs w:val="20"/>
               </w:rPr>
             </w:pPr>
-            <w:proofErr w:type="gramStart"/>
-            <w:r>
-              <w:rPr>
-                <w:rFonts w:ascii="Tahoma" w:hAnsi="Tahoma"/>
-                <w:sz w:val="20"/>
-                <w:szCs w:val="20"/>
-              </w:rPr>
-              <w:t>Varchar(</w:t>
-            </w:r>
-            <w:proofErr w:type="gramEnd"/>
-            <w:r>
-              <w:rPr>
-                <w:rFonts w:ascii="Tahoma" w:hAnsi="Tahoma"/>
-                <w:sz w:val="20"/>
-                <w:szCs w:val="20"/>
-              </w:rPr>
-              <w:t>100)</w:t>
+            <w:proofErr w:type="spellStart"/>
+            <w:r>
+              <w:rPr>
+                <w:rFonts w:ascii="Tahoma" w:hAnsi="Tahoma"/>
+                <w:sz w:val="20"/>
+                <w:szCs w:val="20"/>
+              </w:rPr>
+              <w:t>Varchar</w:t>
+            </w:r>
+            <w:proofErr w:type="spellEnd"/>
+            <w:r>
+              <w:rPr>
+                <w:rFonts w:ascii="Tahoma" w:hAnsi="Tahoma"/>
+                <w:sz w:val="20"/>
+                <w:szCs w:val="20"/>
+              </w:rPr>
+              <w:t>(100)</w:t>
             </w:r>
           </w:p>
         </w:tc>
@@ -14045,23 +14555,23 @@
                 <w:szCs w:val="20"/>
               </w:rPr>
             </w:pPr>
-            <w:proofErr w:type="gramStart"/>
-            <w:r>
-              <w:rPr>
-                <w:rFonts w:ascii="Tahoma" w:hAnsi="Tahoma"/>
-                <w:sz w:val="20"/>
-                <w:szCs w:val="20"/>
-              </w:rPr>
-              <w:t>Varchar(</w:t>
-            </w:r>
-            <w:proofErr w:type="gramEnd"/>
-            <w:r>
-              <w:rPr>
-                <w:rFonts w:ascii="Tahoma" w:hAnsi="Tahoma"/>
-                <w:sz w:val="20"/>
-                <w:szCs w:val="20"/>
-              </w:rPr>
-              <w:t>7)</w:t>
+            <w:proofErr w:type="spellStart"/>
+            <w:r>
+              <w:rPr>
+                <w:rFonts w:ascii="Tahoma" w:hAnsi="Tahoma"/>
+                <w:sz w:val="20"/>
+                <w:szCs w:val="20"/>
+              </w:rPr>
+              <w:t>Varchar</w:t>
+            </w:r>
+            <w:proofErr w:type="spellEnd"/>
+            <w:r>
+              <w:rPr>
+                <w:rFonts w:ascii="Tahoma" w:hAnsi="Tahoma"/>
+                <w:sz w:val="20"/>
+                <w:szCs w:val="20"/>
+              </w:rPr>
+              <w:t>(7)</w:t>
             </w:r>
           </w:p>
         </w:tc>
@@ -14198,7 +14708,6 @@
                 <w:sz w:val="20"/>
                 <w:szCs w:val="20"/>
               </w:rPr>
-              <w:lastRenderedPageBreak/>
               <w:t>RELATIONS</w:t>
             </w:r>
           </w:p>
@@ -14263,16 +14772,24 @@
                 <w:szCs w:val="20"/>
               </w:rPr>
             </w:pPr>
-            <w:proofErr w:type="gramStart"/>
-            <w:r>
-              <w:rPr>
-                <w:rFonts w:ascii="Tahoma" w:hAnsi="Tahoma"/>
-                <w:sz w:val="20"/>
-                <w:szCs w:val="20"/>
-              </w:rPr>
-              <w:t>Varchar(</w:t>
-            </w:r>
-            <w:proofErr w:type="gramEnd"/>
+            <w:proofErr w:type="spellStart"/>
+            <w:r>
+              <w:rPr>
+                <w:rFonts w:ascii="Tahoma" w:hAnsi="Tahoma"/>
+                <w:sz w:val="20"/>
+                <w:szCs w:val="20"/>
+              </w:rPr>
+              <w:t>Varchar</w:t>
+            </w:r>
+            <w:proofErr w:type="spellEnd"/>
+            <w:r>
+              <w:rPr>
+                <w:rFonts w:ascii="Tahoma" w:hAnsi="Tahoma"/>
+                <w:sz w:val="20"/>
+                <w:szCs w:val="20"/>
+              </w:rPr>
+              <w:t>(</w:t>
+            </w:r>
             <w:r>
               <w:rPr>
                 <w:rFonts w:ascii="Tahoma" w:hAnsi="Tahoma"/>
@@ -14397,16 +14914,24 @@
                 <w:szCs w:val="20"/>
               </w:rPr>
             </w:pPr>
-            <w:proofErr w:type="gramStart"/>
-            <w:r>
-              <w:rPr>
-                <w:rFonts w:ascii="Tahoma" w:hAnsi="Tahoma"/>
-                <w:sz w:val="20"/>
-                <w:szCs w:val="20"/>
-              </w:rPr>
-              <w:t>Varchar(</w:t>
-            </w:r>
-            <w:proofErr w:type="gramEnd"/>
+            <w:proofErr w:type="spellStart"/>
+            <w:r>
+              <w:rPr>
+                <w:rFonts w:ascii="Tahoma" w:hAnsi="Tahoma"/>
+                <w:sz w:val="20"/>
+                <w:szCs w:val="20"/>
+              </w:rPr>
+              <w:t>Varchar</w:t>
+            </w:r>
+            <w:proofErr w:type="spellEnd"/>
+            <w:r>
+              <w:rPr>
+                <w:rFonts w:ascii="Tahoma" w:hAnsi="Tahoma"/>
+                <w:sz w:val="20"/>
+                <w:szCs w:val="20"/>
+              </w:rPr>
+              <w:t>(</w:t>
+            </w:r>
             <w:r>
               <w:rPr>
                 <w:rFonts w:ascii="Tahoma" w:hAnsi="Tahoma"/>
@@ -14624,6 +15149,7 @@
                 <w:szCs w:val="20"/>
               </w:rPr>
             </w:pPr>
+            <w:proofErr w:type="spellStart"/>
             <w:r>
               <w:rPr>
                 <w:rFonts w:ascii="Tahoma" w:hAnsi="Tahoma"/>
@@ -14632,6 +15158,7 @@
               </w:rPr>
               <w:t>Int</w:t>
             </w:r>
+            <w:proofErr w:type="spellEnd"/>
           </w:p>
         </w:tc>
         <w:tc>
@@ -14741,16 +15268,24 @@
                 <w:szCs w:val="20"/>
               </w:rPr>
             </w:pPr>
-            <w:proofErr w:type="gramStart"/>
-            <w:r>
-              <w:rPr>
-                <w:rFonts w:ascii="Tahoma" w:hAnsi="Tahoma"/>
-                <w:sz w:val="20"/>
-                <w:szCs w:val="20"/>
-              </w:rPr>
-              <w:t>Varchar(</w:t>
-            </w:r>
-            <w:proofErr w:type="gramEnd"/>
+            <w:proofErr w:type="spellStart"/>
+            <w:r>
+              <w:rPr>
+                <w:rFonts w:ascii="Tahoma" w:hAnsi="Tahoma"/>
+                <w:sz w:val="20"/>
+                <w:szCs w:val="20"/>
+              </w:rPr>
+              <w:t>Varchar</w:t>
+            </w:r>
+            <w:proofErr w:type="spellEnd"/>
+            <w:r>
+              <w:rPr>
+                <w:rFonts w:ascii="Tahoma" w:hAnsi="Tahoma"/>
+                <w:sz w:val="20"/>
+                <w:szCs w:val="20"/>
+              </w:rPr>
+              <w:t>(</w:t>
+            </w:r>
             <w:r>
               <w:rPr>
                 <w:rFonts w:ascii="Tahoma" w:hAnsi="Tahoma"/>
@@ -14988,103 +15523,46 @@
         <w:spacing w:after="120"/>
         <w:rPr>
           <w:rFonts w:ascii="Tahoma" w:hAnsi="Tahoma"/>
-          <w:color w:val="C00000"/>
           <w:rtl/>
         </w:rPr>
       </w:pPr>
       <w:r>
         <w:rPr>
           <w:rFonts w:ascii="Tahoma" w:hAnsi="Tahoma" w:hint="cs"/>
-          <w:b/>
-          <w:bCs/>
-          <w:color w:val="C00000"/>
-          <w:rtl/>
-        </w:rPr>
-        <w:t>**</w:t>
-      </w:r>
-      <w:r>
-        <w:rPr>
-          <w:rFonts w:ascii="Tahoma" w:hAnsi="Tahoma" w:hint="cs"/>
-          <w:b/>
-          <w:bCs/>
-          <w:color w:val="C00000"/>
-          <w:rtl/>
-        </w:rPr>
-        <w:t xml:space="preserve"> ---</w:t>
-      </w:r>
-      <w:r>
-        <w:rPr>
-          <w:rFonts w:ascii="Tahoma" w:hAnsi="Tahoma" w:hint="cs"/>
-          <w:b/>
-          <w:bCs/>
-          <w:color w:val="C00000"/>
-          <w:rtl/>
-        </w:rPr>
-        <w:t xml:space="preserve"> </w:t>
-      </w:r>
-      <w:r>
-        <w:rPr>
-          <w:rFonts w:ascii="Tahoma" w:hAnsi="Tahoma" w:hint="cs"/>
-          <w:b/>
-          <w:bCs/>
-          <w:color w:val="C00000"/>
-          <w:rtl/>
-        </w:rPr>
-        <w:t>זמני</w:t>
-      </w:r>
-      <w:r>
-        <w:rPr>
-          <w:rFonts w:ascii="Tahoma" w:hAnsi="Tahoma" w:hint="cs"/>
-          <w:b/>
-          <w:bCs/>
-          <w:color w:val="C00000"/>
-          <w:rtl/>
-        </w:rPr>
-        <w:t xml:space="preserve"> --- מתחיל כאן --- זמני </w:t>
-      </w:r>
-      <w:r>
-        <w:rPr>
-          <w:rFonts w:ascii="Tahoma" w:hAnsi="Tahoma" w:hint="cs"/>
-          <w:b/>
-          <w:bCs/>
-          <w:color w:val="C00000"/>
-          <w:rtl/>
-        </w:rPr>
-        <w:t xml:space="preserve">--- </w:t>
-      </w:r>
-      <w:r>
-        <w:rPr>
-          <w:rFonts w:ascii="Tahoma" w:hAnsi="Tahoma" w:hint="cs"/>
-          <w:b/>
-          <w:bCs/>
-          <w:color w:val="C00000"/>
-          <w:rtl/>
-        </w:rPr>
-        <w:t>**</w:t>
-      </w:r>
-      <w:r>
-        <w:rPr>
-          <w:rFonts w:ascii="Tahoma" w:hAnsi="Tahoma" w:hint="cs"/>
-          <w:color w:val="C00000"/>
-          <w:rtl/>
-        </w:rPr>
-        <w:t xml:space="preserve"> </w:t>
+          <w:rtl/>
+        </w:rPr>
+        <w:t>סוגי נתונים וגבולות הערכים שיכולים להכיל</w:t>
       </w:r>
     </w:p>
     <w:p>
       <w:pPr>
+        <w:bidi w:val="0"/>
         <w:spacing w:after="120"/>
         <w:rPr>
           <w:rFonts w:ascii="Tahoma" w:hAnsi="Tahoma"/>
-          <w:rtl/>
-        </w:rPr>
-      </w:pPr>
-      <w:r>
-        <w:rPr>
-          <w:rFonts w:ascii="Tahoma" w:hAnsi="Tahoma" w:hint="cs"/>
-          <w:rtl/>
-        </w:rPr>
-        <w:t>סוגי נתונים וגבולות הערכים שיכולים להכיל</w:t>
+        </w:rPr>
+      </w:pPr>
+      <w:proofErr w:type="spellStart"/>
+      <w:proofErr w:type="gramStart"/>
+      <w:r>
+        <w:rPr>
+          <w:rFonts w:ascii="Tahoma" w:hAnsi="Tahoma"/>
+        </w:rPr>
+        <w:t>Varchar</w:t>
+      </w:r>
+      <w:proofErr w:type="spellEnd"/>
+      <w:r>
+        <w:rPr>
+          <w:rFonts w:ascii="Tahoma" w:hAnsi="Tahoma"/>
+        </w:rPr>
+        <w:t>(</w:t>
+      </w:r>
+      <w:proofErr w:type="gramEnd"/>
+      <w:r>
+        <w:rPr>
+          <w:rFonts w:ascii="Tahoma" w:hAnsi="Tahoma"/>
+        </w:rPr>
+        <w:t>n) – string of maximal length of n characters</w:t>
       </w:r>
     </w:p>
     <w:p>
@@ -15095,11 +15573,19 @@
           <w:rFonts w:ascii="Tahoma" w:hAnsi="Tahoma"/>
         </w:rPr>
       </w:pPr>
-      <w:r>
-        <w:rPr>
-          <w:rFonts w:ascii="Tahoma" w:hAnsi="Tahoma"/>
-        </w:rPr>
-        <w:t>Varchar(n) – string of maximal length of n characters</w:t>
+      <w:proofErr w:type="spellStart"/>
+      <w:r>
+        <w:rPr>
+          <w:rFonts w:ascii="Tahoma" w:hAnsi="Tahoma"/>
+        </w:rPr>
+        <w:t>Smallmoney</w:t>
+      </w:r>
+      <w:proofErr w:type="spellEnd"/>
+      <w:r>
+        <w:rPr>
+          <w:rFonts w:ascii="Tahoma" w:hAnsi="Tahoma"/>
+        </w:rPr>
+        <w:t xml:space="preserve"> – Real number with up to 4 decimal places from -214,748.3648 to 214,748.3647</w:t>
       </w:r>
     </w:p>
     <w:p>
@@ -15115,29 +15601,14 @@
         <w:rPr>
           <w:rFonts w:ascii="Tahoma" w:hAnsi="Tahoma"/>
         </w:rPr>
-        <w:t>Smallmoney</w:t>
+        <w:t>Datetime</w:t>
       </w:r>
       <w:proofErr w:type="spellEnd"/>
       <w:r>
         <w:rPr>
           <w:rFonts w:ascii="Tahoma" w:hAnsi="Tahoma"/>
         </w:rPr>
-        <w:t xml:space="preserve"> – Real number with up to 4 decimal places from -214,748.3648 to 214,748.3647</w:t>
-      </w:r>
-    </w:p>
-    <w:p>
-      <w:pPr>
-        <w:bidi w:val="0"/>
-        <w:spacing w:after="120"/>
-        <w:rPr>
-          <w:rFonts w:ascii="Tahoma" w:hAnsi="Tahoma"/>
-        </w:rPr>
-      </w:pPr>
-      <w:r>
-        <w:rPr>
-          <w:rFonts w:ascii="Tahoma" w:hAnsi="Tahoma"/>
-        </w:rPr>
-        <w:t>Datetime – any variation of the following variables</w:t>
+        <w:t xml:space="preserve"> – any variation of the following variables</w:t>
       </w:r>
     </w:p>
     <w:p>
@@ -15261,11 +15732,19 @@
           <w:rFonts w:ascii="Tahoma" w:hAnsi="Tahoma"/>
         </w:rPr>
       </w:pPr>
-      <w:r>
-        <w:rPr>
-          <w:rFonts w:ascii="Tahoma" w:hAnsi="Tahoma"/>
-        </w:rPr>
-        <w:t>ss – two digits from 00 to 59</w:t>
+      <w:proofErr w:type="spellStart"/>
+      <w:r>
+        <w:rPr>
+          <w:rFonts w:ascii="Tahoma" w:hAnsi="Tahoma"/>
+        </w:rPr>
+        <w:t>ss</w:t>
+      </w:r>
+      <w:proofErr w:type="spellEnd"/>
+      <w:r>
+        <w:rPr>
+          <w:rFonts w:ascii="Tahoma" w:hAnsi="Tahoma"/>
+        </w:rPr>
+        <w:t xml:space="preserve"> – two digits from 00 to 59</w:t>
       </w:r>
     </w:p>
     <w:p>
@@ -15296,20 +15775,20 @@
           <w:rFonts w:ascii="Tahoma" w:hAnsi="Tahoma"/>
         </w:rPr>
       </w:pPr>
-      <w:r>
-        <w:rPr>
-          <w:rFonts w:ascii="Tahoma" w:hAnsi="Tahoma"/>
-        </w:rPr>
-        <w:t xml:space="preserve">Char(n) – string of exact length of n </w:t>
-      </w:r>
       <w:proofErr w:type="gramStart"/>
       <w:r>
         <w:rPr>
           <w:rFonts w:ascii="Tahoma" w:hAnsi="Tahoma"/>
         </w:rPr>
-        <w:t>characters</w:t>
+        <w:t>Char(</w:t>
       </w:r>
       <w:proofErr w:type="gramEnd"/>
+      <w:r>
+        <w:rPr>
+          <w:rFonts w:ascii="Tahoma" w:hAnsi="Tahoma"/>
+        </w:rPr>
+        <w:t>n) – string of exact length of n characters</w:t>
+      </w:r>
     </w:p>
     <w:p>
       <w:pPr>
@@ -15360,11 +15839,19 @@
           <w:rFonts w:ascii="Tahoma" w:hAnsi="Tahoma"/>
         </w:rPr>
       </w:pPr>
-      <w:r>
-        <w:rPr>
-          <w:rFonts w:ascii="Tahoma" w:hAnsi="Tahoma"/>
-        </w:rPr>
-        <w:t>Int – integer in the range of -2,147,483,648 to 2,147,483,647</w:t>
+      <w:proofErr w:type="spellStart"/>
+      <w:r>
+        <w:rPr>
+          <w:rFonts w:ascii="Tahoma" w:hAnsi="Tahoma"/>
+        </w:rPr>
+        <w:t>Int</w:t>
+      </w:r>
+      <w:proofErr w:type="spellEnd"/>
+      <w:r>
+        <w:rPr>
+          <w:rFonts w:ascii="Tahoma" w:hAnsi="Tahoma"/>
+        </w:rPr>
+        <w:t xml:space="preserve"> – integer in the range of -2,147,483,648 to 2,147,483,647</w:t>
       </w:r>
     </w:p>
     <w:p>
@@ -15379,16 +15866,8 @@
         <w:rPr>
           <w:rFonts w:ascii="Tahoma" w:hAnsi="Tahoma"/>
         </w:rPr>
-        <w:t xml:space="preserve">Date – any variation of the following </w:t>
-      </w:r>
-      <w:proofErr w:type="gramStart"/>
-      <w:r>
-        <w:rPr>
-          <w:rFonts w:ascii="Tahoma" w:hAnsi="Tahoma"/>
-        </w:rPr>
-        <w:t>variables</w:t>
-      </w:r>
-      <w:proofErr w:type="gramEnd"/>
+        <w:t>Date – any variation of the following variables</w:t>
+      </w:r>
     </w:p>
     <w:p>
       <w:pPr>
@@ -15451,80 +15930,19 @@
           <w:rFonts w:ascii="Tahoma" w:hAnsi="Tahoma"/>
         </w:rPr>
       </w:pPr>
-      <w:r>
-        <w:rPr>
-          <w:rFonts w:ascii="Tahoma" w:hAnsi="Tahoma"/>
-        </w:rPr>
-        <w:t>dd – two digits from 01 to 31</w:t>
-      </w:r>
-    </w:p>
-    <w:p>
-      <w:pPr>
-        <w:spacing w:after="120"/>
-        <w:rPr>
-          <w:rFonts w:ascii="Tahoma" w:hAnsi="Tahoma"/>
-          <w:rtl/>
-        </w:rPr>
-      </w:pPr>
-      <w:r>
-        <w:rPr>
-          <w:rFonts w:ascii="Tahoma" w:hAnsi="Tahoma" w:hint="cs"/>
-          <w:b/>
-          <w:bCs/>
-          <w:color w:val="C00000"/>
-          <w:rtl/>
-        </w:rPr>
-        <w:t>**</w:t>
-      </w:r>
-      <w:r>
-        <w:rPr>
-          <w:rFonts w:ascii="Tahoma" w:hAnsi="Tahoma" w:hint="cs"/>
-          <w:b/>
-          <w:bCs/>
-          <w:color w:val="C00000"/>
-          <w:rtl/>
-        </w:rPr>
-        <w:t xml:space="preserve"> --- </w:t>
-      </w:r>
-      <w:r>
-        <w:rPr>
-          <w:rFonts w:ascii="Tahoma" w:hAnsi="Tahoma" w:hint="cs"/>
-          <w:b/>
-          <w:bCs/>
-          <w:color w:val="C00000"/>
-          <w:rtl/>
-        </w:rPr>
-        <w:t xml:space="preserve">זמני --- עד לכאן --- </w:t>
-      </w:r>
-      <w:r>
-        <w:rPr>
-          <w:rFonts w:ascii="Tahoma" w:hAnsi="Tahoma" w:hint="cs"/>
-          <w:b/>
-          <w:bCs/>
-          <w:color w:val="C00000"/>
-          <w:rtl/>
-        </w:rPr>
-        <w:t xml:space="preserve">זמני </w:t>
-      </w:r>
-      <w:r>
-        <w:rPr>
-          <w:rFonts w:ascii="Tahoma" w:hAnsi="Tahoma" w:hint="cs"/>
-          <w:b/>
-          <w:bCs/>
-          <w:color w:val="C00000"/>
-          <w:rtl/>
-        </w:rPr>
-        <w:t xml:space="preserve">--- </w:t>
-      </w:r>
-      <w:r>
-        <w:rPr>
-          <w:rFonts w:ascii="Tahoma" w:hAnsi="Tahoma" w:hint="cs"/>
-          <w:b/>
-          <w:bCs/>
-          <w:color w:val="C00000"/>
-          <w:rtl/>
-        </w:rPr>
-        <w:t>**</w:t>
+      <w:proofErr w:type="spellStart"/>
+      <w:r>
+        <w:rPr>
+          <w:rFonts w:ascii="Tahoma" w:hAnsi="Tahoma"/>
+        </w:rPr>
+        <w:t>dd</w:t>
+      </w:r>
+      <w:proofErr w:type="spellEnd"/>
+      <w:r>
+        <w:rPr>
+          <w:rFonts w:ascii="Tahoma" w:hAnsi="Tahoma"/>
+        </w:rPr>
+        <w:t xml:space="preserve"> – two digits from 01 to 31</w:t>
       </w:r>
     </w:p>
     <w:p>
@@ -15916,12 +16334,14 @@
         </w:rPr>
         <w:t xml:space="preserve"> יוכלו להיות הערכים "</w:t>
       </w:r>
+      <w:proofErr w:type="spellStart"/>
       <w:r>
         <w:rPr>
           <w:color w:val="000000" w:themeColor="text1"/>
         </w:rPr>
         <w:t>Klarna</w:t>
       </w:r>
+      <w:proofErr w:type="spellEnd"/>
       <w:r>
         <w:rPr>
           <w:rFonts w:hint="cs"/>
@@ -15986,7 +16406,7 @@
           <w:color w:val="000000" w:themeColor="text1"/>
           <w:rtl/>
         </w:rPr>
-        <w:t xml:space="preserve">כל השדות שמהווים כמות כלשהי (שדות שנקראים </w:t>
+        <w:t>כל השדות שמהווים כמות כלשהי (</w:t>
       </w:r>
       <w:r>
         <w:rPr>
@@ -16122,6 +16542,7 @@
         <w:jc w:val="left"/>
         <w:rPr>
           <w:color w:val="000000" w:themeColor="text1"/>
+          <w:rtl/>
         </w:rPr>
       </w:pPr>
       <w:r>
@@ -16130,84 +16551,17 @@
           <w:color w:val="000000" w:themeColor="text1"/>
           <w:rtl/>
         </w:rPr>
-        <w:t>יהיו 2,247,483,647 הזמנות לכל היותר.</w:t>
-      </w:r>
-    </w:p>
-    <w:p>
-      <w:pPr>
-        <w:pStyle w:val="ListParagraph"/>
-        <w:numPr>
-          <w:ilvl w:val="0"/>
-          <w:numId w:val="20"/>
-        </w:numPr>
-        <w:jc w:val="left"/>
-        <w:rPr>
-          <w:color w:val="000000" w:themeColor="text1"/>
-          <w:rtl/>
-        </w:rPr>
-      </w:pPr>
+        <w:t>יהיו 2,247,483,647 הזמנות לכל הי</w:t>
+      </w:r>
+      <w:bookmarkStart w:id="0" w:name="_GoBack"/>
+      <w:bookmarkEnd w:id="0"/>
       <w:r>
         <w:rPr>
           <w:rFonts w:hint="cs"/>
           <w:color w:val="000000" w:themeColor="text1"/>
           <w:rtl/>
         </w:rPr>
-        <w:t xml:space="preserve">כאשר לקוח מעצב גינה מסוימת, אם זה עיצוב שלא הוזמן בעבר, הגינה נשמרת כמוצר חדש עם הפרטים המתאימים לו, כאשר שם המוצר יהיה תבנית מסוימת שמתארת העיצוב המסוים, כלל הרשומות הרלוונטיות לעיצוב זה נשמרות במקומם הראוי בבסיס הנתונים וכמו בהזמנת כל מוצר אחר, נשמרת רשומה שמתארת כי המוצר </w:t>
-      </w:r>
-      <w:r>
-        <w:rPr>
-          <w:rFonts w:hint="cs"/>
-          <w:color w:val="000000" w:themeColor="text1"/>
-          <w:rtl/>
-        </w:rPr>
-        <w:t>החדש שהתווסף לבסיס הנתונים</w:t>
-      </w:r>
-      <w:r>
-        <w:rPr>
-          <w:rFonts w:hint="cs"/>
-          <w:color w:val="000000" w:themeColor="text1"/>
-          <w:rtl/>
-        </w:rPr>
-        <w:t xml:space="preserve"> הוא חלק מהזמנתו של הלקוח.</w:t>
-      </w:r>
-      <w:r>
-        <w:rPr>
-          <w:color w:val="000000" w:themeColor="text1"/>
-          <w:rtl/>
-        </w:rPr>
-        <w:br/>
-      </w:r>
-      <w:r>
-        <w:rPr>
-          <w:rFonts w:hint="cs"/>
-          <w:color w:val="000000" w:themeColor="text1"/>
-          <w:rtl/>
-        </w:rPr>
-        <w:t xml:space="preserve">אם זה עיצוב שהוזמן בעבר, נשמרת הרשומה שמתארת כי המוצר </w:t>
-      </w:r>
-      <w:r>
-        <w:rPr>
-          <w:rFonts w:hint="cs"/>
-          <w:color w:val="000000" w:themeColor="text1"/>
-          <w:rtl/>
-        </w:rPr>
-        <w:t xml:space="preserve">הקיים </w:t>
-      </w:r>
-      <w:r>
-        <w:rPr>
-          <w:rFonts w:hint="cs"/>
-          <w:color w:val="000000" w:themeColor="text1"/>
-          <w:rtl/>
-        </w:rPr>
-        <w:t>הזה הוא חלק מהזמנתו של הלקוח</w:t>
-      </w:r>
-      <w:r>
-        <w:rPr>
-          <w:rFonts w:hint="cs"/>
-          <w:color w:val="000000" w:themeColor="text1"/>
-          <w:rtl/>
-        </w:rPr>
-        <w:t>.</w:t>
+        <w:t>ותר.</w:t>
       </w:r>
     </w:p>
     <w:p>
@@ -16686,23 +17040,7 @@
           <w:rFonts w:ascii="Tahoma" w:hAnsi="Tahoma"/>
           <w:color w:val="FF0000"/>
         </w:rPr>
-        <w:t>'%@</w:t>
-      </w:r>
-      <w:proofErr w:type="gramStart"/>
-      <w:r>
-        <w:rPr>
-          <w:rFonts w:ascii="Tahoma" w:hAnsi="Tahoma"/>
-          <w:color w:val="FF0000"/>
-        </w:rPr>
-        <w:t>%.%</w:t>
-      </w:r>
-      <w:proofErr w:type="gramEnd"/>
-      <w:r>
-        <w:rPr>
-          <w:rFonts w:ascii="Tahoma" w:hAnsi="Tahoma"/>
-          <w:color w:val="FF0000"/>
-        </w:rPr>
-        <w:t>'</w:t>
+        <w:t>'%@%.%'</w:t>
       </w:r>
       <w:r>
         <w:rPr>
@@ -17048,6 +17386,7 @@
         </w:rPr>
         <w:tab/>
       </w:r>
+      <w:proofErr w:type="spellStart"/>
       <w:r>
         <w:rPr>
           <w:rFonts w:ascii="Tahoma" w:hAnsi="Tahoma" w:hint="cs"/>
@@ -17062,6 +17401,7 @@
         </w:rPr>
         <w:t>archar</w:t>
       </w:r>
+      <w:proofErr w:type="spellEnd"/>
       <w:r>
         <w:rPr>
           <w:rFonts w:ascii="Tahoma" w:hAnsi="Tahoma" w:hint="cs"/>
@@ -17860,6 +18200,7 @@
         </w:rPr>
         <w:tab/>
       </w:r>
+      <w:proofErr w:type="spellStart"/>
       <w:r>
         <w:rPr>
           <w:rFonts w:ascii="Consolas" w:hAnsi="Consolas" w:cs="Consolas"/>
@@ -17878,6 +18219,7 @@
         </w:rPr>
         <w:t>archar</w:t>
       </w:r>
+      <w:proofErr w:type="spellEnd"/>
       <w:r>
         <w:rPr>
           <w:rFonts w:ascii="Consolas" w:hAnsi="Consolas" w:cs="Consolas"/>
@@ -18021,6 +18363,7 @@
         </w:rPr>
         <w:tab/>
       </w:r>
+      <w:proofErr w:type="spellStart"/>
       <w:r>
         <w:rPr>
           <w:rFonts w:ascii="Consolas" w:hAnsi="Consolas" w:cs="Consolas"/>
@@ -18039,6 +18382,7 @@
         </w:rPr>
         <w:t>archar</w:t>
       </w:r>
+      <w:proofErr w:type="spellEnd"/>
       <w:r>
         <w:rPr>
           <w:rFonts w:ascii="Consolas" w:hAnsi="Consolas" w:cs="Consolas"/>
@@ -18181,6 +18525,7 @@
         </w:rPr>
         <w:tab/>
       </w:r>
+      <w:proofErr w:type="spellStart"/>
       <w:r>
         <w:rPr>
           <w:rFonts w:ascii="Consolas" w:hAnsi="Consolas" w:cs="Consolas"/>
@@ -18199,6 +18544,7 @@
         </w:rPr>
         <w:t>archar</w:t>
       </w:r>
+      <w:proofErr w:type="spellEnd"/>
       <w:r>
         <w:rPr>
           <w:rFonts w:ascii="Consolas" w:hAnsi="Consolas" w:cs="Consolas"/>
@@ -18324,6 +18670,7 @@
         </w:rPr>
         <w:tab/>
       </w:r>
+      <w:proofErr w:type="spellStart"/>
       <w:r>
         <w:rPr>
           <w:rFonts w:ascii="Consolas" w:hAnsi="Consolas" w:cs="Consolas"/>
@@ -18342,6 +18689,7 @@
         </w:rPr>
         <w:t>nt</w:t>
       </w:r>
+      <w:proofErr w:type="spellEnd"/>
       <w:r>
         <w:rPr>
           <w:rFonts w:ascii="Consolas" w:hAnsi="Consolas" w:cs="Consolas"/>
@@ -18781,27 +19129,7 @@
           <w:sz w:val="19"/>
           <w:szCs w:val="19"/>
         </w:rPr>
-        <w:t>'%@</w:t>
-      </w:r>
-      <w:proofErr w:type="gramStart"/>
-      <w:r>
-        <w:rPr>
-          <w:rFonts w:ascii="Consolas" w:hAnsi="Consolas" w:cs="Consolas"/>
-          <w:color w:val="FF0000"/>
-          <w:sz w:val="19"/>
-          <w:szCs w:val="19"/>
-        </w:rPr>
-        <w:t>%.%</w:t>
-      </w:r>
-      <w:proofErr w:type="gramEnd"/>
-      <w:r>
-        <w:rPr>
-          <w:rFonts w:ascii="Consolas" w:hAnsi="Consolas" w:cs="Consolas"/>
-          <w:color w:val="FF0000"/>
-          <w:sz w:val="19"/>
-          <w:szCs w:val="19"/>
-        </w:rPr>
-        <w:t>'</w:t>
+        <w:t>'%@%.%'</w:t>
       </w:r>
       <w:r>
         <w:rPr>
@@ -19241,23 +19569,13 @@
         <w:t xml:space="preserve"> </w:t>
       </w:r>
       <w:proofErr w:type="spellStart"/>
-      <w:proofErr w:type="gramStart"/>
       <w:r>
         <w:rPr>
           <w:rFonts w:ascii="Consolas" w:hAnsi="Consolas" w:cs="Consolas"/>
           <w:sz w:val="19"/>
           <w:szCs w:val="19"/>
         </w:rPr>
-        <w:t>First</w:t>
-      </w:r>
-      <w:proofErr w:type="gramEnd"/>
-      <w:r>
-        <w:rPr>
-          <w:rFonts w:ascii="Consolas" w:hAnsi="Consolas" w:cs="Consolas"/>
-          <w:sz w:val="19"/>
-          <w:szCs w:val="19"/>
-        </w:rPr>
-        <w:t>_Name</w:t>
+        <w:t>First_Name</w:t>
       </w:r>
       <w:proofErr w:type="spellEnd"/>
       <w:r>
@@ -19693,7 +20011,27 @@
           <w:sz w:val="19"/>
           <w:szCs w:val="19"/>
         </w:rPr>
-        <w:t>'Eyal'</w:t>
+        <w:t>'</w:t>
+      </w:r>
+      <w:proofErr w:type="spellStart"/>
+      <w:r>
+        <w:rPr>
+          <w:rFonts w:ascii="Consolas" w:hAnsi="Consolas" w:cs="Consolas"/>
+          <w:color w:val="FF0000"/>
+          <w:sz w:val="19"/>
+          <w:szCs w:val="19"/>
+        </w:rPr>
+        <w:t>Eyal</w:t>
+      </w:r>
+      <w:proofErr w:type="spellEnd"/>
+      <w:r>
+        <w:rPr>
+          <w:rFonts w:ascii="Consolas" w:hAnsi="Consolas" w:cs="Consolas"/>
+          <w:color w:val="FF0000"/>
+          <w:sz w:val="19"/>
+          <w:szCs w:val="19"/>
+        </w:rPr>
+        <w:t>'</w:t>
       </w:r>
       <w:r>
         <w:rPr>
@@ -20004,7 +20342,27 @@
           <w:sz w:val="19"/>
           <w:szCs w:val="19"/>
         </w:rPr>
-        <w:t>'Noa'</w:t>
+        <w:t>'</w:t>
+      </w:r>
+      <w:proofErr w:type="spellStart"/>
+      <w:r>
+        <w:rPr>
+          <w:rFonts w:ascii="Consolas" w:hAnsi="Consolas" w:cs="Consolas"/>
+          <w:color w:val="FF0000"/>
+          <w:sz w:val="19"/>
+          <w:szCs w:val="19"/>
+        </w:rPr>
+        <w:t>Noa</w:t>
+      </w:r>
+      <w:proofErr w:type="spellEnd"/>
+      <w:r>
+        <w:rPr>
+          <w:rFonts w:ascii="Consolas" w:hAnsi="Consolas" w:cs="Consolas"/>
+          <w:color w:val="FF0000"/>
+          <w:sz w:val="19"/>
+          <w:szCs w:val="19"/>
+        </w:rPr>
+        <w:t>'</w:t>
       </w:r>
       <w:r>
         <w:rPr>
@@ -20030,7 +20388,27 @@
           <w:sz w:val="19"/>
           <w:szCs w:val="19"/>
         </w:rPr>
-        <w:t>'Kirl'</w:t>
+        <w:t>'</w:t>
+      </w:r>
+      <w:proofErr w:type="spellStart"/>
+      <w:r>
+        <w:rPr>
+          <w:rFonts w:ascii="Consolas" w:hAnsi="Consolas" w:cs="Consolas"/>
+          <w:color w:val="FF0000"/>
+          <w:sz w:val="19"/>
+          <w:szCs w:val="19"/>
+        </w:rPr>
+        <w:t>Kirl</w:t>
+      </w:r>
+      <w:proofErr w:type="spellEnd"/>
+      <w:r>
+        <w:rPr>
+          <w:rFonts w:ascii="Consolas" w:hAnsi="Consolas" w:cs="Consolas"/>
+          <w:color w:val="FF0000"/>
+          <w:sz w:val="19"/>
+          <w:szCs w:val="19"/>
+        </w:rPr>
+        <w:t>'</w:t>
       </w:r>
       <w:r>
         <w:rPr>
@@ -20318,19 +20696,9 @@
           <w:sz w:val="19"/>
           <w:szCs w:val="19"/>
         </w:rPr>
-        <w:t>Registered_</w:t>
-      </w:r>
-      <w:proofErr w:type="gramStart"/>
-      <w:r>
-        <w:rPr>
-          <w:rFonts w:ascii="Consolas" w:hAnsi="Consolas" w:cs="Consolas"/>
-          <w:sz w:val="19"/>
-          <w:szCs w:val="19"/>
-        </w:rPr>
-        <w:t>customers</w:t>
+        <w:t>Registered_customers</w:t>
       </w:r>
       <w:proofErr w:type="spellEnd"/>
-      <w:proofErr w:type="gramEnd"/>
       <w:r>
         <w:rPr>
           <w:rFonts w:ascii="Consolas" w:hAnsi="Consolas" w:cs="Consolas"/>
@@ -20450,19 +20818,9 @@
           <w:sz w:val="19"/>
           <w:szCs w:val="19"/>
         </w:rPr>
-        <w:t>CK_</w:t>
-      </w:r>
-      <w:proofErr w:type="gramStart"/>
-      <w:r>
-        <w:rPr>
-          <w:rFonts w:ascii="Consolas" w:hAnsi="Consolas" w:cs="Consolas"/>
-          <w:sz w:val="19"/>
-          <w:szCs w:val="19"/>
-        </w:rPr>
-        <w:t>gender</w:t>
+        <w:t>CK_gender</w:t>
       </w:r>
       <w:proofErr w:type="spellEnd"/>
-      <w:proofErr w:type="gramEnd"/>
     </w:p>
     <w:p>
       <w:pPr>
@@ -20555,19 +20913,9 @@
           <w:sz w:val="19"/>
           <w:szCs w:val="19"/>
         </w:rPr>
-        <w:t>Registered_</w:t>
-      </w:r>
-      <w:proofErr w:type="gramStart"/>
-      <w:r>
-        <w:rPr>
-          <w:rFonts w:ascii="Consolas" w:hAnsi="Consolas" w:cs="Consolas"/>
-          <w:sz w:val="19"/>
-          <w:szCs w:val="19"/>
-        </w:rPr>
-        <w:t>customers</w:t>
+        <w:t>Registered_customers</w:t>
       </w:r>
       <w:proofErr w:type="spellEnd"/>
-      <w:proofErr w:type="gramEnd"/>
     </w:p>
     <w:p>
       <w:pPr>
@@ -20595,7 +20943,7 @@
 </file>
 
 <file path=word/endnotes.xml><?xml version="1.0" encoding="utf-8"?>
-<w:endnotes xmlns:wpc="http://schemas.microsoft.com/office/word/2010/wordprocessingCanvas" xmlns:cx="http://schemas.microsoft.com/office/drawing/2014/chartex" xmlns:cx1="http://schemas.microsoft.com/office/drawing/2015/9/8/chartex" xmlns:cx2="http://schemas.microsoft.com/office/drawing/2015/10/21/chartex" xmlns:cx3="http://schemas.microsoft.com/office/drawing/2016/5/9/chartex" xmlns:cx4="http://schemas.microsoft.com/office/drawing/2016/5/10/chartex" xmlns:cx5="http://schemas.microsoft.com/office/drawing/2016/5/11/chartex" xmlns:cx6="http://schemas.microsoft.com/office/drawing/2016/5/12/chartex" xmlns:cx7="http://schemas.microsoft.com/office/drawing/2016/5/13/chartex" xmlns:cx8="http://schemas.microsoft.com/office/drawing/2016/5/14/chartex" xmlns:mc="http://schemas.openxmlformats.org/markup-compatibility/2006" xmlns:aink="http://schemas.microsoft.com/office/drawing/2016/ink" xmlns:am3d="http://schemas.microsoft.com/office/drawing/2017/model3d" xmlns:o="urn:schemas-microsoft-com:office:office" xmlns:oel="http://schemas.microsoft.com/office/2019/extlst" xmlns:r="http://schemas.openxmlformats.org/officeDocument/2006/relationships" xmlns:m="http://schemas.openxmlformats.org/officeDocument/2006/math" xmlns:v="urn:schemas-microsoft-com:vml" xmlns:wp14="http://schemas.microsoft.com/office/word/2010/wordprocessingDrawing" xmlns:wp="http://schemas.openxmlformats.org/drawingml/2006/wordprocessingDrawing" xmlns:w10="urn:schemas-microsoft-com:office:word" xmlns:w="http://schemas.openxmlformats.org/wordprocessingml/2006/main" xmlns:w14="http://schemas.microsoft.com/office/word/2010/wordml" xmlns:w15="http://schemas.microsoft.com/office/word/2012/wordml" xmlns:w16cex="http://schemas.microsoft.com/office/word/2018/wordml/cex" xmlns:w16cid="http://schemas.microsoft.com/office/word/2016/wordml/cid" xmlns:w16="http://schemas.microsoft.com/office/word/2018/wordml" xmlns:w16sdtdh="http://schemas.microsoft.com/office/word/2020/wordml/sdtdatahash" xmlns:w16se="http://schemas.microsoft.com/office/word/2015/wordml/symex" xmlns:wpg="http://schemas.microsoft.com/office/word/2010/wordprocessingGroup" xmlns:wpi="http://schemas.microsoft.com/office/word/2010/wordprocessingInk" xmlns:wne="http://schemas.microsoft.com/office/word/2006/wordml" xmlns:wps="http://schemas.microsoft.com/office/word/2010/wordprocessingShape" mc:Ignorable="w14 w15 w16se w16cid w16 w16cex w16sdtdh wp14">
+<w:endnotes xmlns:wpc="http://schemas.microsoft.com/office/word/2010/wordprocessingCanvas" xmlns:mc="http://schemas.openxmlformats.org/markup-compatibility/2006" xmlns:o="urn:schemas-microsoft-com:office:office" xmlns:r="http://schemas.openxmlformats.org/officeDocument/2006/relationships" xmlns:m="http://schemas.openxmlformats.org/officeDocument/2006/math" xmlns:v="urn:schemas-microsoft-com:vml" xmlns:wp14="http://schemas.microsoft.com/office/word/2010/wordprocessingDrawing" xmlns:wp="http://schemas.openxmlformats.org/drawingml/2006/wordprocessingDrawing" xmlns:w10="urn:schemas-microsoft-com:office:word" xmlns:w="http://schemas.openxmlformats.org/wordprocessingml/2006/main" xmlns:w14="http://schemas.microsoft.com/office/word/2010/wordml" xmlns:w15="http://schemas.microsoft.com/office/word/2012/wordml" xmlns:wpg="http://schemas.microsoft.com/office/word/2010/wordprocessingGroup" xmlns:wpi="http://schemas.microsoft.com/office/word/2010/wordprocessingInk" xmlns:wne="http://schemas.microsoft.com/office/word/2006/wordml" xmlns:wps="http://schemas.microsoft.com/office/word/2010/wordprocessingShape" mc:Ignorable="w14 w15 wp14">
   <w:endnote w:type="separator" w:id="-1">
     <w:p>
       <w:pPr>
@@ -20620,7 +20968,7 @@
 </file>
 
 <file path=word/footer1.xml><?xml version="1.0" encoding="utf-8"?>
-<w:ftr xmlns:wpc="http://schemas.microsoft.com/office/word/2010/wordprocessingCanvas" xmlns:cx="http://schemas.microsoft.com/office/drawing/2014/chartex" xmlns:cx1="http://schemas.microsoft.com/office/drawing/2015/9/8/chartex" xmlns:cx2="http://schemas.microsoft.com/office/drawing/2015/10/21/chartex" xmlns:cx3="http://schemas.microsoft.com/office/drawing/2016/5/9/chartex" xmlns:cx4="http://schemas.microsoft.com/office/drawing/2016/5/10/chartex" xmlns:cx5="http://schemas.microsoft.com/office/drawing/2016/5/11/chartex" xmlns:cx6="http://schemas.microsoft.com/office/drawing/2016/5/12/chartex" xmlns:cx7="http://schemas.microsoft.com/office/drawing/2016/5/13/chartex" xmlns:cx8="http://schemas.microsoft.com/office/drawing/2016/5/14/chartex" xmlns:mc="http://schemas.openxmlformats.org/markup-compatibility/2006" xmlns:aink="http://schemas.microsoft.com/office/drawing/2016/ink" xmlns:am3d="http://schemas.microsoft.com/office/drawing/2017/model3d" xmlns:o="urn:schemas-microsoft-com:office:office" xmlns:oel="http://schemas.microsoft.com/office/2019/extlst" xmlns:r="http://schemas.openxmlformats.org/officeDocument/2006/relationships" xmlns:m="http://schemas.openxmlformats.org/officeDocument/2006/math" xmlns:v="urn:schemas-microsoft-com:vml" xmlns:wp14="http://schemas.microsoft.com/office/word/2010/wordprocessingDrawing" xmlns:wp="http://schemas.openxmlformats.org/drawingml/2006/wordprocessingDrawing" xmlns:w10="urn:schemas-microsoft-com:office:word" xmlns:w="http://schemas.openxmlformats.org/wordprocessingml/2006/main" xmlns:w14="http://schemas.microsoft.com/office/word/2010/wordml" xmlns:w15="http://schemas.microsoft.com/office/word/2012/wordml" xmlns:w16cex="http://schemas.microsoft.com/office/word/2018/wordml/cex" xmlns:w16cid="http://schemas.microsoft.com/office/word/2016/wordml/cid" xmlns:w16="http://schemas.microsoft.com/office/word/2018/wordml" xmlns:w16sdtdh="http://schemas.microsoft.com/office/word/2020/wordml/sdtdatahash" xmlns:w16se="http://schemas.microsoft.com/office/word/2015/wordml/symex" xmlns:wpg="http://schemas.microsoft.com/office/word/2010/wordprocessingGroup" xmlns:wpi="http://schemas.microsoft.com/office/word/2010/wordprocessingInk" xmlns:wne="http://schemas.microsoft.com/office/word/2006/wordml" xmlns:wps="http://schemas.microsoft.com/office/word/2010/wordprocessingShape" mc:Ignorable="w14 w15 w16se w16cid w16 w16cex w16sdtdh wp14">
+<w:ftr xmlns:wpc="http://schemas.microsoft.com/office/word/2010/wordprocessingCanvas" xmlns:mc="http://schemas.openxmlformats.org/markup-compatibility/2006" xmlns:o="urn:schemas-microsoft-com:office:office" xmlns:r="http://schemas.openxmlformats.org/officeDocument/2006/relationships" xmlns:m="http://schemas.openxmlformats.org/officeDocument/2006/math" xmlns:v="urn:schemas-microsoft-com:vml" xmlns:wp14="http://schemas.microsoft.com/office/word/2010/wordprocessingDrawing" xmlns:wp="http://schemas.openxmlformats.org/drawingml/2006/wordprocessingDrawing" xmlns:w10="urn:schemas-microsoft-com:office:word" xmlns:w="http://schemas.openxmlformats.org/wordprocessingml/2006/main" xmlns:w14="http://schemas.microsoft.com/office/word/2010/wordml" xmlns:w15="http://schemas.microsoft.com/office/word/2012/wordml" xmlns:wpg="http://schemas.microsoft.com/office/word/2010/wordprocessingGroup" xmlns:wpi="http://schemas.microsoft.com/office/word/2010/wordprocessingInk" xmlns:wne="http://schemas.microsoft.com/office/word/2006/wordml" xmlns:wps="http://schemas.microsoft.com/office/word/2010/wordprocessingShape" mc:Ignorable="w14 w15 wp14">
   <w:p>
     <w:pPr>
       <w:pStyle w:val="Footer"/>
@@ -20639,7 +20987,7 @@
       <w:rPr>
         <w:noProof/>
       </w:rPr>
-      <w:t>- 4 -</w:t>
+      <w:t>- 12 -</w:t>
     </w:r>
     <w:r>
       <w:rPr>
@@ -20657,7 +21005,7 @@
 </file>
 
 <file path=word/footnotes.xml><?xml version="1.0" encoding="utf-8"?>
-<w:footnotes xmlns:wpc="http://schemas.microsoft.com/office/word/2010/wordprocessingCanvas" xmlns:cx="http://schemas.microsoft.com/office/drawing/2014/chartex" xmlns:cx1="http://schemas.microsoft.com/office/drawing/2015/9/8/chartex" xmlns:cx2="http://schemas.microsoft.com/office/drawing/2015/10/21/chartex" xmlns:cx3="http://schemas.microsoft.com/office/drawing/2016/5/9/chartex" xmlns:cx4="http://schemas.microsoft.com/office/drawing/2016/5/10/chartex" xmlns:cx5="http://schemas.microsoft.com/office/drawing/2016/5/11/chartex" xmlns:cx6="http://schemas.microsoft.com/office/drawing/2016/5/12/chartex" xmlns:cx7="http://schemas.microsoft.com/office/drawing/2016/5/13/chartex" xmlns:cx8="http://schemas.microsoft.com/office/drawing/2016/5/14/chartex" xmlns:mc="http://schemas.openxmlformats.org/markup-compatibility/2006" xmlns:aink="http://schemas.microsoft.com/office/drawing/2016/ink" xmlns:am3d="http://schemas.microsoft.com/office/drawing/2017/model3d" xmlns:o="urn:schemas-microsoft-com:office:office" xmlns:oel="http://schemas.microsoft.com/office/2019/extlst" xmlns:r="http://schemas.openxmlformats.org/officeDocument/2006/relationships" xmlns:m="http://schemas.openxmlformats.org/officeDocument/2006/math" xmlns:v="urn:schemas-microsoft-com:vml" xmlns:wp14="http://schemas.microsoft.com/office/word/2010/wordprocessingDrawing" xmlns:wp="http://schemas.openxmlformats.org/drawingml/2006/wordprocessingDrawing" xmlns:w10="urn:schemas-microsoft-com:office:word" xmlns:w="http://schemas.openxmlformats.org/wordprocessingml/2006/main" xmlns:w14="http://schemas.microsoft.com/office/word/2010/wordml" xmlns:w15="http://schemas.microsoft.com/office/word/2012/wordml" xmlns:w16cex="http://schemas.microsoft.com/office/word/2018/wordml/cex" xmlns:w16cid="http://schemas.microsoft.com/office/word/2016/wordml/cid" xmlns:w16="http://schemas.microsoft.com/office/word/2018/wordml" xmlns:w16sdtdh="http://schemas.microsoft.com/office/word/2020/wordml/sdtdatahash" xmlns:w16se="http://schemas.microsoft.com/office/word/2015/wordml/symex" xmlns:wpg="http://schemas.microsoft.com/office/word/2010/wordprocessingGroup" xmlns:wpi="http://schemas.microsoft.com/office/word/2010/wordprocessingInk" xmlns:wne="http://schemas.microsoft.com/office/word/2006/wordml" xmlns:wps="http://schemas.microsoft.com/office/word/2010/wordprocessingShape" mc:Ignorable="w14 w15 w16se w16cid w16 w16cex w16sdtdh wp14">
+<w:footnotes xmlns:wpc="http://schemas.microsoft.com/office/word/2010/wordprocessingCanvas" xmlns:mc="http://schemas.openxmlformats.org/markup-compatibility/2006" xmlns:o="urn:schemas-microsoft-com:office:office" xmlns:r="http://schemas.openxmlformats.org/officeDocument/2006/relationships" xmlns:m="http://schemas.openxmlformats.org/officeDocument/2006/math" xmlns:v="urn:schemas-microsoft-com:vml" xmlns:wp14="http://schemas.microsoft.com/office/word/2010/wordprocessingDrawing" xmlns:wp="http://schemas.openxmlformats.org/drawingml/2006/wordprocessingDrawing" xmlns:w10="urn:schemas-microsoft-com:office:word" xmlns:w="http://schemas.openxmlformats.org/wordprocessingml/2006/main" xmlns:w14="http://schemas.microsoft.com/office/word/2010/wordml" xmlns:w15="http://schemas.microsoft.com/office/word/2012/wordml" xmlns:wpg="http://schemas.microsoft.com/office/word/2010/wordprocessingGroup" xmlns:wpi="http://schemas.microsoft.com/office/word/2010/wordprocessingInk" xmlns:wne="http://schemas.microsoft.com/office/word/2006/wordml" xmlns:wps="http://schemas.microsoft.com/office/word/2010/wordprocessingShape" mc:Ignorable="w14 w15 wp14">
   <w:footnote w:type="separator" w:id="-1">
     <w:p>
       <w:pPr>
@@ -20682,7 +21030,7 @@
 </file>
 
 <file path=word/header1.xml><?xml version="1.0" encoding="utf-8"?>
-<w:hdr xmlns:wpc="http://schemas.microsoft.com/office/word/2010/wordprocessingCanvas" xmlns:cx="http://schemas.microsoft.com/office/drawing/2014/chartex" xmlns:cx1="http://schemas.microsoft.com/office/drawing/2015/9/8/chartex" xmlns:cx2="http://schemas.microsoft.com/office/drawing/2015/10/21/chartex" xmlns:cx3="http://schemas.microsoft.com/office/drawing/2016/5/9/chartex" xmlns:cx4="http://schemas.microsoft.com/office/drawing/2016/5/10/chartex" xmlns:cx5="http://schemas.microsoft.com/office/drawing/2016/5/11/chartex" xmlns:cx6="http://schemas.microsoft.com/office/drawing/2016/5/12/chartex" xmlns:cx7="http://schemas.microsoft.com/office/drawing/2016/5/13/chartex" xmlns:cx8="http://schemas.microsoft.com/office/drawing/2016/5/14/chartex" xmlns:mc="http://schemas.openxmlformats.org/markup-compatibility/2006" xmlns:aink="http://schemas.microsoft.com/office/drawing/2016/ink" xmlns:am3d="http://schemas.microsoft.com/office/drawing/2017/model3d" xmlns:o="urn:schemas-microsoft-com:office:office" xmlns:oel="http://schemas.microsoft.com/office/2019/extlst" xmlns:r="http://schemas.openxmlformats.org/officeDocument/2006/relationships" xmlns:m="http://schemas.openxmlformats.org/officeDocument/2006/math" xmlns:v="urn:schemas-microsoft-com:vml" xmlns:wp14="http://schemas.microsoft.com/office/word/2010/wordprocessingDrawing" xmlns:wp="http://schemas.openxmlformats.org/drawingml/2006/wordprocessingDrawing" xmlns:w10="urn:schemas-microsoft-com:office:word" xmlns:w="http://schemas.openxmlformats.org/wordprocessingml/2006/main" xmlns:w14="http://schemas.microsoft.com/office/word/2010/wordml" xmlns:w15="http://schemas.microsoft.com/office/word/2012/wordml" xmlns:w16cex="http://schemas.microsoft.com/office/word/2018/wordml/cex" xmlns:w16cid="http://schemas.microsoft.com/office/word/2016/wordml/cid" xmlns:w16="http://schemas.microsoft.com/office/word/2018/wordml" xmlns:w16sdtdh="http://schemas.microsoft.com/office/word/2020/wordml/sdtdatahash" xmlns:w16se="http://schemas.microsoft.com/office/word/2015/wordml/symex" xmlns:wpg="http://schemas.microsoft.com/office/word/2010/wordprocessingGroup" xmlns:wpi="http://schemas.microsoft.com/office/word/2010/wordprocessingInk" xmlns:wne="http://schemas.microsoft.com/office/word/2006/wordml" xmlns:wps="http://schemas.microsoft.com/office/word/2010/wordprocessingShape" mc:Ignorable="w14 w15 w16se w16cid w16 w16cex w16sdtdh wp14">
+<w:hdr xmlns:wpc="http://schemas.microsoft.com/office/word/2010/wordprocessingCanvas" xmlns:mc="http://schemas.openxmlformats.org/markup-compatibility/2006" xmlns:o="urn:schemas-microsoft-com:office:office" xmlns:r="http://schemas.openxmlformats.org/officeDocument/2006/relationships" xmlns:m="http://schemas.openxmlformats.org/officeDocument/2006/math" xmlns:v="urn:schemas-microsoft-com:vml" xmlns:wp14="http://schemas.microsoft.com/office/word/2010/wordprocessingDrawing" xmlns:wp="http://schemas.openxmlformats.org/drawingml/2006/wordprocessingDrawing" xmlns:w10="urn:schemas-microsoft-com:office:word" xmlns:w="http://schemas.openxmlformats.org/wordprocessingml/2006/main" xmlns:w14="http://schemas.microsoft.com/office/word/2010/wordml" xmlns:w15="http://schemas.microsoft.com/office/word/2012/wordml" xmlns:wpg="http://schemas.microsoft.com/office/word/2010/wordprocessingGroup" xmlns:wpi="http://schemas.microsoft.com/office/word/2010/wordprocessingInk" xmlns:wne="http://schemas.microsoft.com/office/word/2006/wordml" xmlns:wps="http://schemas.microsoft.com/office/word/2010/wordprocessingShape" mc:Ignorable="w14 w15 wp14">
   <w:tbl>
     <w:tblPr>
       <w:bidiVisual/>
@@ -20716,6 +21064,7 @@
           <w:r>
             <w:rPr>
               <w:noProof/>
+              <w:lang w:bidi="ar-SA"/>
             </w:rPr>
             <w:drawing>
               <wp:inline distT="0" distB="0" distL="0" distR="0" wp14:anchorId="22B79187" wp14:editId="7756A482">
@@ -20912,7 +21261,7 @@
 </file>
 
 <file path=word/numbering.xml><?xml version="1.0" encoding="utf-8"?>
-<w:numbering xmlns:wpc="http://schemas.microsoft.com/office/word/2010/wordprocessingCanvas" xmlns:cx="http://schemas.microsoft.com/office/drawing/2014/chartex" xmlns:cx1="http://schemas.microsoft.com/office/drawing/2015/9/8/chartex" xmlns:cx2="http://schemas.microsoft.com/office/drawing/2015/10/21/chartex" xmlns:cx3="http://schemas.microsoft.com/office/drawing/2016/5/9/chartex" xmlns:cx4="http://schemas.microsoft.com/office/drawing/2016/5/10/chartex" xmlns:cx5="http://schemas.microsoft.com/office/drawing/2016/5/11/chartex" xmlns:cx6="http://schemas.microsoft.com/office/drawing/2016/5/12/chartex" xmlns:cx7="http://schemas.microsoft.com/office/drawing/2016/5/13/chartex" xmlns:cx8="http://schemas.microsoft.com/office/drawing/2016/5/14/chartex" xmlns:mc="http://schemas.openxmlformats.org/markup-compatibility/2006" xmlns:aink="http://schemas.microsoft.com/office/drawing/2016/ink" xmlns:am3d="http://schemas.microsoft.com/office/drawing/2017/model3d" xmlns:o="urn:schemas-microsoft-com:office:office" xmlns:oel="http://schemas.microsoft.com/office/2019/extlst" xmlns:r="http://schemas.openxmlformats.org/officeDocument/2006/relationships" xmlns:m="http://schemas.openxmlformats.org/officeDocument/2006/math" xmlns:v="urn:schemas-microsoft-com:vml" xmlns:wp14="http://schemas.microsoft.com/office/word/2010/wordprocessingDrawing" xmlns:wp="http://schemas.openxmlformats.org/drawingml/2006/wordprocessingDrawing" xmlns:w10="urn:schemas-microsoft-com:office:word" xmlns:w="http://schemas.openxmlformats.org/wordprocessingml/2006/main" xmlns:w14="http://schemas.microsoft.com/office/word/2010/wordml" xmlns:w15="http://schemas.microsoft.com/office/word/2012/wordml" xmlns:w16cex="http://schemas.microsoft.com/office/word/2018/wordml/cex" xmlns:w16cid="http://schemas.microsoft.com/office/word/2016/wordml/cid" xmlns:w16="http://schemas.microsoft.com/office/word/2018/wordml" xmlns:w16sdtdh="http://schemas.microsoft.com/office/word/2020/wordml/sdtdatahash" xmlns:w16se="http://schemas.microsoft.com/office/word/2015/wordml/symex" xmlns:wpg="http://schemas.microsoft.com/office/word/2010/wordprocessingGroup" xmlns:wpi="http://schemas.microsoft.com/office/word/2010/wordprocessingInk" xmlns:wne="http://schemas.microsoft.com/office/word/2006/wordml" xmlns:wps="http://schemas.microsoft.com/office/word/2010/wordprocessingShape" mc:Ignorable="w14 w15 w16se w16cid w16 w16cex w16sdtdh wp14">
+<w:numbering xmlns:wpc="http://schemas.microsoft.com/office/word/2010/wordprocessingCanvas" xmlns:mc="http://schemas.openxmlformats.org/markup-compatibility/2006" xmlns:o="urn:schemas-microsoft-com:office:office" xmlns:r="http://schemas.openxmlformats.org/officeDocument/2006/relationships" xmlns:m="http://schemas.openxmlformats.org/officeDocument/2006/math" xmlns:v="urn:schemas-microsoft-com:vml" xmlns:wp14="http://schemas.microsoft.com/office/word/2010/wordprocessingDrawing" xmlns:wp="http://schemas.openxmlformats.org/drawingml/2006/wordprocessingDrawing" xmlns:w10="urn:schemas-microsoft-com:office:word" xmlns:w="http://schemas.openxmlformats.org/wordprocessingml/2006/main" xmlns:w14="http://schemas.microsoft.com/office/word/2010/wordml" xmlns:w15="http://schemas.microsoft.com/office/word/2012/wordml" xmlns:wpg="http://schemas.microsoft.com/office/word/2010/wordprocessingGroup" xmlns:wpi="http://schemas.microsoft.com/office/word/2010/wordprocessingInk" xmlns:wne="http://schemas.microsoft.com/office/word/2006/wordml" xmlns:wps="http://schemas.microsoft.com/office/word/2010/wordprocessingShape" mc:Ignorable="w14 w15 wp14">
   <w:numPicBullet w:numPicBulletId="0">
     <w:pict>
       <v:shapetype id="_x0000_t75" coordsize="21600,21600" o:spt="75" o:preferrelative="t" path="m@4@5l@4@11@9@11@9@5xe" filled="f" stroked="f">
@@ -20934,19 +21283,19 @@
         <v:path o:extrusionok="f" gradientshapeok="t" o:connecttype="rect"/>
         <o:lock v:ext="edit" aspectratio="t"/>
       </v:shapetype>
-      <v:shape id="_x0000_i1052" type="#_x0000_t75" style="width:15.75pt;height:22.5pt" o:bullet="t">
+      <v:shape id="_x0000_i1112" type="#_x0000_t75" style="width:15.75pt;height:22.5pt" o:bullet="t">
         <v:imagedata r:id="rId1" o:title="BGU-Logo-Orange-s"/>
       </v:shape>
     </w:pict>
   </w:numPicBullet>
   <w:numPicBullet w:numPicBulletId="1">
     <w:pict>
-      <v:shape id="_x0000_i1053" type="#_x0000_t75" style="width:15.75pt;height:22.5pt" o:bullet="t">
+      <v:shape id="_x0000_i1113" type="#_x0000_t75" style="width:15.75pt;height:22.5pt" o:bullet="t">
         <v:imagedata r:id="rId2" o:title="BGU-Logo-Orange-t"/>
       </v:shape>
     </w:pict>
   </w:numPicBullet>
-  <w:abstractNum w:abstractNumId="0" w15:restartNumberingAfterBreak="0">
+  <w:abstractNum w:abstractNumId="0">
     <w:nsid w:val="020527CF"/>
     <w:multiLevelType w:val="hybridMultilevel"/>
     <w:tmpl w:val="DB6C646C"/>
@@ -21059,13 +21408,13 @@
       </w:rPr>
     </w:lvl>
   </w:abstractNum>
-  <w:abstractNum w:abstractNumId="1" w15:restartNumberingAfterBreak="0">
+  <w:abstractNum w:abstractNumId="1">
     <w:nsid w:val="03C84A07"/>
     <w:multiLevelType w:val="multilevel"/>
     <w:tmpl w:val="0409001D"/>
     <w:numStyleLink w:val="BGUList"/>
   </w:abstractNum>
-  <w:abstractNum w:abstractNumId="2" w15:restartNumberingAfterBreak="0">
+  <w:abstractNum w:abstractNumId="2">
     <w:nsid w:val="04A42C04"/>
     <w:multiLevelType w:val="hybridMultilevel"/>
     <w:tmpl w:val="72688A08"/>
@@ -21154,7 +21503,7 @@
       </w:pPr>
     </w:lvl>
   </w:abstractNum>
-  <w:abstractNum w:abstractNumId="3" w15:restartNumberingAfterBreak="0">
+  <w:abstractNum w:abstractNumId="3">
     <w:nsid w:val="0726687E"/>
     <w:multiLevelType w:val="hybridMultilevel"/>
     <w:tmpl w:val="65EED73C"/>
@@ -21268,7 +21617,7 @@
       </w:rPr>
     </w:lvl>
   </w:abstractNum>
-  <w:abstractNum w:abstractNumId="4" w15:restartNumberingAfterBreak="0">
+  <w:abstractNum w:abstractNumId="4">
     <w:nsid w:val="0CFD0752"/>
     <w:multiLevelType w:val="multilevel"/>
     <w:tmpl w:val="0409001D"/>
@@ -21373,7 +21722,7 @@
       </w:pPr>
     </w:lvl>
   </w:abstractNum>
-  <w:abstractNum w:abstractNumId="5" w15:restartNumberingAfterBreak="0">
+  <w:abstractNum w:abstractNumId="5">
     <w:nsid w:val="10553BB7"/>
     <w:multiLevelType w:val="hybridMultilevel"/>
     <w:tmpl w:val="81062D1E"/>
@@ -21485,7 +21834,7 @@
       </w:rPr>
     </w:lvl>
   </w:abstractNum>
-  <w:abstractNum w:abstractNumId="6" w15:restartNumberingAfterBreak="0">
+  <w:abstractNum w:abstractNumId="6">
     <w:nsid w:val="161260F2"/>
     <w:multiLevelType w:val="hybridMultilevel"/>
     <w:tmpl w:val="C4A0D7C2"/>
@@ -21598,7 +21947,7 @@
       </w:rPr>
     </w:lvl>
   </w:abstractNum>
-  <w:abstractNum w:abstractNumId="7" w15:restartNumberingAfterBreak="0">
+  <w:abstractNum w:abstractNumId="7">
     <w:nsid w:val="16880E79"/>
     <w:multiLevelType w:val="hybridMultilevel"/>
     <w:tmpl w:val="D0921C8E"/>
@@ -21711,7 +22060,7 @@
       </w:rPr>
     </w:lvl>
   </w:abstractNum>
-  <w:abstractNum w:abstractNumId="8" w15:restartNumberingAfterBreak="0">
+  <w:abstractNum w:abstractNumId="8">
     <w:nsid w:val="18F656A1"/>
     <w:multiLevelType w:val="hybridMultilevel"/>
     <w:tmpl w:val="4C561898"/>
@@ -21824,7 +22173,7 @@
       </w:rPr>
     </w:lvl>
   </w:abstractNum>
-  <w:abstractNum w:abstractNumId="9" w15:restartNumberingAfterBreak="0">
+  <w:abstractNum w:abstractNumId="9">
     <w:nsid w:val="22F55449"/>
     <w:multiLevelType w:val="hybridMultilevel"/>
     <w:tmpl w:val="49B61B84"/>
@@ -21914,11 +22263,11 @@
       </w:pPr>
     </w:lvl>
   </w:abstractNum>
-  <w:abstractNum w:abstractNumId="10" w15:restartNumberingAfterBreak="0">
+  <w:abstractNum w:abstractNumId="10">
     <w:nsid w:val="28224C62"/>
     <w:multiLevelType w:val="hybridMultilevel"/>
-    <w:tmpl w:val="EFD0B178"/>
-    <w:lvl w:ilvl="0" w:tplc="04090001">
+    <w:tmpl w:val="2DAA5B9A"/>
+    <w:lvl w:ilvl="0" w:tplc="AA027B02">
       <w:start w:val="1"/>
       <w:numFmt w:val="bullet"/>
       <w:lvlText w:val=""/>
@@ -21928,6 +22277,7 @@
       </w:pPr>
       <w:rPr>
         <w:rFonts w:ascii="Symbol" w:hAnsi="Symbol" w:hint="default"/>
+        <w:lang w:bidi="he-IL"/>
       </w:rPr>
     </w:lvl>
     <w:lvl w:ilvl="1" w:tplc="04090003">
@@ -22027,7 +22377,7 @@
       </w:rPr>
     </w:lvl>
   </w:abstractNum>
-  <w:abstractNum w:abstractNumId="11" w15:restartNumberingAfterBreak="0">
+  <w:abstractNum w:abstractNumId="11">
     <w:nsid w:val="29A25805"/>
     <w:multiLevelType w:val="hybridMultilevel"/>
     <w:tmpl w:val="77C8C7E6"/>
@@ -22141,7 +22491,7 @@
       </w:rPr>
     </w:lvl>
   </w:abstractNum>
-  <w:abstractNum w:abstractNumId="12" w15:restartNumberingAfterBreak="0">
+  <w:abstractNum w:abstractNumId="12">
     <w:nsid w:val="2BE2488F"/>
     <w:multiLevelType w:val="hybridMultilevel"/>
     <w:tmpl w:val="680C2642"/>
@@ -22254,7 +22604,7 @@
       </w:rPr>
     </w:lvl>
   </w:abstractNum>
-  <w:abstractNum w:abstractNumId="13" w15:restartNumberingAfterBreak="0">
+  <w:abstractNum w:abstractNumId="13">
     <w:nsid w:val="320F1E75"/>
     <w:multiLevelType w:val="hybridMultilevel"/>
     <w:tmpl w:val="2E329B54"/>
@@ -22367,7 +22717,7 @@
       </w:rPr>
     </w:lvl>
   </w:abstractNum>
-  <w:abstractNum w:abstractNumId="14" w15:restartNumberingAfterBreak="0">
+  <w:abstractNum w:abstractNumId="14">
     <w:nsid w:val="39D734AB"/>
     <w:multiLevelType w:val="hybridMultilevel"/>
     <w:tmpl w:val="A8705DD4"/>
@@ -22480,7 +22830,7 @@
       </w:rPr>
     </w:lvl>
   </w:abstractNum>
-  <w:abstractNum w:abstractNumId="15" w15:restartNumberingAfterBreak="0">
+  <w:abstractNum w:abstractNumId="15">
     <w:nsid w:val="39DA2C68"/>
     <w:multiLevelType w:val="hybridMultilevel"/>
     <w:tmpl w:val="56CA1398"/>
@@ -22593,7 +22943,7 @@
       </w:rPr>
     </w:lvl>
   </w:abstractNum>
-  <w:abstractNum w:abstractNumId="16" w15:restartNumberingAfterBreak="0">
+  <w:abstractNum w:abstractNumId="16">
     <w:nsid w:val="44640546"/>
     <w:multiLevelType w:val="hybridMultilevel"/>
     <w:tmpl w:val="E75C6B32"/>
@@ -22706,7 +23056,7 @@
       </w:rPr>
     </w:lvl>
   </w:abstractNum>
-  <w:abstractNum w:abstractNumId="17" w15:restartNumberingAfterBreak="0">
+  <w:abstractNum w:abstractNumId="17">
     <w:nsid w:val="52A37444"/>
     <w:multiLevelType w:val="hybridMultilevel"/>
     <w:tmpl w:val="98629646"/>
@@ -22820,7 +23170,7 @@
       </w:rPr>
     </w:lvl>
   </w:abstractNum>
-  <w:abstractNum w:abstractNumId="18" w15:restartNumberingAfterBreak="0">
+  <w:abstractNum w:abstractNumId="18">
     <w:nsid w:val="5C741CC2"/>
     <w:multiLevelType w:val="hybridMultilevel"/>
     <w:tmpl w:val="ED602032"/>
@@ -22960,7 +23310,7 @@
       </w:rPr>
     </w:lvl>
   </w:abstractNum>
-  <w:abstractNum w:abstractNumId="19" w15:restartNumberingAfterBreak="0">
+  <w:abstractNum w:abstractNumId="19">
     <w:nsid w:val="618B5872"/>
     <w:multiLevelType w:val="hybridMultilevel"/>
     <w:tmpl w:val="987E945A"/>
@@ -23100,7 +23450,7 @@
       </w:rPr>
     </w:lvl>
   </w:abstractNum>
-  <w:abstractNum w:abstractNumId="20" w15:restartNumberingAfterBreak="0">
+  <w:abstractNum w:abstractNumId="20">
     <w:nsid w:val="639F1433"/>
     <w:multiLevelType w:val="hybridMultilevel"/>
     <w:tmpl w:val="2E329B54"/>
@@ -23213,7 +23563,7 @@
       </w:rPr>
     </w:lvl>
   </w:abstractNum>
-  <w:abstractNum w:abstractNumId="21" w15:restartNumberingAfterBreak="0">
+  <w:abstractNum w:abstractNumId="21">
     <w:nsid w:val="643E6C0D"/>
     <w:multiLevelType w:val="hybridMultilevel"/>
     <w:tmpl w:val="FA3C51F2"/>
@@ -23326,7 +23676,7 @@
       </w:rPr>
     </w:lvl>
   </w:abstractNum>
-  <w:abstractNum w:abstractNumId="22" w15:restartNumberingAfterBreak="0">
+  <w:abstractNum w:abstractNumId="22">
     <w:nsid w:val="65774EB0"/>
     <w:multiLevelType w:val="hybridMultilevel"/>
     <w:tmpl w:val="0798C080"/>
@@ -23439,7 +23789,7 @@
       </w:rPr>
     </w:lvl>
   </w:abstractNum>
-  <w:abstractNum w:abstractNumId="23" w15:restartNumberingAfterBreak="0">
+  <w:abstractNum w:abstractNumId="23">
     <w:nsid w:val="66C141FC"/>
     <w:multiLevelType w:val="hybridMultilevel"/>
     <w:tmpl w:val="1854A85C"/>
@@ -23553,7 +23903,7 @@
       </w:rPr>
     </w:lvl>
   </w:abstractNum>
-  <w:abstractNum w:abstractNumId="24" w15:restartNumberingAfterBreak="0">
+  <w:abstractNum w:abstractNumId="24">
     <w:nsid w:val="67CF38DA"/>
     <w:multiLevelType w:val="hybridMultilevel"/>
     <w:tmpl w:val="A75632D0"/>
@@ -23666,7 +24016,7 @@
       </w:rPr>
     </w:lvl>
   </w:abstractNum>
-  <w:abstractNum w:abstractNumId="25" w15:restartNumberingAfterBreak="0">
+  <w:abstractNum w:abstractNumId="25">
     <w:nsid w:val="68375D0B"/>
     <w:multiLevelType w:val="hybridMultilevel"/>
     <w:tmpl w:val="77F6B9E2"/>
@@ -23779,7 +24129,7 @@
       </w:rPr>
     </w:lvl>
   </w:abstractNum>
-  <w:abstractNum w:abstractNumId="26" w15:restartNumberingAfterBreak="0">
+  <w:abstractNum w:abstractNumId="26">
     <w:nsid w:val="696D459F"/>
     <w:multiLevelType w:val="hybridMultilevel"/>
     <w:tmpl w:val="CB4A5CF8"/>
@@ -23895,7 +24245,7 @@
       </w:rPr>
     </w:lvl>
   </w:abstractNum>
-  <w:abstractNum w:abstractNumId="27" w15:restartNumberingAfterBreak="0">
+  <w:abstractNum w:abstractNumId="27">
     <w:nsid w:val="69A478DD"/>
     <w:multiLevelType w:val="hybridMultilevel"/>
     <w:tmpl w:val="10144F58"/>
@@ -24008,7 +24358,7 @@
       </w:rPr>
     </w:lvl>
   </w:abstractNum>
-  <w:abstractNum w:abstractNumId="28" w15:restartNumberingAfterBreak="0">
+  <w:abstractNum w:abstractNumId="28">
     <w:nsid w:val="6AD240C6"/>
     <w:multiLevelType w:val="hybridMultilevel"/>
     <w:tmpl w:val="6CEAAA38"/>
@@ -24121,7 +24471,7 @@
       </w:rPr>
     </w:lvl>
   </w:abstractNum>
-  <w:abstractNum w:abstractNumId="29" w15:restartNumberingAfterBreak="0">
+  <w:abstractNum w:abstractNumId="29">
     <w:nsid w:val="6BC1254A"/>
     <w:multiLevelType w:val="hybridMultilevel"/>
     <w:tmpl w:val="77604088"/>
@@ -24234,7 +24584,7 @@
       </w:rPr>
     </w:lvl>
   </w:abstractNum>
-  <w:abstractNum w:abstractNumId="30" w15:restartNumberingAfterBreak="0">
+  <w:abstractNum w:abstractNumId="30">
     <w:nsid w:val="72C71D95"/>
     <w:multiLevelType w:val="hybridMultilevel"/>
     <w:tmpl w:val="02B2E5EA"/>
@@ -24324,7 +24674,7 @@
       </w:pPr>
     </w:lvl>
   </w:abstractNum>
-  <w:abstractNum w:abstractNumId="31" w15:restartNumberingAfterBreak="0">
+  <w:abstractNum w:abstractNumId="31">
     <w:nsid w:val="75080121"/>
     <w:multiLevelType w:val="hybridMultilevel"/>
     <w:tmpl w:val="12968914"/>
@@ -24437,7 +24787,7 @@
       </w:rPr>
     </w:lvl>
   </w:abstractNum>
-  <w:abstractNum w:abstractNumId="32" w15:restartNumberingAfterBreak="0">
+  <w:abstractNum w:abstractNumId="32">
     <w:nsid w:val="77B6451A"/>
     <w:multiLevelType w:val="hybridMultilevel"/>
     <w:tmpl w:val="764A8D84"/>
@@ -24550,7 +24900,7 @@
       </w:rPr>
     </w:lvl>
   </w:abstractNum>
-  <w:abstractNum w:abstractNumId="33" w15:restartNumberingAfterBreak="0">
+  <w:abstractNum w:abstractNumId="33">
     <w:nsid w:val="78B45208"/>
     <w:multiLevelType w:val="hybridMultilevel"/>
     <w:tmpl w:val="936658FE"/>
@@ -24663,7 +25013,7 @@
       </w:rPr>
     </w:lvl>
   </w:abstractNum>
-  <w:abstractNum w:abstractNumId="34" w15:restartNumberingAfterBreak="0">
+  <w:abstractNum w:abstractNumId="34">
     <w:nsid w:val="7F6A6701"/>
     <w:multiLevelType w:val="hybridMultilevel"/>
     <w:tmpl w:val="26DACBE8"/>
@@ -24777,119 +25127,119 @@
       </w:rPr>
     </w:lvl>
   </w:abstractNum>
-  <w:num w:numId="1" w16cid:durableId="1773089053">
+  <w:num w:numId="1">
     <w:abstractNumId w:val="4"/>
   </w:num>
-  <w:num w:numId="2" w16cid:durableId="2085839287">
+  <w:num w:numId="2">
     <w:abstractNumId w:val="1"/>
   </w:num>
-  <w:num w:numId="3" w16cid:durableId="1904442493">
+  <w:num w:numId="3">
     <w:abstractNumId w:val="24"/>
   </w:num>
-  <w:num w:numId="4" w16cid:durableId="1072775702">
+  <w:num w:numId="4">
     <w:abstractNumId w:val="0"/>
   </w:num>
-  <w:num w:numId="5" w16cid:durableId="1636830260">
+  <w:num w:numId="5">
     <w:abstractNumId w:val="22"/>
   </w:num>
-  <w:num w:numId="6" w16cid:durableId="657538630">
+  <w:num w:numId="6">
     <w:abstractNumId w:val="13"/>
   </w:num>
-  <w:num w:numId="7" w16cid:durableId="1769156646">
+  <w:num w:numId="7">
     <w:abstractNumId w:val="25"/>
   </w:num>
-  <w:num w:numId="8" w16cid:durableId="217130982">
+  <w:num w:numId="8">
     <w:abstractNumId w:val="34"/>
   </w:num>
-  <w:num w:numId="9" w16cid:durableId="888538561">
+  <w:num w:numId="9">
     <w:abstractNumId w:val="20"/>
   </w:num>
-  <w:num w:numId="10" w16cid:durableId="238449445">
+  <w:num w:numId="10">
     <w:abstractNumId w:val="31"/>
   </w:num>
-  <w:num w:numId="11" w16cid:durableId="627319615">
+  <w:num w:numId="11">
     <w:abstractNumId w:val="18"/>
   </w:num>
-  <w:num w:numId="12" w16cid:durableId="938753339">
+  <w:num w:numId="12">
     <w:abstractNumId w:val="15"/>
   </w:num>
-  <w:num w:numId="13" w16cid:durableId="2053847991">
+  <w:num w:numId="13">
     <w:abstractNumId w:val="6"/>
   </w:num>
-  <w:num w:numId="14" w16cid:durableId="226035767">
+  <w:num w:numId="14">
     <w:abstractNumId w:val="26"/>
   </w:num>
-  <w:num w:numId="15" w16cid:durableId="162016640">
+  <w:num w:numId="15">
     <w:abstractNumId w:val="19"/>
   </w:num>
-  <w:num w:numId="16" w16cid:durableId="889611229">
+  <w:num w:numId="16">
     <w:abstractNumId w:val="14"/>
   </w:num>
-  <w:num w:numId="17" w16cid:durableId="195890148">
+  <w:num w:numId="17">
     <w:abstractNumId w:val="33"/>
   </w:num>
-  <w:num w:numId="18" w16cid:durableId="1131629959">
+  <w:num w:numId="18">
     <w:abstractNumId w:val="12"/>
   </w:num>
-  <w:num w:numId="19" w16cid:durableId="551968310">
+  <w:num w:numId="19">
     <w:abstractNumId w:val="21"/>
   </w:num>
-  <w:num w:numId="20" w16cid:durableId="268508031">
+  <w:num w:numId="20">
     <w:abstractNumId w:val="10"/>
   </w:num>
-  <w:num w:numId="21" w16cid:durableId="318507497">
+  <w:num w:numId="21">
     <w:abstractNumId w:val="28"/>
   </w:num>
-  <w:num w:numId="22" w16cid:durableId="303005565">
+  <w:num w:numId="22">
     <w:abstractNumId w:val="32"/>
   </w:num>
-  <w:num w:numId="23" w16cid:durableId="2091417325">
+  <w:num w:numId="23">
     <w:abstractNumId w:val="8"/>
   </w:num>
-  <w:num w:numId="24" w16cid:durableId="1940794803">
+  <w:num w:numId="24">
     <w:abstractNumId w:val="16"/>
   </w:num>
-  <w:num w:numId="25" w16cid:durableId="168058115">
+  <w:num w:numId="25">
     <w:abstractNumId w:val="7"/>
   </w:num>
-  <w:num w:numId="26" w16cid:durableId="1507398322">
+  <w:num w:numId="26">
     <w:abstractNumId w:val="23"/>
   </w:num>
-  <w:num w:numId="27" w16cid:durableId="1094940159">
+  <w:num w:numId="27">
     <w:abstractNumId w:val="11"/>
   </w:num>
-  <w:num w:numId="28" w16cid:durableId="1289780405">
+  <w:num w:numId="28">
     <w:abstractNumId w:val="17"/>
   </w:num>
-  <w:num w:numId="29" w16cid:durableId="54813960">
+  <w:num w:numId="29">
     <w:abstractNumId w:val="3"/>
   </w:num>
-  <w:num w:numId="30" w16cid:durableId="2050102973">
+  <w:num w:numId="30">
     <w:abstractNumId w:val="29"/>
   </w:num>
-  <w:num w:numId="31" w16cid:durableId="1779063012">
+  <w:num w:numId="31">
     <w:abstractNumId w:val="2"/>
   </w:num>
-  <w:num w:numId="32" w16cid:durableId="613366703">
+  <w:num w:numId="32">
     <w:abstractNumId w:val="29"/>
   </w:num>
-  <w:num w:numId="33" w16cid:durableId="2109736059">
+  <w:num w:numId="33">
     <w:abstractNumId w:val="30"/>
   </w:num>
-  <w:num w:numId="34" w16cid:durableId="920217507">
+  <w:num w:numId="34">
     <w:abstractNumId w:val="9"/>
   </w:num>
-  <w:num w:numId="35" w16cid:durableId="561408052">
+  <w:num w:numId="35">
     <w:abstractNumId w:val="27"/>
   </w:num>
-  <w:num w:numId="36" w16cid:durableId="1921131646">
+  <w:num w:numId="36">
     <w:abstractNumId w:val="5"/>
   </w:num>
 </w:numbering>
 </file>
 
 <file path=word/styles.xml><?xml version="1.0" encoding="utf-8"?>
-<w:styles xmlns:mc="http://schemas.openxmlformats.org/markup-compatibility/2006" xmlns:r="http://schemas.openxmlformats.org/officeDocument/2006/relationships" xmlns:w="http://schemas.openxmlformats.org/wordprocessingml/2006/main" xmlns:w14="http://schemas.microsoft.com/office/word/2010/wordml" xmlns:w15="http://schemas.microsoft.com/office/word/2012/wordml" xmlns:w16cex="http://schemas.microsoft.com/office/word/2018/wordml/cex" xmlns:w16cid="http://schemas.microsoft.com/office/word/2016/wordml/cid" xmlns:w16="http://schemas.microsoft.com/office/word/2018/wordml" xmlns:w16sdtdh="http://schemas.microsoft.com/office/word/2020/wordml/sdtdatahash" xmlns:w16se="http://schemas.microsoft.com/office/word/2015/wordml/symex" mc:Ignorable="w14 w15 w16se w16cid w16 w16cex w16sdtdh">
+<w:styles xmlns:mc="http://schemas.openxmlformats.org/markup-compatibility/2006" xmlns:r="http://schemas.openxmlformats.org/officeDocument/2006/relationships" xmlns:w="http://schemas.openxmlformats.org/wordprocessingml/2006/main" xmlns:w14="http://schemas.microsoft.com/office/word/2010/wordml" xmlns:w15="http://schemas.microsoft.com/office/word/2012/wordml" mc:Ignorable="w14 w15">
   <w:docDefaults>
     <w:rPrDefault>
       <w:rPr>
@@ -24899,7 +25249,7 @@
     </w:rPrDefault>
     <w:pPrDefault/>
   </w:docDefaults>
-  <w:latentStyles w:defLockedState="0" w:defUIPriority="99" w:defSemiHidden="0" w:defUnhideWhenUsed="0" w:defQFormat="0" w:count="376">
+  <w:latentStyles w:defLockedState="0" w:defUIPriority="99" w:defSemiHidden="0" w:defUnhideWhenUsed="0" w:defQFormat="0" w:count="371">
     <w:lsdException w:name="Normal" w:uiPriority="0" w:qFormat="1"/>
     <w:lsdException w:name="heading 1" w:uiPriority="9" w:qFormat="1"/>
     <w:lsdException w:name="heading 2" w:uiPriority="9" w:qFormat="1"/>
@@ -25271,11 +25621,6 @@
     <w:lsdException w:name="List Table 5 Dark Accent 6" w:uiPriority="50"/>
     <w:lsdException w:name="List Table 6 Colorful Accent 6" w:uiPriority="51"/>
     <w:lsdException w:name="List Table 7 Colorful Accent 6" w:uiPriority="52"/>
-    <w:lsdException w:name="Mention" w:semiHidden="1" w:unhideWhenUsed="1"/>
-    <w:lsdException w:name="Smart Hyperlink" w:semiHidden="1" w:unhideWhenUsed="1"/>
-    <w:lsdException w:name="Hashtag" w:semiHidden="1" w:unhideWhenUsed="1"/>
-    <w:lsdException w:name="Unresolved Mention" w:semiHidden="1" w:unhideWhenUsed="1"/>
-    <w:lsdException w:name="Smart Link" w:semiHidden="1" w:unhideWhenUsed="1"/>
   </w:latentStyles>
   <w:style w:type="paragraph" w:default="1" w:styleId="Normal">
     <w:name w:val="Normal"/>
@@ -25544,6 +25889,7 @@
     <w:uiPriority w:val="59"/>
     <w:rsid w:val="00B75740"/>
     <w:tblPr>
+      <w:tblInd w:w="0" w:type="dxa"/>
       <w:tblBorders>
         <w:top w:val="single" w:sz="4" w:space="0" w:color="000000"/>
         <w:left w:val="single" w:sz="4" w:space="0" w:color="000000"/>
@@ -25552,6 +25898,12 @@
         <w:insideH w:val="single" w:sz="4" w:space="0" w:color="000000"/>
         <w:insideV w:val="single" w:sz="4" w:space="0" w:color="000000"/>
       </w:tblBorders>
+      <w:tblCellMar>
+        <w:top w:w="0" w:type="dxa"/>
+        <w:left w:w="108" w:type="dxa"/>
+        <w:bottom w:w="0" w:type="dxa"/>
+        <w:right w:w="108" w:type="dxa"/>
+      </w:tblCellMar>
     </w:tblPr>
   </w:style>
   <w:style w:type="paragraph" w:styleId="BalloonText">
@@ -25622,6 +25974,7 @@
     <w:tblPr>
       <w:tblStyleRowBandSize w:val="1"/>
       <w:tblStyleColBandSize w:val="1"/>
+      <w:tblInd w:w="0" w:type="dxa"/>
       <w:tblBorders>
         <w:top w:val="single" w:sz="8" w:space="0" w:color="C0504D"/>
         <w:left w:val="single" w:sz="8" w:space="0" w:color="C0504D"/>
@@ -25630,6 +25983,12 @@
         <w:insideH w:val="single" w:sz="8" w:space="0" w:color="C0504D"/>
         <w:insideV w:val="single" w:sz="8" w:space="0" w:color="C0504D"/>
       </w:tblBorders>
+      <w:tblCellMar>
+        <w:top w:w="0" w:type="dxa"/>
+        <w:left w:w="108" w:type="dxa"/>
+        <w:bottom w:w="0" w:type="dxa"/>
+        <w:right w:w="108" w:type="dxa"/>
+      </w:tblCellMar>
     </w:tblPr>
     <w:tblStylePr w:type="firstRow">
       <w:pPr>
@@ -25885,7 +26244,7 @@
       <w:szCs w:val="18"/>
     </w:rPr>
   </w:style>
-  <w:style w:type="character" w:styleId="UnresolvedMention">
+  <w:style w:type="character" w:customStyle="1" w:styleId="UnresolvedMention">
     <w:name w:val="Unresolved Mention"/>
     <w:basedOn w:val="DefaultParagraphFont"/>
     <w:uiPriority w:val="99"/>
@@ -26190,7 +26549,7 @@
 </file>
 
 <file path=customXml/itemProps1.xml><?xml version="1.0" encoding="utf-8"?>
-<ds:datastoreItem xmlns:ds="http://schemas.openxmlformats.org/officeDocument/2006/customXml" ds:itemID="{2113323E-BF8F-403C-82B9-9032031117B3}">
+<ds:datastoreItem xmlns:ds="http://schemas.openxmlformats.org/officeDocument/2006/customXml" ds:itemID="{038DF2A6-AE8C-4A1C-AD01-0B950754E1C4}">
   <ds:schemaRefs>
     <ds:schemaRef ds:uri="http://schemas.openxmlformats.org/officeDocument/2006/bibliography"/>
   </ds:schemaRefs>

</xml_diff>